<commit_message>
Add UseCaseDoc to the repo, and mark it in the SRS
</commit_message>
<xml_diff>
--- a/SRS_Template.docx
+++ b/SRS_Template.docx
@@ -13,11 +13,19 @@
       </w:pPr>
       <w:bookmarkStart w:id="0" w:name="CompanyName"/>
       <w:bookmarkEnd w:id="0"/>
+      <w:proofErr w:type="gramStart"/>
       <w:r>
         <w:rPr>
           <w:color w:val="000000"/>
         </w:rPr>
-        <w:t>Black Jack Multiplayer</w:t>
+        <w:t>Black Jack</w:t>
+      </w:r>
+      <w:proofErr w:type="gramEnd"/>
+      <w:r>
+        <w:rPr>
+          <w:color w:val="000000"/>
+        </w:rPr>
+        <w:t xml:space="preserve"> Multiplayer</w:t>
       </w:r>
     </w:p>
     <w:p>
@@ -327,6 +335,20 @@
               <w:t>Stock from sample template given</w:t>
             </w:r>
           </w:p>
+          <w:p>
+            <w:pPr>
+              <w:pStyle w:val="TableText"/>
+              <w:rPr>
+                <w:color w:val="000000"/>
+              </w:rPr>
+            </w:pPr>
+            <w:r>
+              <w:rPr>
+                <w:color w:val="000000"/>
+              </w:rPr>
+              <w:t>Add empty use case doc</w:t>
+            </w:r>
+          </w:p>
         </w:tc>
         <w:tc>
           <w:tcPr>
@@ -2961,31 +2983,20 @@
     </w:p>
     <w:p>
       <w:pPr>
-        <w:pStyle w:val="Paragraph2"/>
+        <w:ind w:left="1440"/>
         <w:rPr>
           <w:rFonts w:ascii="Calibri" w:hAnsi="Calibri" w:cs="Calibri"/>
           <w:color w:val="7030A0"/>
         </w:rPr>
       </w:pPr>
       <w:r>
-        <w:rPr>
-          <w:rFonts w:ascii="Calibri" w:hAnsi="Calibri" w:cs="Calibri"/>
-          <w:color w:val="7030A0"/>
-        </w:rPr>
-        <w:t>Use Case Specification Document</w:t>
-      </w:r>
-      <w:r>
-        <w:rPr>
-          <w:rFonts w:ascii="Calibri" w:hAnsi="Calibri" w:cs="Calibri"/>
-        </w:rPr>
-        <w:t xml:space="preserve"> </w:t>
-      </w:r>
-      <w:r>
-        <w:rPr>
-          <w:rFonts w:ascii="Calibri" w:hAnsi="Calibri" w:cs="Calibri"/>
-          <w:color w:val="7030A0"/>
-        </w:rPr>
-        <w:t>– Step 2 in assignment description</w:t>
+        <w:t xml:space="preserve">Use Case Spec – </w:t>
+      </w:r>
+      <w:r>
+        <w:t xml:space="preserve">See </w:t>
+      </w:r>
+      <w:r>
+        <w:t>UseCaseDoc.docx</w:t>
       </w:r>
     </w:p>
     <w:p>
@@ -3054,8 +3065,13 @@
       <w:pPr>
         <w:ind w:left="1440"/>
       </w:pPr>
-      <w:r>
-        <w:t xml:space="preserve">The Mine Pump Control System (MPC), is designed to monitor and pump flood water out of mine shafts. As underground mining operations take place far below the water table, flooding into mine galleries and shafts is an ever-present danger. </w:t>
+      <w:proofErr w:type="gramStart"/>
+      <w:r>
+        <w:t>The Mine Pump Control System (MPC),</w:t>
+      </w:r>
+      <w:proofErr w:type="gramEnd"/>
+      <w:r>
+        <w:t xml:space="preserve"> is designed to monitor and pump flood water out of mine shafts. As underground mining operations take place far below the water table, flooding into mine galleries and shafts is an ever-present danger. </w:t>
       </w:r>
     </w:p>
     <w:p>
@@ -4234,8 +4250,17 @@
                               <w:rStyle w:val="PageNumber"/>
                               <w:color w:val="000000"/>
                             </w:rPr>
-                            <w:t>ii</w:t>
+                            <w:t>i</w:t>
                           </w:r>
+                          <w:proofErr w:type="spellStart"/>
+                          <w:r>
+                            <w:rPr>
+                              <w:rStyle w:val="PageNumber"/>
+                              <w:color w:val="000000"/>
+                            </w:rPr>
+                            <w:t>i</w:t>
+                          </w:r>
+                          <w:proofErr w:type="spellEnd"/>
                           <w:r>
                             <w:rPr>
                               <w:rStyle w:val="PageNumber"/>
@@ -4402,8 +4427,17 @@
                               <w:rStyle w:val="PageNumber"/>
                               <w:color w:val="000000"/>
                             </w:rPr>
-                            <w:t>viii</w:t>
+                            <w:t>vii</w:t>
                           </w:r>
+                          <w:proofErr w:type="spellStart"/>
+                          <w:r>
+                            <w:rPr>
+                              <w:rStyle w:val="PageNumber"/>
+                              <w:color w:val="000000"/>
+                            </w:rPr>
+                            <w:t>i</w:t>
+                          </w:r>
+                          <w:proofErr w:type="spellEnd"/>
                           <w:r>
                             <w:rPr>
                               <w:rStyle w:val="PageNumber"/>
@@ -4517,8 +4551,16 @@
       <w:rPr>
         <w:rStyle w:val="PageNumber"/>
       </w:rPr>
-      <w:t>iii</w:t>
+      <w:t>ii</w:t>
     </w:r>
+    <w:proofErr w:type="spellStart"/>
+    <w:r>
+      <w:rPr>
+        <w:rStyle w:val="PageNumber"/>
+      </w:rPr>
+      <w:t>i</w:t>
+    </w:r>
+    <w:proofErr w:type="spellEnd"/>
     <w:r>
       <w:rPr>
         <w:rStyle w:val="PageNumber"/>

</xml_diff>

<commit_message>
Worked on requirements sections 3.1.1-3.1.2
</commit_message>
<xml_diff>
--- a/SRS_Template.docx
+++ b/SRS_Template.docx
@@ -458,6 +458,13 @@
                 <w:u w:val="single"/>
               </w:rPr>
             </w:pPr>
+            <w:r>
+              <w:rPr>
+                <w:color w:val="000000"/>
+                <w:u w:val="single"/>
+              </w:rPr>
+              <w:t>02/26/2025</w:t>
+            </w:r>
           </w:p>
         </w:tc>
         <w:tc>
@@ -478,6 +485,12 @@
                 <w:color w:val="000000"/>
               </w:rPr>
             </w:pPr>
+            <w:r>
+              <w:rPr>
+                <w:color w:val="000000"/>
+              </w:rPr>
+              <w:t>1.2</w:t>
+            </w:r>
           </w:p>
         </w:tc>
         <w:tc>
@@ -498,6 +511,72 @@
                 <w:color w:val="000000"/>
               </w:rPr>
             </w:pPr>
+            <w:r>
+              <w:rPr>
+                <w:color w:val="000000"/>
+              </w:rPr>
+              <w:t>3.1.1 Common Requirements</w:t>
+            </w:r>
+          </w:p>
+          <w:p>
+            <w:pPr>
+              <w:pStyle w:val="TableText"/>
+              <w:snapToGrid w:val="0"/>
+              <w:rPr>
+                <w:color w:val="000000"/>
+              </w:rPr>
+            </w:pPr>
+            <w:r>
+              <w:rPr>
+                <w:color w:val="000000"/>
+              </w:rPr>
+              <w:t>3.1.2 Multiplayer Module Starter</w:t>
+            </w:r>
+          </w:p>
+          <w:p>
+            <w:pPr>
+              <w:pStyle w:val="TableText"/>
+              <w:snapToGrid w:val="0"/>
+              <w:rPr>
+                <w:color w:val="000000"/>
+              </w:rPr>
+            </w:pPr>
+            <w:r>
+              <w:rPr>
+                <w:color w:val="000000"/>
+              </w:rPr>
+              <w:t xml:space="preserve">    Added 3.1.2.1 – 3.1.2.5</w:t>
+            </w:r>
+          </w:p>
+          <w:p>
+            <w:pPr>
+              <w:pStyle w:val="TableText"/>
+              <w:snapToGrid w:val="0"/>
+              <w:rPr>
+                <w:color w:val="000000"/>
+              </w:rPr>
+            </w:pPr>
+            <w:r>
+              <w:rPr>
+                <w:color w:val="000000"/>
+              </w:rPr>
+              <w:t>3.1.3 Stats Tracker Module Starter</w:t>
+            </w:r>
+          </w:p>
+          <w:p>
+            <w:pPr>
+              <w:pStyle w:val="TableText"/>
+              <w:snapToGrid w:val="0"/>
+              <w:rPr>
+                <w:color w:val="000000"/>
+              </w:rPr>
+            </w:pPr>
+            <w:r>
+              <w:rPr>
+                <w:color w:val="000000"/>
+              </w:rPr>
+              <w:t xml:space="preserve">    Added 3.1.3.1</w:t>
+            </w:r>
           </w:p>
         </w:tc>
         <w:tc>
@@ -519,6 +598,12 @@
                 <w:color w:val="000000"/>
               </w:rPr>
             </w:pPr>
+            <w:r>
+              <w:rPr>
+                <w:color w:val="000000"/>
+              </w:rPr>
+              <w:t>Riley Fischer</w:t>
+            </w:r>
           </w:p>
         </w:tc>
       </w:tr>
@@ -3542,96 +3627,47 @@
     </w:p>
     <w:p>
       <w:pPr>
-        <w:pStyle w:val="Paragraph2"/>
-        <w:rPr>
-          <w:color w:val="7030A0"/>
-        </w:rPr>
-      </w:pPr>
-      <w:bookmarkStart w:id="14" w:name="REQBV1E74"/>
-      <w:r>
-        <w:rPr>
-          <w:color w:val="7030A0"/>
-        </w:rPr>
-        <w:t xml:space="preserve">Provide requirements that apply to all components as appropriate. </w:t>
-      </w:r>
-      <w:r>
-        <w:rPr>
-          <w:vanish/>
-          <w:color w:val="7030A0"/>
-        </w:rPr>
-        <w:t xml:space="preserve">SR10 </w:t>
-      </w:r>
-    </w:p>
-    <w:p>
-      <w:pPr>
-        <w:pStyle w:val="Paragraph2"/>
-        <w:rPr>
-          <w:color w:val="7030A0"/>
-        </w:rPr>
-      </w:pPr>
-      <w:r>
-        <w:rPr>
-          <w:color w:val="7030A0"/>
-        </w:rPr>
-        <w:t>Example:</w:t>
-      </w:r>
-    </w:p>
-    <w:p>
-      <w:pPr>
-        <w:pStyle w:val="Paragraph2"/>
-        <w:rPr>
-          <w:color w:val="7030A0"/>
-        </w:rPr>
-      </w:pPr>
-      <w:r>
-        <w:rPr>
-          <w:color w:val="7030A0"/>
-        </w:rPr>
-        <w:t xml:space="preserve">3.1.1.1 </w:t>
-      </w:r>
-      <w:r>
-        <w:rPr>
-          <w:vanish/>
-          <w:color w:val="7030A0"/>
-        </w:rPr>
-        <w:t xml:space="preserve">SR9 </w:t>
-      </w:r>
-      <w:r>
-        <w:rPr>
-          <w:color w:val="7030A0"/>
-        </w:rPr>
-        <w:t>Users should be allowed to log in using their issued id and pin, both of which are alphanumeric strings between 6 and 20 characters in length. </w:t>
-      </w:r>
-      <w:bookmarkEnd w:id="14"/>
-    </w:p>
-    <w:p>
-      <w:pPr>
-        <w:pStyle w:val="Paragraph2"/>
-        <w:rPr>
-          <w:color w:val="7030A0"/>
-        </w:rPr>
-      </w:pPr>
-      <w:bookmarkStart w:id="15" w:name="REQBV3V65"/>
-      <w:r>
-        <w:rPr>
-          <w:color w:val="7030A0"/>
-        </w:rPr>
-        <w:t xml:space="preserve">3.1.1.2 </w:t>
-      </w:r>
-      <w:r>
-        <w:rPr>
-          <w:vanish/>
-          <w:color w:val="7030A0"/>
-        </w:rPr>
-        <w:t xml:space="preserve">SR23 </w:t>
-      </w:r>
-      <w:r>
-        <w:rPr>
-          <w:color w:val="7030A0"/>
-        </w:rPr>
-        <w:t>The system should provide HTML-based help pages on each screen that describe the purpose of each function within the system. </w:t>
-      </w:r>
-      <w:bookmarkEnd w:id="15"/>
+        <w:ind w:left="1440"/>
+      </w:pPr>
+      <w:r>
+        <w:t>3.1.1.1 Users</w:t>
+      </w:r>
+      <w:r>
+        <w:t xml:space="preserve"> should be able to log in as either players or dealers.</w:t>
+      </w:r>
+    </w:p>
+    <w:p>
+      <w:pPr>
+        <w:ind w:left="1440"/>
+      </w:pPr>
+      <w:r>
+        <w:t>3.1.1.</w:t>
+      </w:r>
+      <w:r>
+        <w:t xml:space="preserve">2 </w:t>
+      </w:r>
+      <w:r>
+        <w:t xml:space="preserve">The game should be </w:t>
+      </w:r>
+      <w:r>
+        <w:t xml:space="preserve">fully </w:t>
+      </w:r>
+      <w:r>
+        <w:t>GUI driven.</w:t>
+      </w:r>
+    </w:p>
+    <w:p>
+      <w:pPr>
+        <w:ind w:left="1440"/>
+      </w:pPr>
+      <w:r>
+        <w:t xml:space="preserve">3.1.1.3 </w:t>
+      </w:r>
+    </w:p>
+    <w:p>
+      <w:pPr>
+        <w:ind w:left="1440"/>
+      </w:pPr>
     </w:p>
     <w:p>
       <w:pPr>
@@ -3642,7 +3678,95 @@
         </w:numPr>
       </w:pPr>
       <w:r>
-        <w:t>_____ Module Requirements:</w:t>
+        <w:t>Multiplayer</w:t>
+      </w:r>
+      <w:r>
+        <w:t xml:space="preserve"> Module Requirements:</w:t>
+      </w:r>
+    </w:p>
+    <w:p>
+      <w:pPr>
+        <w:ind w:left="1440"/>
+      </w:pPr>
+      <w:r>
+        <w:t>3.1.2.1 No bots are allowed to be playing.  It should be played purely by humans</w:t>
+      </w:r>
+      <w:r>
+        <w:t>.</w:t>
+      </w:r>
+    </w:p>
+    <w:p>
+      <w:pPr>
+        <w:ind w:left="1440"/>
+      </w:pPr>
+      <w:r>
+        <w:t>3.1.2.2 There should be e</w:t>
+      </w:r>
+      <w:r>
+        <w:t xml:space="preserve">xactly </w:t>
+      </w:r>
+      <w:r>
+        <w:t>1 dealer and 6 players per table</w:t>
+      </w:r>
+      <w:r>
+        <w:t>.</w:t>
+      </w:r>
+    </w:p>
+    <w:p>
+      <w:pPr>
+        <w:ind w:left="720" w:firstLine="720"/>
+      </w:pPr>
+      <w:r>
+        <w:t>3.1.2.</w:t>
+      </w:r>
+      <w:r>
+        <w:t>3</w:t>
+      </w:r>
+      <w:r>
+        <w:t xml:space="preserve"> </w:t>
+      </w:r>
+      <w:r>
+        <w:t>There should always be the same number of active tables as there are dealers.</w:t>
+      </w:r>
+    </w:p>
+    <w:p>
+      <w:pPr>
+        <w:ind w:left="1440"/>
+      </w:pPr>
+      <w:r>
+        <w:t>3.1.2.</w:t>
+      </w:r>
+      <w:r>
+        <w:t>4</w:t>
+      </w:r>
+      <w:r>
+        <w:t xml:space="preserve"> </w:t>
+      </w:r>
+      <w:r>
+        <w:t xml:space="preserve">The gameplay should follow a </w:t>
+      </w:r>
+      <w:r>
+        <w:t>turn-based</w:t>
+      </w:r>
+      <w:r>
+        <w:t xml:space="preserve"> structure. One player must be active at a time with the dealer.</w:t>
+      </w:r>
+    </w:p>
+    <w:p>
+      <w:pPr>
+        <w:ind w:left="1440"/>
+        <w:rPr>
+          <w:color w:val="7030A0"/>
+        </w:rPr>
+      </w:pPr>
+      <w:r>
+        <w:t>3.1.2.</w:t>
+      </w:r>
+      <w:r>
+        <w:t>5</w:t>
+      </w:r>
+      <w:r>
+        <w:t xml:space="preserve"> </w:t>
       </w:r>
     </w:p>
     <w:p>
@@ -3652,62 +3776,6 @@
           <w:color w:val="7030A0"/>
         </w:rPr>
       </w:pPr>
-      <w:bookmarkStart w:id="16" w:name="REQBV1F34"/>
-      <w:r>
-        <w:rPr>
-          <w:color w:val="7030A0"/>
-        </w:rPr>
-        <w:t xml:space="preserve">Provide module specific requirements as appropriate. </w:t>
-      </w:r>
-      <w:r>
-        <w:rPr>
-          <w:vanish/>
-          <w:color w:val="7030A0"/>
-        </w:rPr>
-        <w:t xml:space="preserve">SR10 </w:t>
-      </w:r>
-      <w:bookmarkEnd w:id="16"/>
-    </w:p>
-    <w:p>
-      <w:pPr>
-        <w:pStyle w:val="Paragraph2"/>
-        <w:rPr>
-          <w:color w:val="7030A0"/>
-        </w:rPr>
-      </w:pPr>
-      <w:r>
-        <w:rPr>
-          <w:color w:val="7030A0"/>
-        </w:rPr>
-        <w:t>Example:</w:t>
-      </w:r>
-    </w:p>
-    <w:p>
-      <w:pPr>
-        <w:pStyle w:val="Paragraph2"/>
-        <w:rPr>
-          <w:color w:val="7030A0"/>
-        </w:rPr>
-      </w:pPr>
-      <w:r>
-        <w:rPr>
-          <w:color w:val="7030A0"/>
-        </w:rPr>
-        <w:t xml:space="preserve">3.1.2.1 </w:t>
-      </w:r>
-      <w:r>
-        <w:rPr>
-          <w:vanish/>
-          <w:color w:val="7030A0"/>
-        </w:rPr>
-        <w:t xml:space="preserve">SR9 </w:t>
-      </w:r>
-      <w:r>
-        <w:rPr>
-          <w:color w:val="7030A0"/>
-        </w:rPr>
-        <w:t>Users should be allowed to log in using their issued id and pin, both of which are alphanumeric strings between 6 and 20 characters in length. </w:t>
-      </w:r>
     </w:p>
     <w:p>
       <w:pPr>
@@ -3718,7 +3786,23 @@
         </w:numPr>
       </w:pPr>
       <w:r>
-        <w:t>_____ Module Requirements:</w:t>
+        <w:t>Stats Tracker Module Requirements</w:t>
+      </w:r>
+    </w:p>
+    <w:p>
+      <w:pPr>
+        <w:ind w:left="1440"/>
+      </w:pPr>
+      <w:r>
+        <w:t>3.1.3.1 Each player should have full history of all the games they’ve played.</w:t>
+      </w:r>
+    </w:p>
+    <w:p>
+      <w:pPr>
+        <w:ind w:left="1440"/>
+      </w:pPr>
+      <w:r>
+        <w:t xml:space="preserve">3.1.3.2 </w:t>
       </w:r>
     </w:p>
     <w:p>
@@ -3729,7 +3813,7 @@
           <w:bCs/>
         </w:rPr>
       </w:pPr>
-      <w:bookmarkStart w:id="17" w:name="REQBV2F75"/>
+      <w:bookmarkStart w:id="14" w:name="REQBV2F75"/>
       <w:r>
         <w:rPr>
           <w:color w:val="7030A0"/>
@@ -3743,7 +3827,7 @@
         </w:rPr>
         <w:t xml:space="preserve">SR10 </w:t>
       </w:r>
-      <w:bookmarkEnd w:id="17"/>
+      <w:bookmarkEnd w:id="14"/>
       <w:r>
         <w:rPr>
           <w:b/>
@@ -3812,7 +3896,7 @@
           <w:color w:val="7030A0"/>
         </w:rPr>
       </w:pPr>
-      <w:bookmarkStart w:id="18" w:name="REQBV2YM5"/>
+      <w:bookmarkStart w:id="15" w:name="REQBV2YM5"/>
       <w:r>
         <w:rPr>
           <w:color w:val="7030A0"/>
@@ -3826,7 +3910,7 @@
         </w:rPr>
         <w:t xml:space="preserve">SR10 </w:t>
       </w:r>
-      <w:bookmarkEnd w:id="18"/>
+      <w:bookmarkEnd w:id="15"/>
     </w:p>
     <w:p>
       <w:pPr>
@@ -3885,8 +3969,8 @@
           <w:numId w:val="2"/>
         </w:numPr>
       </w:pPr>
-      <w:bookmarkStart w:id="19" w:name="__RefHeading___Toc19440736"/>
-      <w:bookmarkEnd w:id="19"/>
+      <w:bookmarkStart w:id="16" w:name="__RefHeading___Toc19440736"/>
+      <w:bookmarkEnd w:id="16"/>
       <w:r>
         <w:t>External Interface Requirements</w:t>
       </w:r>
@@ -3898,7 +3982,7 @@
           <w:color w:val="7030A0"/>
         </w:rPr>
       </w:pPr>
-      <w:bookmarkStart w:id="20" w:name="REQBUZLF2"/>
+      <w:bookmarkStart w:id="17" w:name="REQBUZLF2"/>
       <w:r>
         <w:rPr>
           <w:color w:val="7030A0"/>
@@ -3966,7 +4050,7 @@
         </w:rPr>
         <w:t>the following fields: student id, course id, term id, action. Where “action” is whether the student has added or dropped the course. The file will be exported nightly and will contain new transactions only. </w:t>
       </w:r>
-      <w:bookmarkEnd w:id="20"/>
+      <w:bookmarkEnd w:id="17"/>
     </w:p>
     <w:p>
       <w:pPr>
@@ -3976,8 +4060,8 @@
           <w:numId w:val="2"/>
         </w:numPr>
       </w:pPr>
-      <w:bookmarkStart w:id="21" w:name="__RefHeading___Toc19440737"/>
-      <w:bookmarkEnd w:id="21"/>
+      <w:bookmarkStart w:id="18" w:name="__RefHeading___Toc19440737"/>
+      <w:bookmarkEnd w:id="18"/>
       <w:r>
         <w:t>Internal Interface Requirements</w:t>
       </w:r>
@@ -3989,7 +4073,7 @@
           <w:color w:val="7030A0"/>
         </w:rPr>
       </w:pPr>
-      <w:bookmarkStart w:id="22" w:name="REQBV3515"/>
+      <w:bookmarkStart w:id="19" w:name="REQBV3515"/>
       <w:r>
         <w:rPr>
           <w:color w:val="7030A0"/>
@@ -4015,6 +4099,7 @@
         <w:rPr>
           <w:color w:val="7030A0"/>
         </w:rPr>
+        <w:lastRenderedPageBreak/>
         <w:t>Example:</w:t>
       </w:r>
     </w:p>
@@ -4029,7 +4114,6 @@
         <w:rPr>
           <w:color w:val="7030A0"/>
         </w:rPr>
-        <w:lastRenderedPageBreak/>
         <w:t xml:space="preserve">3.3.1 </w:t>
       </w:r>
       <w:r>
@@ -4045,7 +4129,7 @@
         </w:rPr>
         <w:t>The system must process a data-feed from the grading system such that student grades are stored along with the historical student course enrolments. Data feed will be in the form of a comma-separated interface file that is exported from the grading system nightly.</w:t>
       </w:r>
-      <w:bookmarkEnd w:id="22"/>
+      <w:bookmarkEnd w:id="19"/>
     </w:p>
     <w:p>
       <w:pPr>
@@ -4054,7 +4138,7 @@
           <w:color w:val="7030A0"/>
         </w:rPr>
       </w:pPr>
-      <w:bookmarkStart w:id="23" w:name="REQBV46L8"/>
+      <w:bookmarkStart w:id="20" w:name="REQBV46L8"/>
       <w:r>
         <w:rPr>
           <w:color w:val="7030A0"/>
@@ -4074,7 +4158,7 @@
         </w:rPr>
         <w:t>The system must process a data-feed from the University billing system that contains new student records. The feed will be in the form of a comma-separated text file and will be exported from the billing system nightly with new student records. The fields included in the file are student name, student id, and student pin number.  </w:t>
       </w:r>
-      <w:bookmarkEnd w:id="23"/>
+      <w:bookmarkEnd w:id="20"/>
     </w:p>
     <w:p>
       <w:pPr>
@@ -4084,8 +4168,8 @@
           <w:numId w:val="2"/>
         </w:numPr>
       </w:pPr>
-      <w:bookmarkStart w:id="24" w:name="__RefHeading___Toc19440738"/>
-      <w:bookmarkEnd w:id="24"/>
+      <w:bookmarkStart w:id="21" w:name="__RefHeading___Toc19440738"/>
+      <w:bookmarkEnd w:id="21"/>
       <w:r>
         <w:lastRenderedPageBreak/>
         <w:t>Non-Functional Requirements</w:t>
@@ -4099,8 +4183,8 @@
           <w:numId w:val="2"/>
         </w:numPr>
       </w:pPr>
-      <w:bookmarkStart w:id="25" w:name="__RefHeading___Toc19440739"/>
-      <w:bookmarkEnd w:id="25"/>
+      <w:bookmarkStart w:id="22" w:name="__RefHeading___Toc19440739"/>
+      <w:bookmarkEnd w:id="22"/>
       <w:r>
         <w:t>Security and Privacy Requirements</w:t>
       </w:r>
@@ -4112,7 +4196,7 @@
           <w:color w:val="7030A0"/>
         </w:rPr>
       </w:pPr>
-      <w:bookmarkStart w:id="26" w:name="REQBV1AR4"/>
+      <w:bookmarkStart w:id="23" w:name="REQBV1AR4"/>
       <w:r>
         <w:rPr>
           <w:color w:val="7030A0"/>
@@ -4143,7 +4227,7 @@
         </w:rPr>
         <w:t>System must encrypt data being transmitted over the Internet. </w:t>
       </w:r>
-      <w:bookmarkEnd w:id="26"/>
+      <w:bookmarkEnd w:id="23"/>
     </w:p>
     <w:p>
       <w:pPr>
@@ -4153,8 +4237,8 @@
           <w:numId w:val="2"/>
         </w:numPr>
       </w:pPr>
-      <w:bookmarkStart w:id="27" w:name="__RefHeading___Toc19440740"/>
-      <w:bookmarkEnd w:id="27"/>
+      <w:bookmarkStart w:id="24" w:name="__RefHeading___Toc19440740"/>
+      <w:bookmarkEnd w:id="24"/>
       <w:r>
         <w:t>Environmental Requirements</w:t>
       </w:r>
@@ -4166,7 +4250,7 @@
           <w:color w:val="7030A0"/>
         </w:rPr>
       </w:pPr>
-      <w:bookmarkStart w:id="28" w:name="REQBV3HG5"/>
+      <w:bookmarkStart w:id="25" w:name="REQBV3HG5"/>
       <w:r>
         <w:rPr>
           <w:color w:val="7030A0"/>
@@ -4200,7 +4284,7 @@
         </w:rPr>
         <w:t>System cannot require that any software other than a web browser be installed on user computers. </w:t>
       </w:r>
-      <w:bookmarkEnd w:id="28"/>
+      <w:bookmarkEnd w:id="25"/>
     </w:p>
     <w:p>
       <w:pPr>
@@ -4209,7 +4293,7 @@
           <w:color w:val="7030A0"/>
         </w:rPr>
       </w:pPr>
-      <w:bookmarkStart w:id="29" w:name="REQBV5QU8"/>
+      <w:bookmarkStart w:id="26" w:name="REQBV5QU8"/>
       <w:r>
         <w:rPr>
           <w:color w:val="7030A0"/>
@@ -4229,7 +4313,7 @@
         </w:rPr>
         <w:t>System must make use of the University’s existing Oracle 9i implementation for its database. </w:t>
       </w:r>
-      <w:bookmarkEnd w:id="29"/>
+      <w:bookmarkEnd w:id="26"/>
     </w:p>
     <w:p>
       <w:pPr>
@@ -4238,7 +4322,7 @@
           <w:color w:val="7030A0"/>
         </w:rPr>
       </w:pPr>
-      <w:bookmarkStart w:id="30" w:name="REQBV5RT8"/>
+      <w:bookmarkStart w:id="27" w:name="REQBV5RT8"/>
       <w:r>
         <w:rPr>
           <w:color w:val="7030A0"/>
@@ -4258,7 +4342,7 @@
         </w:rPr>
         <w:t>System must be deployed on existing Linux-based server infrastructure. </w:t>
       </w:r>
-      <w:bookmarkEnd w:id="30"/>
+      <w:bookmarkEnd w:id="27"/>
     </w:p>
     <w:p>
       <w:pPr>
@@ -4268,8 +4352,8 @@
           <w:numId w:val="2"/>
         </w:numPr>
       </w:pPr>
-      <w:bookmarkStart w:id="31" w:name="__RefHeading___Toc19440741"/>
-      <w:bookmarkEnd w:id="31"/>
+      <w:bookmarkStart w:id="28" w:name="__RefHeading___Toc19440741"/>
+      <w:bookmarkEnd w:id="28"/>
       <w:r>
         <w:t>Performance Requirements</w:t>
       </w:r>
@@ -4281,7 +4365,7 @@
           <w:color w:val="7030A0"/>
         </w:rPr>
       </w:pPr>
-      <w:bookmarkStart w:id="32" w:name="REQBV5SS8"/>
+      <w:bookmarkStart w:id="29" w:name="REQBV5SS8"/>
       <w:r>
         <w:rPr>
           <w:color w:val="7030A0"/>
@@ -4315,7 +4399,7 @@
         </w:rPr>
         <w:t>System must render all UI pages in no more than 9 seconds for dynamic pages. Static pages (HTML-only) must be rendered in less than 3 seconds. </w:t>
       </w:r>
-      <w:bookmarkEnd w:id="32"/>
+      <w:bookmarkEnd w:id="29"/>
     </w:p>
     <w:p>
       <w:pPr>
@@ -4774,16 +4858,8 @@
       <w:rPr>
         <w:rStyle w:val="PageNumber"/>
       </w:rPr>
-      <w:t>ii</w:t>
+      <w:t>iii</w:t>
     </w:r>
-    <w:proofErr w:type="spellStart"/>
-    <w:r>
-      <w:rPr>
-        <w:rStyle w:val="PageNumber"/>
-      </w:rPr>
-      <w:t>i</w:t>
-    </w:r>
-    <w:proofErr w:type="spellEnd"/>
     <w:r>
       <w:rPr>
         <w:rStyle w:val="PageNumber"/>

</xml_diff>

<commit_message>
Brief Section 2 Edit
</commit_message>
<xml_diff>
--- a/SRS_Template.docx
+++ b/SRS_Template.docx
@@ -3586,6 +3586,18 @@
     </w:p>
     <w:p>
       <w:pPr>
+        <w:pStyle w:val="ListParagraph"/>
+        <w:numPr>
+          <w:ilvl w:val="0"/>
+          <w:numId w:val="10"/>
+        </w:numPr>
+      </w:pPr>
+      <w:r>
+        <w:t>Players will have a stable internet connection</w:t>
+      </w:r>
+    </w:p>
+    <w:p>
+      <w:pPr>
         <w:pStyle w:val="Heading1"/>
         <w:numPr>
           <w:ilvl w:val="0"/>
@@ -3678,10 +3690,7 @@
         </w:numPr>
       </w:pPr>
       <w:r>
-        <w:t>Multiplayer</w:t>
-      </w:r>
-      <w:r>
-        <w:t xml:space="preserve"> Module Requirements:</w:t>
+        <w:t>Multiplayer Module Requirements:</w:t>
       </w:r>
     </w:p>
     <w:p>
@@ -4858,8 +4867,16 @@
       <w:rPr>
         <w:rStyle w:val="PageNumber"/>
       </w:rPr>
-      <w:t>iii</w:t>
+      <w:t>ii</w:t>
     </w:r>
+    <w:proofErr w:type="spellStart"/>
+    <w:r>
+      <w:rPr>
+        <w:rStyle w:val="PageNumber"/>
+      </w:rPr>
+      <w:t>i</w:t>
+    </w:r>
+    <w:proofErr w:type="spellEnd"/>
     <w:r>
       <w:rPr>
         <w:rStyle w:val="PageNumber"/>

</xml_diff>

<commit_message>
Worked on section 4.1 & 4.2
</commit_message>
<xml_diff>
--- a/SRS_Template.docx
+++ b/SRS_Template.docx
@@ -346,13 +346,11 @@
               <w:snapToGrid w:val="0"/>
               <w:rPr>
                 <w:color w:val="000000"/>
-                <w:u w:val="single"/>
               </w:rPr>
             </w:pPr>
             <w:r>
               <w:rPr>
                 <w:color w:val="000000"/>
-                <w:u w:val="single"/>
               </w:rPr>
               <w:t>02/26/2025</w:t>
             </w:r>
@@ -455,13 +453,11 @@
               <w:snapToGrid w:val="0"/>
               <w:rPr>
                 <w:color w:val="000000"/>
-                <w:u w:val="single"/>
               </w:rPr>
             </w:pPr>
             <w:r>
               <w:rPr>
                 <w:color w:val="000000"/>
-                <w:u w:val="single"/>
               </w:rPr>
               <w:t>02/26/2025</w:t>
             </w:r>
@@ -624,9 +620,14 @@
               <w:snapToGrid w:val="0"/>
               <w:rPr>
                 <w:color w:val="000000"/>
-                <w:u w:val="single"/>
-              </w:rPr>
-            </w:pPr>
+              </w:rPr>
+            </w:pPr>
+            <w:r>
+              <w:rPr>
+                <w:color w:val="000000"/>
+              </w:rPr>
+              <w:t>02/26/2025</w:t>
+            </w:r>
           </w:p>
         </w:tc>
         <w:tc>
@@ -647,6 +648,12 @@
                 <w:color w:val="000000"/>
               </w:rPr>
             </w:pPr>
+            <w:r>
+              <w:rPr>
+                <w:color w:val="000000"/>
+              </w:rPr>
+              <w:t>1.3</w:t>
+            </w:r>
           </w:p>
         </w:tc>
         <w:tc>
@@ -667,6 +674,12 @@
                 <w:color w:val="000000"/>
               </w:rPr>
             </w:pPr>
+            <w:r>
+              <w:rPr>
+                <w:color w:val="000000"/>
+              </w:rPr>
+              <w:t xml:space="preserve">Worked on Section (4.1 &amp; 4.2)  </w:t>
+            </w:r>
           </w:p>
         </w:tc>
         <w:tc>
@@ -688,6 +701,12 @@
                 <w:color w:val="000000"/>
               </w:rPr>
             </w:pPr>
+            <w:r>
+              <w:rPr>
+                <w:color w:val="000000"/>
+              </w:rPr>
+              <w:t>Basim Shahzad</w:t>
+            </w:r>
           </w:p>
         </w:tc>
       </w:tr>
@@ -3895,7 +3914,41 @@
         </w:numPr>
       </w:pPr>
       <w:r>
-        <w:t>_____ Module Requirements:</w:t>
+        <w:t>Cheating Mitigation</w:t>
+      </w:r>
+      <w:r>
+        <w:t xml:space="preserve"> Module Requirements:</w:t>
+      </w:r>
+    </w:p>
+    <w:p>
+      <w:pPr>
+        <w:ind w:left="1440"/>
+      </w:pPr>
+      <w:r>
+        <w:t>3.1.</w:t>
+      </w:r>
+      <w:r>
+        <w:t>4</w:t>
+      </w:r>
+      <w:r>
+        <w:t>.1 Each player should have full history of all the games they’ve played.</w:t>
+      </w:r>
+    </w:p>
+    <w:p>
+      <w:pPr>
+        <w:ind w:left="1440"/>
+      </w:pPr>
+      <w:r>
+        <w:t>3.1.</w:t>
+      </w:r>
+      <w:r>
+        <w:t>4</w:t>
+      </w:r>
+      <w:r>
+        <w:t>.2</w:t>
+      </w:r>
+      <w:r>
+        <w:t xml:space="preserve"> </w:t>
       </w:r>
     </w:p>
     <w:p>
@@ -4017,20 +4070,6 @@
         <w:rPr>
           <w:color w:val="7030A0"/>
         </w:rPr>
-        <w:t>Example:</w:t>
-      </w:r>
-    </w:p>
-    <w:p>
-      <w:pPr>
-        <w:pStyle w:val="Paragraph2"/>
-        <w:rPr>
-          <w:color w:val="7030A0"/>
-        </w:rPr>
-      </w:pPr>
-      <w:r>
-        <w:rPr>
-          <w:color w:val="7030A0"/>
-        </w:rPr>
         <w:t xml:space="preserve">3.2.1 </w:t>
       </w:r>
       <w:r>
@@ -4072,6 +4111,7 @@
       <w:bookmarkStart w:id="18" w:name="__RefHeading___Toc19440737"/>
       <w:bookmarkEnd w:id="18"/>
       <w:r>
+        <w:lastRenderedPageBreak/>
         <w:t>Internal Interface Requirements</w:t>
       </w:r>
     </w:p>
@@ -4108,7 +4148,6 @@
         <w:rPr>
           <w:color w:val="7030A0"/>
         </w:rPr>
-        <w:lastRenderedPageBreak/>
         <w:t>Example:</w:t>
       </w:r>
     </w:p>
@@ -4197,46 +4236,120 @@
       <w:r>
         <w:t>Security and Privacy Requirements</w:t>
       </w:r>
+      <w:bookmarkStart w:id="23" w:name="REQBV1AR4"/>
+    </w:p>
+    <w:p>
+      <w:pPr>
+        <w:ind w:left="1440"/>
+        <w:rPr>
+          <w:color w:val="000000" w:themeColor="text1"/>
+        </w:rPr>
+      </w:pPr>
+      <w:r>
+        <w:rPr>
+          <w:color w:val="000000" w:themeColor="text1"/>
+        </w:rPr>
+        <w:t xml:space="preserve">4.1.1 The </w:t>
+      </w:r>
+      <w:r>
+        <w:rPr>
+          <w:vanish/>
+          <w:color w:val="000000" w:themeColor="text1"/>
+        </w:rPr>
+        <w:t xml:space="preserve">SR8 </w:t>
+      </w:r>
+      <w:r>
+        <w:rPr>
+          <w:color w:val="000000" w:themeColor="text1"/>
+        </w:rPr>
+        <w:t>s</w:t>
+      </w:r>
+      <w:r>
+        <w:rPr>
+          <w:color w:val="000000" w:themeColor="text1"/>
+        </w:rPr>
+        <w:t xml:space="preserve">ystem must </w:t>
+      </w:r>
+      <w:bookmarkEnd w:id="23"/>
+      <w:r>
+        <w:rPr>
+          <w:color w:val="000000" w:themeColor="text1"/>
+        </w:rPr>
+        <w:t>validate user credentials before allowing logins for players or dealers</w:t>
+      </w:r>
     </w:p>
     <w:p>
       <w:pPr>
         <w:ind w:left="720" w:firstLine="720"/>
         <w:rPr>
+          <w:color w:val="000000" w:themeColor="text1"/>
+        </w:rPr>
+      </w:pPr>
+      <w:r>
+        <w:rPr>
+          <w:color w:val="000000" w:themeColor="text1"/>
+        </w:rPr>
+        <w:t>4.1.</w:t>
+      </w:r>
+      <w:r>
+        <w:rPr>
+          <w:color w:val="000000" w:themeColor="text1"/>
+        </w:rPr>
+        <w:t>2</w:t>
+      </w:r>
+      <w:r>
+        <w:rPr>
+          <w:color w:val="000000" w:themeColor="text1"/>
+        </w:rPr>
+        <w:t xml:space="preserve"> The </w:t>
+      </w:r>
+      <w:r>
+        <w:rPr>
+          <w:color w:val="000000" w:themeColor="text1"/>
+        </w:rPr>
+        <w:t>player should not be able to modify their own or any other player’s game stats</w:t>
+      </w:r>
+    </w:p>
+    <w:p>
+      <w:pPr>
+        <w:ind w:left="720" w:firstLine="720"/>
+        <w:rPr>
+          <w:color w:val="000000" w:themeColor="text1"/>
+        </w:rPr>
+      </w:pPr>
+      <w:r>
+        <w:rPr>
+          <w:color w:val="000000" w:themeColor="text1"/>
+        </w:rPr>
+        <w:t>4.1.3 Players should not be able to join during a game in progress, but players already in</w:t>
+      </w:r>
+    </w:p>
+    <w:p>
+      <w:pPr>
+        <w:ind w:left="720" w:firstLine="720"/>
+        <w:rPr>
+          <w:color w:val="000000" w:themeColor="text1"/>
+        </w:rPr>
+      </w:pPr>
+      <w:r>
+        <w:rPr>
+          <w:color w:val="000000" w:themeColor="text1"/>
+        </w:rPr>
+        <w:t>a game should be able to leave.</w:t>
+      </w:r>
+    </w:p>
+    <w:p>
+      <w:pPr>
+        <w:ind w:left="720" w:firstLine="720"/>
+        <w:rPr>
           <w:color w:val="7030A0"/>
         </w:rPr>
       </w:pPr>
-      <w:bookmarkStart w:id="23" w:name="REQBV1AR4"/>
-      <w:r>
-        <w:rPr>
-          <w:color w:val="7030A0"/>
-        </w:rPr>
-        <w:t>Example:</w:t>
-      </w:r>
     </w:p>
     <w:p>
       <w:pPr>
         <w:ind w:left="720" w:firstLine="720"/>
       </w:pPr>
-      <w:r>
-        <w:rPr>
-          <w:color w:val="7030A0"/>
-        </w:rPr>
-        <w:t xml:space="preserve">4.1.1 The </w:t>
-      </w:r>
-      <w:r>
-        <w:rPr>
-          <w:vanish/>
-          <w:color w:val="7030A0"/>
-        </w:rPr>
-        <w:t xml:space="preserve">SR8 </w:t>
-      </w:r>
-      <w:r>
-        <w:rPr>
-          <w:color w:val="7030A0"/>
-        </w:rPr>
-        <w:t>System must encrypt data being transmitted over the Internet. </w:t>
-      </w:r>
-      <w:bookmarkEnd w:id="23"/>
     </w:p>
     <w:p>
       <w:pPr>
@@ -4251,76 +4364,61 @@
       <w:r>
         <w:t>Environmental Requirements</w:t>
       </w:r>
+      <w:bookmarkStart w:id="25" w:name="REQBV3HG5"/>
     </w:p>
     <w:p>
       <w:pPr>
         <w:ind w:left="1440"/>
         <w:rPr>
-          <w:color w:val="7030A0"/>
-        </w:rPr>
-      </w:pPr>
-      <w:bookmarkStart w:id="25" w:name="REQBV3HG5"/>
-      <w:r>
-        <w:rPr>
-          <w:color w:val="7030A0"/>
-        </w:rPr>
-        <w:t>Example:</w:t>
-      </w:r>
+          <w:color w:val="000000" w:themeColor="text1"/>
+        </w:rPr>
+      </w:pPr>
+      <w:r>
+        <w:rPr>
+          <w:color w:val="000000" w:themeColor="text1"/>
+        </w:rPr>
+        <w:t xml:space="preserve">4.2.1 </w:t>
+      </w:r>
+      <w:r>
+        <w:rPr>
+          <w:color w:val="000000" w:themeColor="text1"/>
+        </w:rPr>
+        <w:t>The system must be a cross-platform application</w:t>
+      </w:r>
+      <w:r>
+        <w:rPr>
+          <w:color w:val="000000" w:themeColor="text1"/>
+        </w:rPr>
+        <w:t>. </w:t>
+      </w:r>
+      <w:bookmarkEnd w:id="25"/>
     </w:p>
     <w:p>
       <w:pPr>
         <w:ind w:left="1440"/>
         <w:rPr>
-          <w:color w:val="7030A0"/>
-        </w:rPr>
-      </w:pPr>
-      <w:r>
-        <w:rPr>
-          <w:color w:val="7030A0"/>
-        </w:rPr>
-        <w:t xml:space="preserve">4.2.1 </w:t>
+          <w:color w:val="000000" w:themeColor="text1"/>
+        </w:rPr>
+      </w:pPr>
+      <w:bookmarkStart w:id="26" w:name="REQBV5QU8"/>
+      <w:r>
+        <w:rPr>
+          <w:color w:val="000000" w:themeColor="text1"/>
+        </w:rPr>
+        <w:t xml:space="preserve">4.2.2 </w:t>
+      </w:r>
+      <w:r>
+        <w:rPr>
+          <w:color w:val="000000" w:themeColor="text1"/>
+        </w:rPr>
+        <w:t xml:space="preserve">Main server will be hosted on one of the group member’s computers. </w:t>
       </w:r>
       <w:r>
         <w:rPr>
           <w:vanish/>
-          <w:color w:val="7030A0"/>
-        </w:rPr>
-        <w:t xml:space="preserve">SR20 </w:t>
-      </w:r>
-      <w:r>
-        <w:rPr>
-          <w:color w:val="7030A0"/>
-        </w:rPr>
-        <w:t>System cannot require that any software other than a web browser be installed on user computers. </w:t>
-      </w:r>
-      <w:bookmarkEnd w:id="25"/>
-    </w:p>
-    <w:p>
-      <w:pPr>
-        <w:ind w:left="1440"/>
-        <w:rPr>
-          <w:color w:val="7030A0"/>
-        </w:rPr>
-      </w:pPr>
-      <w:bookmarkStart w:id="26" w:name="REQBV5QU8"/>
-      <w:r>
-        <w:rPr>
-          <w:color w:val="7030A0"/>
-        </w:rPr>
-        <w:t xml:space="preserve">4.2.2 </w:t>
-      </w:r>
-      <w:r>
-        <w:rPr>
-          <w:vanish/>
-          <w:color w:val="7030A0"/>
+          <w:color w:val="000000" w:themeColor="text1"/>
         </w:rPr>
         <w:t xml:space="preserve">SR25 </w:t>
-      </w:r>
-      <w:r>
-        <w:rPr>
-          <w:color w:val="7030A0"/>
-        </w:rPr>
-        <w:t>System must make use of the University’s existing Oracle 9i implementation for its database. </w:t>
       </w:r>
       <w:bookmarkEnd w:id="26"/>
     </w:p>
@@ -4366,21 +4464,7 @@
       <w:r>
         <w:t>Performance Requirements</w:t>
       </w:r>
-    </w:p>
-    <w:p>
-      <w:pPr>
-        <w:ind w:left="1440"/>
-        <w:rPr>
-          <w:color w:val="7030A0"/>
-        </w:rPr>
-      </w:pPr>
       <w:bookmarkStart w:id="29" w:name="REQBV5SS8"/>
-      <w:r>
-        <w:rPr>
-          <w:color w:val="7030A0"/>
-        </w:rPr>
-        <w:t>Example:</w:t>
-      </w:r>
     </w:p>
     <w:p>
       <w:pPr>

</xml_diff>

<commit_message>
Added 3.2.1, 3.2.2 and 3.3.1
</commit_message>
<xml_diff>
--- a/SRS_Template.docx
+++ b/SRS_Template.docx
@@ -727,9 +727,20 @@
               <w:snapToGrid w:val="0"/>
               <w:rPr>
                 <w:color w:val="000000"/>
-                <w:u w:val="single"/>
-              </w:rPr>
-            </w:pPr>
+              </w:rPr>
+            </w:pPr>
+            <w:r>
+              <w:rPr>
+                <w:color w:val="000000"/>
+              </w:rPr>
+              <w:t>02/</w:t>
+            </w:r>
+            <w:r>
+              <w:rPr>
+                <w:color w:val="000000"/>
+              </w:rPr>
+              <w:t>26/2025</w:t>
+            </w:r>
           </w:p>
         </w:tc>
         <w:tc>
@@ -750,6 +761,18 @@
                 <w:color w:val="000000"/>
               </w:rPr>
             </w:pPr>
+            <w:r>
+              <w:rPr>
+                <w:color w:val="000000"/>
+              </w:rPr>
+              <w:t>1.</w:t>
+            </w:r>
+            <w:r>
+              <w:rPr>
+                <w:color w:val="000000"/>
+              </w:rPr>
+              <w:t>4</w:t>
+            </w:r>
           </w:p>
         </w:tc>
         <w:tc>
@@ -770,6 +793,12 @@
                 <w:color w:val="000000"/>
               </w:rPr>
             </w:pPr>
+            <w:r>
+              <w:rPr>
+                <w:color w:val="000000"/>
+              </w:rPr>
+              <w:t>Added 3.2.1, 3.2.2 and 3.3.1</w:t>
+            </w:r>
           </w:p>
         </w:tc>
         <w:tc>
@@ -791,6 +820,12 @@
                 <w:color w:val="000000"/>
               </w:rPr>
             </w:pPr>
+            <w:r>
+              <w:rPr>
+                <w:color w:val="000000"/>
+              </w:rPr>
+              <w:t>Riley Fischer</w:t>
+            </w:r>
           </w:p>
         </w:tc>
       </w:tr>
@@ -3914,10 +3949,7 @@
         </w:numPr>
       </w:pPr>
       <w:r>
-        <w:t>Cheating Mitigation</w:t>
-      </w:r>
-      <w:r>
-        <w:t xml:space="preserve"> Module Requirements:</w:t>
+        <w:t>Cheating Mitigation Module Requirements:</w:t>
       </w:r>
     </w:p>
     <w:p>
@@ -3925,13 +3957,7 @@
         <w:ind w:left="1440"/>
       </w:pPr>
       <w:r>
-        <w:t>3.1.</w:t>
-      </w:r>
-      <w:r>
-        <w:t>4</w:t>
-      </w:r>
-      <w:r>
-        <w:t>.1 Each player should have full history of all the games they’ve played.</w:t>
+        <w:t>3.1.4.1 Each player should have full history of all the games they’ve played.</w:t>
       </w:r>
     </w:p>
     <w:p>
@@ -3939,16 +3965,7 @@
         <w:ind w:left="1440"/>
       </w:pPr>
       <w:r>
-        <w:t>3.1.</w:t>
-      </w:r>
-      <w:r>
-        <w:t>4</w:t>
-      </w:r>
-      <w:r>
-        <w:t>.2</w:t>
-      </w:r>
-      <w:r>
-        <w:t xml:space="preserve"> </w:t>
+        <w:t xml:space="preserve">3.1.4.2 </w:t>
       </w:r>
     </w:p>
     <w:p>
@@ -4102,6 +4119,53 @@
     </w:p>
     <w:p>
       <w:pPr>
+        <w:pStyle w:val="Paragraph2"/>
+      </w:pPr>
+      <w:r>
+        <w:t>3.2.1</w:t>
+      </w:r>
+      <w:r>
+        <w:t xml:space="preserve"> </w:t>
+      </w:r>
+      <w:r>
+        <w:t xml:space="preserve">The user interface for the client application must display all relevant information and provide means for the user to log-in, log-out, choose </w:t>
+      </w:r>
+      <w:r>
+        <w:t xml:space="preserve">their </w:t>
+      </w:r>
+      <w:r>
+        <w:t>user</w:t>
+      </w:r>
+      <w:r>
+        <w:t xml:space="preserve"> </w:t>
+      </w:r>
+      <w:r>
+        <w:t xml:space="preserve">type (player or dealer), join a table, </w:t>
+      </w:r>
+      <w:r>
+        <w:t>play blackjack.</w:t>
+      </w:r>
+    </w:p>
+    <w:p>
+      <w:pPr>
+        <w:pStyle w:val="Paragraph2"/>
+      </w:pPr>
+      <w:r>
+        <w:lastRenderedPageBreak/>
+        <w:t xml:space="preserve">3.2.2 </w:t>
+      </w:r>
+      <w:r>
+        <w:t xml:space="preserve">The interface for the server application must log the activities of the active </w:t>
+      </w:r>
+      <w:r>
+        <w:t>blackjack</w:t>
+      </w:r>
+      <w:r>
+        <w:t xml:space="preserve"> games.</w:t>
+      </w:r>
+    </w:p>
+    <w:p>
+      <w:pPr>
         <w:pStyle w:val="Heading2"/>
         <w:numPr>
           <w:ilvl w:val="1"/>
@@ -4111,8 +4175,26 @@
       <w:bookmarkStart w:id="18" w:name="__RefHeading___Toc19440737"/>
       <w:bookmarkEnd w:id="18"/>
       <w:r>
-        <w:lastRenderedPageBreak/>
         <w:t>Internal Interface Requirements</w:t>
+      </w:r>
+    </w:p>
+    <w:p>
+      <w:pPr>
+        <w:ind w:left="1440"/>
+      </w:pPr>
+      <w:r>
+        <w:t xml:space="preserve">3.3.1 </w:t>
+      </w:r>
+      <w:r>
+        <w:t>The server should be responsible for processing player actions and inform the other players of what each other are doing. This will keep the game in sync.</w:t>
+      </w:r>
+    </w:p>
+    <w:p>
+      <w:pPr>
+        <w:ind w:left="1440"/>
+      </w:pPr>
+      <w:r>
+        <w:t xml:space="preserve"> </w:t>
       </w:r>
     </w:p>
     <w:p>
@@ -4289,25 +4371,7 @@
         <w:rPr>
           <w:color w:val="000000" w:themeColor="text1"/>
         </w:rPr>
-        <w:t>4.1.</w:t>
-      </w:r>
-      <w:r>
-        <w:rPr>
-          <w:color w:val="000000" w:themeColor="text1"/>
-        </w:rPr>
-        <w:t>2</w:t>
-      </w:r>
-      <w:r>
-        <w:rPr>
-          <w:color w:val="000000" w:themeColor="text1"/>
-        </w:rPr>
-        <w:t xml:space="preserve"> The </w:t>
-      </w:r>
-      <w:r>
-        <w:rPr>
-          <w:color w:val="000000" w:themeColor="text1"/>
-        </w:rPr>
-        <w:t>player should not be able to modify their own or any other player’s game stats</w:t>
+        <w:t>4.1.2 The player should not be able to modify their own or any other player’s game stats</w:t>
       </w:r>
     </w:p>
     <w:p>
@@ -4951,16 +5015,8 @@
       <w:rPr>
         <w:rStyle w:val="PageNumber"/>
       </w:rPr>
-      <w:t>ii</w:t>
+      <w:t>iii</w:t>
     </w:r>
-    <w:proofErr w:type="spellStart"/>
-    <w:r>
-      <w:rPr>
-        <w:rStyle w:val="PageNumber"/>
-      </w:rPr>
-      <w:t>i</w:t>
-    </w:r>
-    <w:proofErr w:type="spellEnd"/>
     <w:r>
       <w:rPr>
         <w:rStyle w:val="PageNumber"/>

</xml_diff>

<commit_message>
Add game module boilerplate
</commit_message>
<xml_diff>
--- a/SRS_Template.docx
+++ b/SRS_Template.docx
@@ -3415,6 +3415,11 @@
     </w:p>
     <w:p>
       <w:pPr>
+        <w:ind w:left="1440"/>
+      </w:pPr>
+    </w:p>
+    <w:p>
+      <w:pPr>
         <w:pStyle w:val="Heading2"/>
         <w:numPr>
           <w:ilvl w:val="1"/>
@@ -3429,6 +3434,34 @@
     </w:p>
     <w:p>
       <w:pPr>
+        <w:ind w:left="1440"/>
+      </w:pPr>
+      <w:r>
+        <w:t xml:space="preserve">The </w:t>
+      </w:r>
+      <w:r>
+        <w:t>blackjack</w:t>
+      </w:r>
+      <w:r>
+        <w:t xml:space="preserve"> game will consist of ____ modules: </w:t>
+      </w:r>
+      <w:r>
+        <w:t xml:space="preserve">the multiplayer module, the stats tracker module, the cheating mitigation module, </w:t>
+      </w:r>
+      <w:r>
+        <w:t>and the game module.</w:t>
+      </w:r>
+    </w:p>
+    <w:p>
+      <w:pPr>
+        <w:pStyle w:val="Paragraph2"/>
+        <w:rPr>
+          <w:color w:val="7030A0"/>
+        </w:rPr>
+      </w:pPr>
+    </w:p>
+    <w:p>
+      <w:pPr>
         <w:pStyle w:val="Paragraph2"/>
         <w:rPr>
           <w:color w:val="7030A0"/>
@@ -4035,6 +4068,46 @@
     <w:p>
       <w:pPr>
         <w:pStyle w:val="Paragraph2"/>
+      </w:pPr>
+    </w:p>
+    <w:p>
+      <w:pPr>
+        <w:pStyle w:val="Paragraph2"/>
+        <w:numPr>
+          <w:ilvl w:val="2"/>
+          <w:numId w:val="2"/>
+        </w:numPr>
+        <w:rPr>
+          <w:b/>
+          <w:bCs/>
+          <w:sz w:val="24"/>
+          <w:szCs w:val="24"/>
+        </w:rPr>
+      </w:pPr>
+      <w:r>
+        <w:rPr>
+          <w:b/>
+          <w:bCs/>
+          <w:sz w:val="24"/>
+          <w:szCs w:val="24"/>
+        </w:rPr>
+        <w:t>Game Module Requirements</w:t>
+      </w:r>
+    </w:p>
+    <w:p>
+      <w:pPr>
+        <w:pStyle w:val="Paragraph2"/>
+      </w:pPr>
+      <w:r>
+        <w:t>3.1.5.1</w:t>
+      </w:r>
+      <w:r>
+        <w:t xml:space="preserve">    </w:t>
+      </w:r>
+    </w:p>
+    <w:p>
+      <w:pPr>
+        <w:pStyle w:val="Paragraph2"/>
         <w:rPr>
           <w:color w:val="7030A0"/>
         </w:rPr>
@@ -4057,112 +4130,53 @@
     <w:p>
       <w:pPr>
         <w:pStyle w:val="Paragraph2"/>
-        <w:rPr>
-          <w:color w:val="7030A0"/>
-        </w:rPr>
-      </w:pPr>
-      <w:bookmarkStart w:id="17" w:name="REQBUZLF2"/>
-      <w:r>
-        <w:rPr>
-          <w:color w:val="7030A0"/>
-        </w:rPr>
-        <w:t xml:space="preserve">Provide module specific requirements as appropriate. </w:t>
-      </w:r>
-      <w:r>
-        <w:rPr>
-          <w:vanish/>
-          <w:color w:val="7030A0"/>
-        </w:rPr>
-        <w:t xml:space="preserve">SR10 </w:t>
+      </w:pPr>
+      <w:r>
+        <w:t>3.2.1</w:t>
+      </w:r>
+      <w:r>
+        <w:t xml:space="preserve"> </w:t>
+      </w:r>
+      <w:r>
+        <w:t xml:space="preserve">The user interface for the client application must display all relevant information and provide means for the user to log-in, log-out, choose </w:t>
+      </w:r>
+      <w:r>
+        <w:t xml:space="preserve">their </w:t>
+      </w:r>
+      <w:r>
+        <w:t>user</w:t>
+      </w:r>
+      <w:r>
+        <w:t xml:space="preserve"> </w:t>
+      </w:r>
+      <w:r>
+        <w:t xml:space="preserve">type (player or dealer), join a table, </w:t>
+      </w:r>
+      <w:r>
+        <w:t>play blackjack.</w:t>
       </w:r>
     </w:p>
     <w:p>
       <w:pPr>
         <w:pStyle w:val="Paragraph2"/>
-        <w:rPr>
-          <w:color w:val="7030A0"/>
-        </w:rPr>
-      </w:pPr>
-      <w:r>
-        <w:rPr>
-          <w:color w:val="7030A0"/>
-        </w:rPr>
-        <w:t xml:space="preserve">3.2.1 </w:t>
-      </w:r>
-      <w:r>
-        <w:rPr>
-          <w:vanish/>
-          <w:color w:val="7030A0"/>
-        </w:rPr>
-        <w:t xml:space="preserve">SR9 SR1 </w:t>
-      </w:r>
-      <w:r>
-        <w:rPr>
-          <w:color w:val="7030A0"/>
-        </w:rPr>
-        <w:t>The system must provide an interface to the University billing system administered by the Bursar’s office so that students can be automatically billed for the courses in which they have enrolled. The interface is to be in a comma-separated text file containing</w:t>
-      </w:r>
-      <w:r>
-        <w:rPr>
-          <w:color w:val="800000"/>
-          <w:u w:val="double"/>
-        </w:rPr>
-        <w:t xml:space="preserve"> </w:t>
-      </w:r>
-      <w:r>
-        <w:rPr>
-          <w:color w:val="7030A0"/>
-        </w:rPr>
-        <w:t>the following fields: student id, course id, term id, action. Where “action” is whether the student has added or dropped the course. The file will be exported nightly and will contain new transactions only. </w:t>
-      </w:r>
-      <w:bookmarkEnd w:id="17"/>
+      </w:pPr>
+      <w:r>
+        <w:t xml:space="preserve">3.2.2 </w:t>
+      </w:r>
+      <w:r>
+        <w:t xml:space="preserve">The interface for the server application must log the activities of the active </w:t>
+      </w:r>
+      <w:r>
+        <w:t>blackjack</w:t>
+      </w:r>
+      <w:r>
+        <w:t xml:space="preserve"> games.</w:t>
+      </w:r>
     </w:p>
     <w:p>
       <w:pPr>
         <w:pStyle w:val="Paragraph2"/>
       </w:pPr>
-      <w:r>
-        <w:t>3.2.1</w:t>
-      </w:r>
-      <w:r>
-        <w:t xml:space="preserve"> </w:t>
-      </w:r>
-      <w:r>
-        <w:t xml:space="preserve">The user interface for the client application must display all relevant information and provide means for the user to log-in, log-out, choose </w:t>
-      </w:r>
-      <w:r>
-        <w:t xml:space="preserve">their </w:t>
-      </w:r>
-      <w:r>
-        <w:t>user</w:t>
-      </w:r>
-      <w:r>
-        <w:t xml:space="preserve"> </w:t>
-      </w:r>
-      <w:r>
-        <w:t xml:space="preserve">type (player or dealer), join a table, </w:t>
-      </w:r>
-      <w:r>
-        <w:t>play blackjack.</w:t>
-      </w:r>
-    </w:p>
-    <w:p>
-      <w:pPr>
-        <w:pStyle w:val="Paragraph2"/>
-      </w:pPr>
-      <w:r>
-        <w:lastRenderedPageBreak/>
-        <w:t xml:space="preserve">3.2.2 </w:t>
-      </w:r>
-      <w:r>
-        <w:t xml:space="preserve">The interface for the server application must log the activities of the active </w:t>
-      </w:r>
-      <w:r>
-        <w:t>blackjack</w:t>
-      </w:r>
-      <w:r>
-        <w:t xml:space="preserve"> games.</w:t>
-      </w:r>
     </w:p>
     <w:p>
       <w:pPr>
@@ -4172,8 +4186,8 @@
           <w:numId w:val="2"/>
         </w:numPr>
       </w:pPr>
-      <w:bookmarkStart w:id="18" w:name="__RefHeading___Toc19440737"/>
-      <w:bookmarkEnd w:id="18"/>
+      <w:bookmarkStart w:id="17" w:name="__RefHeading___Toc19440737"/>
+      <w:bookmarkEnd w:id="17"/>
       <w:r>
         <w:t>Internal Interface Requirements</w:t>
       </w:r>
@@ -4191,11 +4205,11 @@
     </w:p>
     <w:p>
       <w:pPr>
+        <w:tabs>
+          <w:tab w:val="left" w:pos="2692"/>
+        </w:tabs>
         <w:ind w:left="1440"/>
       </w:pPr>
-      <w:r>
-        <w:t xml:space="preserve"> </w:t>
-      </w:r>
     </w:p>
     <w:p>
       <w:pPr>
@@ -4204,7 +4218,7 @@
           <w:color w:val="7030A0"/>
         </w:rPr>
       </w:pPr>
-      <w:bookmarkStart w:id="19" w:name="REQBV3515"/>
+      <w:bookmarkStart w:id="18" w:name="REQBV3515"/>
       <w:r>
         <w:rPr>
           <w:color w:val="7030A0"/>
@@ -4259,7 +4273,7 @@
         </w:rPr>
         <w:t>The system must process a data-feed from the grading system such that student grades are stored along with the historical student course enrolments. Data feed will be in the form of a comma-separated interface file that is exported from the grading system nightly.</w:t>
       </w:r>
-      <w:bookmarkEnd w:id="19"/>
+      <w:bookmarkEnd w:id="18"/>
     </w:p>
     <w:p>
       <w:pPr>
@@ -4268,7 +4282,7 @@
           <w:color w:val="7030A0"/>
         </w:rPr>
       </w:pPr>
-      <w:bookmarkStart w:id="20" w:name="REQBV46L8"/>
+      <w:bookmarkStart w:id="19" w:name="REQBV46L8"/>
       <w:r>
         <w:rPr>
           <w:color w:val="7030A0"/>
@@ -4288,7 +4302,7 @@
         </w:rPr>
         <w:t>The system must process a data-feed from the University billing system that contains new student records. The feed will be in the form of a comma-separated text file and will be exported from the billing system nightly with new student records. The fields included in the file are student name, student id, and student pin number.  </w:t>
       </w:r>
-      <w:bookmarkEnd w:id="20"/>
+      <w:bookmarkEnd w:id="19"/>
     </w:p>
     <w:p>
       <w:pPr>
@@ -4298,8 +4312,8 @@
           <w:numId w:val="2"/>
         </w:numPr>
       </w:pPr>
-      <w:bookmarkStart w:id="21" w:name="__RefHeading___Toc19440738"/>
-      <w:bookmarkEnd w:id="21"/>
+      <w:bookmarkStart w:id="20" w:name="__RefHeading___Toc19440738"/>
+      <w:bookmarkEnd w:id="20"/>
       <w:r>
         <w:lastRenderedPageBreak/>
         <w:t>Non-Functional Requirements</w:t>
@@ -4313,12 +4327,12 @@
           <w:numId w:val="2"/>
         </w:numPr>
       </w:pPr>
-      <w:bookmarkStart w:id="22" w:name="__RefHeading___Toc19440739"/>
-      <w:bookmarkEnd w:id="22"/>
+      <w:bookmarkStart w:id="21" w:name="__RefHeading___Toc19440739"/>
+      <w:bookmarkEnd w:id="21"/>
       <w:r>
         <w:t>Security and Privacy Requirements</w:t>
       </w:r>
-      <w:bookmarkStart w:id="23" w:name="REQBV1AR4"/>
+      <w:bookmarkStart w:id="22" w:name="REQBV1AR4"/>
     </w:p>
     <w:p>
       <w:pPr>
@@ -4352,7 +4366,7 @@
         </w:rPr>
         <w:t xml:space="preserve">ystem must </w:t>
       </w:r>
-      <w:bookmarkEnd w:id="23"/>
+      <w:bookmarkEnd w:id="22"/>
       <w:r>
         <w:rPr>
           <w:color w:val="000000" w:themeColor="text1"/>
@@ -4423,12 +4437,39 @@
           <w:numId w:val="2"/>
         </w:numPr>
       </w:pPr>
-      <w:bookmarkStart w:id="24" w:name="__RefHeading___Toc19440740"/>
+      <w:bookmarkStart w:id="23" w:name="__RefHeading___Toc19440740"/>
+      <w:bookmarkEnd w:id="23"/>
+      <w:r>
+        <w:t>Environmental Requirements</w:t>
+      </w:r>
+      <w:bookmarkStart w:id="24" w:name="REQBV3HG5"/>
+    </w:p>
+    <w:p>
+      <w:pPr>
+        <w:ind w:left="1440"/>
+        <w:rPr>
+          <w:color w:val="000000" w:themeColor="text1"/>
+        </w:rPr>
+      </w:pPr>
+      <w:r>
+        <w:rPr>
+          <w:color w:val="000000" w:themeColor="text1"/>
+        </w:rPr>
+        <w:t xml:space="preserve">4.2.1 </w:t>
+      </w:r>
+      <w:r>
+        <w:rPr>
+          <w:color w:val="000000" w:themeColor="text1"/>
+        </w:rPr>
+        <w:t>The system must be a cross-platform application</w:t>
+      </w:r>
+      <w:r>
+        <w:rPr>
+          <w:color w:val="000000" w:themeColor="text1"/>
+        </w:rPr>
+        <w:t>. </w:t>
+      </w:r>
       <w:bookmarkEnd w:id="24"/>
-      <w:r>
-        <w:t>Environmental Requirements</w:t>
-      </w:r>
-      <w:bookmarkStart w:id="25" w:name="REQBV3HG5"/>
     </w:p>
     <w:p>
       <w:pPr>
@@ -4437,34 +4478,7 @@
           <w:color w:val="000000" w:themeColor="text1"/>
         </w:rPr>
       </w:pPr>
-      <w:r>
-        <w:rPr>
-          <w:color w:val="000000" w:themeColor="text1"/>
-        </w:rPr>
-        <w:t xml:space="preserve">4.2.1 </w:t>
-      </w:r>
-      <w:r>
-        <w:rPr>
-          <w:color w:val="000000" w:themeColor="text1"/>
-        </w:rPr>
-        <w:t>The system must be a cross-platform application</w:t>
-      </w:r>
-      <w:r>
-        <w:rPr>
-          <w:color w:val="000000" w:themeColor="text1"/>
-        </w:rPr>
-        <w:t>. </w:t>
-      </w:r>
-      <w:bookmarkEnd w:id="25"/>
-    </w:p>
-    <w:p>
-      <w:pPr>
-        <w:ind w:left="1440"/>
-        <w:rPr>
-          <w:color w:val="000000" w:themeColor="text1"/>
-        </w:rPr>
-      </w:pPr>
-      <w:bookmarkStart w:id="26" w:name="REQBV5QU8"/>
+      <w:bookmarkStart w:id="25" w:name="REQBV5QU8"/>
       <w:r>
         <w:rPr>
           <w:color w:val="000000" w:themeColor="text1"/>
@@ -4484,7 +4498,7 @@
         </w:rPr>
         <w:t xml:space="preserve">SR25 </w:t>
       </w:r>
-      <w:bookmarkEnd w:id="26"/>
+      <w:bookmarkEnd w:id="25"/>
     </w:p>
     <w:p>
       <w:pPr>
@@ -4493,7 +4507,7 @@
           <w:color w:val="7030A0"/>
         </w:rPr>
       </w:pPr>
-      <w:bookmarkStart w:id="27" w:name="REQBV5RT8"/>
+      <w:bookmarkStart w:id="26" w:name="REQBV5RT8"/>
       <w:r>
         <w:rPr>
           <w:color w:val="7030A0"/>
@@ -4513,7 +4527,7 @@
         </w:rPr>
         <w:t>System must be deployed on existing Linux-based server infrastructure. </w:t>
       </w:r>
-      <w:bookmarkEnd w:id="27"/>
+      <w:bookmarkEnd w:id="26"/>
     </w:p>
     <w:p>
       <w:pPr>
@@ -4523,12 +4537,12 @@
           <w:numId w:val="2"/>
         </w:numPr>
       </w:pPr>
-      <w:bookmarkStart w:id="28" w:name="__RefHeading___Toc19440741"/>
-      <w:bookmarkEnd w:id="28"/>
+      <w:bookmarkStart w:id="27" w:name="__RefHeading___Toc19440741"/>
+      <w:bookmarkEnd w:id="27"/>
       <w:r>
         <w:t>Performance Requirements</w:t>
       </w:r>
-      <w:bookmarkStart w:id="29" w:name="REQBV5SS8"/>
+      <w:bookmarkStart w:id="28" w:name="REQBV5SS8"/>
     </w:p>
     <w:p>
       <w:pPr>
@@ -4556,7 +4570,7 @@
         </w:rPr>
         <w:t>System must render all UI pages in no more than 9 seconds for dynamic pages. Static pages (HTML-only) must be rendered in less than 3 seconds. </w:t>
       </w:r>
-      <w:bookmarkEnd w:id="29"/>
+      <w:bookmarkEnd w:id="28"/>
     </w:p>
     <w:p>
       <w:pPr>

</xml_diff>

<commit_message>
Added Game Module Requirements and edited 3.1.3 & 3.1.4
</commit_message>
<xml_diff>
--- a/SRS_Template.docx
+++ b/SRS_Template.docx
@@ -966,6 +966,181 @@
                 <w:u w:val="single"/>
               </w:rPr>
             </w:pPr>
+            <w:r>
+              <w:rPr>
+                <w:color w:val="000000"/>
+                <w:u w:val="single"/>
+              </w:rPr>
+              <w:t>02/28/2025</w:t>
+            </w:r>
+          </w:p>
+        </w:tc>
+        <w:tc>
+          <w:tcPr>
+            <w:tcW w:w="1083" w:type="dxa"/>
+            <w:tcBorders>
+              <w:top w:val="single" w:sz="6" w:space="0" w:color="000000"/>
+              <w:left w:val="single" w:sz="6" w:space="0" w:color="000000"/>
+              <w:bottom w:val="single" w:sz="6" w:space="0" w:color="000000"/>
+            </w:tcBorders>
+            <w:shd w:val="clear" w:color="auto" w:fill="E5E5E5"/>
+          </w:tcPr>
+          <w:p>
+            <w:pPr>
+              <w:pStyle w:val="TableText"/>
+              <w:snapToGrid w:val="0"/>
+              <w:rPr>
+                <w:color w:val="000000"/>
+              </w:rPr>
+            </w:pPr>
+            <w:r>
+              <w:rPr>
+                <w:color w:val="000000"/>
+              </w:rPr>
+              <w:t>1.6</w:t>
+            </w:r>
+          </w:p>
+        </w:tc>
+        <w:tc>
+          <w:tcPr>
+            <w:tcW w:w="3813" w:type="dxa"/>
+            <w:tcBorders>
+              <w:top w:val="single" w:sz="6" w:space="0" w:color="000000"/>
+              <w:left w:val="single" w:sz="6" w:space="0" w:color="000000"/>
+              <w:bottom w:val="single" w:sz="6" w:space="0" w:color="000000"/>
+            </w:tcBorders>
+            <w:shd w:val="clear" w:color="auto" w:fill="E5E5E5"/>
+          </w:tcPr>
+          <w:p>
+            <w:pPr>
+              <w:pStyle w:val="TableText"/>
+              <w:snapToGrid w:val="0"/>
+              <w:rPr>
+                <w:color w:val="000000"/>
+              </w:rPr>
+            </w:pPr>
+            <w:r>
+              <w:rPr>
+                <w:color w:val="000000"/>
+              </w:rPr>
+              <w:t>3.1.5 Game Module Requirements</w:t>
+            </w:r>
+            <w:r>
+              <w:rPr>
+                <w:color w:val="000000"/>
+              </w:rPr>
+              <w:t xml:space="preserve"> </w:t>
+            </w:r>
+          </w:p>
+          <w:p>
+            <w:pPr>
+              <w:pStyle w:val="TableText"/>
+              <w:snapToGrid w:val="0"/>
+              <w:rPr>
+                <w:color w:val="000000"/>
+              </w:rPr>
+            </w:pPr>
+            <w:r>
+              <w:rPr>
+                <w:color w:val="000000"/>
+              </w:rPr>
+              <w:t>Added 3.1.4.2, 3.1.4.5 – 3.1.4.8</w:t>
+            </w:r>
+          </w:p>
+          <w:p>
+            <w:pPr>
+              <w:pStyle w:val="TableText"/>
+              <w:snapToGrid w:val="0"/>
+              <w:rPr>
+                <w:color w:val="000000"/>
+              </w:rPr>
+            </w:pPr>
+            <w:r>
+              <w:rPr>
+                <w:color w:val="000000"/>
+              </w:rPr>
+              <w:t>Removed 3.1.4.1</w:t>
+            </w:r>
+          </w:p>
+          <w:p>
+            <w:pPr>
+              <w:pStyle w:val="TableText"/>
+              <w:snapToGrid w:val="0"/>
+              <w:rPr>
+                <w:color w:val="000000"/>
+              </w:rPr>
+            </w:pPr>
+            <w:r>
+              <w:rPr>
+                <w:color w:val="000000"/>
+              </w:rPr>
+              <w:t>Added 3.1.3.4</w:t>
+            </w:r>
+            <w:r>
+              <w:rPr>
+                <w:color w:val="000000"/>
+              </w:rPr>
+              <w:t>, 3.1.3.5</w:t>
+            </w:r>
+          </w:p>
+          <w:p>
+            <w:pPr>
+              <w:pStyle w:val="TableText"/>
+              <w:snapToGrid w:val="0"/>
+              <w:rPr>
+                <w:color w:val="000000"/>
+              </w:rPr>
+            </w:pPr>
+          </w:p>
+        </w:tc>
+        <w:tc>
+          <w:tcPr>
+            <w:tcW w:w="2591" w:type="dxa"/>
+            <w:tcBorders>
+              <w:top w:val="single" w:sz="6" w:space="0" w:color="000000"/>
+              <w:left w:val="single" w:sz="6" w:space="0" w:color="000000"/>
+              <w:bottom w:val="single" w:sz="6" w:space="0" w:color="000000"/>
+              <w:right w:val="single" w:sz="6" w:space="0" w:color="000000"/>
+            </w:tcBorders>
+            <w:shd w:val="clear" w:color="auto" w:fill="E5E5E5"/>
+          </w:tcPr>
+          <w:p>
+            <w:pPr>
+              <w:pStyle w:val="TableText"/>
+              <w:snapToGrid w:val="0"/>
+              <w:rPr>
+                <w:color w:val="000000"/>
+              </w:rPr>
+            </w:pPr>
+            <w:r>
+              <w:rPr>
+                <w:color w:val="000000"/>
+              </w:rPr>
+              <w:t>Martin Garcia</w:t>
+            </w:r>
+          </w:p>
+        </w:tc>
+      </w:tr>
+      <w:tr>
+        <w:tc>
+          <w:tcPr>
+            <w:tcW w:w="1275" w:type="dxa"/>
+            <w:tcBorders>
+              <w:top w:val="single" w:sz="6" w:space="0" w:color="000000"/>
+              <w:left w:val="single" w:sz="6" w:space="0" w:color="000000"/>
+              <w:bottom w:val="single" w:sz="6" w:space="0" w:color="000000"/>
+            </w:tcBorders>
+            <w:shd w:val="clear" w:color="auto" w:fill="E5E5E5"/>
+          </w:tcPr>
+          <w:p>
+            <w:pPr>
+              <w:pStyle w:val="TableText"/>
+              <w:snapToGrid w:val="0"/>
+              <w:rPr>
+                <w:color w:val="000000"/>
+                <w:u w:val="single"/>
+              </w:rPr>
+            </w:pPr>
           </w:p>
         </w:tc>
         <w:tc>
@@ -1870,90 +2045,6 @@
           </w:p>
         </w:tc>
       </w:tr>
-      <w:tr>
-        <w:tc>
-          <w:tcPr>
-            <w:tcW w:w="1275" w:type="dxa"/>
-            <w:tcBorders>
-              <w:top w:val="single" w:sz="6" w:space="0" w:color="000000"/>
-              <w:left w:val="single" w:sz="6" w:space="0" w:color="000000"/>
-              <w:bottom w:val="single" w:sz="6" w:space="0" w:color="000000"/>
-            </w:tcBorders>
-            <w:shd w:val="clear" w:color="auto" w:fill="E5E5E5"/>
-          </w:tcPr>
-          <w:p>
-            <w:pPr>
-              <w:pStyle w:val="TableText"/>
-              <w:snapToGrid w:val="0"/>
-              <w:rPr>
-                <w:color w:val="000000"/>
-                <w:u w:val="single"/>
-              </w:rPr>
-            </w:pPr>
-          </w:p>
-        </w:tc>
-        <w:tc>
-          <w:tcPr>
-            <w:tcW w:w="1083" w:type="dxa"/>
-            <w:tcBorders>
-              <w:top w:val="single" w:sz="6" w:space="0" w:color="000000"/>
-              <w:left w:val="single" w:sz="6" w:space="0" w:color="000000"/>
-              <w:bottom w:val="single" w:sz="6" w:space="0" w:color="000000"/>
-            </w:tcBorders>
-            <w:shd w:val="clear" w:color="auto" w:fill="E5E5E5"/>
-          </w:tcPr>
-          <w:p>
-            <w:pPr>
-              <w:pStyle w:val="TableText"/>
-              <w:snapToGrid w:val="0"/>
-              <w:rPr>
-                <w:color w:val="000000"/>
-              </w:rPr>
-            </w:pPr>
-          </w:p>
-        </w:tc>
-        <w:tc>
-          <w:tcPr>
-            <w:tcW w:w="3813" w:type="dxa"/>
-            <w:tcBorders>
-              <w:top w:val="single" w:sz="6" w:space="0" w:color="000000"/>
-              <w:left w:val="single" w:sz="6" w:space="0" w:color="000000"/>
-              <w:bottom w:val="single" w:sz="6" w:space="0" w:color="000000"/>
-            </w:tcBorders>
-            <w:shd w:val="clear" w:color="auto" w:fill="E5E5E5"/>
-          </w:tcPr>
-          <w:p>
-            <w:pPr>
-              <w:pStyle w:val="TableText"/>
-              <w:snapToGrid w:val="0"/>
-              <w:rPr>
-                <w:color w:val="000000"/>
-              </w:rPr>
-            </w:pPr>
-          </w:p>
-        </w:tc>
-        <w:tc>
-          <w:tcPr>
-            <w:tcW w:w="2591" w:type="dxa"/>
-            <w:tcBorders>
-              <w:top w:val="single" w:sz="6" w:space="0" w:color="000000"/>
-              <w:left w:val="single" w:sz="6" w:space="0" w:color="000000"/>
-              <w:bottom w:val="single" w:sz="6" w:space="0" w:color="000000"/>
-              <w:right w:val="single" w:sz="6" w:space="0" w:color="000000"/>
-            </w:tcBorders>
-            <w:shd w:val="clear" w:color="auto" w:fill="E5E5E5"/>
-          </w:tcPr>
-          <w:p>
-            <w:pPr>
-              <w:pStyle w:val="TableText"/>
-              <w:snapToGrid w:val="0"/>
-              <w:rPr>
-                <w:color w:val="000000"/>
-              </w:rPr>
-            </w:pPr>
-          </w:p>
-        </w:tc>
-      </w:tr>
     </w:tbl>
     <w:p>
       <w:pPr>
@@ -3169,15 +3260,7 @@
         </w:numPr>
       </w:pPr>
       <w:r>
-        <w:t xml:space="preserve">Game </w:t>
-      </w:r>
-      <w:proofErr w:type="gramStart"/>
-      <w:r>
-        <w:t>logic( betting</w:t>
-      </w:r>
-      <w:proofErr w:type="gramEnd"/>
-      <w:r>
-        <w:t>, turns, win/lose conditions)</w:t>
+        <w:t>Game logic( betting, turns, win/lose conditions)</w:t>
       </w:r>
     </w:p>
     <w:p>
@@ -3478,13 +3561,7 @@
         <w:rPr>
           <w:color w:val="7030A0"/>
         </w:rPr>
-        <w:t xml:space="preserve"> </w:t>
-      </w:r>
-      <w:r>
-        <w:rPr>
-          <w:color w:val="7030A0"/>
-        </w:rPr>
-        <w:t>of:</w:t>
+        <w:t xml:space="preserve"> of:</w:t>
       </w:r>
       <w:r>
         <w:rPr>
@@ -4123,7 +4200,6 @@
         <w:pStyle w:val="Paragraph2"/>
         <w:rPr>
           <w:color w:val="7030A0"/>
-          <w:lang w:val="vi-VN"/>
         </w:rPr>
       </w:pPr>
       <w:r>
@@ -4147,6 +4223,108 @@
         </w:rPr>
         <w:t>.3 Players, dealers lose or win history</w:t>
       </w:r>
+    </w:p>
+    <w:p>
+      <w:pPr>
+        <w:pStyle w:val="Paragraph2"/>
+      </w:pPr>
+      <w:r>
+        <w:t xml:space="preserve">3.1.3.4 </w:t>
+      </w:r>
+      <w:r>
+        <w:t>The system should record and display the following stats of each player:</w:t>
+      </w:r>
+    </w:p>
+    <w:p>
+      <w:pPr>
+        <w:pStyle w:val="Paragraph2"/>
+        <w:numPr>
+          <w:ilvl w:val="0"/>
+          <w:numId w:val="14"/>
+        </w:numPr>
+      </w:pPr>
+      <w:r>
+        <w:t>Total games played</w:t>
+      </w:r>
+    </w:p>
+    <w:p>
+      <w:pPr>
+        <w:pStyle w:val="Paragraph2"/>
+        <w:numPr>
+          <w:ilvl w:val="0"/>
+          <w:numId w:val="14"/>
+        </w:numPr>
+      </w:pPr>
+      <w:r>
+        <w:t>Total wins, losses, and pushes</w:t>
+      </w:r>
+    </w:p>
+    <w:p>
+      <w:pPr>
+        <w:pStyle w:val="Paragraph2"/>
+        <w:numPr>
+          <w:ilvl w:val="0"/>
+          <w:numId w:val="14"/>
+        </w:numPr>
+      </w:pPr>
+      <w:r>
+        <w:t>Win/loss percentages</w:t>
+      </w:r>
+    </w:p>
+    <w:p>
+      <w:pPr>
+        <w:pStyle w:val="Paragraph2"/>
+        <w:numPr>
+          <w:ilvl w:val="0"/>
+          <w:numId w:val="14"/>
+        </w:numPr>
+      </w:pPr>
+      <w:r>
+        <w:t>Highest winning in a single game</w:t>
+      </w:r>
+    </w:p>
+    <w:p>
+      <w:pPr>
+        <w:pStyle w:val="Paragraph2"/>
+        <w:numPr>
+          <w:ilvl w:val="0"/>
+          <w:numId w:val="14"/>
+        </w:numPr>
+      </w:pPr>
+      <w:r>
+        <w:t>Average bet per game</w:t>
+      </w:r>
+    </w:p>
+    <w:p>
+      <w:pPr>
+        <w:pStyle w:val="Paragraph2"/>
+      </w:pPr>
+      <w:r>
+        <w:t xml:space="preserve">3.1.3.5 </w:t>
+      </w:r>
+      <w:r>
+        <w:t xml:space="preserve">Game stats should be stored in a </w:t>
+      </w:r>
+      <w:r>
+        <w:t>database (</w:t>
+      </w:r>
+      <w:r>
+        <w:t>CSV file</w:t>
+      </w:r>
+      <w:r>
+        <w:t>)</w:t>
+      </w:r>
+      <w:r>
+        <w:t>.</w:t>
+      </w:r>
+    </w:p>
+    <w:p>
+      <w:pPr>
+        <w:pStyle w:val="Paragraph2"/>
+        <w:rPr>
+          <w:color w:val="7030A0"/>
+        </w:rPr>
+      </w:pPr>
     </w:p>
     <w:p>
       <w:pPr>
@@ -4165,7 +4343,16 @@
         <w:ind w:left="1440"/>
       </w:pPr>
       <w:r>
-        <w:t>3.1.4.1 Each player should have full history of all the games they’ve played.</w:t>
+        <w:t>3.1.4.</w:t>
+      </w:r>
+      <w:r>
+        <w:t>1</w:t>
+      </w:r>
+      <w:r>
+        <w:t xml:space="preserve"> </w:t>
+      </w:r>
+      <w:r>
+        <w:t>The System should prevent card counting by implementing an automatic reshuffle when 50% of the second deck has been used</w:t>
       </w:r>
     </w:p>
     <w:p>
@@ -4175,9 +4362,6 @@
           <w:lang w:val="vi-VN"/>
         </w:rPr>
       </w:pPr>
-      <w:r>
-        <w:t xml:space="preserve">3.1.4.2 </w:t>
-      </w:r>
     </w:p>
     <w:p>
       <w:pPr>
@@ -4207,7 +4391,6 @@
         <w:pStyle w:val="Paragraph2"/>
         <w:rPr>
           <w:color w:val="7030A0"/>
-          <w:lang w:val="vi-VN"/>
         </w:rPr>
       </w:pPr>
       <w:r>
@@ -4218,6 +4401,51 @@
         <w:t>3.1.4.4 // John do it</w:t>
       </w:r>
     </w:p>
+    <w:p>
+      <w:pPr>
+        <w:pStyle w:val="Paragraph2"/>
+      </w:pPr>
+      <w:r>
+        <w:t xml:space="preserve">3.1.4.5 </w:t>
+      </w:r>
+      <w:r>
+        <w:t>Players should not be able to modify or inject any client side code to manipulate the game state, card distribution, or betting system.</w:t>
+      </w:r>
+    </w:p>
+    <w:p>
+      <w:pPr>
+        <w:pStyle w:val="Paragraph2"/>
+      </w:pPr>
+      <w:r>
+        <w:t xml:space="preserve">3.1.4.6 </w:t>
+      </w:r>
+      <w:r>
+        <w:t>The system should monitor betting patterns and flag suspicious activity.</w:t>
+      </w:r>
+    </w:p>
+    <w:p>
+      <w:pPr>
+        <w:pStyle w:val="Paragraph2"/>
+      </w:pPr>
+      <w:r>
+        <w:t xml:space="preserve">3.1.4.7 </w:t>
+      </w:r>
+      <w:r>
+        <w:t>Players should not be allowed to disconnect or refresh from the game to manipulate outcomes.</w:t>
+      </w:r>
+    </w:p>
+    <w:p>
+      <w:pPr>
+        <w:pStyle w:val="Paragraph2"/>
+      </w:pPr>
+      <w:r>
+        <w:t xml:space="preserve">3.1.4.8 </w:t>
+      </w:r>
+      <w:r>
+        <w:t>The system should ban players who break any of these rules.</w:t>
+      </w:r>
+    </w:p>
+    <w:p/>
     <w:p>
       <w:pPr>
         <w:pStyle w:val="Paragraph2"/>
@@ -4239,28 +4467,211 @@
           <w:sz w:val="24"/>
           <w:szCs w:val="24"/>
         </w:rPr>
+        <w:lastRenderedPageBreak/>
         <w:t>Game Module Requirements</w:t>
       </w:r>
     </w:p>
     <w:p>
       <w:pPr>
         <w:pStyle w:val="Paragraph2"/>
+      </w:pPr>
+      <w:r>
+        <w:t>3.1.5.1</w:t>
+      </w:r>
+      <w:r>
+        <w:t xml:space="preserve"> The system should follow standard blackjack rules, where players attempt to reach a hand value of 21 without exceeding it.</w:t>
+      </w:r>
+    </w:p>
+    <w:p>
+      <w:pPr>
+        <w:pStyle w:val="Paragraph2"/>
+      </w:pPr>
+      <w:r>
+        <w:t>3.1.5.2 The dealer must follow predefined rules, such as hitting on 16 or less and standing on 17 or higher.</w:t>
+      </w:r>
+    </w:p>
+    <w:p>
+      <w:pPr>
+        <w:pStyle w:val="Paragraph2"/>
+      </w:pPr>
+      <w:r>
+        <w:t>3.1.5.3 Each game should support the following player actions:</w:t>
+      </w:r>
+    </w:p>
+    <w:p>
+      <w:pPr>
+        <w:pStyle w:val="Paragraph2"/>
+        <w:numPr>
+          <w:ilvl w:val="0"/>
+          <w:numId w:val="12"/>
+        </w:numPr>
+      </w:pPr>
+      <w:r>
+        <w:t>Hit: Draw an additional card.</w:t>
+      </w:r>
+    </w:p>
+    <w:p>
+      <w:pPr>
+        <w:pStyle w:val="Paragraph2"/>
+        <w:numPr>
+          <w:ilvl w:val="0"/>
+          <w:numId w:val="12"/>
+        </w:numPr>
+      </w:pPr>
+      <w:r>
+        <w:t>Stand: End turn without drawing more cards.</w:t>
+      </w:r>
+    </w:p>
+    <w:p>
+      <w:pPr>
+        <w:pStyle w:val="Paragraph2"/>
+        <w:numPr>
+          <w:ilvl w:val="0"/>
+          <w:numId w:val="12"/>
+        </w:numPr>
+      </w:pPr>
+      <w:r>
+        <w:t>Double Down: Double the bet and receive exactly one more card.</w:t>
+      </w:r>
+    </w:p>
+    <w:p>
+      <w:pPr>
+        <w:pStyle w:val="Paragraph2"/>
+        <w:numPr>
+          <w:ilvl w:val="0"/>
+          <w:numId w:val="12"/>
+        </w:numPr>
+      </w:pPr>
+      <w:r>
+        <w:t>Split: If the player has two cards of the same rank, they can split them into two separate hands (if the betting balance allows).</w:t>
+      </w:r>
+    </w:p>
+    <w:p>
+      <w:pPr>
+        <w:pStyle w:val="Paragraph2"/>
+        <w:numPr>
+          <w:ilvl w:val="0"/>
+          <w:numId w:val="12"/>
+        </w:numPr>
+      </w:pPr>
+      <w:r>
+        <w:t>Bust: Player exceeds 21</w:t>
+      </w:r>
+    </w:p>
+    <w:p>
+      <w:pPr>
+        <w:pStyle w:val="Paragraph2"/>
+      </w:pPr>
+      <w:r>
+        <w:t>3.1.5.4 Players should be able to place bets within a predefined betting range before the game starts.</w:t>
+      </w:r>
+    </w:p>
+    <w:p>
+      <w:pPr>
+        <w:pStyle w:val="Paragraph2"/>
+      </w:pPr>
+      <w:r>
+        <w:t>3.1.5.5 The game should handle blackjack payouts based on a 3:2 ratio and normal win payouts based on a 1:1 ratio.</w:t>
+      </w:r>
+    </w:p>
+    <w:p>
+      <w:pPr>
+        <w:pStyle w:val="Paragraph2"/>
+      </w:pPr>
+      <w:r>
+        <w:t>3.1.5.6 A tie (push) should result in the player's bet being returned.</w:t>
+      </w:r>
+    </w:p>
+    <w:p>
+      <w:pPr>
+        <w:pStyle w:val="Paragraph2"/>
+      </w:pPr>
+      <w:r>
+        <w:t>3.1.5.7 The system should enforce time limits for player actions to ensure smooth gameplay and prevent stalling.</w:t>
+      </w:r>
+    </w:p>
+    <w:p>
+      <w:pPr>
+        <w:pStyle w:val="Paragraph2"/>
+      </w:pPr>
+      <w:r>
+        <w:t>3.1.5.8 The game state should persist in case of player disconnection</w:t>
+      </w:r>
+      <w:r>
+        <w:t>. Forfeiting players bets.</w:t>
+      </w:r>
+    </w:p>
+    <w:p>
+      <w:pPr>
+        <w:pStyle w:val="Paragraph2"/>
+      </w:pPr>
+      <w:r>
+        <w:t>3.1.5.9 The game should maintain a clear UI displaying:</w:t>
+      </w:r>
+    </w:p>
+    <w:p>
+      <w:pPr>
+        <w:pStyle w:val="Paragraph2"/>
+      </w:pPr>
+      <w:r>
+        <w:br/>
+      </w:r>
+    </w:p>
+    <w:p>
+      <w:pPr>
+        <w:pStyle w:val="Paragraph2"/>
+        <w:numPr>
+          <w:ilvl w:val="0"/>
+          <w:numId w:val="13"/>
+        </w:numPr>
+      </w:pPr>
+      <w:r>
+        <w:t>Player’s current hand and value.</w:t>
+      </w:r>
+    </w:p>
+    <w:p>
+      <w:pPr>
+        <w:pStyle w:val="Paragraph2"/>
+        <w:numPr>
+          <w:ilvl w:val="0"/>
+          <w:numId w:val="13"/>
+        </w:numPr>
+      </w:pPr>
+      <w:r>
+        <w:t>Dealer’s visible card(s).</w:t>
+      </w:r>
+    </w:p>
+    <w:p>
+      <w:pPr>
+        <w:pStyle w:val="Paragraph2"/>
+        <w:numPr>
+          <w:ilvl w:val="0"/>
+          <w:numId w:val="13"/>
+        </w:numPr>
+      </w:pPr>
+      <w:r>
+        <w:t>Available player actions.</w:t>
+      </w:r>
+    </w:p>
+    <w:p>
+      <w:pPr>
+        <w:pStyle w:val="Paragraph2"/>
+        <w:numPr>
+          <w:ilvl w:val="0"/>
+          <w:numId w:val="13"/>
+        </w:numPr>
+      </w:pPr>
+      <w:r>
+        <w:t>Current bet and balance.</w:t>
+      </w:r>
+    </w:p>
+    <w:p>
+      <w:pPr>
+        <w:pStyle w:val="Paragraph2"/>
         <w:rPr>
           <w:lang w:val="vi-VN"/>
         </w:rPr>
       </w:pPr>
-      <w:r>
-        <w:t>3.1.5.1</w:t>
-      </w:r>
-      <w:r>
-        <w:t xml:space="preserve">    </w:t>
-      </w:r>
-      <w:r>
-        <w:rPr>
-          <w:lang w:val="vi-VN"/>
-        </w:rPr>
-        <w:t>// Work it tonight</w:t>
-      </w:r>
     </w:p>
     <w:p>
       <w:pPr>
@@ -4827,174 +5238,55 @@
       <w:rPr>
         <w:noProof/>
       </w:rPr>
-      <mc:AlternateContent>
-        <mc:Choice Requires="wps">
-          <w:drawing>
-            <wp:anchor distT="0" distB="0" distL="0" distR="0" simplePos="0" relativeHeight="7" behindDoc="1" locked="0" layoutInCell="0" allowOverlap="1" wp14:anchorId="29FF509C" wp14:editId="42C43262">
-              <wp:simplePos x="0" y="0"/>
-              <wp:positionH relativeFrom="margin">
-                <wp:align>center</wp:align>
-              </wp:positionH>
-              <wp:positionV relativeFrom="paragraph">
-                <wp:posOffset>635</wp:posOffset>
-              </wp:positionV>
-              <wp:extent cx="59055" cy="118745"/>
-              <wp:effectExtent l="0" t="0" r="0" b="0"/>
-              <wp:wrapSquare wrapText="largest"/>
-              <wp:docPr id="1" name="Frame1"/>
-              <wp:cNvGraphicFramePr/>
-              <a:graphic xmlns:a="http://schemas.openxmlformats.org/drawingml/2006/main">
-                <a:graphicData uri="http://schemas.microsoft.com/office/word/2010/wordprocessingShape">
-                  <wps:wsp>
-                    <wps:cNvSpPr/>
-                    <wps:spPr>
-                      <a:xfrm>
-                        <a:off x="0" y="0"/>
-                        <a:ext cx="58320" cy="118080"/>
-                      </a:xfrm>
-                      <a:prstGeom prst="rect">
-                        <a:avLst/>
-                      </a:prstGeom>
-                      <a:noFill/>
-                      <a:ln w="0">
-                        <a:noFill/>
-                      </a:ln>
-                    </wps:spPr>
-                    <wps:style>
-                      <a:lnRef idx="0">
-                        <a:scrgbClr r="0" g="0" b="0"/>
-                      </a:lnRef>
-                      <a:fillRef idx="0">
-                        <a:scrgbClr r="0" g="0" b="0"/>
-                      </a:fillRef>
-                      <a:effectRef idx="0">
-                        <a:scrgbClr r="0" g="0" b="0"/>
-                      </a:effectRef>
-                      <a:fontRef idx="minor"/>
-                    </wps:style>
-                    <wps:txbx>
-                      <w:txbxContent>
-                        <w:p>
-                          <w:pPr>
-                            <w:pStyle w:val="Footer"/>
-                          </w:pPr>
-                          <w:r>
-                            <w:rPr>
-                              <w:rStyle w:val="PageNumber"/>
-                              <w:color w:val="000000"/>
-                            </w:rPr>
-                            <w:fldChar w:fldCharType="begin"/>
-                          </w:r>
-                          <w:r>
-                            <w:rPr>
-                              <w:rStyle w:val="PageNumber"/>
-                              <w:color w:val="000000"/>
-                            </w:rPr>
-                            <w:instrText>PAGE</w:instrText>
-                          </w:r>
-                          <w:r>
-                            <w:rPr>
-                              <w:rStyle w:val="PageNumber"/>
-                              <w:color w:val="000000"/>
-                            </w:rPr>
-                            <w:fldChar w:fldCharType="separate"/>
-                          </w:r>
-                          <w:r>
-                            <w:rPr>
-                              <w:rStyle w:val="PageNumber"/>
-                              <w:color w:val="000000"/>
-                            </w:rPr>
-                            <w:t>i</w:t>
-                          </w:r>
-                          <w:proofErr w:type="spellStart"/>
-                          <w:r>
-                            <w:rPr>
-                              <w:rStyle w:val="PageNumber"/>
-                              <w:color w:val="000000"/>
-                            </w:rPr>
-                            <w:t>i</w:t>
-                          </w:r>
-                          <w:proofErr w:type="spellEnd"/>
-                          <w:r>
-                            <w:rPr>
-                              <w:rStyle w:val="PageNumber"/>
-                              <w:color w:val="000000"/>
-                            </w:rPr>
-                            <w:fldChar w:fldCharType="end"/>
-                          </w:r>
-                        </w:p>
-                      </w:txbxContent>
-                    </wps:txbx>
-                    <wps:bodyPr lIns="0" tIns="0" rIns="0" bIns="0">
-                      <a:noAutofit/>
-                    </wps:bodyPr>
-                  </wps:wsp>
-                </a:graphicData>
-              </a:graphic>
-            </wp:anchor>
-          </w:drawing>
-        </mc:Choice>
-        <mc:Fallback>
-          <w:pict>
-            <v:rect w14:anchorId="29FF509C" id="Frame1" o:spid="_x0000_s1026" style="position:absolute;margin-left:0;margin-top:.05pt;width:4.65pt;height:9.35pt;z-index:-503316473;visibility:visible;mso-wrap-style:square;mso-wrap-distance-left:0;mso-wrap-distance-top:0;mso-wrap-distance-right:0;mso-wrap-distance-bottom:0;mso-position-horizontal:center;mso-position-horizontal-relative:margin;mso-position-vertical:absolute;mso-position-vertical-relative:text;v-text-anchor:top" o:gfxdata="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" o:allowincell="f" filled="f" stroked="f" strokeweight="0">
-              <v:textbox inset="0,0,0,0">
-                <w:txbxContent>
-                  <w:p>
-                    <w:pPr>
-                      <w:pStyle w:val="Footer"/>
-                    </w:pPr>
-                    <w:r>
-                      <w:rPr>
-                        <w:rStyle w:val="PageNumber"/>
-                        <w:color w:val="000000"/>
-                      </w:rPr>
-                      <w:fldChar w:fldCharType="begin"/>
-                    </w:r>
-                    <w:r>
-                      <w:rPr>
-                        <w:rStyle w:val="PageNumber"/>
-                        <w:color w:val="000000"/>
-                      </w:rPr>
-                      <w:instrText>PAGE</w:instrText>
-                    </w:r>
-                    <w:r>
-                      <w:rPr>
-                        <w:rStyle w:val="PageNumber"/>
-                        <w:color w:val="000000"/>
-                      </w:rPr>
-                      <w:fldChar w:fldCharType="separate"/>
-                    </w:r>
-                    <w:r>
-                      <w:rPr>
-                        <w:rStyle w:val="PageNumber"/>
-                        <w:color w:val="000000"/>
-                      </w:rPr>
-                      <w:t>i</w:t>
-                    </w:r>
-                    <w:proofErr w:type="spellStart"/>
-                    <w:r>
-                      <w:rPr>
-                        <w:rStyle w:val="PageNumber"/>
-                        <w:color w:val="000000"/>
-                      </w:rPr>
-                      <w:t>i</w:t>
-                    </w:r>
-                    <w:proofErr w:type="spellEnd"/>
-                    <w:r>
-                      <w:rPr>
-                        <w:rStyle w:val="PageNumber"/>
-                        <w:color w:val="000000"/>
-                      </w:rPr>
-                      <w:fldChar w:fldCharType="end"/>
-                    </w:r>
-                  </w:p>
-                </w:txbxContent>
-              </v:textbox>
-              <w10:wrap type="square" side="largest" anchorx="margin"/>
-            </v:rect>
-          </w:pict>
-        </mc:Fallback>
-      </mc:AlternateContent>
+      <w:pict w14:anchorId="68D790B7">
+        <v:rect id="Frame1" o:spid="_x0000_s1026" style="position:absolute;margin-left:0;margin-top:.05pt;width:4.65pt;height:9.35pt;z-index:-503316473;visibility:visible;mso-wrap-style:square;mso-wrap-distance-left:0;mso-wrap-distance-top:0;mso-wrap-distance-right:0;mso-wrap-distance-bottom:0;mso-position-horizontal:center;mso-position-horizontal-relative:margin;mso-position-vertical:absolute;mso-position-vertical-relative:text;v-text-anchor:top" o:gfxdata="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" o:allowincell="f" filled="f" stroked="f" strokeweight="0">
+          <v:textbox inset="0,0,0,0">
+            <w:txbxContent>
+              <w:p>
+                <w:pPr>
+                  <w:pStyle w:val="Footer"/>
+                </w:pPr>
+                <w:r>
+                  <w:rPr>
+                    <w:rStyle w:val="PageNumber"/>
+                    <w:color w:val="000000"/>
+                  </w:rPr>
+                  <w:fldChar w:fldCharType="begin"/>
+                </w:r>
+                <w:r>
+                  <w:rPr>
+                    <w:rStyle w:val="PageNumber"/>
+                    <w:color w:val="000000"/>
+                  </w:rPr>
+                  <w:instrText>PAGE</w:instrText>
+                </w:r>
+                <w:r>
+                  <w:rPr>
+                    <w:rStyle w:val="PageNumber"/>
+                    <w:color w:val="000000"/>
+                  </w:rPr>
+                  <w:fldChar w:fldCharType="separate"/>
+                </w:r>
+                <w:r>
+                  <w:rPr>
+                    <w:rStyle w:val="PageNumber"/>
+                    <w:color w:val="000000"/>
+                  </w:rPr>
+                  <w:t>ii</w:t>
+                </w:r>
+                <w:r>
+                  <w:rPr>
+                    <w:rStyle w:val="PageNumber"/>
+                    <w:color w:val="000000"/>
+                  </w:rPr>
+                  <w:fldChar w:fldCharType="end"/>
+                </w:r>
+              </w:p>
+            </w:txbxContent>
+          </v:textbox>
+          <w10:wrap type="square" side="largest" anchorx="margin"/>
+        </v:rect>
+      </w:pict>
     </w:r>
   </w:p>
 </w:ftr>
@@ -5010,174 +5302,55 @@
       <w:rPr>
         <w:noProof/>
       </w:rPr>
-      <mc:AlternateContent>
-        <mc:Choice Requires="wps">
-          <w:drawing>
-            <wp:anchor distT="0" distB="0" distL="0" distR="0" simplePos="0" relativeHeight="6" behindDoc="1" locked="0" layoutInCell="0" allowOverlap="1" wp14:anchorId="7BCDBEE7" wp14:editId="1F2193F0">
-              <wp:simplePos x="0" y="0"/>
-              <wp:positionH relativeFrom="margin">
-                <wp:align>center</wp:align>
-              </wp:positionH>
-              <wp:positionV relativeFrom="paragraph">
-                <wp:posOffset>635</wp:posOffset>
-              </wp:positionV>
-              <wp:extent cx="71755" cy="22860"/>
-              <wp:effectExtent l="0" t="0" r="0" b="0"/>
-              <wp:wrapSquare wrapText="largest"/>
-              <wp:docPr id="3" name="Frame2"/>
-              <wp:cNvGraphicFramePr/>
-              <a:graphic xmlns:a="http://schemas.openxmlformats.org/drawingml/2006/main">
-                <a:graphicData uri="http://schemas.microsoft.com/office/word/2010/wordprocessingShape">
-                  <wps:wsp>
-                    <wps:cNvSpPr/>
-                    <wps:spPr>
-                      <a:xfrm>
-                        <a:off x="0" y="0"/>
-                        <a:ext cx="71280" cy="22320"/>
-                      </a:xfrm>
-                      <a:prstGeom prst="rect">
-                        <a:avLst/>
-                      </a:prstGeom>
-                      <a:noFill/>
-                      <a:ln w="0">
-                        <a:noFill/>
-                      </a:ln>
-                    </wps:spPr>
-                    <wps:style>
-                      <a:lnRef idx="0">
-                        <a:scrgbClr r="0" g="0" b="0"/>
-                      </a:lnRef>
-                      <a:fillRef idx="0">
-                        <a:scrgbClr r="0" g="0" b="0"/>
-                      </a:fillRef>
-                      <a:effectRef idx="0">
-                        <a:scrgbClr r="0" g="0" b="0"/>
-                      </a:effectRef>
-                      <a:fontRef idx="minor"/>
-                    </wps:style>
-                    <wps:txbx>
-                      <w:txbxContent>
-                        <w:p>
-                          <w:pPr>
-                            <w:pStyle w:val="Footer"/>
-                          </w:pPr>
-                          <w:r>
-                            <w:rPr>
-                              <w:rStyle w:val="PageNumber"/>
-                              <w:color w:val="000000"/>
-                            </w:rPr>
-                            <w:fldChar w:fldCharType="begin"/>
-                          </w:r>
-                          <w:r>
-                            <w:rPr>
-                              <w:rStyle w:val="PageNumber"/>
-                              <w:color w:val="000000"/>
-                            </w:rPr>
-                            <w:instrText>PAGE</w:instrText>
-                          </w:r>
-                          <w:r>
-                            <w:rPr>
-                              <w:rStyle w:val="PageNumber"/>
-                              <w:color w:val="000000"/>
-                            </w:rPr>
-                            <w:fldChar w:fldCharType="separate"/>
-                          </w:r>
-                          <w:r>
-                            <w:rPr>
-                              <w:rStyle w:val="PageNumber"/>
-                              <w:color w:val="000000"/>
-                            </w:rPr>
-                            <w:t>vii</w:t>
-                          </w:r>
-                          <w:proofErr w:type="spellStart"/>
-                          <w:r>
-                            <w:rPr>
-                              <w:rStyle w:val="PageNumber"/>
-                              <w:color w:val="000000"/>
-                            </w:rPr>
-                            <w:t>i</w:t>
-                          </w:r>
-                          <w:proofErr w:type="spellEnd"/>
-                          <w:r>
-                            <w:rPr>
-                              <w:rStyle w:val="PageNumber"/>
-                              <w:color w:val="000000"/>
-                            </w:rPr>
-                            <w:fldChar w:fldCharType="end"/>
-                          </w:r>
-                        </w:p>
-                      </w:txbxContent>
-                    </wps:txbx>
-                    <wps:bodyPr lIns="0" tIns="0" rIns="0" bIns="0">
-                      <a:noAutofit/>
-                    </wps:bodyPr>
-                  </wps:wsp>
-                </a:graphicData>
-              </a:graphic>
-            </wp:anchor>
-          </w:drawing>
-        </mc:Choice>
-        <mc:Fallback>
-          <w:pict>
-            <v:rect w14:anchorId="7BCDBEE7" id="Frame2" o:spid="_x0000_s1027" style="position:absolute;margin-left:0;margin-top:.05pt;width:5.65pt;height:1.8pt;z-index:-503316474;visibility:visible;mso-wrap-style:square;mso-wrap-distance-left:0;mso-wrap-distance-top:0;mso-wrap-distance-right:0;mso-wrap-distance-bottom:0;mso-position-horizontal:center;mso-position-horizontal-relative:margin;mso-position-vertical:absolute;mso-position-vertical-relative:text;v-text-anchor:top" o:gfxdata="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" o:allowincell="f" filled="f" stroked="f" strokeweight="0">
-              <v:textbox inset="0,0,0,0">
-                <w:txbxContent>
-                  <w:p>
-                    <w:pPr>
-                      <w:pStyle w:val="Footer"/>
-                    </w:pPr>
-                    <w:r>
-                      <w:rPr>
-                        <w:rStyle w:val="PageNumber"/>
-                        <w:color w:val="000000"/>
-                      </w:rPr>
-                      <w:fldChar w:fldCharType="begin"/>
-                    </w:r>
-                    <w:r>
-                      <w:rPr>
-                        <w:rStyle w:val="PageNumber"/>
-                        <w:color w:val="000000"/>
-                      </w:rPr>
-                      <w:instrText>PAGE</w:instrText>
-                    </w:r>
-                    <w:r>
-                      <w:rPr>
-                        <w:rStyle w:val="PageNumber"/>
-                        <w:color w:val="000000"/>
-                      </w:rPr>
-                      <w:fldChar w:fldCharType="separate"/>
-                    </w:r>
-                    <w:r>
-                      <w:rPr>
-                        <w:rStyle w:val="PageNumber"/>
-                        <w:color w:val="000000"/>
-                      </w:rPr>
-                      <w:t>vii</w:t>
-                    </w:r>
-                    <w:proofErr w:type="spellStart"/>
-                    <w:r>
-                      <w:rPr>
-                        <w:rStyle w:val="PageNumber"/>
-                        <w:color w:val="000000"/>
-                      </w:rPr>
-                      <w:t>i</w:t>
-                    </w:r>
-                    <w:proofErr w:type="spellEnd"/>
-                    <w:r>
-                      <w:rPr>
-                        <w:rStyle w:val="PageNumber"/>
-                        <w:color w:val="000000"/>
-                      </w:rPr>
-                      <w:fldChar w:fldCharType="end"/>
-                    </w:r>
-                  </w:p>
-                </w:txbxContent>
-              </v:textbox>
-              <w10:wrap type="square" side="largest" anchorx="margin"/>
-            </v:rect>
-          </w:pict>
-        </mc:Fallback>
-      </mc:AlternateContent>
+      <w:pict w14:anchorId="557F949D">
+        <v:rect id="Frame2" o:spid="_x0000_s1025" style="position:absolute;margin-left:0;margin-top:.05pt;width:5.65pt;height:1.8pt;z-index:-503316474;visibility:visible;mso-wrap-style:square;mso-wrap-distance-left:0;mso-wrap-distance-top:0;mso-wrap-distance-right:0;mso-wrap-distance-bottom:0;mso-position-horizontal:center;mso-position-horizontal-relative:margin;mso-position-vertical:absolute;mso-position-vertical-relative:text;v-text-anchor:top" o:gfxdata="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" o:allowincell="f" filled="f" stroked="f" strokeweight="0">
+          <v:textbox inset="0,0,0,0">
+            <w:txbxContent>
+              <w:p>
+                <w:pPr>
+                  <w:pStyle w:val="Footer"/>
+                </w:pPr>
+                <w:r>
+                  <w:rPr>
+                    <w:rStyle w:val="PageNumber"/>
+                    <w:color w:val="000000"/>
+                  </w:rPr>
+                  <w:fldChar w:fldCharType="begin"/>
+                </w:r>
+                <w:r>
+                  <w:rPr>
+                    <w:rStyle w:val="PageNumber"/>
+                    <w:color w:val="000000"/>
+                  </w:rPr>
+                  <w:instrText>PAGE</w:instrText>
+                </w:r>
+                <w:r>
+                  <w:rPr>
+                    <w:rStyle w:val="PageNumber"/>
+                    <w:color w:val="000000"/>
+                  </w:rPr>
+                  <w:fldChar w:fldCharType="separate"/>
+                </w:r>
+                <w:r>
+                  <w:rPr>
+                    <w:rStyle w:val="PageNumber"/>
+                    <w:color w:val="000000"/>
+                  </w:rPr>
+                  <w:t>viii</w:t>
+                </w:r>
+                <w:r>
+                  <w:rPr>
+                    <w:rStyle w:val="PageNumber"/>
+                    <w:color w:val="000000"/>
+                  </w:rPr>
+                  <w:fldChar w:fldCharType="end"/>
+                </w:r>
+              </w:p>
+            </w:txbxContent>
+          </v:textbox>
+          <w10:wrap type="square" side="largest" anchorx="margin"/>
+        </v:rect>
+      </w:pict>
     </w:r>
   </w:p>
 </w:ftr>
@@ -5404,6 +5577,155 @@
     </w:lvl>
   </w:abstractNum>
   <w:abstractNum w:abstractNumId="1" w15:restartNumberingAfterBreak="0">
+    <w:nsid w:val="0BCF3C65"/>
+    <w:multiLevelType w:val="multilevel"/>
+    <w:tmpl w:val="48208224"/>
+    <w:lvl w:ilvl="0">
+      <w:start w:val="1"/>
+      <w:numFmt w:val="bullet"/>
+      <w:lvlText w:val=""/>
+      <w:lvlJc w:val="left"/>
+      <w:pPr>
+        <w:tabs>
+          <w:tab w:val="num" w:pos="2160"/>
+        </w:tabs>
+        <w:ind w:left="2160" w:hanging="360"/>
+      </w:pPr>
+      <w:rPr>
+        <w:rFonts w:ascii="Symbol" w:hAnsi="Symbol" w:hint="default"/>
+        <w:sz w:val="20"/>
+      </w:rPr>
+    </w:lvl>
+    <w:lvl w:ilvl="1" w:tentative="1">
+      <w:start w:val="1"/>
+      <w:numFmt w:val="bullet"/>
+      <w:lvlText w:val="o"/>
+      <w:lvlJc w:val="left"/>
+      <w:pPr>
+        <w:tabs>
+          <w:tab w:val="num" w:pos="2880"/>
+        </w:tabs>
+        <w:ind w:left="2880" w:hanging="360"/>
+      </w:pPr>
+      <w:rPr>
+        <w:rFonts w:ascii="Courier New" w:hAnsi="Courier New" w:hint="default"/>
+        <w:sz w:val="20"/>
+      </w:rPr>
+    </w:lvl>
+    <w:lvl w:ilvl="2" w:tentative="1">
+      <w:start w:val="1"/>
+      <w:numFmt w:val="bullet"/>
+      <w:lvlText w:val=""/>
+      <w:lvlJc w:val="left"/>
+      <w:pPr>
+        <w:tabs>
+          <w:tab w:val="num" w:pos="3600"/>
+        </w:tabs>
+        <w:ind w:left="3600" w:hanging="360"/>
+      </w:pPr>
+      <w:rPr>
+        <w:rFonts w:ascii="Wingdings" w:hAnsi="Wingdings" w:hint="default"/>
+        <w:sz w:val="20"/>
+      </w:rPr>
+    </w:lvl>
+    <w:lvl w:ilvl="3" w:tentative="1">
+      <w:start w:val="1"/>
+      <w:numFmt w:val="bullet"/>
+      <w:lvlText w:val=""/>
+      <w:lvlJc w:val="left"/>
+      <w:pPr>
+        <w:tabs>
+          <w:tab w:val="num" w:pos="4320"/>
+        </w:tabs>
+        <w:ind w:left="4320" w:hanging="360"/>
+      </w:pPr>
+      <w:rPr>
+        <w:rFonts w:ascii="Wingdings" w:hAnsi="Wingdings" w:hint="default"/>
+        <w:sz w:val="20"/>
+      </w:rPr>
+    </w:lvl>
+    <w:lvl w:ilvl="4" w:tentative="1">
+      <w:start w:val="1"/>
+      <w:numFmt w:val="bullet"/>
+      <w:lvlText w:val=""/>
+      <w:lvlJc w:val="left"/>
+      <w:pPr>
+        <w:tabs>
+          <w:tab w:val="num" w:pos="5040"/>
+        </w:tabs>
+        <w:ind w:left="5040" w:hanging="360"/>
+      </w:pPr>
+      <w:rPr>
+        <w:rFonts w:ascii="Wingdings" w:hAnsi="Wingdings" w:hint="default"/>
+        <w:sz w:val="20"/>
+      </w:rPr>
+    </w:lvl>
+    <w:lvl w:ilvl="5" w:tentative="1">
+      <w:start w:val="1"/>
+      <w:numFmt w:val="bullet"/>
+      <w:lvlText w:val=""/>
+      <w:lvlJc w:val="left"/>
+      <w:pPr>
+        <w:tabs>
+          <w:tab w:val="num" w:pos="5760"/>
+        </w:tabs>
+        <w:ind w:left="5760" w:hanging="360"/>
+      </w:pPr>
+      <w:rPr>
+        <w:rFonts w:ascii="Wingdings" w:hAnsi="Wingdings" w:hint="default"/>
+        <w:sz w:val="20"/>
+      </w:rPr>
+    </w:lvl>
+    <w:lvl w:ilvl="6" w:tentative="1">
+      <w:start w:val="1"/>
+      <w:numFmt w:val="bullet"/>
+      <w:lvlText w:val=""/>
+      <w:lvlJc w:val="left"/>
+      <w:pPr>
+        <w:tabs>
+          <w:tab w:val="num" w:pos="6480"/>
+        </w:tabs>
+        <w:ind w:left="6480" w:hanging="360"/>
+      </w:pPr>
+      <w:rPr>
+        <w:rFonts w:ascii="Wingdings" w:hAnsi="Wingdings" w:hint="default"/>
+        <w:sz w:val="20"/>
+      </w:rPr>
+    </w:lvl>
+    <w:lvl w:ilvl="7" w:tentative="1">
+      <w:start w:val="1"/>
+      <w:numFmt w:val="bullet"/>
+      <w:lvlText w:val=""/>
+      <w:lvlJc w:val="left"/>
+      <w:pPr>
+        <w:tabs>
+          <w:tab w:val="num" w:pos="7200"/>
+        </w:tabs>
+        <w:ind w:left="7200" w:hanging="360"/>
+      </w:pPr>
+      <w:rPr>
+        <w:rFonts w:ascii="Wingdings" w:hAnsi="Wingdings" w:hint="default"/>
+        <w:sz w:val="20"/>
+      </w:rPr>
+    </w:lvl>
+    <w:lvl w:ilvl="8" w:tentative="1">
+      <w:start w:val="1"/>
+      <w:numFmt w:val="bullet"/>
+      <w:lvlText w:val=""/>
+      <w:lvlJc w:val="left"/>
+      <w:pPr>
+        <w:tabs>
+          <w:tab w:val="num" w:pos="7920"/>
+        </w:tabs>
+        <w:ind w:left="7920" w:hanging="360"/>
+      </w:pPr>
+      <w:rPr>
+        <w:rFonts w:ascii="Wingdings" w:hAnsi="Wingdings" w:hint="default"/>
+        <w:sz w:val="20"/>
+      </w:rPr>
+    </w:lvl>
+  </w:abstractNum>
+  <w:abstractNum w:abstractNumId="2" w15:restartNumberingAfterBreak="0">
     <w:nsid w:val="0BE92839"/>
     <w:multiLevelType w:val="hybridMultilevel"/>
     <w:tmpl w:val="7D5CCC2E"/>
@@ -5516,7 +5838,7 @@
       </w:rPr>
     </w:lvl>
   </w:abstractNum>
-  <w:abstractNum w:abstractNumId="2" w15:restartNumberingAfterBreak="0">
+  <w:abstractNum w:abstractNumId="3" w15:restartNumberingAfterBreak="0">
     <w:nsid w:val="1C674820"/>
     <w:multiLevelType w:val="hybridMultilevel"/>
     <w:tmpl w:val="5C907EAE"/>
@@ -5629,7 +5951,7 @@
       </w:rPr>
     </w:lvl>
   </w:abstractNum>
-  <w:abstractNum w:abstractNumId="3" w15:restartNumberingAfterBreak="0">
+  <w:abstractNum w:abstractNumId="4" w15:restartNumberingAfterBreak="0">
     <w:nsid w:val="245C1E58"/>
     <w:multiLevelType w:val="hybridMultilevel"/>
     <w:tmpl w:val="AA7CD6AE"/>
@@ -5742,7 +6064,7 @@
       </w:rPr>
     </w:lvl>
   </w:abstractNum>
-  <w:abstractNum w:abstractNumId="4" w15:restartNumberingAfterBreak="0">
+  <w:abstractNum w:abstractNumId="5" w15:restartNumberingAfterBreak="0">
     <w:nsid w:val="2EF0778F"/>
     <w:multiLevelType w:val="multilevel"/>
     <w:tmpl w:val="16B0C968"/>
@@ -5861,7 +6183,7 @@
       </w:pPr>
     </w:lvl>
   </w:abstractNum>
-  <w:abstractNum w:abstractNumId="5" w15:restartNumberingAfterBreak="0">
+  <w:abstractNum w:abstractNumId="6" w15:restartNumberingAfterBreak="0">
     <w:nsid w:val="420D201A"/>
     <w:multiLevelType w:val="hybridMultilevel"/>
     <w:tmpl w:val="89B2DFA6"/>
@@ -5974,7 +6296,7 @@
       </w:rPr>
     </w:lvl>
   </w:abstractNum>
-  <w:abstractNum w:abstractNumId="6" w15:restartNumberingAfterBreak="0">
+  <w:abstractNum w:abstractNumId="7" w15:restartNumberingAfterBreak="0">
     <w:nsid w:val="48244085"/>
     <w:multiLevelType w:val="hybridMultilevel"/>
     <w:tmpl w:val="BA12E336"/>
@@ -6087,7 +6409,7 @@
       </w:rPr>
     </w:lvl>
   </w:abstractNum>
-  <w:abstractNum w:abstractNumId="7" w15:restartNumberingAfterBreak="0">
+  <w:abstractNum w:abstractNumId="8" w15:restartNumberingAfterBreak="0">
     <w:nsid w:val="4BD0375E"/>
     <w:multiLevelType w:val="hybridMultilevel"/>
     <w:tmpl w:val="AE6045FE"/>
@@ -6200,7 +6522,156 @@
       </w:rPr>
     </w:lvl>
   </w:abstractNum>
-  <w:abstractNum w:abstractNumId="8" w15:restartNumberingAfterBreak="0">
+  <w:abstractNum w:abstractNumId="9" w15:restartNumberingAfterBreak="0">
+    <w:nsid w:val="52AB308C"/>
+    <w:multiLevelType w:val="multilevel"/>
+    <w:tmpl w:val="3E76C2EE"/>
+    <w:lvl w:ilvl="0">
+      <w:start w:val="1"/>
+      <w:numFmt w:val="bullet"/>
+      <w:lvlText w:val=""/>
+      <w:lvlJc w:val="left"/>
+      <w:pPr>
+        <w:tabs>
+          <w:tab w:val="num" w:pos="2160"/>
+        </w:tabs>
+        <w:ind w:left="2160" w:hanging="360"/>
+      </w:pPr>
+      <w:rPr>
+        <w:rFonts w:ascii="Symbol" w:hAnsi="Symbol" w:hint="default"/>
+        <w:sz w:val="20"/>
+      </w:rPr>
+    </w:lvl>
+    <w:lvl w:ilvl="1" w:tentative="1">
+      <w:start w:val="1"/>
+      <w:numFmt w:val="bullet"/>
+      <w:lvlText w:val="o"/>
+      <w:lvlJc w:val="left"/>
+      <w:pPr>
+        <w:tabs>
+          <w:tab w:val="num" w:pos="2880"/>
+        </w:tabs>
+        <w:ind w:left="2880" w:hanging="360"/>
+      </w:pPr>
+      <w:rPr>
+        <w:rFonts w:ascii="Courier New" w:hAnsi="Courier New" w:hint="default"/>
+        <w:sz w:val="20"/>
+      </w:rPr>
+    </w:lvl>
+    <w:lvl w:ilvl="2" w:tentative="1">
+      <w:start w:val="1"/>
+      <w:numFmt w:val="bullet"/>
+      <w:lvlText w:val=""/>
+      <w:lvlJc w:val="left"/>
+      <w:pPr>
+        <w:tabs>
+          <w:tab w:val="num" w:pos="3600"/>
+        </w:tabs>
+        <w:ind w:left="3600" w:hanging="360"/>
+      </w:pPr>
+      <w:rPr>
+        <w:rFonts w:ascii="Wingdings" w:hAnsi="Wingdings" w:hint="default"/>
+        <w:sz w:val="20"/>
+      </w:rPr>
+    </w:lvl>
+    <w:lvl w:ilvl="3" w:tentative="1">
+      <w:start w:val="1"/>
+      <w:numFmt w:val="bullet"/>
+      <w:lvlText w:val=""/>
+      <w:lvlJc w:val="left"/>
+      <w:pPr>
+        <w:tabs>
+          <w:tab w:val="num" w:pos="4320"/>
+        </w:tabs>
+        <w:ind w:left="4320" w:hanging="360"/>
+      </w:pPr>
+      <w:rPr>
+        <w:rFonts w:ascii="Wingdings" w:hAnsi="Wingdings" w:hint="default"/>
+        <w:sz w:val="20"/>
+      </w:rPr>
+    </w:lvl>
+    <w:lvl w:ilvl="4" w:tentative="1">
+      <w:start w:val="1"/>
+      <w:numFmt w:val="bullet"/>
+      <w:lvlText w:val=""/>
+      <w:lvlJc w:val="left"/>
+      <w:pPr>
+        <w:tabs>
+          <w:tab w:val="num" w:pos="5040"/>
+        </w:tabs>
+        <w:ind w:left="5040" w:hanging="360"/>
+      </w:pPr>
+      <w:rPr>
+        <w:rFonts w:ascii="Wingdings" w:hAnsi="Wingdings" w:hint="default"/>
+        <w:sz w:val="20"/>
+      </w:rPr>
+    </w:lvl>
+    <w:lvl w:ilvl="5" w:tentative="1">
+      <w:start w:val="1"/>
+      <w:numFmt w:val="bullet"/>
+      <w:lvlText w:val=""/>
+      <w:lvlJc w:val="left"/>
+      <w:pPr>
+        <w:tabs>
+          <w:tab w:val="num" w:pos="5760"/>
+        </w:tabs>
+        <w:ind w:left="5760" w:hanging="360"/>
+      </w:pPr>
+      <w:rPr>
+        <w:rFonts w:ascii="Wingdings" w:hAnsi="Wingdings" w:hint="default"/>
+        <w:sz w:val="20"/>
+      </w:rPr>
+    </w:lvl>
+    <w:lvl w:ilvl="6" w:tentative="1">
+      <w:start w:val="1"/>
+      <w:numFmt w:val="bullet"/>
+      <w:lvlText w:val=""/>
+      <w:lvlJc w:val="left"/>
+      <w:pPr>
+        <w:tabs>
+          <w:tab w:val="num" w:pos="6480"/>
+        </w:tabs>
+        <w:ind w:left="6480" w:hanging="360"/>
+      </w:pPr>
+      <w:rPr>
+        <w:rFonts w:ascii="Wingdings" w:hAnsi="Wingdings" w:hint="default"/>
+        <w:sz w:val="20"/>
+      </w:rPr>
+    </w:lvl>
+    <w:lvl w:ilvl="7" w:tentative="1">
+      <w:start w:val="1"/>
+      <w:numFmt w:val="bullet"/>
+      <w:lvlText w:val=""/>
+      <w:lvlJc w:val="left"/>
+      <w:pPr>
+        <w:tabs>
+          <w:tab w:val="num" w:pos="7200"/>
+        </w:tabs>
+        <w:ind w:left="7200" w:hanging="360"/>
+      </w:pPr>
+      <w:rPr>
+        <w:rFonts w:ascii="Wingdings" w:hAnsi="Wingdings" w:hint="default"/>
+        <w:sz w:val="20"/>
+      </w:rPr>
+    </w:lvl>
+    <w:lvl w:ilvl="8" w:tentative="1">
+      <w:start w:val="1"/>
+      <w:numFmt w:val="bullet"/>
+      <w:lvlText w:val=""/>
+      <w:lvlJc w:val="left"/>
+      <w:pPr>
+        <w:tabs>
+          <w:tab w:val="num" w:pos="7920"/>
+        </w:tabs>
+        <w:ind w:left="7920" w:hanging="360"/>
+      </w:pPr>
+      <w:rPr>
+        <w:rFonts w:ascii="Wingdings" w:hAnsi="Wingdings" w:hint="default"/>
+        <w:sz w:val="20"/>
+      </w:rPr>
+    </w:lvl>
+  </w:abstractNum>
+  <w:abstractNum w:abstractNumId="10" w15:restartNumberingAfterBreak="0">
     <w:nsid w:val="571338F2"/>
     <w:multiLevelType w:val="multilevel"/>
     <w:tmpl w:val="D4FECE4C"/>
@@ -6328,7 +6799,7 @@
       </w:pPr>
     </w:lvl>
   </w:abstractNum>
-  <w:abstractNum w:abstractNumId="9" w15:restartNumberingAfterBreak="0">
+  <w:abstractNum w:abstractNumId="11" w15:restartNumberingAfterBreak="0">
     <w:nsid w:val="584636C1"/>
     <w:multiLevelType w:val="hybridMultilevel"/>
     <w:tmpl w:val="956E02BA"/>
@@ -6441,7 +6912,156 @@
       </w:rPr>
     </w:lvl>
   </w:abstractNum>
-  <w:abstractNum w:abstractNumId="10" w15:restartNumberingAfterBreak="0">
+  <w:abstractNum w:abstractNumId="12" w15:restartNumberingAfterBreak="0">
+    <w:nsid w:val="5AA072CA"/>
+    <w:multiLevelType w:val="multilevel"/>
+    <w:tmpl w:val="DFF2FE5E"/>
+    <w:lvl w:ilvl="0">
+      <w:start w:val="1"/>
+      <w:numFmt w:val="bullet"/>
+      <w:lvlText w:val=""/>
+      <w:lvlJc w:val="left"/>
+      <w:pPr>
+        <w:tabs>
+          <w:tab w:val="num" w:pos="2160"/>
+        </w:tabs>
+        <w:ind w:left="2160" w:hanging="360"/>
+      </w:pPr>
+      <w:rPr>
+        <w:rFonts w:ascii="Symbol" w:hAnsi="Symbol" w:hint="default"/>
+        <w:sz w:val="20"/>
+      </w:rPr>
+    </w:lvl>
+    <w:lvl w:ilvl="1" w:tentative="1">
+      <w:start w:val="1"/>
+      <w:numFmt w:val="bullet"/>
+      <w:lvlText w:val="o"/>
+      <w:lvlJc w:val="left"/>
+      <w:pPr>
+        <w:tabs>
+          <w:tab w:val="num" w:pos="2880"/>
+        </w:tabs>
+        <w:ind w:left="2880" w:hanging="360"/>
+      </w:pPr>
+      <w:rPr>
+        <w:rFonts w:ascii="Courier New" w:hAnsi="Courier New" w:hint="default"/>
+        <w:sz w:val="20"/>
+      </w:rPr>
+    </w:lvl>
+    <w:lvl w:ilvl="2" w:tentative="1">
+      <w:start w:val="1"/>
+      <w:numFmt w:val="bullet"/>
+      <w:lvlText w:val=""/>
+      <w:lvlJc w:val="left"/>
+      <w:pPr>
+        <w:tabs>
+          <w:tab w:val="num" w:pos="3600"/>
+        </w:tabs>
+        <w:ind w:left="3600" w:hanging="360"/>
+      </w:pPr>
+      <w:rPr>
+        <w:rFonts w:ascii="Wingdings" w:hAnsi="Wingdings" w:hint="default"/>
+        <w:sz w:val="20"/>
+      </w:rPr>
+    </w:lvl>
+    <w:lvl w:ilvl="3" w:tentative="1">
+      <w:start w:val="1"/>
+      <w:numFmt w:val="bullet"/>
+      <w:lvlText w:val=""/>
+      <w:lvlJc w:val="left"/>
+      <w:pPr>
+        <w:tabs>
+          <w:tab w:val="num" w:pos="4320"/>
+        </w:tabs>
+        <w:ind w:left="4320" w:hanging="360"/>
+      </w:pPr>
+      <w:rPr>
+        <w:rFonts w:ascii="Wingdings" w:hAnsi="Wingdings" w:hint="default"/>
+        <w:sz w:val="20"/>
+      </w:rPr>
+    </w:lvl>
+    <w:lvl w:ilvl="4" w:tentative="1">
+      <w:start w:val="1"/>
+      <w:numFmt w:val="bullet"/>
+      <w:lvlText w:val=""/>
+      <w:lvlJc w:val="left"/>
+      <w:pPr>
+        <w:tabs>
+          <w:tab w:val="num" w:pos="5040"/>
+        </w:tabs>
+        <w:ind w:left="5040" w:hanging="360"/>
+      </w:pPr>
+      <w:rPr>
+        <w:rFonts w:ascii="Wingdings" w:hAnsi="Wingdings" w:hint="default"/>
+        <w:sz w:val="20"/>
+      </w:rPr>
+    </w:lvl>
+    <w:lvl w:ilvl="5" w:tentative="1">
+      <w:start w:val="1"/>
+      <w:numFmt w:val="bullet"/>
+      <w:lvlText w:val=""/>
+      <w:lvlJc w:val="left"/>
+      <w:pPr>
+        <w:tabs>
+          <w:tab w:val="num" w:pos="5760"/>
+        </w:tabs>
+        <w:ind w:left="5760" w:hanging="360"/>
+      </w:pPr>
+      <w:rPr>
+        <w:rFonts w:ascii="Wingdings" w:hAnsi="Wingdings" w:hint="default"/>
+        <w:sz w:val="20"/>
+      </w:rPr>
+    </w:lvl>
+    <w:lvl w:ilvl="6" w:tentative="1">
+      <w:start w:val="1"/>
+      <w:numFmt w:val="bullet"/>
+      <w:lvlText w:val=""/>
+      <w:lvlJc w:val="left"/>
+      <w:pPr>
+        <w:tabs>
+          <w:tab w:val="num" w:pos="6480"/>
+        </w:tabs>
+        <w:ind w:left="6480" w:hanging="360"/>
+      </w:pPr>
+      <w:rPr>
+        <w:rFonts w:ascii="Wingdings" w:hAnsi="Wingdings" w:hint="default"/>
+        <w:sz w:val="20"/>
+      </w:rPr>
+    </w:lvl>
+    <w:lvl w:ilvl="7" w:tentative="1">
+      <w:start w:val="1"/>
+      <w:numFmt w:val="bullet"/>
+      <w:lvlText w:val=""/>
+      <w:lvlJc w:val="left"/>
+      <w:pPr>
+        <w:tabs>
+          <w:tab w:val="num" w:pos="7200"/>
+        </w:tabs>
+        <w:ind w:left="7200" w:hanging="360"/>
+      </w:pPr>
+      <w:rPr>
+        <w:rFonts w:ascii="Wingdings" w:hAnsi="Wingdings" w:hint="default"/>
+        <w:sz w:val="20"/>
+      </w:rPr>
+    </w:lvl>
+    <w:lvl w:ilvl="8" w:tentative="1">
+      <w:start w:val="1"/>
+      <w:numFmt w:val="bullet"/>
+      <w:lvlText w:val=""/>
+      <w:lvlJc w:val="left"/>
+      <w:pPr>
+        <w:tabs>
+          <w:tab w:val="num" w:pos="7920"/>
+        </w:tabs>
+        <w:ind w:left="7920" w:hanging="360"/>
+      </w:pPr>
+      <w:rPr>
+        <w:rFonts w:ascii="Wingdings" w:hAnsi="Wingdings" w:hint="default"/>
+        <w:sz w:val="20"/>
+      </w:rPr>
+    </w:lvl>
+  </w:abstractNum>
+  <w:abstractNum w:abstractNumId="13" w15:restartNumberingAfterBreak="0">
     <w:nsid w:val="5D3201B6"/>
     <w:multiLevelType w:val="hybridMultilevel"/>
     <w:tmpl w:val="B6A69270"/>
@@ -6555,37 +7175,46 @@
     </w:lvl>
   </w:abstractNum>
   <w:num w:numId="1" w16cid:durableId="1366175027">
-    <w:abstractNumId w:val="8"/>
+    <w:abstractNumId w:val="10"/>
   </w:num>
   <w:num w:numId="2" w16cid:durableId="1840853281">
-    <w:abstractNumId w:val="4"/>
+    <w:abstractNumId w:val="5"/>
   </w:num>
   <w:num w:numId="3" w16cid:durableId="1002049178">
-    <w:abstractNumId w:val="9"/>
+    <w:abstractNumId w:val="11"/>
   </w:num>
   <w:num w:numId="4" w16cid:durableId="443498494">
-    <w:abstractNumId w:val="3"/>
+    <w:abstractNumId w:val="4"/>
   </w:num>
   <w:num w:numId="5" w16cid:durableId="237640695">
     <w:abstractNumId w:val="0"/>
   </w:num>
   <w:num w:numId="6" w16cid:durableId="1319268394">
-    <w:abstractNumId w:val="5"/>
+    <w:abstractNumId w:val="6"/>
   </w:num>
   <w:num w:numId="7" w16cid:durableId="346711847">
+    <w:abstractNumId w:val="3"/>
+  </w:num>
+  <w:num w:numId="8" w16cid:durableId="1212618975">
+    <w:abstractNumId w:val="8"/>
+  </w:num>
+  <w:num w:numId="9" w16cid:durableId="1275091915">
+    <w:abstractNumId w:val="7"/>
+  </w:num>
+  <w:num w:numId="10" w16cid:durableId="79106565">
     <w:abstractNumId w:val="2"/>
   </w:num>
-  <w:num w:numId="8" w16cid:durableId="1212618975">
-    <w:abstractNumId w:val="7"/>
+  <w:num w:numId="11" w16cid:durableId="1631131608">
+    <w:abstractNumId w:val="13"/>
   </w:num>
-  <w:num w:numId="9" w16cid:durableId="1275091915">
-    <w:abstractNumId w:val="6"/>
+  <w:num w:numId="12" w16cid:durableId="1391921125">
+    <w:abstractNumId w:val="9"/>
   </w:num>
-  <w:num w:numId="10" w16cid:durableId="79106565">
+  <w:num w:numId="13" w16cid:durableId="520818465">
     <w:abstractNumId w:val="1"/>
   </w:num>
-  <w:num w:numId="11" w16cid:durableId="1631131608">
-    <w:abstractNumId w:val="10"/>
+  <w:num w:numId="14" w16cid:durableId="1879049952">
+    <w:abstractNumId w:val="12"/>
   </w:num>
 </w:numbering>
 </file>
@@ -7650,6 +8279,18 @@
       <w:contextualSpacing/>
     </w:pPr>
   </w:style>
+  <w:style w:type="paragraph" w:styleId="NormalWeb">
+    <w:name w:val="Normal (Web)"/>
+    <w:basedOn w:val="Normal"/>
+    <w:uiPriority w:val="99"/>
+    <w:semiHidden/>
+    <w:unhideWhenUsed/>
+    <w:rsid w:val="00F3366B"/>
+    <w:rPr>
+      <w:sz w:val="24"/>
+      <w:szCs w:val="24"/>
+    </w:rPr>
+  </w:style>
 </w:styles>
 </file>
 

</xml_diff>

<commit_message>
initial use case doc
</commit_message>
<xml_diff>
--- a/SRS_Template.docx
+++ b/SRS_Template.docx
@@ -1139,6 +1139,123 @@
               <w:rPr>
                 <w:color w:val="000000"/>
                 <w:u w:val="single"/>
+                <w:lang w:val="vi-VN"/>
+              </w:rPr>
+            </w:pPr>
+            <w:r>
+              <w:rPr>
+                <w:color w:val="000000"/>
+                <w:u w:val="single"/>
+                <w:lang w:val="vi-VN"/>
+              </w:rPr>
+              <w:t>02/28/2025</w:t>
+            </w:r>
+          </w:p>
+        </w:tc>
+        <w:tc>
+          <w:tcPr>
+            <w:tcW w:w="1083" w:type="dxa"/>
+            <w:tcBorders>
+              <w:top w:val="single" w:sz="6" w:space="0" w:color="000000"/>
+              <w:left w:val="single" w:sz="6" w:space="0" w:color="000000"/>
+              <w:bottom w:val="single" w:sz="6" w:space="0" w:color="000000"/>
+            </w:tcBorders>
+            <w:shd w:val="clear" w:color="auto" w:fill="E5E5E5"/>
+          </w:tcPr>
+          <w:p>
+            <w:pPr>
+              <w:pStyle w:val="TableText"/>
+              <w:snapToGrid w:val="0"/>
+              <w:rPr>
+                <w:color w:val="000000"/>
+                <w:lang w:val="vi-VN"/>
+              </w:rPr>
+            </w:pPr>
+            <w:r>
+              <w:rPr>
+                <w:color w:val="000000"/>
+                <w:lang w:val="vi-VN"/>
+              </w:rPr>
+              <w:t>1.7</w:t>
+            </w:r>
+          </w:p>
+        </w:tc>
+        <w:tc>
+          <w:tcPr>
+            <w:tcW w:w="3813" w:type="dxa"/>
+            <w:tcBorders>
+              <w:top w:val="single" w:sz="6" w:space="0" w:color="000000"/>
+              <w:left w:val="single" w:sz="6" w:space="0" w:color="000000"/>
+              <w:bottom w:val="single" w:sz="6" w:space="0" w:color="000000"/>
+            </w:tcBorders>
+            <w:shd w:val="clear" w:color="auto" w:fill="E5E5E5"/>
+          </w:tcPr>
+          <w:p>
+            <w:pPr>
+              <w:pStyle w:val="TableText"/>
+              <w:snapToGrid w:val="0"/>
+              <w:rPr>
+                <w:color w:val="000000"/>
+                <w:lang w:val="vi-VN"/>
+              </w:rPr>
+            </w:pPr>
+            <w:r>
+              <w:rPr>
+                <w:color w:val="000000"/>
+                <w:lang w:val="vi-VN"/>
+              </w:rPr>
+              <w:t>Added intial ideas for user case document</w:t>
+            </w:r>
+          </w:p>
+        </w:tc>
+        <w:tc>
+          <w:tcPr>
+            <w:tcW w:w="2591" w:type="dxa"/>
+            <w:tcBorders>
+              <w:top w:val="single" w:sz="6" w:space="0" w:color="000000"/>
+              <w:left w:val="single" w:sz="6" w:space="0" w:color="000000"/>
+              <w:bottom w:val="single" w:sz="6" w:space="0" w:color="000000"/>
+              <w:right w:val="single" w:sz="6" w:space="0" w:color="000000"/>
+            </w:tcBorders>
+            <w:shd w:val="clear" w:color="auto" w:fill="E5E5E5"/>
+          </w:tcPr>
+          <w:p>
+            <w:pPr>
+              <w:pStyle w:val="TableText"/>
+              <w:snapToGrid w:val="0"/>
+              <w:rPr>
+                <w:color w:val="000000"/>
+                <w:lang w:val="vi-VN"/>
+              </w:rPr>
+            </w:pPr>
+            <w:r>
+              <w:rPr>
+                <w:color w:val="000000"/>
+                <w:lang w:val="vi-VN"/>
+              </w:rPr>
+              <w:t>John Nguyen</w:t>
+            </w:r>
+          </w:p>
+        </w:tc>
+      </w:tr>
+      <w:tr>
+        <w:tc>
+          <w:tcPr>
+            <w:tcW w:w="1275" w:type="dxa"/>
+            <w:tcBorders>
+              <w:top w:val="single" w:sz="6" w:space="0" w:color="000000"/>
+              <w:left w:val="single" w:sz="6" w:space="0" w:color="000000"/>
+              <w:bottom w:val="single" w:sz="6" w:space="0" w:color="000000"/>
+            </w:tcBorders>
+            <w:shd w:val="clear" w:color="auto" w:fill="E5E5E5"/>
+          </w:tcPr>
+          <w:p>
+            <w:pPr>
+              <w:pStyle w:val="TableText"/>
+              <w:snapToGrid w:val="0"/>
+              <w:rPr>
+                <w:color w:val="000000"/>
+                <w:u w:val="single"/>
               </w:rPr>
             </w:pPr>
           </w:p>
@@ -1961,90 +2078,6 @@
           </w:p>
         </w:tc>
       </w:tr>
-      <w:tr>
-        <w:tc>
-          <w:tcPr>
-            <w:tcW w:w="1275" w:type="dxa"/>
-            <w:tcBorders>
-              <w:top w:val="single" w:sz="6" w:space="0" w:color="000000"/>
-              <w:left w:val="single" w:sz="6" w:space="0" w:color="000000"/>
-              <w:bottom w:val="single" w:sz="6" w:space="0" w:color="000000"/>
-            </w:tcBorders>
-            <w:shd w:val="clear" w:color="auto" w:fill="E5E5E5"/>
-          </w:tcPr>
-          <w:p>
-            <w:pPr>
-              <w:pStyle w:val="TableText"/>
-              <w:snapToGrid w:val="0"/>
-              <w:rPr>
-                <w:color w:val="000000"/>
-                <w:u w:val="single"/>
-              </w:rPr>
-            </w:pPr>
-          </w:p>
-        </w:tc>
-        <w:tc>
-          <w:tcPr>
-            <w:tcW w:w="1083" w:type="dxa"/>
-            <w:tcBorders>
-              <w:top w:val="single" w:sz="6" w:space="0" w:color="000000"/>
-              <w:left w:val="single" w:sz="6" w:space="0" w:color="000000"/>
-              <w:bottom w:val="single" w:sz="6" w:space="0" w:color="000000"/>
-            </w:tcBorders>
-            <w:shd w:val="clear" w:color="auto" w:fill="E5E5E5"/>
-          </w:tcPr>
-          <w:p>
-            <w:pPr>
-              <w:pStyle w:val="TableText"/>
-              <w:snapToGrid w:val="0"/>
-              <w:rPr>
-                <w:color w:val="000000"/>
-              </w:rPr>
-            </w:pPr>
-          </w:p>
-        </w:tc>
-        <w:tc>
-          <w:tcPr>
-            <w:tcW w:w="3813" w:type="dxa"/>
-            <w:tcBorders>
-              <w:top w:val="single" w:sz="6" w:space="0" w:color="000000"/>
-              <w:left w:val="single" w:sz="6" w:space="0" w:color="000000"/>
-              <w:bottom w:val="single" w:sz="6" w:space="0" w:color="000000"/>
-            </w:tcBorders>
-            <w:shd w:val="clear" w:color="auto" w:fill="E5E5E5"/>
-          </w:tcPr>
-          <w:p>
-            <w:pPr>
-              <w:pStyle w:val="TableText"/>
-              <w:snapToGrid w:val="0"/>
-              <w:rPr>
-                <w:color w:val="000000"/>
-              </w:rPr>
-            </w:pPr>
-          </w:p>
-        </w:tc>
-        <w:tc>
-          <w:tcPr>
-            <w:tcW w:w="2591" w:type="dxa"/>
-            <w:tcBorders>
-              <w:top w:val="single" w:sz="6" w:space="0" w:color="000000"/>
-              <w:left w:val="single" w:sz="6" w:space="0" w:color="000000"/>
-              <w:bottom w:val="single" w:sz="6" w:space="0" w:color="000000"/>
-              <w:right w:val="single" w:sz="6" w:space="0" w:color="000000"/>
-            </w:tcBorders>
-            <w:shd w:val="clear" w:color="auto" w:fill="E5E5E5"/>
-          </w:tcPr>
-          <w:p>
-            <w:pPr>
-              <w:pStyle w:val="TableText"/>
-              <w:snapToGrid w:val="0"/>
-              <w:rPr>
-                <w:color w:val="000000"/>
-              </w:rPr>
-            </w:pPr>
-          </w:p>
-        </w:tc>
-      </w:tr>
     </w:tbl>
     <w:p>
       <w:pPr>
@@ -4229,10 +4262,7 @@
         <w:pStyle w:val="Paragraph2"/>
       </w:pPr>
       <w:r>
-        <w:t xml:space="preserve">3.1.3.4 </w:t>
-      </w:r>
-      <w:r>
-        <w:t>The system should record and display the following stats of each player:</w:t>
+        <w:t>3.1.3.4 The system should record and display the following stats of each player:</w:t>
       </w:r>
     </w:p>
     <w:p>
@@ -4341,6 +4371,9 @@
     <w:p>
       <w:pPr>
         <w:ind w:left="1440"/>
+        <w:rPr>
+          <w:lang w:val="vi-VN"/>
+        </w:rPr>
       </w:pPr>
       <w:r>
         <w:t>3.1.4.</w:t>
@@ -4354,14 +4387,6 @@
       <w:r>
         <w:t>The System should prevent card counting by implementing an automatic reshuffle when 50% of the second deck has been used</w:t>
       </w:r>
-    </w:p>
-    <w:p>
-      <w:pPr>
-        <w:ind w:left="1440"/>
-        <w:rPr>
-          <w:lang w:val="vi-VN"/>
-        </w:rPr>
-      </w:pPr>
     </w:p>
     <w:p>
       <w:pPr>
@@ -4376,29 +4401,28 @@
           <w:color w:val="7030A0"/>
           <w:lang w:val="vi-VN"/>
         </w:rPr>
-        <w:t xml:space="preserve">3.1.4.3 </w:t>
+        <w:t>3.1.4.</w:t>
       </w:r>
       <w:r>
         <w:rPr>
           <w:color w:val="7030A0"/>
           <w:lang w:val="vi-VN"/>
         </w:rPr>
-        <w:t>Switching dealer for every table every 30 – 40 rounds.</w:t>
-      </w:r>
-    </w:p>
-    <w:p>
-      <w:pPr>
-        <w:pStyle w:val="Paragraph2"/>
-        <w:rPr>
-          <w:color w:val="7030A0"/>
-        </w:rPr>
-      </w:pPr>
+        <w:t>2</w:t>
+      </w:r>
       <w:r>
         <w:rPr>
           <w:color w:val="7030A0"/>
           <w:lang w:val="vi-VN"/>
         </w:rPr>
-        <w:t>3.1.4.4 // John do it</w:t>
+        <w:t xml:space="preserve"> </w:t>
+      </w:r>
+      <w:r>
+        <w:rPr>
+          <w:color w:val="7030A0"/>
+          <w:lang w:val="vi-VN"/>
+        </w:rPr>
+        <w:t>Switching dealer for every table every 30 – 40 rounds.</w:t>
       </w:r>
     </w:p>
     <w:p>
@@ -4406,10 +4430,16 @@
         <w:pStyle w:val="Paragraph2"/>
       </w:pPr>
       <w:r>
-        <w:t xml:space="preserve">3.1.4.5 </w:t>
-      </w:r>
-      <w:r>
-        <w:t>Players should not be able to modify or inject any client side code to manipulate the game state, card distribution, or betting system.</w:t>
+        <w:t>3.1.4.</w:t>
+      </w:r>
+      <w:r>
+        <w:rPr>
+          <w:lang w:val="vi-VN"/>
+        </w:rPr>
+        <w:t>3</w:t>
+      </w:r>
+      <w:r>
+        <w:t xml:space="preserve"> Players should not be able to modify or inject any client side code to manipulate the game state, card distribution, or betting system.</w:t>
       </w:r>
     </w:p>
     <w:p>
@@ -4417,7 +4447,16 @@
         <w:pStyle w:val="Paragraph2"/>
       </w:pPr>
       <w:r>
-        <w:t xml:space="preserve">3.1.4.6 </w:t>
+        <w:t>3.1.4.</w:t>
+      </w:r>
+      <w:r>
+        <w:rPr>
+          <w:lang w:val="vi-VN"/>
+        </w:rPr>
+        <w:t>4</w:t>
+      </w:r>
+      <w:r>
+        <w:t xml:space="preserve"> </w:t>
       </w:r>
       <w:r>
         <w:t>The system should monitor betting patterns and flag suspicious activity.</w:t>
@@ -4428,7 +4467,16 @@
         <w:pStyle w:val="Paragraph2"/>
       </w:pPr>
       <w:r>
-        <w:t xml:space="preserve">3.1.4.7 </w:t>
+        <w:t>3.1.4.</w:t>
+      </w:r>
+      <w:r>
+        <w:rPr>
+          <w:lang w:val="vi-VN"/>
+        </w:rPr>
+        <w:t>5</w:t>
+      </w:r>
+      <w:r>
+        <w:t xml:space="preserve"> </w:t>
       </w:r>
       <w:r>
         <w:t>Players should not be allowed to disconnect or refresh from the game to manipulate outcomes.</w:t>
@@ -4439,7 +4487,16 @@
         <w:pStyle w:val="Paragraph2"/>
       </w:pPr>
       <w:r>
-        <w:t xml:space="preserve">3.1.4.8 </w:t>
+        <w:t>3.1.4.</w:t>
+      </w:r>
+      <w:r>
+        <w:rPr>
+          <w:lang w:val="vi-VN"/>
+        </w:rPr>
+        <w:t>6</w:t>
+      </w:r>
+      <w:r>
+        <w:t xml:space="preserve"> </w:t>
       </w:r>
       <w:r>
         <w:t>The system should ban players who break any of these rules.</w:t>
@@ -4467,15 +4524,15 @@
           <w:sz w:val="24"/>
           <w:szCs w:val="24"/>
         </w:rPr>
+        <w:t>Game Module Requirements</w:t>
+      </w:r>
+    </w:p>
+    <w:p>
+      <w:pPr>
+        <w:pStyle w:val="Paragraph2"/>
+      </w:pPr>
+      <w:r>
         <w:lastRenderedPageBreak/>
-        <w:t>Game Module Requirements</w:t>
-      </w:r>
-    </w:p>
-    <w:p>
-      <w:pPr>
-        <w:pStyle w:val="Paragraph2"/>
-      </w:pPr>
-      <w:r>
         <w:t>3.1.5.1</w:t>
       </w:r>
       <w:r>
@@ -4812,21 +4869,21 @@
         <w:rPr>
           <w:color w:val="7030A0"/>
         </w:rPr>
+        <w:t>Example:</w:t>
+      </w:r>
+    </w:p>
+    <w:p>
+      <w:pPr>
+        <w:ind w:left="1440"/>
+        <w:rPr>
+          <w:color w:val="7030A0"/>
+        </w:rPr>
+      </w:pPr>
+      <w:r>
+        <w:rPr>
+          <w:color w:val="7030A0"/>
+        </w:rPr>
         <w:lastRenderedPageBreak/>
-        <w:t>Example:</w:t>
-      </w:r>
-    </w:p>
-    <w:p>
-      <w:pPr>
-        <w:ind w:left="1440"/>
-        <w:rPr>
-          <w:color w:val="7030A0"/>
-        </w:rPr>
-      </w:pPr>
-      <w:r>
-        <w:rPr>
-          <w:color w:val="7030A0"/>
-        </w:rPr>
         <w:t xml:space="preserve">3.3.1 </w:t>
       </w:r>
       <w:r>
@@ -5238,8 +5295,8 @@
       <w:rPr>
         <w:noProof/>
       </w:rPr>
-      <w:pict w14:anchorId="68D790B7">
-        <v:rect id="Frame1" o:spid="_x0000_s1026" style="position:absolute;margin-left:0;margin-top:.05pt;width:4.65pt;height:9.35pt;z-index:-503316473;visibility:visible;mso-wrap-style:square;mso-wrap-distance-left:0;mso-wrap-distance-top:0;mso-wrap-distance-right:0;mso-wrap-distance-bottom:0;mso-position-horizontal:center;mso-position-horizontal-relative:margin;mso-position-vertical:absolute;mso-position-vertical-relative:text;v-text-anchor:top" o:gfxdata="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" o:allowincell="f" filled="f" stroked="f" strokeweight="0">
+      <w:pict w14:anchorId="08976CF2">
+        <v:rect id="Rectangle 3" o:spid="_x0000_s1026" style="position:absolute;margin-left:0;margin-top:.05pt;width:4.65pt;height:9.35pt;z-index:-503316473;visibility:visible;mso-wrap-style:square;mso-width-percent:0;mso-height-percent:0;mso-wrap-distance-left:0;mso-wrap-distance-top:0;mso-wrap-distance-right:0;mso-wrap-distance-bottom:0;mso-position-horizontal:center;mso-position-horizontal-relative:margin;mso-position-vertical:absolute;mso-position-vertical-relative:text;mso-width-percent:0;mso-height-percent:0;mso-width-relative:page;mso-height-relative:page;v-text-anchor:top" o:gfxdata="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" o:allowincell="f" filled="f" stroked="f" strokeweight="0">
           <v:textbox inset="0,0,0,0">
             <w:txbxContent>
               <w:p>
@@ -5302,8 +5359,8 @@
       <w:rPr>
         <w:noProof/>
       </w:rPr>
-      <w:pict w14:anchorId="557F949D">
-        <v:rect id="Frame2" o:spid="_x0000_s1025" style="position:absolute;margin-left:0;margin-top:.05pt;width:5.65pt;height:1.8pt;z-index:-503316474;visibility:visible;mso-wrap-style:square;mso-wrap-distance-left:0;mso-wrap-distance-top:0;mso-wrap-distance-right:0;mso-wrap-distance-bottom:0;mso-position-horizontal:center;mso-position-horizontal-relative:margin;mso-position-vertical:absolute;mso-position-vertical-relative:text;v-text-anchor:top" o:gfxdata="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" o:allowincell="f" filled="f" stroked="f" strokeweight="0">
+      <w:pict w14:anchorId="69F93207">
+        <v:rect id="Rectangle 1" o:spid="_x0000_s1025" style="position:absolute;margin-left:0;margin-top:.05pt;width:5.65pt;height:1.8pt;z-index:-503316474;visibility:visible;mso-wrap-style:square;mso-width-percent:0;mso-height-percent:0;mso-wrap-distance-left:0;mso-wrap-distance-top:0;mso-wrap-distance-right:0;mso-wrap-distance-bottom:0;mso-position-horizontal:center;mso-position-horizontal-relative:margin;mso-position-vertical:absolute;mso-position-vertical-relative:text;mso-width-percent:0;mso-height-percent:0;mso-width-relative:page;mso-height-relative:page;v-text-anchor:top" o:gfxdata="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" o:allowincell="f" filled="f" stroked="f" strokeweight="0">
           <v:textbox inset="0,0,0,0">
             <w:txbxContent>
               <w:p>
@@ -7813,6 +7870,7 @@
   <w:style w:type="character" w:default="1" w:styleId="DefaultParagraphFont">
     <w:name w:val="Default Paragraph Font"/>
     <w:uiPriority w:val="1"/>
+    <w:semiHidden/>
     <w:unhideWhenUsed/>
   </w:style>
   <w:style w:type="table" w:default="1" w:styleId="TableNormal">

</xml_diff>

<commit_message>
Remove purple text from SRS
</commit_message>
<xml_diff>
--- a/SRS_Template.docx
+++ b/SRS_Template.docx
@@ -3484,6 +3484,51 @@
         </w:rPr>
         <w:t xml:space="preserve">Use Case Specification </w:t>
       </w:r>
+      <w:r>
+        <w:rPr>
+          <w:b w:val="0"/>
+          <w:bCs/>
+          <w:color w:val="000000" w:themeColor="text1"/>
+          <w:sz w:val="20"/>
+        </w:rPr>
+        <w:t>–</w:t>
+      </w:r>
+      <w:r>
+        <w:rPr>
+          <w:b w:val="0"/>
+          <w:bCs/>
+          <w:color w:val="000000" w:themeColor="text1"/>
+          <w:sz w:val="20"/>
+        </w:rPr>
+        <w:t xml:space="preserve"> </w:t>
+      </w:r>
+      <w:r>
+        <w:rPr>
+          <w:b w:val="0"/>
+          <w:bCs/>
+          <w:color w:val="000000" w:themeColor="text1"/>
+          <w:sz w:val="20"/>
+        </w:rPr>
+        <w:t>Black</w:t>
+      </w:r>
+      <w:r>
+        <w:rPr>
+          <w:b w:val="0"/>
+          <w:bCs/>
+          <w:color w:val="000000" w:themeColor="text1"/>
+          <w:sz w:val="20"/>
+        </w:rPr>
+        <w:t>j</w:t>
+      </w:r>
+      <w:r>
+        <w:rPr>
+          <w:b w:val="0"/>
+          <w:bCs/>
+          <w:color w:val="000000" w:themeColor="text1"/>
+          <w:sz w:val="20"/>
+        </w:rPr>
+        <w:t>ack Use Case Doc</w:t>
+      </w:r>
     </w:p>
     <w:p>
       <w:pPr>
@@ -3508,6 +3553,27 @@
         </w:rPr>
         <w:t>(s)</w:t>
       </w:r>
+      <w:r>
+        <w:rPr>
+          <w:bCs/>
+          <w:color w:val="000000" w:themeColor="text1"/>
+        </w:rPr>
+        <w:t xml:space="preserve"> </w:t>
+      </w:r>
+      <w:r>
+        <w:rPr>
+          <w:bCs/>
+          <w:color w:val="000000" w:themeColor="text1"/>
+        </w:rPr>
+        <w:t>–</w:t>
+      </w:r>
+      <w:r>
+        <w:rPr>
+          <w:bCs/>
+          <w:color w:val="000000" w:themeColor="text1"/>
+        </w:rPr>
+        <w:t xml:space="preserve"> </w:t>
+      </w:r>
     </w:p>
     <w:p>
       <w:pPr>
@@ -3559,11 +3625,14 @@
     </w:p>
     <w:p>
       <w:pPr>
+        <w:tabs>
+          <w:tab w:val="left" w:pos="720"/>
+          <w:tab w:val="left" w:pos="1440"/>
+          <w:tab w:val="left" w:pos="2160"/>
+          <w:tab w:val="left" w:pos="3293"/>
+        </w:tabs>
         <w:ind w:left="1440"/>
       </w:pPr>
-      <w:r>
-        <w:tab/>
-      </w:r>
     </w:p>
     <w:p>
       <w:pPr>
@@ -3620,31 +3689,20 @@
       <w:pPr>
         <w:ind w:left="1440"/>
         <w:rPr>
-          <w:color w:val="7030A0"/>
           <w:lang w:val="vi-VN"/>
         </w:rPr>
       </w:pPr>
       <w:r>
+        <w:t xml:space="preserve">This application is a multiplayer game that runs on client-server architecture. The system will </w:t>
+      </w:r>
+      <w:r>
+        <w:t>consist</w:t>
+      </w:r>
+      <w:r>
+        <w:t xml:space="preserve"> of:</w:t>
+      </w:r>
+      <w:r>
         <w:rPr>
-          <w:color w:val="7030A0"/>
-        </w:rPr>
-        <w:t xml:space="preserve">This application is a multiplayer game that runs on client-server architecture. The system will </w:t>
-      </w:r>
-      <w:r>
-        <w:rPr>
-          <w:color w:val="7030A0"/>
-        </w:rPr>
-        <w:t>consist</w:t>
-      </w:r>
-      <w:r>
-        <w:rPr>
-          <w:color w:val="7030A0"/>
-        </w:rPr>
-        <w:t xml:space="preserve"> of:</w:t>
-      </w:r>
-      <w:r>
-        <w:rPr>
-          <w:color w:val="7030A0"/>
           <w:lang w:val="vi-VN"/>
         </w:rPr>
         <w:t xml:space="preserve">  </w:t>
@@ -3658,14 +3716,10 @@
           <w:numId w:val="11"/>
         </w:numPr>
         <w:rPr>
-          <w:color w:val="7030A0"/>
           <w:lang w:val="vi-VN"/>
         </w:rPr>
       </w:pPr>
       <w:r>
-        <w:rPr>
-          <w:color w:val="7030A0"/>
-        </w:rPr>
         <w:t xml:space="preserve">Client application: GUI based interface for players and dealers. </w:t>
       </w:r>
     </w:p>
@@ -3677,14 +3731,10 @@
           <w:numId w:val="11"/>
         </w:numPr>
         <w:rPr>
-          <w:color w:val="7030A0"/>
           <w:lang w:val="vi-VN"/>
         </w:rPr>
       </w:pPr>
       <w:r>
-        <w:rPr>
-          <w:color w:val="7030A0"/>
-        </w:rPr>
         <w:t>Server Application: Handles the current state of the game, player action, and turn management.</w:t>
       </w:r>
     </w:p>
@@ -3713,46 +3763,19 @@
         <w:t>blackjack</w:t>
       </w:r>
       <w:r>
-        <w:t xml:space="preserve"> game will consist of ____ modules: </w:t>
+        <w:t xml:space="preserve"> game will consist of </w:t>
+      </w:r>
+      <w:r>
+        <w:t>5</w:t>
+      </w:r>
+      <w:r>
+        <w:t xml:space="preserve"> modules: </w:t>
       </w:r>
       <w:r>
         <w:t xml:space="preserve">the multiplayer module, the stats tracker module, the cheating mitigation module, </w:t>
       </w:r>
       <w:r>
         <w:t>and the game module.</w:t>
-      </w:r>
-    </w:p>
-    <w:p>
-      <w:pPr>
-        <w:pStyle w:val="Paragraph2"/>
-        <w:rPr>
-          <w:color w:val="7030A0"/>
-        </w:rPr>
-      </w:pPr>
-    </w:p>
-    <w:p>
-      <w:pPr>
-        <w:pStyle w:val="Paragraph2"/>
-        <w:rPr>
-          <w:color w:val="7030A0"/>
-        </w:rPr>
-      </w:pPr>
-      <w:r>
-        <w:rPr>
-          <w:color w:val="7030A0"/>
-        </w:rPr>
-        <w:t>The system will be organized into ___ major modules: the ___ module, the ___ module, and the _____ module.</w:t>
-      </w:r>
-    </w:p>
-    <w:p>
-      <w:pPr>
-        <w:pStyle w:val="Paragraph2"/>
-      </w:pPr>
-      <w:r>
-        <w:rPr>
-          <w:color w:val="7030A0"/>
-        </w:rPr>
-        <w:t>Note: System architecture should follow standard OO design practices.</w:t>
       </w:r>
     </w:p>
     <w:p>
@@ -3776,14 +3799,8 @@
           <w:ilvl w:val="0"/>
           <w:numId w:val="8"/>
         </w:numPr>
-        <w:rPr>
-          <w:color w:val="7030A0"/>
-        </w:rPr>
-      </w:pPr>
-      <w:r>
-        <w:rPr>
-          <w:color w:val="7030A0"/>
-        </w:rPr>
+      </w:pPr>
+      <w:r>
         <w:t>Multiplayer Gameplay: Players can join games and compete in Blackjack.</w:t>
       </w:r>
     </w:p>
@@ -3794,14 +3811,8 @@
           <w:ilvl w:val="0"/>
           <w:numId w:val="8"/>
         </w:numPr>
-        <w:rPr>
-          <w:color w:val="7030A0"/>
-        </w:rPr>
-      </w:pPr>
-      <w:r>
-        <w:rPr>
-          <w:color w:val="7030A0"/>
-        </w:rPr>
+      </w:pPr>
+      <w:r>
         <w:t>Turn-Based System: Players take turns in sequential order, and players must make their move in a certain time limit.</w:t>
       </w:r>
     </w:p>
@@ -3812,14 +3823,8 @@
           <w:ilvl w:val="0"/>
           <w:numId w:val="8"/>
         </w:numPr>
-        <w:rPr>
-          <w:color w:val="7030A0"/>
-        </w:rPr>
-      </w:pPr>
-      <w:r>
-        <w:rPr>
-          <w:color w:val="7030A0"/>
-        </w:rPr>
+      </w:pPr>
+      <w:r>
         <w:t>Funds Management: Players can deposit and withdraw money</w:t>
       </w:r>
     </w:p>
@@ -3830,14 +3835,8 @@
           <w:ilvl w:val="0"/>
           <w:numId w:val="8"/>
         </w:numPr>
-        <w:rPr>
-          <w:color w:val="7030A0"/>
-        </w:rPr>
-      </w:pPr>
-      <w:r>
-        <w:rPr>
-          <w:color w:val="7030A0"/>
-        </w:rPr>
+      </w:pPr>
+      <w:r>
         <w:t>Game Logic: Betting, hitting, standing, and winning will be accurately implemented</w:t>
       </w:r>
     </w:p>
@@ -3848,14 +3847,8 @@
           <w:ilvl w:val="0"/>
           <w:numId w:val="8"/>
         </w:numPr>
-        <w:rPr>
-          <w:color w:val="7030A0"/>
-        </w:rPr>
-      </w:pPr>
-      <w:r>
-        <w:rPr>
-          <w:color w:val="7030A0"/>
-        </w:rPr>
+      </w:pPr>
+      <w:r>
         <w:t>Anti-Cheating Logic: Card counting detection, and randomized shoe replacement.</w:t>
       </w:r>
     </w:p>
@@ -3866,14 +3859,8 @@
           <w:ilvl w:val="0"/>
           <w:numId w:val="8"/>
         </w:numPr>
-        <w:rPr>
-          <w:color w:val="7030A0"/>
-        </w:rPr>
-      </w:pPr>
-      <w:r>
-        <w:rPr>
-          <w:color w:val="7030A0"/>
-        </w:rPr>
+      </w:pPr>
+      <w:r>
         <w:t>Leaderboard: Tracks player earnings and win/loss records</w:t>
       </w:r>
     </w:p>
@@ -3898,14 +3885,8 @@
           <w:ilvl w:val="0"/>
           <w:numId w:val="9"/>
         </w:numPr>
-        <w:rPr>
-          <w:color w:val="7030A0"/>
-        </w:rPr>
-      </w:pPr>
-      <w:r>
-        <w:rPr>
-          <w:color w:val="7030A0"/>
-        </w:rPr>
+      </w:pPr>
+      <w:r>
         <w:t>No bots allowed; all participants must be real people</w:t>
       </w:r>
     </w:p>
@@ -3916,14 +3897,8 @@
           <w:ilvl w:val="0"/>
           <w:numId w:val="9"/>
         </w:numPr>
-        <w:rPr>
-          <w:color w:val="7030A0"/>
-        </w:rPr>
-      </w:pPr>
-      <w:r>
-        <w:rPr>
-          <w:color w:val="7030A0"/>
-        </w:rPr>
+      </w:pPr>
+      <w:r>
         <w:t>Maximum of 6 players per game</w:t>
       </w:r>
     </w:p>
@@ -3934,14 +3909,8 @@
           <w:ilvl w:val="0"/>
           <w:numId w:val="9"/>
         </w:numPr>
-        <w:rPr>
-          <w:color w:val="7030A0"/>
-        </w:rPr>
-      </w:pPr>
-      <w:r>
-        <w:rPr>
-          <w:color w:val="7030A0"/>
-        </w:rPr>
+      </w:pPr>
+      <w:r>
         <w:t>Only as many tables as there are available dealers</w:t>
       </w:r>
     </w:p>
@@ -3952,14 +3921,8 @@
           <w:ilvl w:val="0"/>
           <w:numId w:val="9"/>
         </w:numPr>
-        <w:rPr>
-          <w:color w:val="7030A0"/>
-        </w:rPr>
-      </w:pPr>
-      <w:r>
-        <w:rPr>
-          <w:color w:val="7030A0"/>
-        </w:rPr>
+      </w:pPr>
+      <w:r>
         <w:t xml:space="preserve">No spectator mode </w:t>
       </w:r>
     </w:p>
@@ -3970,14 +3933,8 @@
           <w:ilvl w:val="0"/>
           <w:numId w:val="9"/>
         </w:numPr>
-        <w:rPr>
-          <w:color w:val="7030A0"/>
-        </w:rPr>
-      </w:pPr>
-      <w:r>
-        <w:rPr>
-          <w:color w:val="7030A0"/>
-        </w:rPr>
+      </w:pPr>
+      <w:r>
         <w:t>No communication amongst players</w:t>
       </w:r>
     </w:p>
@@ -4002,14 +3959,8 @@
           <w:ilvl w:val="0"/>
           <w:numId w:val="10"/>
         </w:numPr>
-        <w:rPr>
-          <w:color w:val="7030A0"/>
-        </w:rPr>
-      </w:pPr>
-      <w:r>
-        <w:rPr>
-          <w:color w:val="7030A0"/>
-        </w:rPr>
+      </w:pPr>
+      <w:r>
         <w:t>Players will follow the rules outlined to them</w:t>
       </w:r>
     </w:p>
@@ -4020,14 +3971,8 @@
           <w:ilvl w:val="0"/>
           <w:numId w:val="10"/>
         </w:numPr>
-        <w:rPr>
-          <w:color w:val="7030A0"/>
-        </w:rPr>
-      </w:pPr>
-      <w:r>
-        <w:rPr>
-          <w:color w:val="7030A0"/>
-        </w:rPr>
+      </w:pPr>
+      <w:r>
         <w:t>Players will have a stable internet connection</w:t>
       </w:r>
     </w:p>
@@ -4248,27 +4193,23 @@
       <w:pPr>
         <w:pStyle w:val="Paragraph2"/>
         <w:rPr>
-          <w:color w:val="7030A0"/>
           <w:lang w:val="vi-VN"/>
         </w:rPr>
       </w:pPr>
       <w:r>
         <w:rPr>
-          <w:color w:val="7030A0"/>
           <w:lang w:val="vi-VN"/>
         </w:rPr>
         <w:t>3.1.</w:t>
       </w:r>
       <w:r>
         <w:rPr>
-          <w:color w:val="7030A0"/>
           <w:lang w:val="vi-VN"/>
         </w:rPr>
         <w:t>3</w:t>
       </w:r>
       <w:r>
         <w:rPr>
-          <w:color w:val="7030A0"/>
           <w:lang w:val="vi-VN"/>
         </w:rPr>
         <w:t>.2 Transaction history like add funds or withdrawl money from players.</w:t>
@@ -4277,27 +4218,21 @@
     <w:p>
       <w:pPr>
         <w:pStyle w:val="Paragraph2"/>
+      </w:pPr>
+      <w:r>
         <w:rPr>
-          <w:color w:val="7030A0"/>
-        </w:rPr>
-      </w:pPr>
-      <w:r>
-        <w:rPr>
-          <w:color w:val="7030A0"/>
           <w:lang w:val="vi-VN"/>
         </w:rPr>
         <w:t>3.1.</w:t>
       </w:r>
       <w:r>
         <w:rPr>
-          <w:color w:val="7030A0"/>
           <w:lang w:val="vi-VN"/>
         </w:rPr>
         <w:t>3</w:t>
       </w:r>
       <w:r>
         <w:rPr>
-          <w:color w:val="7030A0"/>
           <w:lang w:val="vi-VN"/>
         </w:rPr>
         <w:t>.3 Players, dealers lose or win history</w:t>
@@ -4438,34 +4373,29 @@
       <w:pPr>
         <w:pStyle w:val="Paragraph2"/>
         <w:rPr>
-          <w:color w:val="7030A0"/>
           <w:lang w:val="vi-VN"/>
         </w:rPr>
       </w:pPr>
       <w:r>
         <w:rPr>
-          <w:color w:val="7030A0"/>
           <w:lang w:val="vi-VN"/>
         </w:rPr>
         <w:t>3.1.4.</w:t>
       </w:r>
       <w:r>
         <w:rPr>
-          <w:color w:val="7030A0"/>
           <w:lang w:val="vi-VN"/>
         </w:rPr>
         <w:t>2</w:t>
       </w:r>
       <w:r>
         <w:rPr>
-          <w:color w:val="7030A0"/>
           <w:lang w:val="vi-VN"/>
         </w:rPr>
         <w:t xml:space="preserve"> </w:t>
       </w:r>
       <w:r>
         <w:rPr>
-          <w:color w:val="7030A0"/>
           <w:lang w:val="vi-VN"/>
         </w:rPr>
         <w:t>Switching dealer for every table every 30 – 40 rounds.</w:t>
@@ -4487,11 +4417,9 @@
       <w:r>
         <w:t xml:space="preserve"> Players should not be able to modify or inject any </w:t>
       </w:r>
-      <w:proofErr w:type="gramStart"/>
-      <w:r>
-        <w:t>client side</w:t>
-      </w:r>
-      <w:proofErr w:type="gramEnd"/>
+      <w:r>
+        <w:t>client-side</w:t>
+      </w:r>
       <w:r>
         <w:t xml:space="preserve"> code to manipulate the game state, card distribution, or betting system.</w:t>
       </w:r>
@@ -4723,6 +4651,7 @@
     <w:p>
       <w:pPr>
         <w:pStyle w:val="Paragraph2"/>
+        <w:ind w:left="0"/>
       </w:pPr>
       <w:r>
         <w:br/>
@@ -4892,108 +4821,14 @@
     </w:p>
     <w:p>
       <w:pPr>
-        <w:pStyle w:val="Paragraph2"/>
-        <w:rPr>
-          <w:color w:val="7030A0"/>
-        </w:rPr>
-      </w:pPr>
-      <w:bookmarkStart w:id="16" w:name="REQBV3515"/>
-      <w:r>
-        <w:rPr>
-          <w:color w:val="7030A0"/>
-        </w:rPr>
-        <w:t xml:space="preserve">Provide module specific requirements as appropriate. </w:t>
-      </w:r>
-      <w:r>
-        <w:rPr>
-          <w:vanish/>
-          <w:color w:val="7030A0"/>
-        </w:rPr>
-        <w:t xml:space="preserve">SR10 </w:t>
-      </w:r>
-    </w:p>
-    <w:p>
-      <w:pPr>
-        <w:pStyle w:val="Paragraph2"/>
-        <w:rPr>
-          <w:color w:val="7030A0"/>
-        </w:rPr>
-      </w:pPr>
-      <w:r>
-        <w:rPr>
-          <w:color w:val="7030A0"/>
-        </w:rPr>
-        <w:t>Example:</w:t>
-      </w:r>
-    </w:p>
-    <w:p>
-      <w:pPr>
-        <w:ind w:left="1440"/>
-        <w:rPr>
-          <w:color w:val="7030A0"/>
-        </w:rPr>
-      </w:pPr>
-      <w:r>
-        <w:rPr>
-          <w:color w:val="7030A0"/>
-        </w:rPr>
-        <w:lastRenderedPageBreak/>
-        <w:t xml:space="preserve">3.3.1 </w:t>
-      </w:r>
-      <w:r>
-        <w:rPr>
-          <w:vanish/>
-          <w:color w:val="7030A0"/>
-        </w:rPr>
-        <w:t xml:space="preserve">SR17 </w:t>
-      </w:r>
-      <w:r>
-        <w:rPr>
-          <w:color w:val="7030A0"/>
-        </w:rPr>
-        <w:t>The system must process a data-feed from the grading system such that student grades are stored along with the historical student course enrolments. Data feed will be in the form of a comma-separated interface file that is exported from the grading system nightly.</w:t>
-      </w:r>
-      <w:bookmarkEnd w:id="16"/>
-    </w:p>
-    <w:p>
-      <w:pPr>
-        <w:ind w:left="1440"/>
-        <w:rPr>
-          <w:color w:val="7030A0"/>
-        </w:rPr>
-      </w:pPr>
-      <w:bookmarkStart w:id="17" w:name="REQBV46L8"/>
-      <w:r>
-        <w:rPr>
-          <w:color w:val="7030A0"/>
-        </w:rPr>
-        <w:t xml:space="preserve">3.3.2 </w:t>
-      </w:r>
-      <w:r>
-        <w:rPr>
-          <w:vanish/>
-          <w:color w:val="7030A0"/>
-        </w:rPr>
-        <w:t xml:space="preserve">SR24 </w:t>
-      </w:r>
-      <w:r>
-        <w:rPr>
-          <w:color w:val="7030A0"/>
-        </w:rPr>
-        <w:t>The system must process a data-feed from the University billing system that contains new student records. The feed will be in the form of a comma-separated text file and will be exported from the billing system nightly with new student records. The fields included in the file are student name, student id, and student pin number.  </w:t>
-      </w:r>
-      <w:bookmarkEnd w:id="17"/>
-    </w:p>
-    <w:p>
-      <w:pPr>
         <w:pStyle w:val="Heading1"/>
         <w:numPr>
           <w:ilvl w:val="0"/>
           <w:numId w:val="2"/>
         </w:numPr>
       </w:pPr>
-      <w:bookmarkStart w:id="18" w:name="__RefHeading___Toc19440738"/>
-      <w:bookmarkEnd w:id="18"/>
+      <w:bookmarkStart w:id="16" w:name="__RefHeading___Toc19440738"/>
+      <w:bookmarkEnd w:id="16"/>
       <w:r>
         <w:lastRenderedPageBreak/>
         <w:t>Non-Functional Requirements</w:t>
@@ -5007,12 +4842,12 @@
           <w:numId w:val="2"/>
         </w:numPr>
       </w:pPr>
-      <w:bookmarkStart w:id="19" w:name="__RefHeading___Toc19440739"/>
-      <w:bookmarkEnd w:id="19"/>
+      <w:bookmarkStart w:id="17" w:name="__RefHeading___Toc19440739"/>
+      <w:bookmarkEnd w:id="17"/>
       <w:r>
         <w:t>Security and Privacy Requirements</w:t>
       </w:r>
-      <w:bookmarkStart w:id="20" w:name="REQBV1AR4"/>
+      <w:bookmarkStart w:id="18" w:name="REQBV1AR4"/>
     </w:p>
     <w:p>
       <w:pPr>
@@ -5046,7 +4881,7 @@
         </w:rPr>
         <w:t xml:space="preserve">ystem must </w:t>
       </w:r>
-      <w:bookmarkEnd w:id="20"/>
+      <w:bookmarkEnd w:id="18"/>
       <w:r>
         <w:rPr>
           <w:color w:val="000000" w:themeColor="text1"/>
@@ -5117,12 +4952,12 @@
           <w:numId w:val="2"/>
         </w:numPr>
       </w:pPr>
-      <w:bookmarkStart w:id="21" w:name="__RefHeading___Toc19440740"/>
-      <w:bookmarkEnd w:id="21"/>
+      <w:bookmarkStart w:id="19" w:name="__RefHeading___Toc19440740"/>
+      <w:bookmarkEnd w:id="19"/>
       <w:r>
         <w:t>Environmental Requirements</w:t>
       </w:r>
-      <w:bookmarkStart w:id="22" w:name="REQBV3HG5"/>
+      <w:bookmarkStart w:id="20" w:name="REQBV3HG5"/>
     </w:p>
     <w:p>
       <w:pPr>
@@ -5149,7 +4984,7 @@
         </w:rPr>
         <w:t>. </w:t>
       </w:r>
-      <w:bookmarkEnd w:id="22"/>
+      <w:bookmarkEnd w:id="20"/>
     </w:p>
     <w:p>
       <w:pPr>
@@ -5158,7 +4993,7 @@
           <w:color w:val="000000" w:themeColor="text1"/>
         </w:rPr>
       </w:pPr>
-      <w:bookmarkStart w:id="23" w:name="REQBV5QU8"/>
+      <w:bookmarkStart w:id="21" w:name="REQBV5QU8"/>
       <w:r>
         <w:rPr>
           <w:color w:val="000000" w:themeColor="text1"/>
@@ -5176,9 +5011,10 @@
           <w:vanish/>
           <w:color w:val="000000" w:themeColor="text1"/>
         </w:rPr>
-        <w:t xml:space="preserve">SR25 </w:t>
-      </w:r>
-      <w:bookmarkEnd w:id="23"/>
+        <w:t>SR25</w:t>
+      </w:r>
+      <w:bookmarkStart w:id="22" w:name="REQBV5RT8"/>
+      <w:bookmarkEnd w:id="21"/>
     </w:p>
     <w:p>
       <w:pPr>
@@ -5187,27 +5023,13 @@
           <w:color w:val="7030A0"/>
         </w:rPr>
       </w:pPr>
-      <w:bookmarkStart w:id="24" w:name="REQBV5RT8"/>
       <w:r>
         <w:rPr>
           <w:color w:val="7030A0"/>
         </w:rPr>
-        <w:t xml:space="preserve">4.2.3 </w:t>
-      </w:r>
-      <w:r>
-        <w:rPr>
-          <w:vanish/>
-          <w:color w:val="7030A0"/>
-        </w:rPr>
-        <w:t xml:space="preserve">SR26 </w:t>
-      </w:r>
-      <w:r>
-        <w:rPr>
-          <w:color w:val="7030A0"/>
-        </w:rPr>
-        <w:t>System must be deployed on existing Linux-based server infrastructure. </w:t>
-      </w:r>
-      <w:bookmarkEnd w:id="24"/>
+        <w:t> </w:t>
+      </w:r>
+      <w:bookmarkEnd w:id="22"/>
     </w:p>
     <w:p>
       <w:pPr>
@@ -5217,12 +5039,12 @@
           <w:numId w:val="2"/>
         </w:numPr>
       </w:pPr>
-      <w:bookmarkStart w:id="25" w:name="__RefHeading___Toc19440741"/>
-      <w:bookmarkEnd w:id="25"/>
+      <w:bookmarkStart w:id="23" w:name="__RefHeading___Toc19440741"/>
+      <w:bookmarkEnd w:id="23"/>
       <w:r>
         <w:t>Performance Requirements</w:t>
       </w:r>
-      <w:bookmarkStart w:id="26" w:name="REQBV5SS8"/>
+      <w:bookmarkStart w:id="24" w:name="REQBV5SS8"/>
     </w:p>
     <w:p>
       <w:pPr>
@@ -5263,7 +5085,7 @@
       <w:r>
         <w:t xml:space="preserve">4.3.5 Player stats, game history, bank access should be retrievable within 500 milliseconds. </w:t>
       </w:r>
-      <w:bookmarkEnd w:id="26"/>
+      <w:bookmarkEnd w:id="24"/>
     </w:p>
     <w:p/>
     <w:p/>
@@ -5350,7 +5172,7 @@
       <w:rPr>
         <w:noProof/>
       </w:rPr>
-      <w:pict w14:anchorId="29B03A97">
+      <w:pict w14:anchorId="0DB270E0">
         <v:rect id="Rectangle 3" o:spid="_x0000_s1026" style="position:absolute;margin-left:0;margin-top:.05pt;width:4.65pt;height:9.35pt;z-index:-503316473;visibility:visible;mso-wrap-style:square;mso-width-percent:0;mso-height-percent:0;mso-wrap-distance-left:0;mso-wrap-distance-top:0;mso-wrap-distance-right:0;mso-wrap-distance-bottom:0;mso-position-horizontal:center;mso-position-horizontal-relative:margin;mso-position-vertical:absolute;mso-position-vertical-relative:text;mso-width-percent:0;mso-height-percent:0;mso-width-relative:page;mso-height-relative:page;v-text-anchor:top" o:gfxdata="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" o:allowincell="f" filled="f" stroked="f" strokeweight="0">
           <v:textbox inset="0,0,0,0">
             <w:txbxContent>
@@ -5414,7 +5236,7 @@
       <w:rPr>
         <w:noProof/>
       </w:rPr>
-      <w:pict w14:anchorId="441350B7">
+      <w:pict w14:anchorId="169A9511">
         <v:rect id="Rectangle 1" o:spid="_x0000_s1025" style="position:absolute;margin-left:0;margin-top:.05pt;width:5.65pt;height:1.8pt;z-index:-503316474;visibility:visible;mso-wrap-style:square;mso-width-percent:0;mso-height-percent:0;mso-wrap-distance-left:0;mso-wrap-distance-top:0;mso-wrap-distance-right:0;mso-wrap-distance-bottom:0;mso-position-horizontal:center;mso-position-horizontal-relative:margin;mso-position-vertical:absolute;mso-position-vertical-relative:text;mso-width-percent:0;mso-height-percent:0;mso-width-relative:page;mso-height-relative:page;v-text-anchor:top" o:gfxdata="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" o:allowincell="f" filled="f" stroked="f" strokeweight="0">
           <v:textbox inset="0,0,0,0">
             <w:txbxContent>

</xml_diff>

<commit_message>
Finalize references section of SRS to include external files
</commit_message>
<xml_diff>
--- a/SRS_Template.docx
+++ b/SRS_Template.docx
@@ -1469,6 +1469,113 @@
               <w:snapToGrid w:val="0"/>
               <w:rPr>
                 <w:color w:val="000000"/>
+              </w:rPr>
+            </w:pPr>
+            <w:r>
+              <w:rPr>
+                <w:color w:val="000000"/>
+              </w:rPr>
+              <w:t>03/06/2025</w:t>
+            </w:r>
+          </w:p>
+        </w:tc>
+        <w:tc>
+          <w:tcPr>
+            <w:tcW w:w="1083" w:type="dxa"/>
+            <w:tcBorders>
+              <w:top w:val="single" w:sz="6" w:space="0" w:color="000000"/>
+              <w:left w:val="single" w:sz="6" w:space="0" w:color="000000"/>
+              <w:bottom w:val="single" w:sz="6" w:space="0" w:color="000000"/>
+            </w:tcBorders>
+            <w:shd w:val="clear" w:color="auto" w:fill="E5E5E5"/>
+          </w:tcPr>
+          <w:p>
+            <w:pPr>
+              <w:pStyle w:val="TableText"/>
+              <w:snapToGrid w:val="0"/>
+              <w:rPr>
+                <w:color w:val="000000"/>
+              </w:rPr>
+            </w:pPr>
+            <w:r>
+              <w:rPr>
+                <w:color w:val="000000"/>
+              </w:rPr>
+              <w:t>1.10</w:t>
+            </w:r>
+          </w:p>
+        </w:tc>
+        <w:tc>
+          <w:tcPr>
+            <w:tcW w:w="3813" w:type="dxa"/>
+            <w:tcBorders>
+              <w:top w:val="single" w:sz="6" w:space="0" w:color="000000"/>
+              <w:left w:val="single" w:sz="6" w:space="0" w:color="000000"/>
+              <w:bottom w:val="single" w:sz="6" w:space="0" w:color="000000"/>
+            </w:tcBorders>
+            <w:shd w:val="clear" w:color="auto" w:fill="E5E5E5"/>
+          </w:tcPr>
+          <w:p>
+            <w:pPr>
+              <w:pStyle w:val="TableText"/>
+              <w:snapToGrid w:val="0"/>
+              <w:rPr>
+                <w:color w:val="000000"/>
+              </w:rPr>
+            </w:pPr>
+            <w:r>
+              <w:rPr>
+                <w:color w:val="000000"/>
+              </w:rPr>
+              <w:t>Filled in the references section to include sequence, use case, and uml class diagrams.</w:t>
+            </w:r>
+          </w:p>
+        </w:tc>
+        <w:tc>
+          <w:tcPr>
+            <w:tcW w:w="2591" w:type="dxa"/>
+            <w:tcBorders>
+              <w:top w:val="single" w:sz="6" w:space="0" w:color="000000"/>
+              <w:left w:val="single" w:sz="6" w:space="0" w:color="000000"/>
+              <w:bottom w:val="single" w:sz="6" w:space="0" w:color="000000"/>
+              <w:right w:val="single" w:sz="6" w:space="0" w:color="000000"/>
+            </w:tcBorders>
+            <w:shd w:val="clear" w:color="auto" w:fill="E5E5E5"/>
+          </w:tcPr>
+          <w:p>
+            <w:pPr>
+              <w:pStyle w:val="TableText"/>
+              <w:snapToGrid w:val="0"/>
+              <w:rPr>
+                <w:color w:val="000000"/>
+              </w:rPr>
+            </w:pPr>
+            <w:r>
+              <w:rPr>
+                <w:color w:val="000000"/>
+              </w:rPr>
+              <w:t>Riley Fischer</w:t>
+            </w:r>
+          </w:p>
+        </w:tc>
+      </w:tr>
+      <w:tr>
+        <w:tc>
+          <w:tcPr>
+            <w:tcW w:w="1275" w:type="dxa"/>
+            <w:tcBorders>
+              <w:top w:val="single" w:sz="6" w:space="0" w:color="000000"/>
+              <w:left w:val="single" w:sz="6" w:space="0" w:color="000000"/>
+              <w:bottom w:val="single" w:sz="6" w:space="0" w:color="000000"/>
+            </w:tcBorders>
+            <w:shd w:val="clear" w:color="auto" w:fill="E5E5E5"/>
+          </w:tcPr>
+          <w:p>
+            <w:pPr>
+              <w:pStyle w:val="TableText"/>
+              <w:snapToGrid w:val="0"/>
+              <w:rPr>
+                <w:color w:val="000000"/>
                 <w:u w:val="single"/>
               </w:rPr>
             </w:pPr>
@@ -2040,90 +2147,6 @@
           </w:p>
         </w:tc>
       </w:tr>
-      <w:tr>
-        <w:tc>
-          <w:tcPr>
-            <w:tcW w:w="1275" w:type="dxa"/>
-            <w:tcBorders>
-              <w:top w:val="single" w:sz="6" w:space="0" w:color="000000"/>
-              <w:left w:val="single" w:sz="6" w:space="0" w:color="000000"/>
-              <w:bottom w:val="single" w:sz="6" w:space="0" w:color="000000"/>
-            </w:tcBorders>
-            <w:shd w:val="clear" w:color="auto" w:fill="E5E5E5"/>
-          </w:tcPr>
-          <w:p>
-            <w:pPr>
-              <w:pStyle w:val="TableText"/>
-              <w:snapToGrid w:val="0"/>
-              <w:rPr>
-                <w:color w:val="000000"/>
-                <w:u w:val="single"/>
-              </w:rPr>
-            </w:pPr>
-          </w:p>
-        </w:tc>
-        <w:tc>
-          <w:tcPr>
-            <w:tcW w:w="1083" w:type="dxa"/>
-            <w:tcBorders>
-              <w:top w:val="single" w:sz="6" w:space="0" w:color="000000"/>
-              <w:left w:val="single" w:sz="6" w:space="0" w:color="000000"/>
-              <w:bottom w:val="single" w:sz="6" w:space="0" w:color="000000"/>
-            </w:tcBorders>
-            <w:shd w:val="clear" w:color="auto" w:fill="E5E5E5"/>
-          </w:tcPr>
-          <w:p>
-            <w:pPr>
-              <w:pStyle w:val="TableText"/>
-              <w:snapToGrid w:val="0"/>
-              <w:rPr>
-                <w:color w:val="000000"/>
-              </w:rPr>
-            </w:pPr>
-          </w:p>
-        </w:tc>
-        <w:tc>
-          <w:tcPr>
-            <w:tcW w:w="3813" w:type="dxa"/>
-            <w:tcBorders>
-              <w:top w:val="single" w:sz="6" w:space="0" w:color="000000"/>
-              <w:left w:val="single" w:sz="6" w:space="0" w:color="000000"/>
-              <w:bottom w:val="single" w:sz="6" w:space="0" w:color="000000"/>
-            </w:tcBorders>
-            <w:shd w:val="clear" w:color="auto" w:fill="E5E5E5"/>
-          </w:tcPr>
-          <w:p>
-            <w:pPr>
-              <w:pStyle w:val="TableText"/>
-              <w:snapToGrid w:val="0"/>
-              <w:rPr>
-                <w:color w:val="000000"/>
-              </w:rPr>
-            </w:pPr>
-          </w:p>
-        </w:tc>
-        <w:tc>
-          <w:tcPr>
-            <w:tcW w:w="2591" w:type="dxa"/>
-            <w:tcBorders>
-              <w:top w:val="single" w:sz="6" w:space="0" w:color="000000"/>
-              <w:left w:val="single" w:sz="6" w:space="0" w:color="000000"/>
-              <w:bottom w:val="single" w:sz="6" w:space="0" w:color="000000"/>
-              <w:right w:val="single" w:sz="6" w:space="0" w:color="000000"/>
-            </w:tcBorders>
-            <w:shd w:val="clear" w:color="auto" w:fill="E5E5E5"/>
-          </w:tcPr>
-          <w:p>
-            <w:pPr>
-              <w:pStyle w:val="TableText"/>
-              <w:snapToGrid w:val="0"/>
-              <w:rPr>
-                <w:color w:val="000000"/>
-              </w:rPr>
-            </w:pPr>
-          </w:p>
-        </w:tc>
-      </w:tr>
     </w:tbl>
     <w:p>
       <w:pPr>
@@ -3574,6 +3597,13 @@
         </w:rPr>
         <w:t xml:space="preserve"> </w:t>
       </w:r>
+      <w:r>
+        <w:rPr>
+          <w:bCs/>
+          <w:color w:val="000000" w:themeColor="text1"/>
+        </w:rPr>
+        <w:t>UseCase1.pdf</w:t>
+      </w:r>
     </w:p>
     <w:p>
       <w:pPr>
@@ -3598,6 +3628,27 @@
         </w:rPr>
         <w:t>(s)</w:t>
       </w:r>
+      <w:r>
+        <w:rPr>
+          <w:bCs/>
+          <w:color w:val="000000" w:themeColor="text1"/>
+        </w:rPr>
+        <w:t xml:space="preserve"> – </w:t>
+      </w:r>
+      <w:r>
+        <w:rPr>
+          <w:bCs/>
+          <w:color w:val="000000" w:themeColor="text1"/>
+        </w:rPr>
+        <w:t>Blackjack</w:t>
+      </w:r>
+      <w:r>
+        <w:rPr>
+          <w:bCs/>
+          <w:color w:val="000000" w:themeColor="text1"/>
+        </w:rPr>
+        <w:t xml:space="preserve"> UML PDF</w:t>
+      </w:r>
     </w:p>
     <w:p>
       <w:pPr>
@@ -3621,6 +3672,20 @@
           <w:color w:val="000000" w:themeColor="text1"/>
         </w:rPr>
         <w:t>(s)</w:t>
+      </w:r>
+      <w:r>
+        <w:rPr>
+          <w:bCs/>
+          <w:color w:val="000000" w:themeColor="text1"/>
+        </w:rPr>
+        <w:t xml:space="preserve"> </w:t>
+      </w:r>
+      <w:r>
+        <w:rPr>
+          <w:bCs/>
+          <w:color w:val="000000" w:themeColor="text1"/>
+        </w:rPr>
+        <w:t xml:space="preserve"> - BlackJack Sequence PDF</w:t>
       </w:r>
     </w:p>
     <w:p>
@@ -5172,7 +5237,7 @@
       <w:rPr>
         <w:noProof/>
       </w:rPr>
-      <w:pict w14:anchorId="0DB270E0">
+      <w:pict w14:anchorId="2008C75C">
         <v:rect id="Rectangle 3" o:spid="_x0000_s1026" style="position:absolute;margin-left:0;margin-top:.05pt;width:4.65pt;height:9.35pt;z-index:-503316473;visibility:visible;mso-wrap-style:square;mso-width-percent:0;mso-height-percent:0;mso-wrap-distance-left:0;mso-wrap-distance-top:0;mso-wrap-distance-right:0;mso-wrap-distance-bottom:0;mso-position-horizontal:center;mso-position-horizontal-relative:margin;mso-position-vertical:absolute;mso-position-vertical-relative:text;mso-width-percent:0;mso-height-percent:0;mso-width-relative:page;mso-height-relative:page;v-text-anchor:top" o:gfxdata="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" o:allowincell="f" filled="f" stroked="f" strokeweight="0">
           <v:textbox inset="0,0,0,0">
             <w:txbxContent>
@@ -5236,7 +5301,7 @@
       <w:rPr>
         <w:noProof/>
       </w:rPr>
-      <w:pict w14:anchorId="169A9511">
+      <w:pict w14:anchorId="2CD6F8F3">
         <v:rect id="Rectangle 1" o:spid="_x0000_s1025" style="position:absolute;margin-left:0;margin-top:.05pt;width:5.65pt;height:1.8pt;z-index:-503316474;visibility:visible;mso-wrap-style:square;mso-width-percent:0;mso-height-percent:0;mso-wrap-distance-left:0;mso-wrap-distance-top:0;mso-wrap-distance-right:0;mso-wrap-distance-bottom:0;mso-position-horizontal:center;mso-position-horizontal-relative:margin;mso-position-vertical:absolute;mso-position-vertical-relative:text;mso-width-percent:0;mso-height-percent:0;mso-width-relative:page;mso-height-relative:page;v-text-anchor:top" o:gfxdata="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" o:allowincell="f" filled="f" stroked="f" strokeweight="0">
           <v:textbox inset="0,0,0,0">
             <w:txbxContent>

</xml_diff>

<commit_message>
added sequence diagrams in SRS & updated sequence diagram pdf
</commit_message>
<xml_diff>
--- a/SRS_Template.docx
+++ b/SRS_Template.docx
@@ -1525,16 +1525,50 @@
               <w:rPr>
                 <w:color w:val="000000"/>
               </w:rPr>
-              <w:t xml:space="preserve">Filled in the references section to include sequence, use case, and </w:t>
-            </w:r>
-            <w:proofErr w:type="spellStart"/>
+              <w:t xml:space="preserve">Filled in the references section to include </w:t>
+            </w:r>
             <w:r>
               <w:rPr>
                 <w:color w:val="000000"/>
               </w:rPr>
-              <w:t>uml</w:t>
-            </w:r>
-            <w:proofErr w:type="spellEnd"/>
+              <w:t>S</w:t>
+            </w:r>
+            <w:r>
+              <w:rPr>
+                <w:color w:val="000000"/>
+              </w:rPr>
+              <w:t xml:space="preserve">equence, </w:t>
+            </w:r>
+            <w:r>
+              <w:rPr>
+                <w:color w:val="000000"/>
+              </w:rPr>
+              <w:t>U</w:t>
+            </w:r>
+            <w:r>
+              <w:rPr>
+                <w:color w:val="000000"/>
+              </w:rPr>
+              <w:t xml:space="preserve">se </w:t>
+            </w:r>
+            <w:r>
+              <w:rPr>
+                <w:color w:val="000000"/>
+              </w:rPr>
+              <w:t>C</w:t>
+            </w:r>
+            <w:r>
+              <w:rPr>
+                <w:color w:val="000000"/>
+              </w:rPr>
+              <w:t xml:space="preserve">ase, and </w:t>
+            </w:r>
+            <w:r>
+              <w:rPr>
+                <w:color w:val="000000"/>
+              </w:rPr>
+              <w:t>UML</w:t>
+            </w:r>
             <w:r>
               <w:rPr>
                 <w:color w:val="000000"/>
@@ -1591,6 +1625,13 @@
                 <w:u w:val="single"/>
               </w:rPr>
             </w:pPr>
+            <w:r>
+              <w:rPr>
+                <w:color w:val="000000"/>
+                <w:u w:val="single"/>
+              </w:rPr>
+              <w:t>03/06/2025</w:t>
+            </w:r>
           </w:p>
         </w:tc>
         <w:tc>
@@ -1611,6 +1652,12 @@
                 <w:color w:val="000000"/>
               </w:rPr>
             </w:pPr>
+            <w:r>
+              <w:rPr>
+                <w:color w:val="000000"/>
+              </w:rPr>
+              <w:t>1.11</w:t>
+            </w:r>
           </w:p>
         </w:tc>
         <w:tc>
@@ -1631,6 +1678,12 @@
                 <w:color w:val="000000"/>
               </w:rPr>
             </w:pPr>
+            <w:r>
+              <w:rPr>
+                <w:color w:val="000000"/>
+              </w:rPr>
+              <w:t>Inserted Sequence Diagrams into the document</w:t>
+            </w:r>
           </w:p>
         </w:tc>
         <w:tc>
@@ -1652,6 +1705,12 @@
                 <w:color w:val="000000"/>
               </w:rPr>
             </w:pPr>
+            <w:r>
+              <w:rPr>
+                <w:color w:val="000000"/>
+              </w:rPr>
+              <w:t>Michelle Nguyen</w:t>
+            </w:r>
           </w:p>
         </w:tc>
       </w:tr>
@@ -2244,7 +2303,7 @@
           <w:r>
             <w:fldChar w:fldCharType="separate"/>
           </w:r>
-          <w:hyperlink w:anchor="_Toc192173097" w:history="1">
+          <w:hyperlink w:anchor="_Toc192176372" w:history="1">
             <w:r>
               <w:rPr>
                 <w:rStyle w:val="Hyperlink"/>
@@ -2290,7 +2349,7 @@
               <w:rPr>
                 <w:noProof/>
               </w:rPr>
-              <w:instrText xml:space="preserve"> PAGEREF _Toc192173097 \h </w:instrText>
+              <w:instrText xml:space="preserve"> PAGEREF _Toc192176372 \h </w:instrText>
             </w:r>
             <w:r>
               <w:rPr>
@@ -2334,7 +2393,7 @@
               <w14:ligatures w14:val="standardContextual"/>
             </w:rPr>
           </w:pPr>
-          <w:hyperlink w:anchor="_Toc192173098" w:history="1">
+          <w:hyperlink w:anchor="_Toc192176373" w:history="1">
             <w:r>
               <w:rPr>
                 <w:rStyle w:val="Hyperlink"/>
@@ -2378,7 +2437,7 @@
               <w:rPr>
                 <w:noProof/>
               </w:rPr>
-              <w:instrText xml:space="preserve"> PAGEREF _Toc192173098 \h </w:instrText>
+              <w:instrText xml:space="preserve"> PAGEREF _Toc192176373 \h </w:instrText>
             </w:r>
             <w:r>
               <w:rPr>
@@ -2422,7 +2481,7 @@
               <w14:ligatures w14:val="standardContextual"/>
             </w:rPr>
           </w:pPr>
-          <w:hyperlink w:anchor="_Toc192173099" w:history="1">
+          <w:hyperlink w:anchor="_Toc192176374" w:history="1">
             <w:r>
               <w:rPr>
                 <w:rStyle w:val="Hyperlink"/>
@@ -2466,7 +2525,7 @@
               <w:rPr>
                 <w:noProof/>
               </w:rPr>
-              <w:instrText xml:space="preserve"> PAGEREF _Toc192173099 \h </w:instrText>
+              <w:instrText xml:space="preserve"> PAGEREF _Toc192176374 \h </w:instrText>
             </w:r>
             <w:r>
               <w:rPr>
@@ -2510,7 +2569,7 @@
               <w14:ligatures w14:val="standardContextual"/>
             </w:rPr>
           </w:pPr>
-          <w:hyperlink w:anchor="_Toc192173100" w:history="1">
+          <w:hyperlink w:anchor="_Toc192176375" w:history="1">
             <w:r>
               <w:rPr>
                 <w:rStyle w:val="Hyperlink"/>
@@ -2555,7 +2614,7 @@
               <w:rPr>
                 <w:noProof/>
               </w:rPr>
-              <w:instrText xml:space="preserve"> PAGEREF _Toc192173100 \h </w:instrText>
+              <w:instrText xml:space="preserve"> PAGEREF _Toc192176375 \h </w:instrText>
             </w:r>
             <w:r>
               <w:rPr>
@@ -2596,7 +2655,7 @@
               <w14:ligatures w14:val="standardContextual"/>
             </w:rPr>
           </w:pPr>
-          <w:hyperlink w:anchor="_Toc192173101" w:history="1">
+          <w:hyperlink w:anchor="_Toc192176376" w:history="1">
             <w:r>
               <w:rPr>
                 <w:rStyle w:val="Hyperlink"/>
@@ -2621,7 +2680,7 @@
               <w:rPr>
                 <w:noProof/>
               </w:rPr>
-              <w:instrText xml:space="preserve"> PAGEREF _Toc192173101 \h </w:instrText>
+              <w:instrText xml:space="preserve"> PAGEREF _Toc192176376 \h </w:instrText>
             </w:r>
             <w:r>
               <w:rPr>
@@ -2665,7 +2724,7 @@
               <w14:ligatures w14:val="standardContextual"/>
             </w:rPr>
           </w:pPr>
-          <w:hyperlink w:anchor="_Toc192173102" w:history="1">
+          <w:hyperlink w:anchor="_Toc192176377" w:history="1">
             <w:r>
               <w:rPr>
                 <w:rStyle w:val="Hyperlink"/>
@@ -2709,7 +2768,7 @@
               <w:rPr>
                 <w:noProof/>
               </w:rPr>
-              <w:instrText xml:space="preserve"> PAGEREF _Toc192173102 \h </w:instrText>
+              <w:instrText xml:space="preserve"> PAGEREF _Toc192176377 \h </w:instrText>
             </w:r>
             <w:r>
               <w:rPr>
@@ -2754,7 +2813,7 @@
               <w14:ligatures w14:val="standardContextual"/>
             </w:rPr>
           </w:pPr>
-          <w:hyperlink w:anchor="_Toc192173103" w:history="1">
+          <w:hyperlink w:anchor="_Toc192176378" w:history="1">
             <w:r>
               <w:rPr>
                 <w:rStyle w:val="Hyperlink"/>
@@ -2800,7 +2859,7 @@
               <w:rPr>
                 <w:noProof/>
               </w:rPr>
-              <w:instrText xml:space="preserve"> PAGEREF _Toc192173103 \h </w:instrText>
+              <w:instrText xml:space="preserve"> PAGEREF _Toc192176378 \h </w:instrText>
             </w:r>
             <w:r>
               <w:rPr>
@@ -2844,7 +2903,7 @@
               <w14:ligatures w14:val="standardContextual"/>
             </w:rPr>
           </w:pPr>
-          <w:hyperlink w:anchor="_Toc192173104" w:history="1">
+          <w:hyperlink w:anchor="_Toc192176379" w:history="1">
             <w:r>
               <w:rPr>
                 <w:rStyle w:val="Hyperlink"/>
@@ -2888,7 +2947,7 @@
               <w:rPr>
                 <w:noProof/>
               </w:rPr>
-              <w:instrText xml:space="preserve"> PAGEREF _Toc192173104 \h </w:instrText>
+              <w:instrText xml:space="preserve"> PAGEREF _Toc192176379 \h </w:instrText>
             </w:r>
             <w:r>
               <w:rPr>
@@ -2932,7 +2991,7 @@
               <w14:ligatures w14:val="standardContextual"/>
             </w:rPr>
           </w:pPr>
-          <w:hyperlink w:anchor="_Toc192173105" w:history="1">
+          <w:hyperlink w:anchor="_Toc192176380" w:history="1">
             <w:r>
               <w:rPr>
                 <w:rStyle w:val="Hyperlink"/>
@@ -2976,7 +3035,7 @@
               <w:rPr>
                 <w:noProof/>
               </w:rPr>
-              <w:instrText xml:space="preserve"> PAGEREF _Toc192173105 \h </w:instrText>
+              <w:instrText xml:space="preserve"> PAGEREF _Toc192176380 \h </w:instrText>
             </w:r>
             <w:r>
               <w:rPr>
@@ -3020,7 +3079,7 @@
               <w14:ligatures w14:val="standardContextual"/>
             </w:rPr>
           </w:pPr>
-          <w:hyperlink w:anchor="_Toc192173106" w:history="1">
+          <w:hyperlink w:anchor="_Toc192176381" w:history="1">
             <w:r>
               <w:rPr>
                 <w:rStyle w:val="Hyperlink"/>
@@ -3064,7 +3123,7 @@
               <w:rPr>
                 <w:noProof/>
               </w:rPr>
-              <w:instrText xml:space="preserve"> PAGEREF _Toc192173106 \h </w:instrText>
+              <w:instrText xml:space="preserve"> PAGEREF _Toc192176381 \h </w:instrText>
             </w:r>
             <w:r>
               <w:rPr>
@@ -3108,7 +3167,7 @@
               <w14:ligatures w14:val="standardContextual"/>
             </w:rPr>
           </w:pPr>
-          <w:hyperlink w:anchor="_Toc192173107" w:history="1">
+          <w:hyperlink w:anchor="_Toc192176382" w:history="1">
             <w:r>
               <w:rPr>
                 <w:rStyle w:val="Hyperlink"/>
@@ -3152,7 +3211,7 @@
               <w:rPr>
                 <w:noProof/>
               </w:rPr>
-              <w:instrText xml:space="preserve"> PAGEREF _Toc192173107 \h </w:instrText>
+              <w:instrText xml:space="preserve"> PAGEREF _Toc192176382 \h </w:instrText>
             </w:r>
             <w:r>
               <w:rPr>
@@ -3196,7 +3255,7 @@
               <w14:ligatures w14:val="standardContextual"/>
             </w:rPr>
           </w:pPr>
-          <w:hyperlink w:anchor="_Toc192173108" w:history="1">
+          <w:hyperlink w:anchor="_Toc192176383" w:history="1">
             <w:r>
               <w:rPr>
                 <w:rStyle w:val="Hyperlink"/>
@@ -3240,7 +3299,7 @@
               <w:rPr>
                 <w:noProof/>
               </w:rPr>
-              <w:instrText xml:space="preserve"> PAGEREF _Toc192173108 \h </w:instrText>
+              <w:instrText xml:space="preserve"> PAGEREF _Toc192176383 \h </w:instrText>
             </w:r>
             <w:r>
               <w:rPr>
@@ -3285,7 +3344,7 @@
               <w14:ligatures w14:val="standardContextual"/>
             </w:rPr>
           </w:pPr>
-          <w:hyperlink w:anchor="_Toc192173109" w:history="1">
+          <w:hyperlink w:anchor="_Toc192176384" w:history="1">
             <w:r>
               <w:rPr>
                 <w:rStyle w:val="Hyperlink"/>
@@ -3331,7 +3390,7 @@
               <w:rPr>
                 <w:noProof/>
               </w:rPr>
-              <w:instrText xml:space="preserve"> PAGEREF _Toc192173109 \h </w:instrText>
+              <w:instrText xml:space="preserve"> PAGEREF _Toc192176384 \h </w:instrText>
             </w:r>
             <w:r>
               <w:rPr>
@@ -3375,7 +3434,7 @@
               <w14:ligatures w14:val="standardContextual"/>
             </w:rPr>
           </w:pPr>
-          <w:hyperlink w:anchor="_Toc192173110" w:history="1">
+          <w:hyperlink w:anchor="_Toc192176385" w:history="1">
             <w:r>
               <w:rPr>
                 <w:rStyle w:val="Hyperlink"/>
@@ -3419,7 +3478,7 @@
               <w:rPr>
                 <w:noProof/>
               </w:rPr>
-              <w:instrText xml:space="preserve"> PAGEREF _Toc192173110 \h </w:instrText>
+              <w:instrText xml:space="preserve"> PAGEREF _Toc192176385 \h </w:instrText>
             </w:r>
             <w:r>
               <w:rPr>
@@ -3463,7 +3522,7 @@
               <w14:ligatures w14:val="standardContextual"/>
             </w:rPr>
           </w:pPr>
-          <w:hyperlink w:anchor="_Toc192173111" w:history="1">
+          <w:hyperlink w:anchor="_Toc192176386" w:history="1">
             <w:r>
               <w:rPr>
                 <w:rStyle w:val="Hyperlink"/>
@@ -3507,7 +3566,7 @@
               <w:rPr>
                 <w:noProof/>
               </w:rPr>
-              <w:instrText xml:space="preserve"> PAGEREF _Toc192173111 \h </w:instrText>
+              <w:instrText xml:space="preserve"> PAGEREF _Toc192176386 \h </w:instrText>
             </w:r>
             <w:r>
               <w:rPr>
@@ -3551,7 +3610,7 @@
               <w14:ligatures w14:val="standardContextual"/>
             </w:rPr>
           </w:pPr>
-          <w:hyperlink w:anchor="_Toc192173112" w:history="1">
+          <w:hyperlink w:anchor="_Toc192176387" w:history="1">
             <w:r>
               <w:rPr>
                 <w:rStyle w:val="Hyperlink"/>
@@ -3595,7 +3654,7 @@
               <w:rPr>
                 <w:noProof/>
               </w:rPr>
-              <w:instrText xml:space="preserve"> PAGEREF _Toc192173112 \h </w:instrText>
+              <w:instrText xml:space="preserve"> PAGEREF _Toc192176387 \h </w:instrText>
             </w:r>
             <w:r>
               <w:rPr>
@@ -3639,7 +3698,7 @@
               <w14:ligatures w14:val="standardContextual"/>
             </w:rPr>
           </w:pPr>
-          <w:hyperlink w:anchor="_Toc192173113" w:history="1">
+          <w:hyperlink w:anchor="_Toc192176388" w:history="1">
             <w:r>
               <w:rPr>
                 <w:rStyle w:val="Hyperlink"/>
@@ -3683,7 +3742,7 @@
               <w:rPr>
                 <w:noProof/>
               </w:rPr>
-              <w:instrText xml:space="preserve"> PAGEREF _Toc192173113 \h </w:instrText>
+              <w:instrText xml:space="preserve"> PAGEREF _Toc192176388 \h </w:instrText>
             </w:r>
             <w:r>
               <w:rPr>
@@ -3727,7 +3786,7 @@
               <w14:ligatures w14:val="standardContextual"/>
             </w:rPr>
           </w:pPr>
-          <w:hyperlink w:anchor="_Toc192173114" w:history="1">
+          <w:hyperlink w:anchor="_Toc192176389" w:history="1">
             <w:r>
               <w:rPr>
                 <w:rStyle w:val="Hyperlink"/>
@@ -3771,7 +3830,7 @@
               <w:rPr>
                 <w:noProof/>
               </w:rPr>
-              <w:instrText xml:space="preserve"> PAGEREF _Toc192173114 \h </w:instrText>
+              <w:instrText xml:space="preserve"> PAGEREF _Toc192176389 \h </w:instrText>
             </w:r>
             <w:r>
               <w:rPr>
@@ -3815,7 +3874,7 @@
               <w14:ligatures w14:val="standardContextual"/>
             </w:rPr>
           </w:pPr>
-          <w:hyperlink w:anchor="_Toc192173115" w:history="1">
+          <w:hyperlink w:anchor="_Toc192176390" w:history="1">
             <w:r>
               <w:rPr>
                 <w:rStyle w:val="Hyperlink"/>
@@ -3859,7 +3918,7 @@
               <w:rPr>
                 <w:noProof/>
               </w:rPr>
-              <w:instrText xml:space="preserve"> PAGEREF _Toc192173115 \h </w:instrText>
+              <w:instrText xml:space="preserve"> PAGEREF _Toc192176390 \h </w:instrText>
             </w:r>
             <w:r>
               <w:rPr>
@@ -3903,7 +3962,7 @@
               <w14:ligatures w14:val="standardContextual"/>
             </w:rPr>
           </w:pPr>
-          <w:hyperlink w:anchor="_Toc192173116" w:history="1">
+          <w:hyperlink w:anchor="_Toc192176391" w:history="1">
             <w:r>
               <w:rPr>
                 <w:rStyle w:val="Hyperlink"/>
@@ -3947,7 +4006,7 @@
               <w:rPr>
                 <w:noProof/>
               </w:rPr>
-              <w:instrText xml:space="preserve"> PAGEREF _Toc192173116 \h </w:instrText>
+              <w:instrText xml:space="preserve"> PAGEREF _Toc192176391 \h </w:instrText>
             </w:r>
             <w:r>
               <w:rPr>
@@ -3992,7 +4051,7 @@
               <w14:ligatures w14:val="standardContextual"/>
             </w:rPr>
           </w:pPr>
-          <w:hyperlink w:anchor="_Toc192173117" w:history="1">
+          <w:hyperlink w:anchor="_Toc192176392" w:history="1">
             <w:r>
               <w:rPr>
                 <w:rStyle w:val="Hyperlink"/>
@@ -4038,7 +4097,7 @@
               <w:rPr>
                 <w:noProof/>
               </w:rPr>
-              <w:instrText xml:space="preserve"> PAGEREF _Toc192173117 \h </w:instrText>
+              <w:instrText xml:space="preserve"> PAGEREF _Toc192176392 \h </w:instrText>
             </w:r>
             <w:r>
               <w:rPr>
@@ -4082,7 +4141,7 @@
               <w14:ligatures w14:val="standardContextual"/>
             </w:rPr>
           </w:pPr>
-          <w:hyperlink w:anchor="_Toc192173118" w:history="1">
+          <w:hyperlink w:anchor="_Toc192176393" w:history="1">
             <w:r>
               <w:rPr>
                 <w:rStyle w:val="Hyperlink"/>
@@ -4126,7 +4185,7 @@
               <w:rPr>
                 <w:noProof/>
               </w:rPr>
-              <w:instrText xml:space="preserve"> PAGEREF _Toc192173118 \h </w:instrText>
+              <w:instrText xml:space="preserve"> PAGEREF _Toc192176393 \h </w:instrText>
             </w:r>
             <w:r>
               <w:rPr>
@@ -4170,7 +4229,7 @@
               <w14:ligatures w14:val="standardContextual"/>
             </w:rPr>
           </w:pPr>
-          <w:hyperlink w:anchor="_Toc192173119" w:history="1">
+          <w:hyperlink w:anchor="_Toc192176394" w:history="1">
             <w:r>
               <w:rPr>
                 <w:rStyle w:val="Hyperlink"/>
@@ -4214,7 +4273,7 @@
               <w:rPr>
                 <w:noProof/>
               </w:rPr>
-              <w:instrText xml:space="preserve"> PAGEREF _Toc192173119 \h </w:instrText>
+              <w:instrText xml:space="preserve"> PAGEREF _Toc192176394 \h </w:instrText>
             </w:r>
             <w:r>
               <w:rPr>
@@ -4258,7 +4317,7 @@
               <w14:ligatures w14:val="standardContextual"/>
             </w:rPr>
           </w:pPr>
-          <w:hyperlink w:anchor="_Toc192173120" w:history="1">
+          <w:hyperlink w:anchor="_Toc192176395" w:history="1">
             <w:r>
               <w:rPr>
                 <w:rStyle w:val="Hyperlink"/>
@@ -4302,7 +4361,7 @@
               <w:rPr>
                 <w:noProof/>
               </w:rPr>
-              <w:instrText xml:space="preserve"> PAGEREF _Toc192173120 \h </w:instrText>
+              <w:instrText xml:space="preserve"> PAGEREF _Toc192176395 \h </w:instrText>
             </w:r>
             <w:r>
               <w:rPr>
@@ -4347,7 +4406,7 @@
               <w14:ligatures w14:val="standardContextual"/>
             </w:rPr>
           </w:pPr>
-          <w:hyperlink w:anchor="_Toc192173121" w:history="1">
+          <w:hyperlink w:anchor="_Toc192176396" w:history="1">
             <w:r>
               <w:rPr>
                 <w:rStyle w:val="Hyperlink"/>
@@ -4393,7 +4452,7 @@
               <w:rPr>
                 <w:noProof/>
               </w:rPr>
-              <w:instrText xml:space="preserve"> PAGEREF _Toc192173121 \h </w:instrText>
+              <w:instrText xml:space="preserve"> PAGEREF _Toc192176396 \h </w:instrText>
             </w:r>
             <w:r>
               <w:rPr>
@@ -4438,7 +4497,7 @@
               <w14:ligatures w14:val="standardContextual"/>
             </w:rPr>
           </w:pPr>
-          <w:hyperlink w:anchor="_Toc192173122" w:history="1">
+          <w:hyperlink w:anchor="_Toc192176397" w:history="1">
             <w:r>
               <w:rPr>
                 <w:rStyle w:val="Hyperlink"/>
@@ -4484,7 +4543,7 @@
               <w:rPr>
                 <w:noProof/>
               </w:rPr>
-              <w:instrText xml:space="preserve"> PAGEREF _Toc192173122 \h </w:instrText>
+              <w:instrText xml:space="preserve"> PAGEREF _Toc192176397 \h </w:instrText>
             </w:r>
             <w:r>
               <w:rPr>
@@ -4528,7 +4587,7 @@
               <w14:ligatures w14:val="standardContextual"/>
             </w:rPr>
           </w:pPr>
-          <w:hyperlink w:anchor="_Toc192173123" w:history="1">
+          <w:hyperlink w:anchor="_Toc192176398" w:history="1">
             <w:r>
               <w:rPr>
                 <w:rStyle w:val="Hyperlink"/>
@@ -4572,7 +4631,7 @@
               <w:rPr>
                 <w:noProof/>
               </w:rPr>
-              <w:instrText xml:space="preserve"> PAGEREF _Toc192173123 \h </w:instrText>
+              <w:instrText xml:space="preserve"> PAGEREF _Toc192176398 \h </w:instrText>
             </w:r>
             <w:r>
               <w:rPr>
@@ -4616,7 +4675,7 @@
               <w14:ligatures w14:val="standardContextual"/>
             </w:rPr>
           </w:pPr>
-          <w:hyperlink w:anchor="_Toc192173124" w:history="1">
+          <w:hyperlink w:anchor="_Toc192176399" w:history="1">
             <w:r>
               <w:rPr>
                 <w:rStyle w:val="Hyperlink"/>
@@ -4660,7 +4719,7 @@
               <w:rPr>
                 <w:noProof/>
               </w:rPr>
-              <w:instrText xml:space="preserve"> PAGEREF _Toc192173124 \h </w:instrText>
+              <w:instrText xml:space="preserve"> PAGEREF _Toc192176399 \h </w:instrText>
             </w:r>
             <w:r>
               <w:rPr>
@@ -4704,7 +4763,7 @@
               <w14:ligatures w14:val="standardContextual"/>
             </w:rPr>
           </w:pPr>
-          <w:hyperlink w:anchor="_Toc192173125" w:history="1">
+          <w:hyperlink w:anchor="_Toc192176400" w:history="1">
             <w:r>
               <w:rPr>
                 <w:rStyle w:val="Hyperlink"/>
@@ -4748,7 +4807,7 @@
               <w:rPr>
                 <w:noProof/>
               </w:rPr>
-              <w:instrText xml:space="preserve"> PAGEREF _Toc192173125 \h </w:instrText>
+              <w:instrText xml:space="preserve"> PAGEREF _Toc192176400 \h </w:instrText>
             </w:r>
             <w:r>
               <w:rPr>
@@ -4792,7 +4851,7 @@
               <w14:ligatures w14:val="standardContextual"/>
             </w:rPr>
           </w:pPr>
-          <w:hyperlink w:anchor="_Toc192173126" w:history="1">
+          <w:hyperlink w:anchor="_Toc192176401" w:history="1">
             <w:r>
               <w:rPr>
                 <w:rStyle w:val="Hyperlink"/>
@@ -4836,7 +4895,7 @@
               <w:rPr>
                 <w:noProof/>
               </w:rPr>
-              <w:instrText xml:space="preserve"> PAGEREF _Toc192173126 \h </w:instrText>
+              <w:instrText xml:space="preserve"> PAGEREF _Toc192176401 \h </w:instrText>
             </w:r>
             <w:r>
               <w:rPr>
@@ -4880,7 +4939,7 @@
               <w14:ligatures w14:val="standardContextual"/>
             </w:rPr>
           </w:pPr>
-          <w:hyperlink w:anchor="_Toc192173127" w:history="1">
+          <w:hyperlink w:anchor="_Toc192176402" w:history="1">
             <w:r>
               <w:rPr>
                 <w:rStyle w:val="Hyperlink"/>
@@ -4924,7 +4983,7 @@
               <w:rPr>
                 <w:noProof/>
               </w:rPr>
-              <w:instrText xml:space="preserve"> PAGEREF _Toc192173127 \h </w:instrText>
+              <w:instrText xml:space="preserve"> PAGEREF _Toc192176402 \h </w:instrText>
             </w:r>
             <w:r>
               <w:rPr>
@@ -4968,7 +5027,7 @@
               <w14:ligatures w14:val="standardContextual"/>
             </w:rPr>
           </w:pPr>
-          <w:hyperlink w:anchor="_Toc192173128" w:history="1">
+          <w:hyperlink w:anchor="_Toc192176403" w:history="1">
             <w:r>
               <w:rPr>
                 <w:rStyle w:val="Hyperlink"/>
@@ -5012,7 +5071,7 @@
               <w:rPr>
                 <w:noProof/>
               </w:rPr>
-              <w:instrText xml:space="preserve"> PAGEREF _Toc192173128 \h </w:instrText>
+              <w:instrText xml:space="preserve"> PAGEREF _Toc192176403 \h </w:instrText>
             </w:r>
             <w:r>
               <w:rPr>
@@ -5056,7 +5115,7 @@
               <w14:ligatures w14:val="standardContextual"/>
             </w:rPr>
           </w:pPr>
-          <w:hyperlink w:anchor="_Toc192173129" w:history="1">
+          <w:hyperlink w:anchor="_Toc192176404" w:history="1">
             <w:r>
               <w:rPr>
                 <w:rStyle w:val="Hyperlink"/>
@@ -5100,7 +5159,7 @@
               <w:rPr>
                 <w:noProof/>
               </w:rPr>
-              <w:instrText xml:space="preserve"> PAGEREF _Toc192173129 \h </w:instrText>
+              <w:instrText xml:space="preserve"> PAGEREF _Toc192176404 \h </w:instrText>
             </w:r>
             <w:r>
               <w:rPr>
@@ -5144,7 +5203,7 @@
               <w14:ligatures w14:val="standardContextual"/>
             </w:rPr>
           </w:pPr>
-          <w:hyperlink w:anchor="_Toc192173130" w:history="1">
+          <w:hyperlink w:anchor="_Toc192176405" w:history="1">
             <w:r>
               <w:rPr>
                 <w:rStyle w:val="Hyperlink"/>
@@ -5188,7 +5247,7 @@
               <w:rPr>
                 <w:noProof/>
               </w:rPr>
-              <w:instrText xml:space="preserve"> PAGEREF _Toc192173130 \h </w:instrText>
+              <w:instrText xml:space="preserve"> PAGEREF _Toc192176405 \h </w:instrText>
             </w:r>
             <w:r>
               <w:rPr>
@@ -5232,7 +5291,7 @@
               <w14:ligatures w14:val="standardContextual"/>
             </w:rPr>
           </w:pPr>
-          <w:hyperlink w:anchor="_Toc192173131" w:history="1">
+          <w:hyperlink w:anchor="_Toc192176406" w:history="1">
             <w:r>
               <w:rPr>
                 <w:rStyle w:val="Hyperlink"/>
@@ -5276,7 +5335,7 @@
               <w:rPr>
                 <w:noProof/>
               </w:rPr>
-              <w:instrText xml:space="preserve"> PAGEREF _Toc192173131 \h </w:instrText>
+              <w:instrText xml:space="preserve"> PAGEREF _Toc192176406 \h </w:instrText>
             </w:r>
             <w:r>
               <w:rPr>
@@ -5320,7 +5379,7 @@
               <w14:ligatures w14:val="standardContextual"/>
             </w:rPr>
           </w:pPr>
-          <w:hyperlink w:anchor="_Toc192173132" w:history="1">
+          <w:hyperlink w:anchor="_Toc192176407" w:history="1">
             <w:r>
               <w:rPr>
                 <w:rStyle w:val="Hyperlink"/>
@@ -5364,7 +5423,7 @@
               <w:rPr>
                 <w:noProof/>
               </w:rPr>
-              <w:instrText xml:space="preserve"> PAGEREF _Toc192173132 \h </w:instrText>
+              <w:instrText xml:space="preserve"> PAGEREF _Toc192176407 \h </w:instrText>
             </w:r>
             <w:r>
               <w:rPr>
@@ -5409,7 +5468,7 @@
               <w14:ligatures w14:val="standardContextual"/>
             </w:rPr>
           </w:pPr>
-          <w:hyperlink w:anchor="_Toc192173133" w:history="1">
+          <w:hyperlink w:anchor="_Toc192176408" w:history="1">
             <w:r>
               <w:rPr>
                 <w:rStyle w:val="Hyperlink"/>
@@ -5455,271 +5514,7 @@
               <w:rPr>
                 <w:noProof/>
               </w:rPr>
-              <w:instrText xml:space="preserve"> PAGEREF _Toc192173133 \h </w:instrText>
-            </w:r>
-            <w:r>
-              <w:rPr>
-                <w:noProof/>
-              </w:rPr>
-            </w:r>
-            <w:r>
-              <w:rPr>
-                <w:noProof/>
-              </w:rPr>
-              <w:fldChar w:fldCharType="separate"/>
-            </w:r>
-            <w:r>
-              <w:rPr>
-                <w:noProof/>
-              </w:rPr>
-              <w:t>22</w:t>
-            </w:r>
-            <w:r>
-              <w:rPr>
-                <w:noProof/>
-              </w:rPr>
-              <w:fldChar w:fldCharType="end"/>
-            </w:r>
-          </w:hyperlink>
-        </w:p>
-        <w:p>
-          <w:pPr>
-            <w:pStyle w:val="TOC2"/>
-            <w:tabs>
-              <w:tab w:val="left" w:pos="800"/>
-            </w:tabs>
-            <w:rPr>
-              <w:rFonts w:asciiTheme="minorHAnsi" w:eastAsiaTheme="minorEastAsia" w:hAnsiTheme="minorHAnsi" w:cstheme="minorBidi"/>
-              <w:smallCaps w:val="0"/>
-              <w:noProof/>
-              <w:kern w:val="2"/>
-              <w:sz w:val="24"/>
-              <w:szCs w:val="24"/>
-              <w:lang w:eastAsia="en-US"/>
-              <w14:ligatures w14:val="standardContextual"/>
-            </w:rPr>
-          </w:pPr>
-          <w:hyperlink w:anchor="_Toc192173134" w:history="1">
-            <w:r>
-              <w:rPr>
-                <w:rStyle w:val="Hyperlink"/>
-                <w:noProof/>
-              </w:rPr>
-              <w:t>7.1.</w:t>
-            </w:r>
-            <w:r>
-              <w:rPr>
-                <w:rFonts w:asciiTheme="minorHAnsi" w:eastAsiaTheme="minorEastAsia" w:hAnsiTheme="minorHAnsi" w:cstheme="minorBidi"/>
-                <w:smallCaps w:val="0"/>
-                <w:noProof/>
-                <w:kern w:val="2"/>
-                <w:sz w:val="24"/>
-                <w:szCs w:val="24"/>
-                <w:lang w:eastAsia="en-US"/>
-                <w14:ligatures w14:val="standardContextual"/>
-              </w:rPr>
-              <w:tab/>
-            </w:r>
-            <w:r>
-              <w:rPr>
-                <w:rStyle w:val="Hyperlink"/>
-                <w:noProof/>
-              </w:rPr>
-              <w:t>Security and Privacy Requirements</w:t>
-            </w:r>
-            <w:r>
-              <w:rPr>
-                <w:noProof/>
-              </w:rPr>
-              <w:tab/>
-            </w:r>
-            <w:r>
-              <w:rPr>
-                <w:noProof/>
-              </w:rPr>
-              <w:fldChar w:fldCharType="begin"/>
-            </w:r>
-            <w:r>
-              <w:rPr>
-                <w:noProof/>
-              </w:rPr>
-              <w:instrText xml:space="preserve"> PAGEREF _Toc192173134 \h </w:instrText>
-            </w:r>
-            <w:r>
-              <w:rPr>
-                <w:noProof/>
-              </w:rPr>
-            </w:r>
-            <w:r>
-              <w:rPr>
-                <w:noProof/>
-              </w:rPr>
-              <w:fldChar w:fldCharType="separate"/>
-            </w:r>
-            <w:r>
-              <w:rPr>
-                <w:noProof/>
-              </w:rPr>
-              <w:t>22</w:t>
-            </w:r>
-            <w:r>
-              <w:rPr>
-                <w:noProof/>
-              </w:rPr>
-              <w:fldChar w:fldCharType="end"/>
-            </w:r>
-          </w:hyperlink>
-        </w:p>
-        <w:p>
-          <w:pPr>
-            <w:pStyle w:val="TOC2"/>
-            <w:tabs>
-              <w:tab w:val="left" w:pos="800"/>
-            </w:tabs>
-            <w:rPr>
-              <w:rFonts w:asciiTheme="minorHAnsi" w:eastAsiaTheme="minorEastAsia" w:hAnsiTheme="minorHAnsi" w:cstheme="minorBidi"/>
-              <w:smallCaps w:val="0"/>
-              <w:noProof/>
-              <w:kern w:val="2"/>
-              <w:sz w:val="24"/>
-              <w:szCs w:val="24"/>
-              <w:lang w:eastAsia="en-US"/>
-              <w14:ligatures w14:val="standardContextual"/>
-            </w:rPr>
-          </w:pPr>
-          <w:hyperlink w:anchor="_Toc192173135" w:history="1">
-            <w:r>
-              <w:rPr>
-                <w:rStyle w:val="Hyperlink"/>
-                <w:noProof/>
-              </w:rPr>
-              <w:t>7.2.</w:t>
-            </w:r>
-            <w:r>
-              <w:rPr>
-                <w:rFonts w:asciiTheme="minorHAnsi" w:eastAsiaTheme="minorEastAsia" w:hAnsiTheme="minorHAnsi" w:cstheme="minorBidi"/>
-                <w:smallCaps w:val="0"/>
-                <w:noProof/>
-                <w:kern w:val="2"/>
-                <w:sz w:val="24"/>
-                <w:szCs w:val="24"/>
-                <w:lang w:eastAsia="en-US"/>
-                <w14:ligatures w14:val="standardContextual"/>
-              </w:rPr>
-              <w:tab/>
-            </w:r>
-            <w:r>
-              <w:rPr>
-                <w:rStyle w:val="Hyperlink"/>
-                <w:noProof/>
-              </w:rPr>
-              <w:t>Environmental Requirements</w:t>
-            </w:r>
-            <w:r>
-              <w:rPr>
-                <w:noProof/>
-              </w:rPr>
-              <w:tab/>
-            </w:r>
-            <w:r>
-              <w:rPr>
-                <w:noProof/>
-              </w:rPr>
-              <w:fldChar w:fldCharType="begin"/>
-            </w:r>
-            <w:r>
-              <w:rPr>
-                <w:noProof/>
-              </w:rPr>
-              <w:instrText xml:space="preserve"> PAGEREF _Toc192173135 \h </w:instrText>
-            </w:r>
-            <w:r>
-              <w:rPr>
-                <w:noProof/>
-              </w:rPr>
-            </w:r>
-            <w:r>
-              <w:rPr>
-                <w:noProof/>
-              </w:rPr>
-              <w:fldChar w:fldCharType="separate"/>
-            </w:r>
-            <w:r>
-              <w:rPr>
-                <w:noProof/>
-              </w:rPr>
-              <w:t>22</w:t>
-            </w:r>
-            <w:r>
-              <w:rPr>
-                <w:noProof/>
-              </w:rPr>
-              <w:fldChar w:fldCharType="end"/>
-            </w:r>
-          </w:hyperlink>
-        </w:p>
-        <w:p>
-          <w:pPr>
-            <w:pStyle w:val="TOC2"/>
-            <w:tabs>
-              <w:tab w:val="left" w:pos="800"/>
-            </w:tabs>
-            <w:rPr>
-              <w:rFonts w:asciiTheme="minorHAnsi" w:eastAsiaTheme="minorEastAsia" w:hAnsiTheme="minorHAnsi" w:cstheme="minorBidi"/>
-              <w:smallCaps w:val="0"/>
-              <w:noProof/>
-              <w:kern w:val="2"/>
-              <w:sz w:val="24"/>
-              <w:szCs w:val="24"/>
-              <w:lang w:eastAsia="en-US"/>
-              <w14:ligatures w14:val="standardContextual"/>
-            </w:rPr>
-          </w:pPr>
-          <w:hyperlink w:anchor="_Toc192173136" w:history="1">
-            <w:r>
-              <w:rPr>
-                <w:rStyle w:val="Hyperlink"/>
-                <w:noProof/>
-              </w:rPr>
-              <w:t>7.3.</w:t>
-            </w:r>
-            <w:r>
-              <w:rPr>
-                <w:rFonts w:asciiTheme="minorHAnsi" w:eastAsiaTheme="minorEastAsia" w:hAnsiTheme="minorHAnsi" w:cstheme="minorBidi"/>
-                <w:smallCaps w:val="0"/>
-                <w:noProof/>
-                <w:kern w:val="2"/>
-                <w:sz w:val="24"/>
-                <w:szCs w:val="24"/>
-                <w:lang w:eastAsia="en-US"/>
-                <w14:ligatures w14:val="standardContextual"/>
-              </w:rPr>
-              <w:tab/>
-            </w:r>
-            <w:r>
-              <w:rPr>
-                <w:rStyle w:val="Hyperlink"/>
-                <w:noProof/>
-              </w:rPr>
-              <w:t>Performance Requirements</w:t>
-            </w:r>
-            <w:r>
-              <w:rPr>
-                <w:noProof/>
-              </w:rPr>
-              <w:tab/>
-            </w:r>
-            <w:r>
-              <w:rPr>
-                <w:noProof/>
-              </w:rPr>
-              <w:fldChar w:fldCharType="begin"/>
-            </w:r>
-            <w:r>
-              <w:rPr>
-                <w:noProof/>
-              </w:rPr>
-              <w:instrText xml:space="preserve"> PAGEREF _Toc192173136 \h </w:instrText>
+              <w:instrText xml:space="preserve"> PAGEREF _Toc192176408 \h </w:instrText>
             </w:r>
             <w:r>
               <w:rPr>
@@ -5764,7 +5559,7 @@
               <w14:ligatures w14:val="standardContextual"/>
             </w:rPr>
           </w:pPr>
-          <w:hyperlink w:anchor="_Toc192173137" w:history="1">
+          <w:hyperlink w:anchor="_Toc192176409" w:history="1">
             <w:r>
               <w:rPr>
                 <w:rStyle w:val="Hyperlink"/>
@@ -5810,7 +5605,7 @@
               <w:rPr>
                 <w:noProof/>
               </w:rPr>
-              <w:instrText xml:space="preserve"> PAGEREF _Toc192173137 \h </w:instrText>
+              <w:instrText xml:space="preserve"> PAGEREF _Toc192176409 \h </w:instrText>
             </w:r>
             <w:r>
               <w:rPr>
@@ -5827,271 +5622,7 @@
               <w:rPr>
                 <w:noProof/>
               </w:rPr>
-              <w:t>23</w:t>
-            </w:r>
-            <w:r>
-              <w:rPr>
-                <w:noProof/>
-              </w:rPr>
-              <w:fldChar w:fldCharType="end"/>
-            </w:r>
-          </w:hyperlink>
-        </w:p>
-        <w:p>
-          <w:pPr>
-            <w:pStyle w:val="TOC2"/>
-            <w:tabs>
-              <w:tab w:val="left" w:pos="800"/>
-            </w:tabs>
-            <w:rPr>
-              <w:rFonts w:asciiTheme="minorHAnsi" w:eastAsiaTheme="minorEastAsia" w:hAnsiTheme="minorHAnsi" w:cstheme="minorBidi"/>
-              <w:smallCaps w:val="0"/>
-              <w:noProof/>
-              <w:kern w:val="2"/>
-              <w:sz w:val="24"/>
-              <w:szCs w:val="24"/>
-              <w:lang w:eastAsia="en-US"/>
-              <w14:ligatures w14:val="standardContextual"/>
-            </w:rPr>
-          </w:pPr>
-          <w:hyperlink w:anchor="_Toc192173138" w:history="1">
-            <w:r>
-              <w:rPr>
-                <w:rStyle w:val="Hyperlink"/>
-                <w:noProof/>
-              </w:rPr>
-              <w:t>8.1.</w:t>
-            </w:r>
-            <w:r>
-              <w:rPr>
-                <w:rFonts w:asciiTheme="minorHAnsi" w:eastAsiaTheme="minorEastAsia" w:hAnsiTheme="minorHAnsi" w:cstheme="minorBidi"/>
-                <w:smallCaps w:val="0"/>
-                <w:noProof/>
-                <w:kern w:val="2"/>
-                <w:sz w:val="24"/>
-                <w:szCs w:val="24"/>
-                <w:lang w:eastAsia="en-US"/>
-                <w14:ligatures w14:val="standardContextual"/>
-              </w:rPr>
-              <w:tab/>
-            </w:r>
-            <w:r>
-              <w:rPr>
-                <w:rStyle w:val="Hyperlink"/>
-                <w:noProof/>
-              </w:rPr>
-              <w:t>Security and Privacy Requirements</w:t>
-            </w:r>
-            <w:r>
-              <w:rPr>
-                <w:noProof/>
-              </w:rPr>
-              <w:tab/>
-            </w:r>
-            <w:r>
-              <w:rPr>
-                <w:noProof/>
-              </w:rPr>
-              <w:fldChar w:fldCharType="begin"/>
-            </w:r>
-            <w:r>
-              <w:rPr>
-                <w:noProof/>
-              </w:rPr>
-              <w:instrText xml:space="preserve"> PAGEREF _Toc192173138 \h </w:instrText>
-            </w:r>
-            <w:r>
-              <w:rPr>
-                <w:noProof/>
-              </w:rPr>
-            </w:r>
-            <w:r>
-              <w:rPr>
-                <w:noProof/>
-              </w:rPr>
-              <w:fldChar w:fldCharType="separate"/>
-            </w:r>
-            <w:r>
-              <w:rPr>
-                <w:noProof/>
-              </w:rPr>
-              <w:t>23</w:t>
-            </w:r>
-            <w:r>
-              <w:rPr>
-                <w:noProof/>
-              </w:rPr>
-              <w:fldChar w:fldCharType="end"/>
-            </w:r>
-          </w:hyperlink>
-        </w:p>
-        <w:p>
-          <w:pPr>
-            <w:pStyle w:val="TOC2"/>
-            <w:tabs>
-              <w:tab w:val="left" w:pos="800"/>
-            </w:tabs>
-            <w:rPr>
-              <w:rFonts w:asciiTheme="minorHAnsi" w:eastAsiaTheme="minorEastAsia" w:hAnsiTheme="minorHAnsi" w:cstheme="minorBidi"/>
-              <w:smallCaps w:val="0"/>
-              <w:noProof/>
-              <w:kern w:val="2"/>
-              <w:sz w:val="24"/>
-              <w:szCs w:val="24"/>
-              <w:lang w:eastAsia="en-US"/>
-              <w14:ligatures w14:val="standardContextual"/>
-            </w:rPr>
-          </w:pPr>
-          <w:hyperlink w:anchor="_Toc192173139" w:history="1">
-            <w:r>
-              <w:rPr>
-                <w:rStyle w:val="Hyperlink"/>
-                <w:noProof/>
-              </w:rPr>
-              <w:t>8.2.</w:t>
-            </w:r>
-            <w:r>
-              <w:rPr>
-                <w:rFonts w:asciiTheme="minorHAnsi" w:eastAsiaTheme="minorEastAsia" w:hAnsiTheme="minorHAnsi" w:cstheme="minorBidi"/>
-                <w:smallCaps w:val="0"/>
-                <w:noProof/>
-                <w:kern w:val="2"/>
-                <w:sz w:val="24"/>
-                <w:szCs w:val="24"/>
-                <w:lang w:eastAsia="en-US"/>
-                <w14:ligatures w14:val="standardContextual"/>
-              </w:rPr>
-              <w:tab/>
-            </w:r>
-            <w:r>
-              <w:rPr>
-                <w:rStyle w:val="Hyperlink"/>
-                <w:noProof/>
-              </w:rPr>
-              <w:t>Environmental Requirements</w:t>
-            </w:r>
-            <w:r>
-              <w:rPr>
-                <w:noProof/>
-              </w:rPr>
-              <w:tab/>
-            </w:r>
-            <w:r>
-              <w:rPr>
-                <w:noProof/>
-              </w:rPr>
-              <w:fldChar w:fldCharType="begin"/>
-            </w:r>
-            <w:r>
-              <w:rPr>
-                <w:noProof/>
-              </w:rPr>
-              <w:instrText xml:space="preserve"> PAGEREF _Toc192173139 \h </w:instrText>
-            </w:r>
-            <w:r>
-              <w:rPr>
-                <w:noProof/>
-              </w:rPr>
-            </w:r>
-            <w:r>
-              <w:rPr>
-                <w:noProof/>
-              </w:rPr>
-              <w:fldChar w:fldCharType="separate"/>
-            </w:r>
-            <w:r>
-              <w:rPr>
-                <w:noProof/>
-              </w:rPr>
-              <w:t>23</w:t>
-            </w:r>
-            <w:r>
-              <w:rPr>
-                <w:noProof/>
-              </w:rPr>
-              <w:fldChar w:fldCharType="end"/>
-            </w:r>
-          </w:hyperlink>
-        </w:p>
-        <w:p>
-          <w:pPr>
-            <w:pStyle w:val="TOC2"/>
-            <w:tabs>
-              <w:tab w:val="left" w:pos="800"/>
-            </w:tabs>
-            <w:rPr>
-              <w:rFonts w:asciiTheme="minorHAnsi" w:eastAsiaTheme="minorEastAsia" w:hAnsiTheme="minorHAnsi" w:cstheme="minorBidi"/>
-              <w:smallCaps w:val="0"/>
-              <w:noProof/>
-              <w:kern w:val="2"/>
-              <w:sz w:val="24"/>
-              <w:szCs w:val="24"/>
-              <w:lang w:eastAsia="en-US"/>
-              <w14:ligatures w14:val="standardContextual"/>
-            </w:rPr>
-          </w:pPr>
-          <w:hyperlink w:anchor="_Toc192173140" w:history="1">
-            <w:r>
-              <w:rPr>
-                <w:rStyle w:val="Hyperlink"/>
-                <w:noProof/>
-              </w:rPr>
-              <w:t>8.3.</w:t>
-            </w:r>
-            <w:r>
-              <w:rPr>
-                <w:rFonts w:asciiTheme="minorHAnsi" w:eastAsiaTheme="minorEastAsia" w:hAnsiTheme="minorHAnsi" w:cstheme="minorBidi"/>
-                <w:smallCaps w:val="0"/>
-                <w:noProof/>
-                <w:kern w:val="2"/>
-                <w:sz w:val="24"/>
-                <w:szCs w:val="24"/>
-                <w:lang w:eastAsia="en-US"/>
-                <w14:ligatures w14:val="standardContextual"/>
-              </w:rPr>
-              <w:tab/>
-            </w:r>
-            <w:r>
-              <w:rPr>
-                <w:rStyle w:val="Hyperlink"/>
-                <w:noProof/>
-              </w:rPr>
-              <w:t>Performance Requirements</w:t>
-            </w:r>
-            <w:r>
-              <w:rPr>
-                <w:noProof/>
-              </w:rPr>
-              <w:tab/>
-            </w:r>
-            <w:r>
-              <w:rPr>
-                <w:noProof/>
-              </w:rPr>
-              <w:fldChar w:fldCharType="begin"/>
-            </w:r>
-            <w:r>
-              <w:rPr>
-                <w:noProof/>
-              </w:rPr>
-              <w:instrText xml:space="preserve"> PAGEREF _Toc192173140 \h </w:instrText>
-            </w:r>
-            <w:r>
-              <w:rPr>
-                <w:noProof/>
-              </w:rPr>
-            </w:r>
-            <w:r>
-              <w:rPr>
-                <w:noProof/>
-              </w:rPr>
-              <w:fldChar w:fldCharType="separate"/>
-            </w:r>
-            <w:r>
-              <w:rPr>
-                <w:noProof/>
-              </w:rPr>
-              <w:t>23</w:t>
+              <w:t>24</w:t>
             </w:r>
             <w:r>
               <w:rPr>
@@ -6119,7 +5650,7 @@
               <w14:ligatures w14:val="standardContextual"/>
             </w:rPr>
           </w:pPr>
-          <w:hyperlink w:anchor="_Toc192173141" w:history="1">
+          <w:hyperlink w:anchor="_Toc192176410" w:history="1">
             <w:r>
               <w:rPr>
                 <w:rStyle w:val="Hyperlink"/>
@@ -6145,9 +5676,10 @@
             <w:r>
               <w:rPr>
                 <w:rStyle w:val="Hyperlink"/>
-                <w:noProof/>
-              </w:rPr>
-              <w:t>GitHub Repo Link</w:t>
+                <w:bCs/>
+                <w:noProof/>
+              </w:rPr>
+              <w:t>Non-Functional Requirements</w:t>
             </w:r>
             <w:r>
               <w:rPr>
@@ -6165,7 +5697,7 @@
               <w:rPr>
                 <w:noProof/>
               </w:rPr>
-              <w:instrText xml:space="preserve"> PAGEREF _Toc192173141 \h </w:instrText>
+              <w:instrText xml:space="preserve"> PAGEREF _Toc192176410 \h </w:instrText>
             </w:r>
             <w:r>
               <w:rPr>
@@ -6182,7 +5714,7 @@
               <w:rPr>
                 <w:noProof/>
               </w:rPr>
-              <w:t>24</w:t>
+              <w:t>27</w:t>
             </w:r>
             <w:r>
               <w:rPr>
@@ -6209,7 +5741,7 @@
               <w14:ligatures w14:val="standardContextual"/>
             </w:rPr>
           </w:pPr>
-          <w:hyperlink w:anchor="_Toc192173142" w:history="1">
+          <w:hyperlink w:anchor="_Toc192176411" w:history="1">
             <w:r>
               <w:rPr>
                 <w:rStyle w:val="Hyperlink"/>
@@ -6235,6 +5767,361 @@
                 <w:rStyle w:val="Hyperlink"/>
                 <w:noProof/>
               </w:rPr>
+              <w:t>Security and Privacy Requirements</w:t>
+            </w:r>
+            <w:r>
+              <w:rPr>
+                <w:noProof/>
+              </w:rPr>
+              <w:tab/>
+            </w:r>
+            <w:r>
+              <w:rPr>
+                <w:noProof/>
+              </w:rPr>
+              <w:fldChar w:fldCharType="begin"/>
+            </w:r>
+            <w:r>
+              <w:rPr>
+                <w:noProof/>
+              </w:rPr>
+              <w:instrText xml:space="preserve"> PAGEREF _Toc192176411 \h </w:instrText>
+            </w:r>
+            <w:r>
+              <w:rPr>
+                <w:noProof/>
+              </w:rPr>
+            </w:r>
+            <w:r>
+              <w:rPr>
+                <w:noProof/>
+              </w:rPr>
+              <w:fldChar w:fldCharType="separate"/>
+            </w:r>
+            <w:r>
+              <w:rPr>
+                <w:noProof/>
+              </w:rPr>
+              <w:t>27</w:t>
+            </w:r>
+            <w:r>
+              <w:rPr>
+                <w:noProof/>
+              </w:rPr>
+              <w:fldChar w:fldCharType="end"/>
+            </w:r>
+          </w:hyperlink>
+        </w:p>
+        <w:p>
+          <w:pPr>
+            <w:pStyle w:val="TOC2"/>
+            <w:tabs>
+              <w:tab w:val="left" w:pos="800"/>
+            </w:tabs>
+            <w:rPr>
+              <w:rFonts w:asciiTheme="minorHAnsi" w:eastAsiaTheme="minorEastAsia" w:hAnsiTheme="minorHAnsi" w:cstheme="minorBidi"/>
+              <w:smallCaps w:val="0"/>
+              <w:noProof/>
+              <w:kern w:val="2"/>
+              <w:sz w:val="24"/>
+              <w:szCs w:val="24"/>
+              <w:lang w:eastAsia="en-US"/>
+              <w14:ligatures w14:val="standardContextual"/>
+            </w:rPr>
+          </w:pPr>
+          <w:hyperlink w:anchor="_Toc192176412" w:history="1">
+            <w:r>
+              <w:rPr>
+                <w:rStyle w:val="Hyperlink"/>
+                <w:noProof/>
+              </w:rPr>
+              <w:t>9.2.</w:t>
+            </w:r>
+            <w:r>
+              <w:rPr>
+                <w:rFonts w:asciiTheme="minorHAnsi" w:eastAsiaTheme="minorEastAsia" w:hAnsiTheme="minorHAnsi" w:cstheme="minorBidi"/>
+                <w:smallCaps w:val="0"/>
+                <w:noProof/>
+                <w:kern w:val="2"/>
+                <w:sz w:val="24"/>
+                <w:szCs w:val="24"/>
+                <w:lang w:eastAsia="en-US"/>
+                <w14:ligatures w14:val="standardContextual"/>
+              </w:rPr>
+              <w:tab/>
+            </w:r>
+            <w:r>
+              <w:rPr>
+                <w:rStyle w:val="Hyperlink"/>
+                <w:noProof/>
+              </w:rPr>
+              <w:t>Environmental Requirements</w:t>
+            </w:r>
+            <w:r>
+              <w:rPr>
+                <w:noProof/>
+              </w:rPr>
+              <w:tab/>
+            </w:r>
+            <w:r>
+              <w:rPr>
+                <w:noProof/>
+              </w:rPr>
+              <w:fldChar w:fldCharType="begin"/>
+            </w:r>
+            <w:r>
+              <w:rPr>
+                <w:noProof/>
+              </w:rPr>
+              <w:instrText xml:space="preserve"> PAGEREF _Toc192176412 \h </w:instrText>
+            </w:r>
+            <w:r>
+              <w:rPr>
+                <w:noProof/>
+              </w:rPr>
+            </w:r>
+            <w:r>
+              <w:rPr>
+                <w:noProof/>
+              </w:rPr>
+              <w:fldChar w:fldCharType="separate"/>
+            </w:r>
+            <w:r>
+              <w:rPr>
+                <w:noProof/>
+              </w:rPr>
+              <w:t>27</w:t>
+            </w:r>
+            <w:r>
+              <w:rPr>
+                <w:noProof/>
+              </w:rPr>
+              <w:fldChar w:fldCharType="end"/>
+            </w:r>
+          </w:hyperlink>
+        </w:p>
+        <w:p>
+          <w:pPr>
+            <w:pStyle w:val="TOC2"/>
+            <w:tabs>
+              <w:tab w:val="left" w:pos="800"/>
+            </w:tabs>
+            <w:rPr>
+              <w:rFonts w:asciiTheme="minorHAnsi" w:eastAsiaTheme="minorEastAsia" w:hAnsiTheme="minorHAnsi" w:cstheme="minorBidi"/>
+              <w:smallCaps w:val="0"/>
+              <w:noProof/>
+              <w:kern w:val="2"/>
+              <w:sz w:val="24"/>
+              <w:szCs w:val="24"/>
+              <w:lang w:eastAsia="en-US"/>
+              <w14:ligatures w14:val="standardContextual"/>
+            </w:rPr>
+          </w:pPr>
+          <w:hyperlink w:anchor="_Toc192176413" w:history="1">
+            <w:r>
+              <w:rPr>
+                <w:rStyle w:val="Hyperlink"/>
+                <w:noProof/>
+              </w:rPr>
+              <w:t>9.3.</w:t>
+            </w:r>
+            <w:r>
+              <w:rPr>
+                <w:rFonts w:asciiTheme="minorHAnsi" w:eastAsiaTheme="minorEastAsia" w:hAnsiTheme="minorHAnsi" w:cstheme="minorBidi"/>
+                <w:smallCaps w:val="0"/>
+                <w:noProof/>
+                <w:kern w:val="2"/>
+                <w:sz w:val="24"/>
+                <w:szCs w:val="24"/>
+                <w:lang w:eastAsia="en-US"/>
+                <w14:ligatures w14:val="standardContextual"/>
+              </w:rPr>
+              <w:tab/>
+            </w:r>
+            <w:r>
+              <w:rPr>
+                <w:rStyle w:val="Hyperlink"/>
+                <w:noProof/>
+              </w:rPr>
+              <w:t>Performance Requirements</w:t>
+            </w:r>
+            <w:r>
+              <w:rPr>
+                <w:noProof/>
+              </w:rPr>
+              <w:tab/>
+            </w:r>
+            <w:r>
+              <w:rPr>
+                <w:noProof/>
+              </w:rPr>
+              <w:fldChar w:fldCharType="begin"/>
+            </w:r>
+            <w:r>
+              <w:rPr>
+                <w:noProof/>
+              </w:rPr>
+              <w:instrText xml:space="preserve"> PAGEREF _Toc192176413 \h </w:instrText>
+            </w:r>
+            <w:r>
+              <w:rPr>
+                <w:noProof/>
+              </w:rPr>
+            </w:r>
+            <w:r>
+              <w:rPr>
+                <w:noProof/>
+              </w:rPr>
+              <w:fldChar w:fldCharType="separate"/>
+            </w:r>
+            <w:r>
+              <w:rPr>
+                <w:noProof/>
+              </w:rPr>
+              <w:t>27</w:t>
+            </w:r>
+            <w:r>
+              <w:rPr>
+                <w:noProof/>
+              </w:rPr>
+              <w:fldChar w:fldCharType="end"/>
+            </w:r>
+          </w:hyperlink>
+        </w:p>
+        <w:p>
+          <w:pPr>
+            <w:pStyle w:val="TOC1"/>
+            <w:tabs>
+              <w:tab w:val="left" w:pos="600"/>
+            </w:tabs>
+            <w:rPr>
+              <w:rFonts w:asciiTheme="minorHAnsi" w:eastAsiaTheme="minorEastAsia" w:hAnsiTheme="minorHAnsi" w:cstheme="minorBidi"/>
+              <w:b w:val="0"/>
+              <w:caps w:val="0"/>
+              <w:noProof/>
+              <w:kern w:val="2"/>
+              <w:sz w:val="24"/>
+              <w:szCs w:val="24"/>
+              <w:lang w:eastAsia="en-US"/>
+              <w14:ligatures w14:val="standardContextual"/>
+            </w:rPr>
+          </w:pPr>
+          <w:hyperlink w:anchor="_Toc192176414" w:history="1">
+            <w:r>
+              <w:rPr>
+                <w:rStyle w:val="Hyperlink"/>
+                <w:noProof/>
+                <w:lang w:bidi="en-US"/>
+              </w:rPr>
+              <w:t>10.</w:t>
+            </w:r>
+            <w:r>
+              <w:rPr>
+                <w:rFonts w:asciiTheme="minorHAnsi" w:eastAsiaTheme="minorEastAsia" w:hAnsiTheme="minorHAnsi" w:cstheme="minorBidi"/>
+                <w:b w:val="0"/>
+                <w:caps w:val="0"/>
+                <w:noProof/>
+                <w:kern w:val="2"/>
+                <w:sz w:val="24"/>
+                <w:szCs w:val="24"/>
+                <w:lang w:eastAsia="en-US"/>
+                <w14:ligatures w14:val="standardContextual"/>
+              </w:rPr>
+              <w:tab/>
+            </w:r>
+            <w:r>
+              <w:rPr>
+                <w:rStyle w:val="Hyperlink"/>
+                <w:noProof/>
+              </w:rPr>
+              <w:t>GitHub Repo Link</w:t>
+            </w:r>
+            <w:r>
+              <w:rPr>
+                <w:noProof/>
+              </w:rPr>
+              <w:tab/>
+            </w:r>
+            <w:r>
+              <w:rPr>
+                <w:noProof/>
+              </w:rPr>
+              <w:fldChar w:fldCharType="begin"/>
+            </w:r>
+            <w:r>
+              <w:rPr>
+                <w:noProof/>
+              </w:rPr>
+              <w:instrText xml:space="preserve"> PAGEREF _Toc192176414 \h </w:instrText>
+            </w:r>
+            <w:r>
+              <w:rPr>
+                <w:noProof/>
+              </w:rPr>
+            </w:r>
+            <w:r>
+              <w:rPr>
+                <w:noProof/>
+              </w:rPr>
+              <w:fldChar w:fldCharType="separate"/>
+            </w:r>
+            <w:r>
+              <w:rPr>
+                <w:noProof/>
+              </w:rPr>
+              <w:t>28</w:t>
+            </w:r>
+            <w:r>
+              <w:rPr>
+                <w:noProof/>
+              </w:rPr>
+              <w:fldChar w:fldCharType="end"/>
+            </w:r>
+          </w:hyperlink>
+        </w:p>
+        <w:p>
+          <w:pPr>
+            <w:pStyle w:val="TOC2"/>
+            <w:tabs>
+              <w:tab w:val="left" w:pos="1000"/>
+            </w:tabs>
+            <w:rPr>
+              <w:rFonts w:asciiTheme="minorHAnsi" w:eastAsiaTheme="minorEastAsia" w:hAnsiTheme="minorHAnsi" w:cstheme="minorBidi"/>
+              <w:smallCaps w:val="0"/>
+              <w:noProof/>
+              <w:kern w:val="2"/>
+              <w:sz w:val="24"/>
+              <w:szCs w:val="24"/>
+              <w:lang w:eastAsia="en-US"/>
+              <w14:ligatures w14:val="standardContextual"/>
+            </w:rPr>
+          </w:pPr>
+          <w:hyperlink w:anchor="_Toc192176415" w:history="1">
+            <w:r>
+              <w:rPr>
+                <w:rStyle w:val="Hyperlink"/>
+                <w:noProof/>
+              </w:rPr>
+              <w:t>10.1.</w:t>
+            </w:r>
+            <w:r>
+              <w:rPr>
+                <w:rFonts w:asciiTheme="minorHAnsi" w:eastAsiaTheme="minorEastAsia" w:hAnsiTheme="minorHAnsi" w:cstheme="minorBidi"/>
+                <w:smallCaps w:val="0"/>
+                <w:noProof/>
+                <w:kern w:val="2"/>
+                <w:sz w:val="24"/>
+                <w:szCs w:val="24"/>
+                <w:lang w:eastAsia="en-US"/>
+                <w14:ligatures w14:val="standardContextual"/>
+              </w:rPr>
+              <w:tab/>
+            </w:r>
+            <w:r>
+              <w:rPr>
+                <w:rStyle w:val="Hyperlink"/>
+                <w:noProof/>
+              </w:rPr>
               <w:t xml:space="preserve">GitHub Repo Link: </w:t>
             </w:r>
             <w:r>
@@ -6261,7 +6148,7 @@
               <w:rPr>
                 <w:noProof/>
               </w:rPr>
-              <w:instrText xml:space="preserve"> PAGEREF _Toc192173142 \h </w:instrText>
+              <w:instrText xml:space="preserve"> PAGEREF _Toc192176415 \h </w:instrText>
             </w:r>
             <w:r>
               <w:rPr>
@@ -6278,7 +6165,7 @@
               <w:rPr>
                 <w:noProof/>
               </w:rPr>
-              <w:t>24</w:t>
+              <w:t>28</w:t>
             </w:r>
             <w:r>
               <w:rPr>
@@ -6332,7 +6219,7 @@
           <w:numId w:val="2"/>
         </w:numPr>
       </w:pPr>
-      <w:bookmarkStart w:id="2" w:name="_Toc192173097"/>
+      <w:bookmarkStart w:id="2" w:name="_Toc192176372"/>
       <w:r>
         <w:lastRenderedPageBreak/>
         <w:t>Purpose</w:t>
@@ -6382,7 +6269,7 @@
           <w:numId w:val="2"/>
         </w:numPr>
       </w:pPr>
-      <w:bookmarkStart w:id="3" w:name="_Toc192173098"/>
+      <w:bookmarkStart w:id="3" w:name="_Toc192176373"/>
       <w:r>
         <w:t>Scope</w:t>
       </w:r>
@@ -6488,7 +6375,7 @@
           <w:numId w:val="2"/>
         </w:numPr>
       </w:pPr>
-      <w:bookmarkStart w:id="4" w:name="_Toc192173099"/>
+      <w:bookmarkStart w:id="4" w:name="_Toc192176374"/>
       <w:r>
         <w:t>Definitions, Acronyms, Abbreviations</w:t>
       </w:r>
@@ -6568,7 +6455,7 @@
           <w:lang w:val="vi-VN"/>
         </w:rPr>
       </w:pPr>
-      <w:bookmarkStart w:id="5" w:name="_Toc192173100"/>
+      <w:bookmarkStart w:id="5" w:name="_Toc192176375"/>
       <w:r>
         <w:t>References</w:t>
       </w:r>
@@ -6589,7 +6476,7 @@
           <w:lang w:val="vi-VN"/>
         </w:rPr>
       </w:pPr>
-      <w:bookmarkStart w:id="6" w:name="_Toc192173101"/>
+      <w:bookmarkStart w:id="6" w:name="_Toc192176376"/>
       <w:r>
         <w:rPr>
           <w:b w:val="0"/>
@@ -6816,7 +6703,7 @@
           <w:numId w:val="2"/>
         </w:numPr>
       </w:pPr>
-      <w:bookmarkStart w:id="7" w:name="_Toc192173102"/>
+      <w:bookmarkStart w:id="7" w:name="_Toc192176377"/>
       <w:r>
         <w:t>Overview</w:t>
       </w:r>
@@ -6838,7 +6725,7 @@
           <w:numId w:val="2"/>
         </w:numPr>
       </w:pPr>
-      <w:bookmarkStart w:id="8" w:name="_Toc192173103"/>
+      <w:bookmarkStart w:id="8" w:name="_Toc192176378"/>
       <w:r>
         <w:lastRenderedPageBreak/>
         <w:t>Overall Description</w:t>
@@ -6853,7 +6740,7 @@
           <w:numId w:val="2"/>
         </w:numPr>
       </w:pPr>
-      <w:bookmarkStart w:id="9" w:name="_Toc192173104"/>
+      <w:bookmarkStart w:id="9" w:name="_Toc192176379"/>
       <w:r>
         <w:t>Product Perspective</w:t>
       </w:r>
@@ -6920,7 +6807,7 @@
           <w:numId w:val="2"/>
         </w:numPr>
       </w:pPr>
-      <w:bookmarkStart w:id="10" w:name="_Toc192173105"/>
+      <w:bookmarkStart w:id="10" w:name="_Toc192176380"/>
       <w:r>
         <w:t>Product Architecture</w:t>
       </w:r>
@@ -6960,7 +6847,7 @@
           <w:numId w:val="2"/>
         </w:numPr>
       </w:pPr>
-      <w:bookmarkStart w:id="11" w:name="_Toc192173106"/>
+      <w:bookmarkStart w:id="11" w:name="_Toc192176381"/>
       <w:r>
         <w:t>Product Functionality/Features</w:t>
       </w:r>
@@ -7046,7 +6933,7 @@
           <w:numId w:val="2"/>
         </w:numPr>
       </w:pPr>
-      <w:bookmarkStart w:id="12" w:name="_Toc192173107"/>
+      <w:bookmarkStart w:id="12" w:name="_Toc192176382"/>
       <w:r>
         <w:t>Constraints</w:t>
       </w:r>
@@ -7120,7 +7007,7 @@
           <w:numId w:val="2"/>
         </w:numPr>
       </w:pPr>
-      <w:bookmarkStart w:id="13" w:name="_Toc192173108"/>
+      <w:bookmarkStart w:id="13" w:name="_Toc192176383"/>
       <w:r>
         <w:t>Assumptions and Dependencies</w:t>
       </w:r>
@@ -7158,7 +7045,7 @@
           <w:numId w:val="2"/>
         </w:numPr>
       </w:pPr>
-      <w:bookmarkStart w:id="14" w:name="_Toc192173109"/>
+      <w:bookmarkStart w:id="14" w:name="_Toc192176384"/>
       <w:r>
         <w:lastRenderedPageBreak/>
         <w:t>Specific Requirements</w:t>
@@ -7173,7 +7060,7 @@
           <w:numId w:val="2"/>
         </w:numPr>
       </w:pPr>
-      <w:bookmarkStart w:id="15" w:name="_Toc192173110"/>
+      <w:bookmarkStart w:id="15" w:name="_Toc192176385"/>
       <w:r>
         <w:t>Functional Requirements</w:t>
       </w:r>
@@ -7187,7 +7074,7 @@
           <w:numId w:val="2"/>
         </w:numPr>
       </w:pPr>
-      <w:bookmarkStart w:id="16" w:name="_Toc192173111"/>
+      <w:bookmarkStart w:id="16" w:name="_Toc192176386"/>
       <w:r>
         <w:t>Common Requirements:</w:t>
       </w:r>
@@ -7245,7 +7132,7 @@
           <w:numId w:val="2"/>
         </w:numPr>
       </w:pPr>
-      <w:bookmarkStart w:id="17" w:name="_Toc192173112"/>
+      <w:bookmarkStart w:id="17" w:name="_Toc192176387"/>
       <w:r>
         <w:t>Multiplayer Module Requirements:</w:t>
       </w:r>
@@ -7352,7 +7239,7 @@
           <w:numId w:val="2"/>
         </w:numPr>
       </w:pPr>
-      <w:bookmarkStart w:id="18" w:name="_Toc192173113"/>
+      <w:bookmarkStart w:id="18" w:name="_Toc192176388"/>
       <w:r>
         <w:t>Stats Tracker Module Requirements</w:t>
       </w:r>
@@ -7525,7 +7412,7 @@
           <w:numId w:val="2"/>
         </w:numPr>
       </w:pPr>
-      <w:bookmarkStart w:id="19" w:name="_Toc192173114"/>
+      <w:bookmarkStart w:id="19" w:name="_Toc192176389"/>
       <w:r>
         <w:t>Cheating Mitigation Module Requirements:</w:t>
       </w:r>
@@ -7911,7 +7798,7 @@
           <w:numId w:val="2"/>
         </w:numPr>
       </w:pPr>
-      <w:bookmarkStart w:id="20" w:name="_Toc192173115"/>
+      <w:bookmarkStart w:id="20" w:name="_Toc192176390"/>
       <w:r>
         <w:t>External Interface Requirements</w:t>
       </w:r>
@@ -7976,7 +7863,7 @@
           <w:numId w:val="2"/>
         </w:numPr>
       </w:pPr>
-      <w:bookmarkStart w:id="21" w:name="_Toc192173116"/>
+      <w:bookmarkStart w:id="21" w:name="_Toc192176391"/>
       <w:r>
         <w:t>Internal Interface Requirements</w:t>
       </w:r>
@@ -8012,7 +7899,7 @@
           <w:left w:val="single" w:sz="12" w:space="0" w:color="000000"/>
         </w:pBdr>
       </w:pPr>
-      <w:bookmarkStart w:id="22" w:name="_Toc192173117"/>
+      <w:bookmarkStart w:id="22" w:name="_Toc192176392"/>
       <w:r>
         <w:lastRenderedPageBreak/>
         <w:t>Non-Functional Requirements</w:t>
@@ -8027,7 +7914,7 @@
           <w:numId w:val="2"/>
         </w:numPr>
       </w:pPr>
-      <w:bookmarkStart w:id="23" w:name="_Toc192173118"/>
+      <w:bookmarkStart w:id="23" w:name="_Toc192176393"/>
       <w:r>
         <w:t>Security and Privacy Requirements</w:t>
       </w:r>
@@ -8137,7 +8024,7 @@
           <w:numId w:val="2"/>
         </w:numPr>
       </w:pPr>
-      <w:bookmarkStart w:id="25" w:name="_Toc192173119"/>
+      <w:bookmarkStart w:id="25" w:name="_Toc192176394"/>
       <w:r>
         <w:t>Environmental Requirements</w:t>
       </w:r>
@@ -8224,7 +8111,7 @@
           <w:numId w:val="2"/>
         </w:numPr>
       </w:pPr>
-      <w:bookmarkStart w:id="29" w:name="_Toc192173120"/>
+      <w:bookmarkStart w:id="29" w:name="_Toc192176395"/>
       <w:r>
         <w:t>Performance Requirements</w:t>
       </w:r>
@@ -8339,7 +8226,7 @@
           <w:left w:val="single" w:sz="12" w:space="0" w:color="000000"/>
         </w:pBdr>
       </w:pPr>
-      <w:bookmarkStart w:id="31" w:name="_Toc192173121"/>
+      <w:bookmarkStart w:id="31" w:name="_Toc192176396"/>
       <w:r>
         <w:lastRenderedPageBreak/>
         <w:t>Use Case Specifications for Blackjack Application</w:t>
@@ -8414,7 +8301,7 @@
           <w:noProof/>
         </w:rPr>
         <w:pict w14:anchorId="47D0670B">
-          <v:rect id="_x0000_i1043" alt="" style="width:267.25pt;height:.05pt;mso-width-percent:0;mso-height-percent:0;mso-width-percent:0;mso-height-percent:0" o:hrpct="571" o:hralign="center" o:hrstd="t" o:hr="t" fillcolor="#a0a0a0" stroked="f"/>
+          <v:rect id="_x0000_i1025" alt="" style="width:267.25pt;height:.05pt;mso-width-percent:0;mso-height-percent:0;mso-width-percent:0;mso-height-percent:0" o:hrpct="571" o:hralign="center" o:hrstd="t" o:hr="t" fillcolor="#a0a0a0" stroked="f"/>
         </w:pict>
       </w:r>
     </w:p>
@@ -8626,7 +8513,7 @@
           <w:noProof/>
         </w:rPr>
         <w:pict w14:anchorId="5B943630">
-          <v:rect id="_x0000_i1042" alt="" style="width:267.25pt;height:.05pt;mso-width-percent:0;mso-height-percent:0;mso-width-percent:0;mso-height-percent:0" o:hrpct="571" o:hralign="center" o:hrstd="t" o:hr="t" fillcolor="#a0a0a0" stroked="f"/>
+          <v:rect id="_x0000_i1026" alt="" style="width:267.25pt;height:.05pt;mso-width-percent:0;mso-height-percent:0;mso-width-percent:0;mso-height-percent:0" o:hrpct="571" o:hralign="center" o:hrstd="t" o:hr="t" fillcolor="#a0a0a0" stroked="f"/>
         </w:pict>
       </w:r>
     </w:p>
@@ -8813,7 +8700,7 @@
           <w:noProof/>
         </w:rPr>
         <w:pict w14:anchorId="6FA4C0AE">
-          <v:rect id="_x0000_i1041" alt="" style="width:267.25pt;height:.05pt;mso-width-percent:0;mso-height-percent:0;mso-width-percent:0;mso-height-percent:0" o:hrpct="571" o:hralign="center" o:hrstd="t" o:hr="t" fillcolor="#a0a0a0" stroked="f"/>
+          <v:rect id="_x0000_i1027" alt="" style="width:267.25pt;height:.05pt;mso-width-percent:0;mso-height-percent:0;mso-width-percent:0;mso-height-percent:0" o:hrpct="571" o:hralign="center" o:hrstd="t" o:hr="t" fillcolor="#a0a0a0" stroked="f"/>
         </w:pict>
       </w:r>
     </w:p>
@@ -8993,7 +8880,7 @@
           <w:noProof/>
         </w:rPr>
         <w:pict w14:anchorId="3C04260E">
-          <v:rect id="_x0000_i1040" alt="" style="width:267.25pt;height:.05pt;mso-width-percent:0;mso-height-percent:0;mso-width-percent:0;mso-height-percent:0" o:hrpct="571" o:hralign="center" o:hrstd="t" o:hr="t" fillcolor="#a0a0a0" stroked="f"/>
+          <v:rect id="_x0000_i1028" alt="" style="width:267.25pt;height:.05pt;mso-width-percent:0;mso-height-percent:0;mso-width-percent:0;mso-height-percent:0" o:hrpct="571" o:hralign="center" o:hrstd="t" o:hr="t" fillcolor="#a0a0a0" stroked="f"/>
         </w:pict>
       </w:r>
     </w:p>
@@ -9159,7 +9046,7 @@
           <w:noProof/>
         </w:rPr>
         <w:pict w14:anchorId="20AAB78E">
-          <v:rect id="_x0000_i1039" alt="" style="width:267.25pt;height:.05pt;mso-width-percent:0;mso-height-percent:0;mso-width-percent:0;mso-height-percent:0" o:hrpct="571" o:hralign="center" o:hrstd="t" o:hr="t" fillcolor="#a0a0a0" stroked="f"/>
+          <v:rect id="_x0000_i1029" alt="" style="width:267.25pt;height:.05pt;mso-width-percent:0;mso-height-percent:0;mso-width-percent:0;mso-height-percent:0" o:hrpct="571" o:hralign="center" o:hrstd="t" o:hr="t" fillcolor="#a0a0a0" stroked="f"/>
         </w:pict>
       </w:r>
     </w:p>
@@ -9305,7 +9192,7 @@
           <w:noProof/>
         </w:rPr>
         <w:pict w14:anchorId="5B39D5B8">
-          <v:rect id="_x0000_i1038" alt="" style="width:267.25pt;height:.05pt;mso-width-percent:0;mso-height-percent:0;mso-width-percent:0;mso-height-percent:0" o:hrpct="571" o:hralign="center" o:hrstd="t" o:hr="t" fillcolor="#a0a0a0" stroked="f"/>
+          <v:rect id="_x0000_i1030" alt="" style="width:267.25pt;height:.05pt;mso-width-percent:0;mso-height-percent:0;mso-width-percent:0;mso-height-percent:0" o:hrpct="571" o:hralign="center" o:hrstd="t" o:hr="t" fillcolor="#a0a0a0" stroked="f"/>
         </w:pict>
       </w:r>
     </w:p>
@@ -9472,7 +9359,7 @@
           <w:noProof/>
         </w:rPr>
         <w:pict w14:anchorId="423F0F1E">
-          <v:rect id="_x0000_i1037" alt="" style="width:267.25pt;height:.05pt;mso-width-percent:0;mso-height-percent:0;mso-width-percent:0;mso-height-percent:0" o:hrpct="571" o:hralign="center" o:hrstd="t" o:hr="t" fillcolor="#a0a0a0" stroked="f"/>
+          <v:rect id="_x0000_i1031" alt="" style="width:267.25pt;height:.05pt;mso-width-percent:0;mso-height-percent:0;mso-width-percent:0;mso-height-percent:0" o:hrpct="571" o:hralign="center" o:hrstd="t" o:hr="t" fillcolor="#a0a0a0" stroked="f"/>
         </w:pict>
       </w:r>
     </w:p>
@@ -9583,7 +9470,7 @@
           <w:noProof/>
         </w:rPr>
         <w:pict w14:anchorId="323629D6">
-          <v:rect id="_x0000_i1036" alt="" style="width:267.25pt;height:.05pt;mso-width-percent:0;mso-height-percent:0;mso-width-percent:0;mso-height-percent:0" o:hrpct="571" o:hralign="center" o:hrstd="t" o:hr="t" fillcolor="#a0a0a0" stroked="f"/>
+          <v:rect id="_x0000_i1032" alt="" style="width:267.25pt;height:.05pt;mso-width-percent:0;mso-height-percent:0;mso-width-percent:0;mso-height-percent:0" o:hrpct="571" o:hralign="center" o:hrstd="t" o:hr="t" fillcolor="#a0a0a0" stroked="f"/>
         </w:pict>
       </w:r>
     </w:p>
@@ -9700,7 +9587,7 @@
           <w:noProof/>
         </w:rPr>
         <w:pict w14:anchorId="1BA55DA9">
-          <v:rect id="_x0000_i1035" alt="" style="width:267.25pt;height:.05pt;mso-width-percent:0;mso-height-percent:0;mso-width-percent:0;mso-height-percent:0" o:hrpct="571" o:hralign="center" o:hrstd="t" o:hr="t" fillcolor="#a0a0a0" stroked="f"/>
+          <v:rect id="_x0000_i1033" alt="" style="width:267.25pt;height:.05pt;mso-width-percent:0;mso-height-percent:0;mso-width-percent:0;mso-height-percent:0" o:hrpct="571" o:hralign="center" o:hrstd="t" o:hr="t" fillcolor="#a0a0a0" stroked="f"/>
         </w:pict>
       </w:r>
     </w:p>
@@ -9903,7 +9790,7 @@
           <w:noProof/>
         </w:rPr>
         <w:pict w14:anchorId="48EBF52A">
-          <v:rect id="_x0000_i1033" alt="" style="width:267.25pt;height:.05pt;mso-width-percent:0;mso-height-percent:0;mso-width-percent:0;mso-height-percent:0" o:hrpct="571" o:hralign="center" o:hrstd="t" o:hr="t" fillcolor="#a0a0a0" stroked="f"/>
+          <v:rect id="_x0000_i1035" alt="" style="width:267.25pt;height:.05pt;mso-width-percent:0;mso-height-percent:0;mso-width-percent:0;mso-height-percent:0" o:hrpct="571" o:hralign="center" o:hrstd="t" o:hr="t" fillcolor="#a0a0a0" stroked="f"/>
         </w:pict>
       </w:r>
     </w:p>
@@ -10171,7 +10058,7 @@
           <w:noProof/>
         </w:rPr>
         <w:pict w14:anchorId="4636428E">
-          <v:rect id="_x0000_i1032" alt="" style="width:267.25pt;height:.05pt;mso-width-percent:0;mso-height-percent:0;mso-width-percent:0;mso-height-percent:0" o:hrpct="571" o:hralign="center" o:hrstd="t" o:hr="t" fillcolor="#a0a0a0" stroked="f"/>
+          <v:rect id="_x0000_i1036" alt="" style="width:267.25pt;height:.05pt;mso-width-percent:0;mso-height-percent:0;mso-width-percent:0;mso-height-percent:0" o:hrpct="571" o:hralign="center" o:hrstd="t" o:hr="t" fillcolor="#a0a0a0" stroked="f"/>
         </w:pict>
       </w:r>
     </w:p>
@@ -10255,7 +10142,7 @@
           <w:left w:val="single" w:sz="12" w:space="0" w:color="000000"/>
         </w:pBdr>
       </w:pPr>
-      <w:bookmarkStart w:id="32" w:name="_Toc192173122"/>
+      <w:bookmarkStart w:id="32" w:name="_Toc192176397"/>
       <w:r>
         <w:lastRenderedPageBreak/>
         <w:t>UML Use Case Diagrams</w:t>
@@ -10270,7 +10157,7 @@
           <w:numId w:val="2"/>
         </w:numPr>
       </w:pPr>
-      <w:bookmarkStart w:id="33" w:name="_Toc192173123"/>
+      <w:bookmarkStart w:id="33" w:name="_Toc192176398"/>
       <w:r>
         <w:t>Player/Dealer Login</w:t>
       </w:r>
@@ -10282,7 +10169,7 @@
           <w:noProof/>
         </w:rPr>
         <w:drawing>
-          <wp:inline distT="0" distB="0" distL="0" distR="0" wp14:anchorId="70876EC3" wp14:editId="1AECB7B0">
+          <wp:inline distT="0" distB="0" distL="0" distR="0" wp14:anchorId="70876EC3" wp14:editId="05DC7444">
             <wp:extent cx="6352978" cy="3630168"/>
             <wp:effectExtent l="0" t="0" r="0" b="0"/>
             <wp:docPr id="954252729" name="Picture 10" descr="A diagram of a user interface&#10;&#10;AI-generated content may be incorrect."/>
@@ -10333,7 +10220,7 @@
           <w:numId w:val="2"/>
         </w:numPr>
       </w:pPr>
-      <w:bookmarkStart w:id="34" w:name="_Toc192173124"/>
+      <w:bookmarkStart w:id="34" w:name="_Toc192176399"/>
       <w:r>
         <w:lastRenderedPageBreak/>
         <w:t>Manage Account Funds</w:t>
@@ -10348,6 +10235,42 @@
         <w:instrText xml:space="preserve"> INCLUDEPICTURE "https://documents.lucid.app/documents/dc99610d-ce7b-4067-b088-a51e3af38187/pages/.Q4MUjXso07N?a=3528&amp;x=-74&amp;y=1319&amp;w=1167&amp;h=947&amp;store=1&amp;accept=image%2F*&amp;auth=LCA%208f53326fa96adaeecb241adc58a66d99ecac103252a24073a4e28b08be12f614-ts%3D1741307575" \* MERGEFORMATINET </w:instrText>
       </w:r>
       <w:r>
+        <w:fldChar w:fldCharType="separate"/>
+      </w:r>
+      <w:r>
+        <w:rPr>
+          <w:noProof/>
+        </w:rPr>
+        <w:fldChar w:fldCharType="begin"/>
+      </w:r>
+      <w:r>
+        <w:rPr>
+          <w:noProof/>
+        </w:rPr>
+        <w:instrText xml:space="preserve"> INCLUDEPICTURE  "https://documents.lucid.app/documents/dc99610d-ce7b-4067-b088-a51e3af38187/pages/.Q4MUjXso07N?a=3528&amp;x=-74&amp;y=1319&amp;w=1167&amp;h=947&amp;store=1&amp;accept=image/*&amp;auth=LCA 8f53326fa96adaeecb241adc58a66d99ecac103252a24073a4e28b08be12f614-ts=1741307575" \* MERGEFORMATINET </w:instrText>
+      </w:r>
+      <w:r>
+        <w:rPr>
+          <w:noProof/>
+        </w:rPr>
+        <w:fldChar w:fldCharType="separate"/>
+      </w:r>
+      <w:r>
+        <w:rPr>
+          <w:noProof/>
+        </w:rPr>
+        <w:fldChar w:fldCharType="begin"/>
+      </w:r>
+      <w:r>
+        <w:rPr>
+          <w:noProof/>
+        </w:rPr>
+        <w:instrText xml:space="preserve"> INCLUDEPICTURE  "https://documents.lucid.app/documents/dc99610d-ce7b-4067-b088-a51e3af38187/pages/.Q4MUjXso07N?a=3528&amp;x=-74&amp;y=1319&amp;w=1167&amp;h=947&amp;store=1&amp;accept=image/*&amp;auth=LCA 8f53326fa96adaeecb241adc58a66d99ecac103252a24073a4e28b08be12f614-ts=1741307575" \* MERGEFORMATINET </w:instrText>
+      </w:r>
+      <w:r>
+        <w:rPr>
+          <w:noProof/>
+        </w:rPr>
         <w:fldChar w:fldCharType="separate"/>
       </w:r>
       <w:r>
@@ -10392,10 +10315,22 @@
             <v:path o:extrusionok="f" gradientshapeok="t" o:connecttype="rect"/>
             <o:lock v:ext="edit" aspectratio="t"/>
           </v:shapetype>
-          <v:shape id="_x0000_i1031" type="#_x0000_t75" alt="A diagram of a person with blue circles&#13;&#10;&#13;&#10;AI-generated content may be incorrect." style="width:467.05pt;height:378.8pt;mso-width-percent:0;mso-height-percent:0;mso-width-percent:0;mso-height-percent:0">
+          <v:shape id="_x0000_i1037" type="#_x0000_t75" alt="A diagram of a person with blue circles&#10;&#10;&#10;&#10;AI-generated content may be incorrect." style="width:466.5pt;height:378.75pt;mso-width-percent:0;mso-height-percent:0;mso-width-percent:0;mso-height-percent:0">
             <v:imagedata r:id="rId15" r:href="rId16"/>
           </v:shape>
         </w:pict>
+      </w:r>
+      <w:r>
+        <w:rPr>
+          <w:noProof/>
+        </w:rPr>
+        <w:fldChar w:fldCharType="end"/>
+      </w:r>
+      <w:r>
+        <w:rPr>
+          <w:noProof/>
+        </w:rPr>
+        <w:fldChar w:fldCharType="end"/>
       </w:r>
       <w:r>
         <w:rPr>
@@ -10417,7 +10352,7 @@
           <w:numId w:val="2"/>
         </w:numPr>
       </w:pPr>
-      <w:bookmarkStart w:id="35" w:name="_Toc192173125"/>
+      <w:bookmarkStart w:id="35" w:name="_Toc192176400"/>
       <w:r>
         <w:lastRenderedPageBreak/>
         <w:t>Join a Game</w:t>
@@ -10456,11 +10391,59 @@
         <w:rPr>
           <w:noProof/>
         </w:rPr>
+        <w:fldChar w:fldCharType="begin"/>
+      </w:r>
+      <w:r>
+        <w:rPr>
+          <w:noProof/>
+        </w:rPr>
+        <w:instrText xml:space="preserve"> INCLUDEPICTURE  "https://documents.lucid.app/documents/dc99610d-ce7b-4067-b088-a51e3af38187/pages/.Q4MUjXso07N?a=3528&amp;x=1451&amp;y=1405&amp;w=1066&amp;h=812&amp;store=1&amp;accept=image/*&amp;auth=LCA 69c96b49bbdcc3c5d63ed4346d6bdb1abdd73ad2df74e53c18d5941e4eb372b2-ts=1741307575" \* MERGEFORMATINET </w:instrText>
+      </w:r>
+      <w:r>
+        <w:rPr>
+          <w:noProof/>
+        </w:rPr>
+        <w:fldChar w:fldCharType="separate"/>
+      </w:r>
+      <w:r>
+        <w:rPr>
+          <w:noProof/>
+        </w:rPr>
+        <w:fldChar w:fldCharType="begin"/>
+      </w:r>
+      <w:r>
+        <w:rPr>
+          <w:noProof/>
+        </w:rPr>
+        <w:instrText xml:space="preserve"> INCLUDEPICTURE  "https://documents.lucid.app/documents/dc99610d-ce7b-4067-b088-a51e3af38187/pages/.Q4MUjXso07N?a=3528&amp;x=1451&amp;y=1405&amp;w=1066&amp;h=812&amp;store=1&amp;accept=image/*&amp;auth=LCA 69c96b49bbdcc3c5d63ed4346d6bdb1abdd73ad2df74e53c18d5941e4eb372b2-ts=1741307575" \* MERGEFORMATINET </w:instrText>
+      </w:r>
+      <w:r>
+        <w:rPr>
+          <w:noProof/>
+        </w:rPr>
+        <w:fldChar w:fldCharType="separate"/>
+      </w:r>
+      <w:r>
+        <w:rPr>
+          <w:noProof/>
+        </w:rPr>
         <w:pict w14:anchorId="0F2B990E">
-          <v:shape id="_x0000_i1030" type="#_x0000_t75" alt="A diagram of a game&#13;&#10;&#13;&#10;AI-generated content may be incorrect." style="width:454.05pt;height:345.75pt;mso-width-percent:0;mso-height-percent:0;mso-width-percent:0;mso-height-percent:0">
+          <v:shape id="_x0000_i1038" type="#_x0000_t75" alt="A diagram of a game&#10;&#10;&#10;&#10;AI-generated content may be incorrect." style="width:454.5pt;height:345.75pt;mso-width-percent:0;mso-height-percent:0;mso-width-percent:0;mso-height-percent:0">
             <v:imagedata r:id="rId17" r:href="rId18"/>
           </v:shape>
         </w:pict>
+      </w:r>
+      <w:r>
+        <w:rPr>
+          <w:noProof/>
+        </w:rPr>
+        <w:fldChar w:fldCharType="end"/>
+      </w:r>
+      <w:r>
+        <w:rPr>
+          <w:noProof/>
+        </w:rPr>
+        <w:fldChar w:fldCharType="end"/>
       </w:r>
       <w:r>
         <w:rPr>
@@ -10480,7 +10463,7 @@
           <w:numId w:val="2"/>
         </w:numPr>
       </w:pPr>
-      <w:bookmarkStart w:id="36" w:name="_Toc192173126"/>
+      <w:bookmarkStart w:id="36" w:name="_Toc192176401"/>
       <w:r>
         <w:lastRenderedPageBreak/>
         <w:t>Make</w:t>
@@ -10528,11 +10511,59 @@
         <w:rPr>
           <w:noProof/>
         </w:rPr>
+        <w:fldChar w:fldCharType="begin"/>
+      </w:r>
+      <w:r>
+        <w:rPr>
+          <w:noProof/>
+        </w:rPr>
+        <w:instrText xml:space="preserve"> INCLUDEPICTURE  "https://documents.lucid.app/documents/dc99610d-ce7b-4067-b088-a51e3af38187/pages/.Q4MUjXso07N?a=3528&amp;x=2592&amp;y=1400&amp;w=1043&amp;h=859&amp;store=1&amp;accept=image/*&amp;auth=LCA 9c812cd6cf86afa73212e996863c87759707b5d7f86905d36389378482d5d360-ts=1741307575" \* MERGEFORMATINET </w:instrText>
+      </w:r>
+      <w:r>
+        <w:rPr>
+          <w:noProof/>
+        </w:rPr>
+        <w:fldChar w:fldCharType="separate"/>
+      </w:r>
+      <w:r>
+        <w:rPr>
+          <w:noProof/>
+        </w:rPr>
+        <w:fldChar w:fldCharType="begin"/>
+      </w:r>
+      <w:r>
+        <w:rPr>
+          <w:noProof/>
+        </w:rPr>
+        <w:instrText xml:space="preserve"> INCLUDEPICTURE  "https://documents.lucid.app/documents/dc99610d-ce7b-4067-b088-a51e3af38187/pages/.Q4MUjXso07N?a=3528&amp;x=2592&amp;y=1400&amp;w=1043&amp;h=859&amp;store=1&amp;accept=image/*&amp;auth=LCA 9c812cd6cf86afa73212e996863c87759707b5d7f86905d36389378482d5d360-ts=1741307575" \* MERGEFORMATINET </w:instrText>
+      </w:r>
+      <w:r>
+        <w:rPr>
+          <w:noProof/>
+        </w:rPr>
+        <w:fldChar w:fldCharType="separate"/>
+      </w:r>
+      <w:r>
+        <w:rPr>
+          <w:noProof/>
+        </w:rPr>
         <w:pict w14:anchorId="58E1FBAE">
-          <v:shape id="_x0000_i1029" type="#_x0000_t75" alt="A diagram of a person with blue circles&#13;&#10;&#13;&#10;AI-generated content may be incorrect." style="width:464.45pt;height:382.05pt;mso-width-percent:0;mso-height-percent:0;mso-width-percent:0;mso-height-percent:0">
+          <v:shape id="_x0000_i1039" type="#_x0000_t75" alt="A diagram of a person with blue circles&#10;&#10;&#10;&#10;AI-generated content may be incorrect." style="width:465pt;height:381.75pt;mso-width-percent:0;mso-height-percent:0;mso-width-percent:0;mso-height-percent:0">
             <v:imagedata r:id="rId19" r:href="rId20"/>
           </v:shape>
         </w:pict>
+      </w:r>
+      <w:r>
+        <w:rPr>
+          <w:noProof/>
+        </w:rPr>
+        <w:fldChar w:fldCharType="end"/>
+      </w:r>
+      <w:r>
+        <w:rPr>
+          <w:noProof/>
+        </w:rPr>
+        <w:fldChar w:fldCharType="end"/>
       </w:r>
       <w:r>
         <w:rPr>
@@ -10553,7 +10584,7 @@
           <w:numId w:val="2"/>
         </w:numPr>
       </w:pPr>
-      <w:bookmarkStart w:id="37" w:name="_Toc192173127"/>
+      <w:bookmarkStart w:id="37" w:name="_Toc192176402"/>
       <w:r>
         <w:lastRenderedPageBreak/>
         <w:t>Play a Turn(Hit/Stand/Double/Down/Split</w:t>
@@ -10592,11 +10623,59 @@
         <w:rPr>
           <w:noProof/>
         </w:rPr>
+        <w:fldChar w:fldCharType="begin"/>
+      </w:r>
+      <w:r>
+        <w:rPr>
+          <w:noProof/>
+        </w:rPr>
+        <w:instrText xml:space="preserve"> INCLUDEPICTURE  "https://documents.lucid.app/documents/dc99610d-ce7b-4067-b088-a51e3af38187/pages/.Q4MUjXso07N?a=3528&amp;x=3736&amp;y=1400&amp;w=1387&amp;h=925&amp;store=1&amp;accept=image/*&amp;auth=LCA 2f8f9cb5865488542dbc3f5f4ef390543e01d873da41db7a3545b56537455e17-ts=1741307575" \* MERGEFORMATINET </w:instrText>
+      </w:r>
+      <w:r>
+        <w:rPr>
+          <w:noProof/>
+        </w:rPr>
+        <w:fldChar w:fldCharType="separate"/>
+      </w:r>
+      <w:r>
+        <w:rPr>
+          <w:noProof/>
+        </w:rPr>
+        <w:fldChar w:fldCharType="begin"/>
+      </w:r>
+      <w:r>
+        <w:rPr>
+          <w:noProof/>
+        </w:rPr>
+        <w:instrText xml:space="preserve"> INCLUDEPICTURE  "https://documents.lucid.app/documents/dc99610d-ce7b-4067-b088-a51e3af38187/pages/.Q4MUjXso07N?a=3528&amp;x=3736&amp;y=1400&amp;w=1387&amp;h=925&amp;store=1&amp;accept=image/*&amp;auth=LCA 2f8f9cb5865488542dbc3f5f4ef390543e01d873da41db7a3545b56537455e17-ts=1741307575" \* MERGEFORMATINET </w:instrText>
+      </w:r>
+      <w:r>
+        <w:rPr>
+          <w:noProof/>
+        </w:rPr>
+        <w:fldChar w:fldCharType="separate"/>
+      </w:r>
+      <w:r>
+        <w:rPr>
+          <w:noProof/>
+        </w:rPr>
         <w:pict w14:anchorId="60A4A751">
-          <v:shape id="_x0000_i1028" type="#_x0000_t75" alt="A diagram of a diagram&#13;&#10;&#13;&#10;AI-generated content may be incorrect." style="width:505.95pt;height:337.95pt;mso-width-percent:0;mso-height-percent:0;mso-width-percent:0;mso-height-percent:0">
+          <v:shape id="_x0000_i1040" type="#_x0000_t75" alt="A diagram of a diagram&#10;&#10;&#10;&#10;AI-generated content may be incorrect." style="width:506.25pt;height:338.25pt;mso-width-percent:0;mso-height-percent:0;mso-width-percent:0;mso-height-percent:0">
             <v:imagedata r:id="rId21" r:href="rId22"/>
           </v:shape>
         </w:pict>
+      </w:r>
+      <w:r>
+        <w:rPr>
+          <w:noProof/>
+        </w:rPr>
+        <w:fldChar w:fldCharType="end"/>
+      </w:r>
+      <w:r>
+        <w:rPr>
+          <w:noProof/>
+        </w:rPr>
+        <w:fldChar w:fldCharType="end"/>
       </w:r>
       <w:r>
         <w:rPr>
@@ -10617,7 +10696,7 @@
           <w:numId w:val="2"/>
         </w:numPr>
       </w:pPr>
-      <w:bookmarkStart w:id="38" w:name="_Toc192173128"/>
+      <w:bookmarkStart w:id="38" w:name="_Toc192176403"/>
       <w:r>
         <w:t xml:space="preserve">Dealer Turn </w:t>
       </w:r>
@@ -10658,11 +10737,59 @@
         <w:rPr>
           <w:noProof/>
         </w:rPr>
+        <w:fldChar w:fldCharType="begin"/>
+      </w:r>
+      <w:r>
+        <w:rPr>
+          <w:noProof/>
+        </w:rPr>
+        <w:instrText xml:space="preserve"> INCLUDEPICTURE  "https://documents.lucid.app/documents/dc99610d-ce7b-4067-b088-a51e3af38187/pages/.Q4MUjXso07N?a=3528&amp;x=5151&amp;y=1415&amp;w=1076&amp;h=529&amp;store=1&amp;accept=image/*&amp;auth=LCA 3022628d2de77d6f10496d064a0577043d4501d4cfbb360dee427b36643500f3-ts=1741307575" \* MERGEFORMATINET </w:instrText>
+      </w:r>
+      <w:r>
+        <w:rPr>
+          <w:noProof/>
+        </w:rPr>
+        <w:fldChar w:fldCharType="separate"/>
+      </w:r>
+      <w:r>
+        <w:rPr>
+          <w:noProof/>
+        </w:rPr>
+        <w:fldChar w:fldCharType="begin"/>
+      </w:r>
+      <w:r>
+        <w:rPr>
+          <w:noProof/>
+        </w:rPr>
+        <w:instrText xml:space="preserve"> INCLUDEPICTURE  "https://documents.lucid.app/documents/dc99610d-ce7b-4067-b088-a51e3af38187/pages/.Q4MUjXso07N?a=3528&amp;x=5151&amp;y=1415&amp;w=1076&amp;h=529&amp;store=1&amp;accept=image/*&amp;auth=LCA 3022628d2de77d6f10496d064a0577043d4501d4cfbb360dee427b36643500f3-ts=1741307575" \* MERGEFORMATINET </w:instrText>
+      </w:r>
+      <w:r>
+        <w:rPr>
+          <w:noProof/>
+        </w:rPr>
+        <w:fldChar w:fldCharType="separate"/>
+      </w:r>
+      <w:r>
+        <w:rPr>
+          <w:noProof/>
+        </w:rPr>
         <w:pict w14:anchorId="5D0E0EC9">
-          <v:shape id="_x0000_i1027" type="#_x0000_t75" alt="A diagram of a dealer's turn execution&#13;&#10;&#13;&#10;AI-generated content may be incorrect." style="width:470.9pt;height:232.2pt;mso-width-percent:0;mso-height-percent:0;mso-width-percent:0;mso-height-percent:0">
+          <v:shape id="_x0000_i1041" type="#_x0000_t75" alt="A diagram of a dealer's turn execution&#10;&#10;&#10;&#10;AI-generated content may be incorrect." style="width:471pt;height:231.75pt;mso-width-percent:0;mso-height-percent:0;mso-width-percent:0;mso-height-percent:0">
             <v:imagedata r:id="rId23" r:href="rId24"/>
           </v:shape>
         </w:pict>
+      </w:r>
+      <w:r>
+        <w:rPr>
+          <w:noProof/>
+        </w:rPr>
+        <w:fldChar w:fldCharType="end"/>
+      </w:r>
+      <w:r>
+        <w:rPr>
+          <w:noProof/>
+        </w:rPr>
+        <w:fldChar w:fldCharType="end"/>
       </w:r>
       <w:r>
         <w:rPr>
@@ -10682,7 +10809,7 @@
           <w:numId w:val="2"/>
         </w:numPr>
       </w:pPr>
-      <w:bookmarkStart w:id="39" w:name="_Toc192173129"/>
+      <w:bookmarkStart w:id="39" w:name="_Toc192176404"/>
       <w:r>
         <w:lastRenderedPageBreak/>
         <w:t>Determine Game Outcome</w:t>
@@ -10721,11 +10848,59 @@
         <w:rPr>
           <w:noProof/>
         </w:rPr>
+        <w:fldChar w:fldCharType="begin"/>
+      </w:r>
+      <w:r>
+        <w:rPr>
+          <w:noProof/>
+        </w:rPr>
+        <w:instrText xml:space="preserve"> INCLUDEPICTURE  "https://documents.lucid.app/documents/dc99610d-ce7b-4067-b088-a51e3af38187/pages/.Q4MUjXso07N?a=3528&amp;x=6197&amp;y=1460&amp;w=1365&amp;h=419&amp;store=1&amp;accept=image/*&amp;auth=LCA 61a8824201acb07785ef903ed16865e14c5bd130a411956ef4737cce11c4bc81-ts=1741307575" \* MERGEFORMATINET </w:instrText>
+      </w:r>
+      <w:r>
+        <w:rPr>
+          <w:noProof/>
+        </w:rPr>
+        <w:fldChar w:fldCharType="separate"/>
+      </w:r>
+      <w:r>
+        <w:rPr>
+          <w:noProof/>
+        </w:rPr>
+        <w:fldChar w:fldCharType="begin"/>
+      </w:r>
+      <w:r>
+        <w:rPr>
+          <w:noProof/>
+        </w:rPr>
+        <w:instrText xml:space="preserve"> INCLUDEPICTURE  "https://documents.lucid.app/documents/dc99610d-ce7b-4067-b088-a51e3af38187/pages/.Q4MUjXso07N?a=3528&amp;x=6197&amp;y=1460&amp;w=1365&amp;h=419&amp;store=1&amp;accept=image/*&amp;auth=LCA 61a8824201acb07785ef903ed16865e14c5bd130a411956ef4737cce11c4bc81-ts=1741307575" \* MERGEFORMATINET </w:instrText>
+      </w:r>
+      <w:r>
+        <w:rPr>
+          <w:noProof/>
+        </w:rPr>
+        <w:fldChar w:fldCharType="separate"/>
+      </w:r>
+      <w:r>
+        <w:rPr>
+          <w:noProof/>
+        </w:rPr>
         <w:pict w14:anchorId="2BEE1A29">
-          <v:shape id="_x0000_i1026" type="#_x0000_t75" alt="A diagram of a game&#13;&#10;&#13;&#10;AI-generated content may be incorrect." style="width:530.6pt;height:162.15pt;mso-width-percent:0;mso-height-percent:0;mso-position-vertical:absolute;mso-width-percent:0;mso-height-percent:0">
+          <v:shape id="_x0000_i1042" type="#_x0000_t75" alt="A diagram of a game&#10;&#10;&#10;&#10;AI-generated content may be incorrect." style="width:531pt;height:162pt;mso-width-percent:0;mso-height-percent:0;mso-position-vertical:absolute;mso-width-percent:0;mso-height-percent:0">
             <v:imagedata r:id="rId25" r:href="rId26"/>
           </v:shape>
         </w:pict>
+      </w:r>
+      <w:r>
+        <w:rPr>
+          <w:noProof/>
+        </w:rPr>
+        <w:fldChar w:fldCharType="end"/>
+      </w:r>
+      <w:r>
+        <w:rPr>
+          <w:noProof/>
+        </w:rPr>
+        <w:fldChar w:fldCharType="end"/>
       </w:r>
       <w:r>
         <w:rPr>
@@ -10746,7 +10921,7 @@
           <w:numId w:val="2"/>
         </w:numPr>
       </w:pPr>
-      <w:bookmarkStart w:id="40" w:name="_Toc192173130"/>
+      <w:bookmarkStart w:id="40" w:name="_Toc192176405"/>
       <w:r>
         <w:t>Update Leaderboard</w:t>
       </w:r>
@@ -10785,11 +10960,59 @@
         <w:rPr>
           <w:noProof/>
         </w:rPr>
+        <w:fldChar w:fldCharType="begin"/>
+      </w:r>
+      <w:r>
+        <w:rPr>
+          <w:noProof/>
+        </w:rPr>
+        <w:instrText xml:space="preserve"> INCLUDEPICTURE  "https://documents.lucid.app/documents/dc99610d-ce7b-4067-b088-a51e3af38187/pages/.Q4MUjXso07N?a=3528&amp;x=7551&amp;y=1404&amp;w=1057&amp;h=397&amp;store=1&amp;accept=image/*&amp;auth=LCA 04c05c668c6abb246575b036571317f0e421c78d183ad9d9623497a9fba75c86-ts=1741307575" \* MERGEFORMATINET </w:instrText>
+      </w:r>
+      <w:r>
+        <w:rPr>
+          <w:noProof/>
+        </w:rPr>
+        <w:fldChar w:fldCharType="separate"/>
+      </w:r>
+      <w:r>
+        <w:rPr>
+          <w:noProof/>
+        </w:rPr>
+        <w:fldChar w:fldCharType="begin"/>
+      </w:r>
+      <w:r>
+        <w:rPr>
+          <w:noProof/>
+        </w:rPr>
+        <w:instrText xml:space="preserve"> INCLUDEPICTURE  "https://documents.lucid.app/documents/dc99610d-ce7b-4067-b088-a51e3af38187/pages/.Q4MUjXso07N?a=3528&amp;x=7551&amp;y=1404&amp;w=1057&amp;h=397&amp;store=1&amp;accept=image/*&amp;auth=LCA 04c05c668c6abb246575b036571317f0e421c78d183ad9d9623497a9fba75c86-ts=1741307575" \* MERGEFORMATINET </w:instrText>
+      </w:r>
+      <w:r>
+        <w:rPr>
+          <w:noProof/>
+        </w:rPr>
+        <w:fldChar w:fldCharType="separate"/>
+      </w:r>
+      <w:r>
+        <w:rPr>
+          <w:noProof/>
+        </w:rPr>
         <w:pict w14:anchorId="7FD55D30">
-          <v:shape id="_x0000_i1025" type="#_x0000_t75" alt="A blue oval with black text&#13;&#10;&#13;&#10;AI-generated content may be incorrect." style="width:496.2pt;height:187.45pt;mso-width-percent:0;mso-height-percent:0;mso-width-percent:0;mso-height-percent:0">
+          <v:shape id="_x0000_i1043" type="#_x0000_t75" alt="A blue oval with black text&#10;&#10;&#10;&#10;AI-generated content may be incorrect." style="width:495.75pt;height:187.5pt;mso-width-percent:0;mso-height-percent:0;mso-width-percent:0;mso-height-percent:0">
             <v:imagedata r:id="rId27" r:href="rId28"/>
           </v:shape>
         </w:pict>
+      </w:r>
+      <w:r>
+        <w:rPr>
+          <w:noProof/>
+        </w:rPr>
+        <w:fldChar w:fldCharType="end"/>
+      </w:r>
+      <w:r>
+        <w:rPr>
+          <w:noProof/>
+        </w:rPr>
+        <w:fldChar w:fldCharType="end"/>
       </w:r>
       <w:r>
         <w:rPr>
@@ -10809,14 +11032,14 @@
           <w:numId w:val="2"/>
         </w:numPr>
       </w:pPr>
-      <w:bookmarkStart w:id="41" w:name="_Toc192173131"/>
+      <w:bookmarkStart w:id="41" w:name="_Toc192176406"/>
       <w:r>
         <w:rPr>
           <w:noProof/>
         </w:rPr>
         <w:lastRenderedPageBreak/>
         <w:pict w14:anchorId="461DA65B">
-          <v:shape id="_x0000_s2051" type="#_x0000_t75" alt="A diagram of a diagram&#13;&#10;&#13;&#10;AI-generated content may be incorrect." style="position:absolute;left:0;text-align:left;margin-left:-36.5pt;margin-top:28.25pt;width:508.55pt;height:283.45pt;z-index:-251655168;mso-wrap-edited:f;mso-width-percent:0;mso-height-percent:0;mso-width-percent:0;mso-height-percent:0">
+          <v:shape id="_x0000_s2051" type="#_x0000_t75" alt="A diagram of a diagram&#10;&#10;&#10;&#10;AI-generated content may be incorrect." style="position:absolute;left:0;text-align:left;margin-left:-36.5pt;margin-top:28.25pt;width:508.55pt;height:283.45pt;z-index:-251655168;mso-width-percent:0;mso-height-percent:0;mso-width-percent:0;mso-height-percent:0" wrapcoords="-32 0 -32 21543 21600 21543 21600 0 -32 0">
             <v:imagedata r:id="rId29" o:title="*&amp;auth=LCA 03326f3521584dd973e12cebee6690319d1372bd41e31f222477eb316635ad5d-ts=1741307575"/>
             <w10:wrap type="through"/>
           </v:shape>
@@ -10837,13 +11060,13 @@
           <w:numId w:val="2"/>
         </w:numPr>
       </w:pPr>
-      <w:bookmarkStart w:id="42" w:name="_Toc192173132"/>
+      <w:bookmarkStart w:id="42" w:name="_Toc192176407"/>
       <w:r>
         <w:rPr>
           <w:noProof/>
         </w:rPr>
         <w:pict w14:anchorId="0C739EF8">
-          <v:shape id="_x0000_s2050" type="#_x0000_t75" alt="A diagram of a device&#13;&#10;&#13;&#10;AI-generated content may be incorrect." style="position:absolute;left:0;text-align:left;margin-left:-36.35pt;margin-top:11.45pt;width:531.35pt;height:378.25pt;z-index:-251657216;mso-wrap-edited:f;mso-width-percent:0;mso-height-percent:0;mso-width-percent:0;mso-height-percent:0">
+          <v:shape id="_x0000_s2050" type="#_x0000_t75" alt="A diagram of a device&#10;&#10;&#10;&#10;AI-generated content may be incorrect." style="position:absolute;left:0;text-align:left;margin-left:-36.35pt;margin-top:11.45pt;width:531.35pt;height:378.25pt;z-index:-251657216;mso-wrap-edited:f;mso-width-percent:0;mso-height-percent:0;mso-width-percent:0;mso-height-percent:0">
             <v:imagedata r:id="rId30" o:title="*&amp;auth=LCA bd4b82708a194e2bad3fe423440d86c7bd71742be8f2f83b0aec36dcaf166175-ts=1741307575"/>
           </v:shape>
         </w:pict>
@@ -10886,7 +11109,7 @@
           <w:left w:val="single" w:sz="12" w:space="0" w:color="000000"/>
         </w:pBdr>
       </w:pPr>
-      <w:bookmarkStart w:id="43" w:name="_Toc192173133"/>
+      <w:bookmarkStart w:id="43" w:name="_Toc192176408"/>
       <w:r>
         <w:lastRenderedPageBreak/>
         <w:t>UML Class Diagram(s)</w:t>
@@ -10896,6 +11119,7 @@
     <w:p>
       <w:r>
         <w:rPr>
+          <w:noProof/>
           <w:vertAlign w:val="subscript"/>
         </w:rPr>
         <w:drawing>
@@ -10951,6 +11175,7 @@
       </w:r>
       <w:r>
         <w:rPr>
+          <w:noProof/>
           <w:vertAlign w:val="subscript"/>
         </w:rPr>
         <w:drawing>
@@ -10991,27 +11216,6 @@
       </w:r>
     </w:p>
     <w:p/>
-    <w:p/>
-    <w:p/>
-    <w:p/>
-    <w:p/>
-    <w:p/>
-    <w:p/>
-    <w:p/>
-    <w:p/>
-    <w:p/>
-    <w:p/>
-    <w:p/>
-    <w:p/>
-    <w:p/>
-    <w:p/>
-    <w:p/>
-    <w:p/>
-    <w:p/>
-    <w:p/>
-    <w:p/>
-    <w:p/>
-    <w:p/>
     <w:p>
       <w:pPr>
         <w:pStyle w:val="Heading1"/>
@@ -11023,12 +11227,252 @@
           <w:left w:val="single" w:sz="12" w:space="0" w:color="000000"/>
         </w:pBdr>
       </w:pPr>
-      <w:bookmarkStart w:id="44" w:name="_Toc192173137"/>
+      <w:bookmarkStart w:id="44" w:name="_Toc192176409"/>
       <w:r>
         <w:lastRenderedPageBreak/>
         <w:t>Sequence Diagrams</w:t>
       </w:r>
       <w:bookmarkEnd w:id="44"/>
+    </w:p>
+    <w:p>
+      <w:pPr>
+        <w:jc w:val="center"/>
+      </w:pPr>
+      <w:r>
+        <w:rPr>
+          <w:noProof/>
+        </w:rPr>
+        <w:drawing>
+          <wp:inline distT="0" distB="0" distL="0" distR="0" wp14:anchorId="11039A19" wp14:editId="7924C597">
+            <wp:extent cx="3409950" cy="3991123"/>
+            <wp:effectExtent l="0" t="0" r="0" b="0"/>
+            <wp:docPr id="1705410298" name="Picture 1"/>
+            <wp:cNvGraphicFramePr>
+              <a:graphicFrameLocks xmlns:a="http://schemas.openxmlformats.org/drawingml/2006/main" noChangeAspect="1"/>
+            </wp:cNvGraphicFramePr>
+            <a:graphic xmlns:a="http://schemas.openxmlformats.org/drawingml/2006/main">
+              <a:graphicData uri="http://schemas.openxmlformats.org/drawingml/2006/picture">
+                <pic:pic xmlns:pic="http://schemas.openxmlformats.org/drawingml/2006/picture">
+                  <pic:nvPicPr>
+                    <pic:cNvPr id="0" name="Picture 20"/>
+                    <pic:cNvPicPr>
+                      <a:picLocks noChangeAspect="1" noChangeArrowheads="1"/>
+                    </pic:cNvPicPr>
+                  </pic:nvPicPr>
+                  <pic:blipFill>
+                    <a:blip r:embed="rId33" cstate="print">
+                      <a:extLst>
+                        <a:ext uri="{28A0092B-C50C-407E-A947-70E740481C1C}">
+                          <a14:useLocalDpi xmlns:a14="http://schemas.microsoft.com/office/drawing/2010/main" val="0"/>
+                        </a:ext>
+                      </a:extLst>
+                    </a:blip>
+                    <a:srcRect/>
+                    <a:stretch>
+                      <a:fillRect/>
+                    </a:stretch>
+                  </pic:blipFill>
+                  <pic:spPr bwMode="auto">
+                    <a:xfrm>
+                      <a:off x="0" y="0"/>
+                      <a:ext cx="3410505" cy="3991772"/>
+                    </a:xfrm>
+                    <a:prstGeom prst="rect">
+                      <a:avLst/>
+                    </a:prstGeom>
+                    <a:noFill/>
+                    <a:ln>
+                      <a:noFill/>
+                    </a:ln>
+                  </pic:spPr>
+                </pic:pic>
+              </a:graphicData>
+            </a:graphic>
+          </wp:inline>
+        </w:drawing>
+      </w:r>
+      <w:r>
+        <w:rPr>
+          <w:noProof/>
+        </w:rPr>
+        <w:drawing>
+          <wp:inline distT="0" distB="0" distL="0" distR="0" wp14:anchorId="1FFFE3A6" wp14:editId="0CE542D4">
+            <wp:extent cx="3733800" cy="3500032"/>
+            <wp:effectExtent l="0" t="0" r="0" b="0"/>
+            <wp:docPr id="1332398311" name="Picture 2"/>
+            <wp:cNvGraphicFramePr>
+              <a:graphicFrameLocks xmlns:a="http://schemas.openxmlformats.org/drawingml/2006/main" noChangeAspect="1"/>
+            </wp:cNvGraphicFramePr>
+            <a:graphic xmlns:a="http://schemas.openxmlformats.org/drawingml/2006/main">
+              <a:graphicData uri="http://schemas.openxmlformats.org/drawingml/2006/picture">
+                <pic:pic xmlns:pic="http://schemas.openxmlformats.org/drawingml/2006/picture">
+                  <pic:nvPicPr>
+                    <pic:cNvPr id="0" name="Picture 21"/>
+                    <pic:cNvPicPr>
+                      <a:picLocks noChangeAspect="1" noChangeArrowheads="1"/>
+                    </pic:cNvPicPr>
+                  </pic:nvPicPr>
+                  <pic:blipFill>
+                    <a:blip r:embed="rId34" cstate="print">
+                      <a:extLst>
+                        <a:ext uri="{28A0092B-C50C-407E-A947-70E740481C1C}">
+                          <a14:useLocalDpi xmlns:a14="http://schemas.microsoft.com/office/drawing/2010/main" val="0"/>
+                        </a:ext>
+                      </a:extLst>
+                    </a:blip>
+                    <a:srcRect/>
+                    <a:stretch>
+                      <a:fillRect/>
+                    </a:stretch>
+                  </pic:blipFill>
+                  <pic:spPr bwMode="auto">
+                    <a:xfrm>
+                      <a:off x="0" y="0"/>
+                      <a:ext cx="3739805" cy="3505661"/>
+                    </a:xfrm>
+                    <a:prstGeom prst="rect">
+                      <a:avLst/>
+                    </a:prstGeom>
+                    <a:noFill/>
+                    <a:ln>
+                      <a:noFill/>
+                    </a:ln>
+                  </pic:spPr>
+                </pic:pic>
+              </a:graphicData>
+            </a:graphic>
+          </wp:inline>
+        </w:drawing>
+      </w:r>
+      <w:r>
+        <w:rPr>
+          <w:noProof/>
+        </w:rPr>
+        <w:lastRenderedPageBreak/>
+        <w:drawing>
+          <wp:inline distT="0" distB="0" distL="0" distR="0" wp14:anchorId="496CFF0F" wp14:editId="7581BDB5">
+            <wp:extent cx="5476875" cy="5724525"/>
+            <wp:effectExtent l="0" t="0" r="0" b="0"/>
+            <wp:docPr id="23618037" name="Picture 3"/>
+            <wp:cNvGraphicFramePr>
+              <a:graphicFrameLocks xmlns:a="http://schemas.openxmlformats.org/drawingml/2006/main" noChangeAspect="1"/>
+            </wp:cNvGraphicFramePr>
+            <a:graphic xmlns:a="http://schemas.openxmlformats.org/drawingml/2006/main">
+              <a:graphicData uri="http://schemas.openxmlformats.org/drawingml/2006/picture">
+                <pic:pic xmlns:pic="http://schemas.openxmlformats.org/drawingml/2006/picture">
+                  <pic:nvPicPr>
+                    <pic:cNvPr id="0" name="Picture 22"/>
+                    <pic:cNvPicPr>
+                      <a:picLocks noChangeAspect="1" noChangeArrowheads="1"/>
+                    </pic:cNvPicPr>
+                  </pic:nvPicPr>
+                  <pic:blipFill>
+                    <a:blip r:embed="rId35" cstate="print">
+                      <a:extLst>
+                        <a:ext uri="{28A0092B-C50C-407E-A947-70E740481C1C}">
+                          <a14:useLocalDpi xmlns:a14="http://schemas.microsoft.com/office/drawing/2010/main" val="0"/>
+                        </a:ext>
+                      </a:extLst>
+                    </a:blip>
+                    <a:srcRect/>
+                    <a:stretch>
+                      <a:fillRect/>
+                    </a:stretch>
+                  </pic:blipFill>
+                  <pic:spPr bwMode="auto">
+                    <a:xfrm>
+                      <a:off x="0" y="0"/>
+                      <a:ext cx="5476875" cy="5724525"/>
+                    </a:xfrm>
+                    <a:prstGeom prst="rect">
+                      <a:avLst/>
+                    </a:prstGeom>
+                    <a:noFill/>
+                    <a:ln>
+                      <a:noFill/>
+                    </a:ln>
+                  </pic:spPr>
+                </pic:pic>
+              </a:graphicData>
+            </a:graphic>
+          </wp:inline>
+        </w:drawing>
+      </w:r>
+      <w:r>
+        <w:rPr>
+          <w:noProof/>
+        </w:rPr>
+        <w:lastRenderedPageBreak/>
+        <w:drawing>
+          <wp:inline distT="0" distB="0" distL="0" distR="0" wp14:anchorId="67ED0F82" wp14:editId="0C78E8BD">
+            <wp:extent cx="5476875" cy="4943475"/>
+            <wp:effectExtent l="0" t="0" r="0" b="0"/>
+            <wp:docPr id="12368667" name="Picture 4"/>
+            <wp:cNvGraphicFramePr>
+              <a:graphicFrameLocks xmlns:a="http://schemas.openxmlformats.org/drawingml/2006/main" noChangeAspect="1"/>
+            </wp:cNvGraphicFramePr>
+            <a:graphic xmlns:a="http://schemas.openxmlformats.org/drawingml/2006/main">
+              <a:graphicData uri="http://schemas.openxmlformats.org/drawingml/2006/picture">
+                <pic:pic xmlns:pic="http://schemas.openxmlformats.org/drawingml/2006/picture">
+                  <pic:nvPicPr>
+                    <pic:cNvPr id="0" name="Picture 23"/>
+                    <pic:cNvPicPr>
+                      <a:picLocks noChangeAspect="1" noChangeArrowheads="1"/>
+                    </pic:cNvPicPr>
+                  </pic:nvPicPr>
+                  <pic:blipFill>
+                    <a:blip r:embed="rId36" cstate="print">
+                      <a:extLst>
+                        <a:ext uri="{28A0092B-C50C-407E-A947-70E740481C1C}">
+                          <a14:useLocalDpi xmlns:a14="http://schemas.microsoft.com/office/drawing/2010/main" val="0"/>
+                        </a:ext>
+                      </a:extLst>
+                    </a:blip>
+                    <a:srcRect/>
+                    <a:stretch>
+                      <a:fillRect/>
+                    </a:stretch>
+                  </pic:blipFill>
+                  <pic:spPr bwMode="auto">
+                    <a:xfrm>
+                      <a:off x="0" y="0"/>
+                      <a:ext cx="5476875" cy="4943475"/>
+                    </a:xfrm>
+                    <a:prstGeom prst="rect">
+                      <a:avLst/>
+                    </a:prstGeom>
+                    <a:noFill/>
+                    <a:ln>
+                      <a:noFill/>
+                    </a:ln>
+                  </pic:spPr>
+                </pic:pic>
+              </a:graphicData>
+            </a:graphic>
+          </wp:inline>
+        </w:drawing>
+      </w:r>
+    </w:p>
+    <w:p>
+      <w:pPr>
+        <w:pStyle w:val="Heading1"/>
+        <w:numPr>
+          <w:ilvl w:val="0"/>
+          <w:numId w:val="2"/>
+        </w:numPr>
+        <w:pBdr>
+          <w:left w:val="single" w:sz="12" w:space="0" w:color="000000"/>
+        </w:pBdr>
+      </w:pPr>
+      <w:bookmarkStart w:id="45" w:name="_Toc192176410"/>
+      <w:r>
+        <w:rPr>
+          <w:bCs/>
+        </w:rPr>
+        <w:lastRenderedPageBreak/>
+        <w:t>Non-Functional Requirements</w:t>
+      </w:r>
+      <w:bookmarkEnd w:id="45"/>
     </w:p>
     <w:p>
       <w:pPr>
@@ -11038,11 +11482,11 @@
           <w:numId w:val="2"/>
         </w:numPr>
       </w:pPr>
-      <w:bookmarkStart w:id="45" w:name="_Toc192173138"/>
+      <w:bookmarkStart w:id="46" w:name="_Toc192176411"/>
       <w:r>
         <w:t>Security and Privacy Requirements</w:t>
       </w:r>
-      <w:bookmarkEnd w:id="45"/>
+      <w:bookmarkEnd w:id="46"/>
     </w:p>
     <w:p>
       <w:pPr>
@@ -11134,11 +11578,11 @@
           <w:numId w:val="2"/>
         </w:numPr>
       </w:pPr>
-      <w:bookmarkStart w:id="46" w:name="_Toc192173139"/>
+      <w:bookmarkStart w:id="47" w:name="_Toc192176412"/>
       <w:r>
         <w:t>Environmental Requirements</w:t>
       </w:r>
-      <w:bookmarkEnd w:id="46"/>
+      <w:bookmarkEnd w:id="47"/>
     </w:p>
     <w:p>
       <w:pPr>
@@ -11197,11 +11641,11 @@
           <w:numId w:val="2"/>
         </w:numPr>
       </w:pPr>
-      <w:bookmarkStart w:id="47" w:name="_Toc192173140"/>
+      <w:bookmarkStart w:id="48" w:name="_Toc192176413"/>
       <w:r>
         <w:t>Performance Requirements</w:t>
       </w:r>
-      <w:bookmarkEnd w:id="47"/>
+      <w:bookmarkEnd w:id="48"/>
     </w:p>
     <w:p>
       <w:pPr>
@@ -11281,12 +11725,12 @@
           <w:left w:val="single" w:sz="12" w:space="0" w:color="000000"/>
         </w:pBdr>
       </w:pPr>
-      <w:bookmarkStart w:id="48" w:name="_Toc192173141"/>
+      <w:bookmarkStart w:id="49" w:name="_Toc192176414"/>
       <w:r>
         <w:lastRenderedPageBreak/>
         <w:t>GitHub Repo Link</w:t>
       </w:r>
-      <w:bookmarkEnd w:id="48"/>
+      <w:bookmarkEnd w:id="49"/>
     </w:p>
     <w:p>
       <w:pPr>
@@ -11296,11 +11740,11 @@
           <w:numId w:val="2"/>
         </w:numPr>
       </w:pPr>
-      <w:bookmarkStart w:id="49" w:name="_Toc192173142"/>
+      <w:bookmarkStart w:id="50" w:name="_Toc192176415"/>
       <w:r>
         <w:t xml:space="preserve">GitHub Repo Link: </w:t>
       </w:r>
-      <w:hyperlink r:id="rId33" w:history="1">
+      <w:hyperlink r:id="rId37" w:history="1">
         <w:r>
           <w:rPr>
             <w:rStyle w:val="Hyperlink"/>
@@ -11309,48 +11753,9 @@
           </w:rPr>
           <w:t>https://github.com/CSUEB-Black-Jack-Group-5/CS401-BlackJack.git</w:t>
         </w:r>
-        <w:bookmarkEnd w:id="49"/>
+        <w:bookmarkEnd w:id="50"/>
       </w:hyperlink>
     </w:p>
-    <w:p/>
-    <w:p/>
-    <w:p/>
-    <w:p/>
-    <w:p/>
-    <w:p/>
-    <w:p/>
-    <w:p/>
-    <w:p/>
-    <w:p/>
-    <w:p/>
-    <w:p/>
-    <w:p/>
-    <w:p/>
-    <w:p/>
-    <w:p/>
-    <w:p/>
-    <w:p/>
-    <w:p/>
-    <w:p/>
-    <w:p/>
-    <w:p/>
-    <w:p/>
-    <w:p/>
-    <w:p/>
-    <w:p/>
-    <w:p/>
-    <w:p/>
-    <w:p/>
-    <w:p/>
-    <w:p/>
-    <w:p/>
-    <w:p/>
-    <w:p/>
-    <w:p/>
-    <w:p/>
-    <w:p/>
-    <w:p/>
-    <w:p/>
     <w:p/>
     <w:sectPr>
       <w:type w:val="continuous"/>
@@ -11394,7 +11799,7 @@
         <w:noProof/>
       </w:rPr>
       <w:pict w14:anchorId="593CCA92">
-        <v:rect id="Rectangle 48" o:spid="_x0000_s1026" style="position:absolute;margin-left:0;margin-top:.05pt;width:4.65pt;height:9.35pt;z-index:-503316473;visibility:visible;mso-wrap-style:square;mso-width-percent:0;mso-height-percent:0;mso-wrap-distance-left:0;mso-wrap-distance-top:0;mso-wrap-distance-right:0;mso-wrap-distance-bottom:0;mso-position-horizontal:center;mso-position-horizontal-relative:margin;mso-position-vertical:absolute;mso-position-vertical-relative:text;mso-width-percent:0;mso-height-percent:0;mso-width-relative:page;mso-height-relative:page;v-text-anchor:top" o:gfxdata="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" o:allowincell="f" filled="f" stroked="f" strokeweight="0">
+        <v:rect id="Rectangle 48" o:spid="_x0000_s1026" style="position:absolute;margin-left:0;margin-top:.05pt;width:4.65pt;height:9.35pt;z-index:-503316473;visibility:visible;mso-wrap-style:square;mso-width-percent:0;mso-height-percent:0;mso-wrap-distance-left:0;mso-wrap-distance-top:0;mso-wrap-distance-right:0;mso-wrap-distance-bottom:0;mso-position-horizontal:center;mso-position-horizontal-relative:margin;mso-position-vertical:absolute;mso-position-vertical-relative:text;mso-width-percent:0;mso-height-percent:0;mso-width-relative:page;mso-height-relative:page;v-text-anchor:top" o:gfxdata="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" o:allowincell="f" filled="f" stroked="f" strokeweight="0">
           <v:textbox inset="0,0,0,0">
             <w:txbxContent>
               <w:p>
@@ -11458,7 +11863,7 @@
         <w:noProof/>
       </w:rPr>
       <w:pict w14:anchorId="1BA79C8D">
-        <v:rect id="Rectangle 46" o:spid="_x0000_s1025" style="position:absolute;margin-left:0;margin-top:.05pt;width:5.65pt;height:1.8pt;z-index:-503316474;visibility:visible;mso-wrap-style:square;mso-width-percent:0;mso-height-percent:0;mso-wrap-distance-left:0;mso-wrap-distance-top:0;mso-wrap-distance-right:0;mso-wrap-distance-bottom:0;mso-position-horizontal:center;mso-position-horizontal-relative:margin;mso-position-vertical:absolute;mso-position-vertical-relative:text;mso-width-percent:0;mso-height-percent:0;mso-width-relative:page;mso-height-relative:page;v-text-anchor:top" o:gfxdata="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" o:allowincell="f" filled="f" stroked="f" strokeweight="0">
+        <v:rect id="Rectangle 46" o:spid="_x0000_s1025" style="position:absolute;margin-left:0;margin-top:.05pt;width:5.65pt;height:1.8pt;z-index:-503316474;visibility:visible;mso-wrap-style:square;mso-width-percent:0;mso-height-percent:0;mso-wrap-distance-left:0;mso-wrap-distance-top:0;mso-wrap-distance-right:0;mso-wrap-distance-bottom:0;mso-position-horizontal:center;mso-position-horizontal-relative:margin;mso-position-vertical:absolute;mso-position-vertical-relative:text;mso-width-percent:0;mso-height-percent:0;mso-width-relative:page;mso-height-relative:page;v-text-anchor:top" o:gfxdata="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" o:allowincell="f" filled="f" stroked="f" strokeweight="0">
           <v:textbox inset="0,0,0,0">
             <w:txbxContent>
               <w:p>

</xml_diff>

<commit_message>
Remove extranious section 9
</commit_message>
<xml_diff>
--- a/SRS_Template.docx
+++ b/SRS_Template.docx
@@ -2303,7 +2303,7 @@
           <w:r>
             <w:fldChar w:fldCharType="separate"/>
           </w:r>
-          <w:hyperlink w:anchor="_Toc192176372" w:history="1">
+          <w:hyperlink w:anchor="_Toc192177534" w:history="1">
             <w:r>
               <w:rPr>
                 <w:rStyle w:val="Hyperlink"/>
@@ -2349,7 +2349,7 @@
               <w:rPr>
                 <w:noProof/>
               </w:rPr>
-              <w:instrText xml:space="preserve"> PAGEREF _Toc192176372 \h </w:instrText>
+              <w:instrText xml:space="preserve"> PAGEREF _Toc192177534 \h </w:instrText>
             </w:r>
             <w:r>
               <w:rPr>
@@ -2366,7 +2366,7 @@
               <w:rPr>
                 <w:noProof/>
               </w:rPr>
-              <w:t>v</w:t>
+              <w:t>iv</w:t>
             </w:r>
             <w:r>
               <w:rPr>
@@ -2393,7 +2393,7 @@
               <w14:ligatures w14:val="standardContextual"/>
             </w:rPr>
           </w:pPr>
-          <w:hyperlink w:anchor="_Toc192176373" w:history="1">
+          <w:hyperlink w:anchor="_Toc192177535" w:history="1">
             <w:r>
               <w:rPr>
                 <w:rStyle w:val="Hyperlink"/>
@@ -2437,7 +2437,7 @@
               <w:rPr>
                 <w:noProof/>
               </w:rPr>
-              <w:instrText xml:space="preserve"> PAGEREF _Toc192176373 \h </w:instrText>
+              <w:instrText xml:space="preserve"> PAGEREF _Toc192177535 \h </w:instrText>
             </w:r>
             <w:r>
               <w:rPr>
@@ -2454,7 +2454,7 @@
               <w:rPr>
                 <w:noProof/>
               </w:rPr>
-              <w:t>v</w:t>
+              <w:t>iv</w:t>
             </w:r>
             <w:r>
               <w:rPr>
@@ -2481,7 +2481,7 @@
               <w14:ligatures w14:val="standardContextual"/>
             </w:rPr>
           </w:pPr>
-          <w:hyperlink w:anchor="_Toc192176374" w:history="1">
+          <w:hyperlink w:anchor="_Toc192177536" w:history="1">
             <w:r>
               <w:rPr>
                 <w:rStyle w:val="Hyperlink"/>
@@ -2525,7 +2525,7 @@
               <w:rPr>
                 <w:noProof/>
               </w:rPr>
-              <w:instrText xml:space="preserve"> PAGEREF _Toc192176374 \h </w:instrText>
+              <w:instrText xml:space="preserve"> PAGEREF _Toc192177536 \h </w:instrText>
             </w:r>
             <w:r>
               <w:rPr>
@@ -2542,7 +2542,7 @@
               <w:rPr>
                 <w:noProof/>
               </w:rPr>
-              <w:t>v</w:t>
+              <w:t>iv</w:t>
             </w:r>
             <w:r>
               <w:rPr>
@@ -2569,7 +2569,7 @@
               <w14:ligatures w14:val="standardContextual"/>
             </w:rPr>
           </w:pPr>
-          <w:hyperlink w:anchor="_Toc192176375" w:history="1">
+          <w:hyperlink w:anchor="_Toc192177537" w:history="1">
             <w:r>
               <w:rPr>
                 <w:rStyle w:val="Hyperlink"/>
@@ -2614,7 +2614,7 @@
               <w:rPr>
                 <w:noProof/>
               </w:rPr>
-              <w:instrText xml:space="preserve"> PAGEREF _Toc192176375 \h </w:instrText>
+              <w:instrText xml:space="preserve"> PAGEREF _Toc192177537 \h </w:instrText>
             </w:r>
             <w:r>
               <w:rPr>
@@ -2631,7 +2631,7 @@
               <w:rPr>
                 <w:noProof/>
               </w:rPr>
-              <w:t>v</w:t>
+              <w:t>iv</w:t>
             </w:r>
             <w:r>
               <w:rPr>
@@ -2655,7 +2655,7 @@
               <w14:ligatures w14:val="standardContextual"/>
             </w:rPr>
           </w:pPr>
-          <w:hyperlink w:anchor="_Toc192176376" w:history="1">
+          <w:hyperlink w:anchor="_Toc192177538" w:history="1">
             <w:r>
               <w:rPr>
                 <w:rStyle w:val="Hyperlink"/>
@@ -2680,7 +2680,7 @@
               <w:rPr>
                 <w:noProof/>
               </w:rPr>
-              <w:instrText xml:space="preserve"> PAGEREF _Toc192176376 \h </w:instrText>
+              <w:instrText xml:space="preserve"> PAGEREF _Toc192177538 \h </w:instrText>
             </w:r>
             <w:r>
               <w:rPr>
@@ -2697,7 +2697,7 @@
               <w:rPr>
                 <w:noProof/>
               </w:rPr>
-              <w:t>v</w:t>
+              <w:t>iv</w:t>
             </w:r>
             <w:r>
               <w:rPr>
@@ -2724,7 +2724,7 @@
               <w14:ligatures w14:val="standardContextual"/>
             </w:rPr>
           </w:pPr>
-          <w:hyperlink w:anchor="_Toc192176377" w:history="1">
+          <w:hyperlink w:anchor="_Toc192177539" w:history="1">
             <w:r>
               <w:rPr>
                 <w:rStyle w:val="Hyperlink"/>
@@ -2768,7 +2768,7 @@
               <w:rPr>
                 <w:noProof/>
               </w:rPr>
-              <w:instrText xml:space="preserve"> PAGEREF _Toc192176377 \h </w:instrText>
+              <w:instrText xml:space="preserve"> PAGEREF _Toc192177539 \h </w:instrText>
             </w:r>
             <w:r>
               <w:rPr>
@@ -2785,7 +2785,7 @@
               <w:rPr>
                 <w:noProof/>
               </w:rPr>
-              <w:t>v</w:t>
+              <w:t>iv</w:t>
             </w:r>
             <w:r>
               <w:rPr>
@@ -2813,7 +2813,7 @@
               <w14:ligatures w14:val="standardContextual"/>
             </w:rPr>
           </w:pPr>
-          <w:hyperlink w:anchor="_Toc192176378" w:history="1">
+          <w:hyperlink w:anchor="_Toc192177540" w:history="1">
             <w:r>
               <w:rPr>
                 <w:rStyle w:val="Hyperlink"/>
@@ -2859,7 +2859,7 @@
               <w:rPr>
                 <w:noProof/>
               </w:rPr>
-              <w:instrText xml:space="preserve"> PAGEREF _Toc192176378 \h </w:instrText>
+              <w:instrText xml:space="preserve"> PAGEREF _Toc192177540 \h </w:instrText>
             </w:r>
             <w:r>
               <w:rPr>
@@ -2876,7 +2876,7 @@
               <w:rPr>
                 <w:noProof/>
               </w:rPr>
-              <w:t>vi</w:t>
+              <w:t>v</w:t>
             </w:r>
             <w:r>
               <w:rPr>
@@ -2903,7 +2903,7 @@
               <w14:ligatures w14:val="standardContextual"/>
             </w:rPr>
           </w:pPr>
-          <w:hyperlink w:anchor="_Toc192176379" w:history="1">
+          <w:hyperlink w:anchor="_Toc192177541" w:history="1">
             <w:r>
               <w:rPr>
                 <w:rStyle w:val="Hyperlink"/>
@@ -2947,7 +2947,7 @@
               <w:rPr>
                 <w:noProof/>
               </w:rPr>
-              <w:instrText xml:space="preserve"> PAGEREF _Toc192176379 \h </w:instrText>
+              <w:instrText xml:space="preserve"> PAGEREF _Toc192177541 \h </w:instrText>
             </w:r>
             <w:r>
               <w:rPr>
@@ -2964,7 +2964,7 @@
               <w:rPr>
                 <w:noProof/>
               </w:rPr>
-              <w:t>vi</w:t>
+              <w:t>v</w:t>
             </w:r>
             <w:r>
               <w:rPr>
@@ -2991,7 +2991,7 @@
               <w14:ligatures w14:val="standardContextual"/>
             </w:rPr>
           </w:pPr>
-          <w:hyperlink w:anchor="_Toc192176380" w:history="1">
+          <w:hyperlink w:anchor="_Toc192177542" w:history="1">
             <w:r>
               <w:rPr>
                 <w:rStyle w:val="Hyperlink"/>
@@ -3035,7 +3035,7 @@
               <w:rPr>
                 <w:noProof/>
               </w:rPr>
-              <w:instrText xml:space="preserve"> PAGEREF _Toc192176380 \h </w:instrText>
+              <w:instrText xml:space="preserve"> PAGEREF _Toc192177542 \h </w:instrText>
             </w:r>
             <w:r>
               <w:rPr>
@@ -3052,7 +3052,7 @@
               <w:rPr>
                 <w:noProof/>
               </w:rPr>
-              <w:t>vi</w:t>
+              <w:t>v</w:t>
             </w:r>
             <w:r>
               <w:rPr>
@@ -3079,7 +3079,7 @@
               <w14:ligatures w14:val="standardContextual"/>
             </w:rPr>
           </w:pPr>
-          <w:hyperlink w:anchor="_Toc192176381" w:history="1">
+          <w:hyperlink w:anchor="_Toc192177543" w:history="1">
             <w:r>
               <w:rPr>
                 <w:rStyle w:val="Hyperlink"/>
@@ -3123,7 +3123,7 @@
               <w:rPr>
                 <w:noProof/>
               </w:rPr>
-              <w:instrText xml:space="preserve"> PAGEREF _Toc192176381 \h </w:instrText>
+              <w:instrText xml:space="preserve"> PAGEREF _Toc192177543 \h </w:instrText>
             </w:r>
             <w:r>
               <w:rPr>
@@ -3140,7 +3140,7 @@
               <w:rPr>
                 <w:noProof/>
               </w:rPr>
-              <w:t>vi</w:t>
+              <w:t>v</w:t>
             </w:r>
             <w:r>
               <w:rPr>
@@ -3167,7 +3167,7 @@
               <w14:ligatures w14:val="standardContextual"/>
             </w:rPr>
           </w:pPr>
-          <w:hyperlink w:anchor="_Toc192176382" w:history="1">
+          <w:hyperlink w:anchor="_Toc192177544" w:history="1">
             <w:r>
               <w:rPr>
                 <w:rStyle w:val="Hyperlink"/>
@@ -3211,7 +3211,7 @@
               <w:rPr>
                 <w:noProof/>
               </w:rPr>
-              <w:instrText xml:space="preserve"> PAGEREF _Toc192176382 \h </w:instrText>
+              <w:instrText xml:space="preserve"> PAGEREF _Toc192177544 \h </w:instrText>
             </w:r>
             <w:r>
               <w:rPr>
@@ -3228,7 +3228,7 @@
               <w:rPr>
                 <w:noProof/>
               </w:rPr>
-              <w:t>vi</w:t>
+              <w:t>v</w:t>
             </w:r>
             <w:r>
               <w:rPr>
@@ -3255,7 +3255,7 @@
               <w14:ligatures w14:val="standardContextual"/>
             </w:rPr>
           </w:pPr>
-          <w:hyperlink w:anchor="_Toc192176383" w:history="1">
+          <w:hyperlink w:anchor="_Toc192177545" w:history="1">
             <w:r>
               <w:rPr>
                 <w:rStyle w:val="Hyperlink"/>
@@ -3299,7 +3299,7 @@
               <w:rPr>
                 <w:noProof/>
               </w:rPr>
-              <w:instrText xml:space="preserve"> PAGEREF _Toc192176383 \h </w:instrText>
+              <w:instrText xml:space="preserve"> PAGEREF _Toc192177545 \h </w:instrText>
             </w:r>
             <w:r>
               <w:rPr>
@@ -3316,7 +3316,7 @@
               <w:rPr>
                 <w:noProof/>
               </w:rPr>
-              <w:t>vi</w:t>
+              <w:t>v</w:t>
             </w:r>
             <w:r>
               <w:rPr>
@@ -3344,7 +3344,7 @@
               <w14:ligatures w14:val="standardContextual"/>
             </w:rPr>
           </w:pPr>
-          <w:hyperlink w:anchor="_Toc192176384" w:history="1">
+          <w:hyperlink w:anchor="_Toc192177546" w:history="1">
             <w:r>
               <w:rPr>
                 <w:rStyle w:val="Hyperlink"/>
@@ -3390,7 +3390,7 @@
               <w:rPr>
                 <w:noProof/>
               </w:rPr>
-              <w:instrText xml:space="preserve"> PAGEREF _Toc192176384 \h </w:instrText>
+              <w:instrText xml:space="preserve"> PAGEREF _Toc192177546 \h </w:instrText>
             </w:r>
             <w:r>
               <w:rPr>
@@ -3407,7 +3407,7 @@
               <w:rPr>
                 <w:noProof/>
               </w:rPr>
-              <w:t>vii</w:t>
+              <w:t>vi</w:t>
             </w:r>
             <w:r>
               <w:rPr>
@@ -3434,7 +3434,7 @@
               <w14:ligatures w14:val="standardContextual"/>
             </w:rPr>
           </w:pPr>
-          <w:hyperlink w:anchor="_Toc192176385" w:history="1">
+          <w:hyperlink w:anchor="_Toc192177547" w:history="1">
             <w:r>
               <w:rPr>
                 <w:rStyle w:val="Hyperlink"/>
@@ -3478,7 +3478,7 @@
               <w:rPr>
                 <w:noProof/>
               </w:rPr>
-              <w:instrText xml:space="preserve"> PAGEREF _Toc192176385 \h </w:instrText>
+              <w:instrText xml:space="preserve"> PAGEREF _Toc192177547 \h </w:instrText>
             </w:r>
             <w:r>
               <w:rPr>
@@ -3495,7 +3495,7 @@
               <w:rPr>
                 <w:noProof/>
               </w:rPr>
-              <w:t>vii</w:t>
+              <w:t>vi</w:t>
             </w:r>
             <w:r>
               <w:rPr>
@@ -3522,7 +3522,7 @@
               <w14:ligatures w14:val="standardContextual"/>
             </w:rPr>
           </w:pPr>
-          <w:hyperlink w:anchor="_Toc192176386" w:history="1">
+          <w:hyperlink w:anchor="_Toc192177548" w:history="1">
             <w:r>
               <w:rPr>
                 <w:rStyle w:val="Hyperlink"/>
@@ -3566,7 +3566,7 @@
               <w:rPr>
                 <w:noProof/>
               </w:rPr>
-              <w:instrText xml:space="preserve"> PAGEREF _Toc192176386 \h </w:instrText>
+              <w:instrText xml:space="preserve"> PAGEREF _Toc192177548 \h </w:instrText>
             </w:r>
             <w:r>
               <w:rPr>
@@ -3583,7 +3583,7 @@
               <w:rPr>
                 <w:noProof/>
               </w:rPr>
-              <w:t>vii</w:t>
+              <w:t>vi</w:t>
             </w:r>
             <w:r>
               <w:rPr>
@@ -3610,7 +3610,7 @@
               <w14:ligatures w14:val="standardContextual"/>
             </w:rPr>
           </w:pPr>
-          <w:hyperlink w:anchor="_Toc192176387" w:history="1">
+          <w:hyperlink w:anchor="_Toc192177549" w:history="1">
             <w:r>
               <w:rPr>
                 <w:rStyle w:val="Hyperlink"/>
@@ -3654,7 +3654,7 @@
               <w:rPr>
                 <w:noProof/>
               </w:rPr>
-              <w:instrText xml:space="preserve"> PAGEREF _Toc192176387 \h </w:instrText>
+              <w:instrText xml:space="preserve"> PAGEREF _Toc192177549 \h </w:instrText>
             </w:r>
             <w:r>
               <w:rPr>
@@ -3671,7 +3671,7 @@
               <w:rPr>
                 <w:noProof/>
               </w:rPr>
-              <w:t>vii</w:t>
+              <w:t>vi</w:t>
             </w:r>
             <w:r>
               <w:rPr>
@@ -3698,7 +3698,7 @@
               <w14:ligatures w14:val="standardContextual"/>
             </w:rPr>
           </w:pPr>
-          <w:hyperlink w:anchor="_Toc192176388" w:history="1">
+          <w:hyperlink w:anchor="_Toc192177550" w:history="1">
             <w:r>
               <w:rPr>
                 <w:rStyle w:val="Hyperlink"/>
@@ -3742,7 +3742,7 @@
               <w:rPr>
                 <w:noProof/>
               </w:rPr>
-              <w:instrText xml:space="preserve"> PAGEREF _Toc192176388 \h </w:instrText>
+              <w:instrText xml:space="preserve"> PAGEREF _Toc192177550 \h </w:instrText>
             </w:r>
             <w:r>
               <w:rPr>
@@ -3759,7 +3759,7 @@
               <w:rPr>
                 <w:noProof/>
               </w:rPr>
-              <w:t>vii</w:t>
+              <w:t>vi</w:t>
             </w:r>
             <w:r>
               <w:rPr>
@@ -3786,7 +3786,7 @@
               <w14:ligatures w14:val="standardContextual"/>
             </w:rPr>
           </w:pPr>
-          <w:hyperlink w:anchor="_Toc192176389" w:history="1">
+          <w:hyperlink w:anchor="_Toc192177551" w:history="1">
             <w:r>
               <w:rPr>
                 <w:rStyle w:val="Hyperlink"/>
@@ -3830,7 +3830,7 @@
               <w:rPr>
                 <w:noProof/>
               </w:rPr>
-              <w:instrText xml:space="preserve"> PAGEREF _Toc192176389 \h </w:instrText>
+              <w:instrText xml:space="preserve"> PAGEREF _Toc192177551 \h </w:instrText>
             </w:r>
             <w:r>
               <w:rPr>
@@ -3847,7 +3847,7 @@
               <w:rPr>
                 <w:noProof/>
               </w:rPr>
-              <w:t>vii</w:t>
+              <w:t>vi</w:t>
             </w:r>
             <w:r>
               <w:rPr>
@@ -3874,7 +3874,7 @@
               <w14:ligatures w14:val="standardContextual"/>
             </w:rPr>
           </w:pPr>
-          <w:hyperlink w:anchor="_Toc192176390" w:history="1">
+          <w:hyperlink w:anchor="_Toc192177552" w:history="1">
             <w:r>
               <w:rPr>
                 <w:rStyle w:val="Hyperlink"/>
@@ -3918,7 +3918,7 @@
               <w:rPr>
                 <w:noProof/>
               </w:rPr>
-              <w:instrText xml:space="preserve"> PAGEREF _Toc192176390 \h </w:instrText>
+              <w:instrText xml:space="preserve"> PAGEREF _Toc192177552 \h </w:instrText>
             </w:r>
             <w:r>
               <w:rPr>
@@ -3935,7 +3935,7 @@
               <w:rPr>
                 <w:noProof/>
               </w:rPr>
-              <w:t>viii</w:t>
+              <w:t>vii</w:t>
             </w:r>
             <w:r>
               <w:rPr>
@@ -3962,7 +3962,7 @@
               <w14:ligatures w14:val="standardContextual"/>
             </w:rPr>
           </w:pPr>
-          <w:hyperlink w:anchor="_Toc192176391" w:history="1">
+          <w:hyperlink w:anchor="_Toc192177553" w:history="1">
             <w:r>
               <w:rPr>
                 <w:rStyle w:val="Hyperlink"/>
@@ -4006,7 +4006,7 @@
               <w:rPr>
                 <w:noProof/>
               </w:rPr>
-              <w:instrText xml:space="preserve"> PAGEREF _Toc192176391 \h </w:instrText>
+              <w:instrText xml:space="preserve"> PAGEREF _Toc192177553 \h </w:instrText>
             </w:r>
             <w:r>
               <w:rPr>
@@ -4023,7 +4023,7 @@
               <w:rPr>
                 <w:noProof/>
               </w:rPr>
-              <w:t>viii</w:t>
+              <w:t>vii</w:t>
             </w:r>
             <w:r>
               <w:rPr>
@@ -4051,7 +4051,7 @@
               <w14:ligatures w14:val="standardContextual"/>
             </w:rPr>
           </w:pPr>
-          <w:hyperlink w:anchor="_Toc192176392" w:history="1">
+          <w:hyperlink w:anchor="_Toc192177554" w:history="1">
             <w:r>
               <w:rPr>
                 <w:rStyle w:val="Hyperlink"/>
@@ -4097,7 +4097,7 @@
               <w:rPr>
                 <w:noProof/>
               </w:rPr>
-              <w:instrText xml:space="preserve"> PAGEREF _Toc192176392 \h </w:instrText>
+              <w:instrText xml:space="preserve"> PAGEREF _Toc192177554 \h </w:instrText>
             </w:r>
             <w:r>
               <w:rPr>
@@ -4114,7 +4114,7 @@
               <w:rPr>
                 <w:noProof/>
               </w:rPr>
-              <w:t>ix</w:t>
+              <w:t>viii</w:t>
             </w:r>
             <w:r>
               <w:rPr>
@@ -4141,7 +4141,7 @@
               <w14:ligatures w14:val="standardContextual"/>
             </w:rPr>
           </w:pPr>
-          <w:hyperlink w:anchor="_Toc192176393" w:history="1">
+          <w:hyperlink w:anchor="_Toc192177555" w:history="1">
             <w:r>
               <w:rPr>
                 <w:rStyle w:val="Hyperlink"/>
@@ -4185,7 +4185,7 @@
               <w:rPr>
                 <w:noProof/>
               </w:rPr>
-              <w:instrText xml:space="preserve"> PAGEREF _Toc192176393 \h </w:instrText>
+              <w:instrText xml:space="preserve"> PAGEREF _Toc192177555 \h </w:instrText>
             </w:r>
             <w:r>
               <w:rPr>
@@ -4202,7 +4202,7 @@
               <w:rPr>
                 <w:noProof/>
               </w:rPr>
-              <w:t>ix</w:t>
+              <w:t>viii</w:t>
             </w:r>
             <w:r>
               <w:rPr>
@@ -4229,7 +4229,7 @@
               <w14:ligatures w14:val="standardContextual"/>
             </w:rPr>
           </w:pPr>
-          <w:hyperlink w:anchor="_Toc192176394" w:history="1">
+          <w:hyperlink w:anchor="_Toc192177556" w:history="1">
             <w:r>
               <w:rPr>
                 <w:rStyle w:val="Hyperlink"/>
@@ -4273,7 +4273,7 @@
               <w:rPr>
                 <w:noProof/>
               </w:rPr>
-              <w:instrText xml:space="preserve"> PAGEREF _Toc192176394 \h </w:instrText>
+              <w:instrText xml:space="preserve"> PAGEREF _Toc192177556 \h </w:instrText>
             </w:r>
             <w:r>
               <w:rPr>
@@ -4290,7 +4290,7 @@
               <w:rPr>
                 <w:noProof/>
               </w:rPr>
-              <w:t>ix</w:t>
+              <w:t>viii</w:t>
             </w:r>
             <w:r>
               <w:rPr>
@@ -4317,7 +4317,7 @@
               <w14:ligatures w14:val="standardContextual"/>
             </w:rPr>
           </w:pPr>
-          <w:hyperlink w:anchor="_Toc192176395" w:history="1">
+          <w:hyperlink w:anchor="_Toc192177557" w:history="1">
             <w:r>
               <w:rPr>
                 <w:rStyle w:val="Hyperlink"/>
@@ -4361,7 +4361,7 @@
               <w:rPr>
                 <w:noProof/>
               </w:rPr>
-              <w:instrText xml:space="preserve"> PAGEREF _Toc192176395 \h </w:instrText>
+              <w:instrText xml:space="preserve"> PAGEREF _Toc192177557 \h </w:instrText>
             </w:r>
             <w:r>
               <w:rPr>
@@ -4378,7 +4378,7 @@
               <w:rPr>
                 <w:noProof/>
               </w:rPr>
-              <w:t>ix</w:t>
+              <w:t>viii</w:t>
             </w:r>
             <w:r>
               <w:rPr>
@@ -4406,7 +4406,7 @@
               <w14:ligatures w14:val="standardContextual"/>
             </w:rPr>
           </w:pPr>
-          <w:hyperlink w:anchor="_Toc192176396" w:history="1">
+          <w:hyperlink w:anchor="_Toc192177558" w:history="1">
             <w:r>
               <w:rPr>
                 <w:rStyle w:val="Hyperlink"/>
@@ -4452,7 +4452,7 @@
               <w:rPr>
                 <w:noProof/>
               </w:rPr>
-              <w:instrText xml:space="preserve"> PAGEREF _Toc192176396 \h </w:instrText>
+              <w:instrText xml:space="preserve"> PAGEREF _Toc192177558 \h </w:instrText>
             </w:r>
             <w:r>
               <w:rPr>
@@ -4469,7 +4469,7 @@
               <w:rPr>
                 <w:noProof/>
               </w:rPr>
-              <w:t>10</w:t>
+              <w:t>9</w:t>
             </w:r>
             <w:r>
               <w:rPr>
@@ -4497,7 +4497,7 @@
               <w14:ligatures w14:val="standardContextual"/>
             </w:rPr>
           </w:pPr>
-          <w:hyperlink w:anchor="_Toc192176397" w:history="1">
+          <w:hyperlink w:anchor="_Toc192177559" w:history="1">
             <w:r>
               <w:rPr>
                 <w:rStyle w:val="Hyperlink"/>
@@ -4543,7 +4543,7 @@
               <w:rPr>
                 <w:noProof/>
               </w:rPr>
-              <w:instrText xml:space="preserve"> PAGEREF _Toc192176397 \h </w:instrText>
+              <w:instrText xml:space="preserve"> PAGEREF _Toc192177559 \h </w:instrText>
             </w:r>
             <w:r>
               <w:rPr>
@@ -4560,7 +4560,7 @@
               <w:rPr>
                 <w:noProof/>
               </w:rPr>
-              <w:t>15</w:t>
+              <w:t>14</w:t>
             </w:r>
             <w:r>
               <w:rPr>
@@ -4587,7 +4587,7 @@
               <w14:ligatures w14:val="standardContextual"/>
             </w:rPr>
           </w:pPr>
-          <w:hyperlink w:anchor="_Toc192176398" w:history="1">
+          <w:hyperlink w:anchor="_Toc192177560" w:history="1">
             <w:r>
               <w:rPr>
                 <w:rStyle w:val="Hyperlink"/>
@@ -4631,7 +4631,7 @@
               <w:rPr>
                 <w:noProof/>
               </w:rPr>
-              <w:instrText xml:space="preserve"> PAGEREF _Toc192176398 \h </w:instrText>
+              <w:instrText xml:space="preserve"> PAGEREF _Toc192177560 \h </w:instrText>
             </w:r>
             <w:r>
               <w:rPr>
@@ -4648,7 +4648,7 @@
               <w:rPr>
                 <w:noProof/>
               </w:rPr>
-              <w:t>15</w:t>
+              <w:t>14</w:t>
             </w:r>
             <w:r>
               <w:rPr>
@@ -4675,7 +4675,7 @@
               <w14:ligatures w14:val="standardContextual"/>
             </w:rPr>
           </w:pPr>
-          <w:hyperlink w:anchor="_Toc192176399" w:history="1">
+          <w:hyperlink w:anchor="_Toc192177561" w:history="1">
             <w:r>
               <w:rPr>
                 <w:rStyle w:val="Hyperlink"/>
@@ -4719,7 +4719,7 @@
               <w:rPr>
                 <w:noProof/>
               </w:rPr>
-              <w:instrText xml:space="preserve"> PAGEREF _Toc192176399 \h </w:instrText>
+              <w:instrText xml:space="preserve"> PAGEREF _Toc192177561 \h </w:instrText>
             </w:r>
             <w:r>
               <w:rPr>
@@ -4736,7 +4736,7 @@
               <w:rPr>
                 <w:noProof/>
               </w:rPr>
-              <w:t>16</w:t>
+              <w:t>15</w:t>
             </w:r>
             <w:r>
               <w:rPr>
@@ -4763,7 +4763,7 @@
               <w14:ligatures w14:val="standardContextual"/>
             </w:rPr>
           </w:pPr>
-          <w:hyperlink w:anchor="_Toc192176400" w:history="1">
+          <w:hyperlink w:anchor="_Toc192177562" w:history="1">
             <w:r>
               <w:rPr>
                 <w:rStyle w:val="Hyperlink"/>
@@ -4807,7 +4807,7 @@
               <w:rPr>
                 <w:noProof/>
               </w:rPr>
-              <w:instrText xml:space="preserve"> PAGEREF _Toc192176400 \h </w:instrText>
+              <w:instrText xml:space="preserve"> PAGEREF _Toc192177562 \h </w:instrText>
             </w:r>
             <w:r>
               <w:rPr>
@@ -4824,7 +4824,7 @@
               <w:rPr>
                 <w:noProof/>
               </w:rPr>
-              <w:t>17</w:t>
+              <w:t>16</w:t>
             </w:r>
             <w:r>
               <w:rPr>
@@ -4851,7 +4851,7 @@
               <w14:ligatures w14:val="standardContextual"/>
             </w:rPr>
           </w:pPr>
-          <w:hyperlink w:anchor="_Toc192176401" w:history="1">
+          <w:hyperlink w:anchor="_Toc192177563" w:history="1">
             <w:r>
               <w:rPr>
                 <w:rStyle w:val="Hyperlink"/>
@@ -4895,7 +4895,7 @@
               <w:rPr>
                 <w:noProof/>
               </w:rPr>
-              <w:instrText xml:space="preserve"> PAGEREF _Toc192176401 \h </w:instrText>
+              <w:instrText xml:space="preserve"> PAGEREF _Toc192177563 \h </w:instrText>
             </w:r>
             <w:r>
               <w:rPr>
@@ -4912,7 +4912,7 @@
               <w:rPr>
                 <w:noProof/>
               </w:rPr>
-              <w:t>18</w:t>
+              <w:t>17</w:t>
             </w:r>
             <w:r>
               <w:rPr>
@@ -4939,7 +4939,7 @@
               <w14:ligatures w14:val="standardContextual"/>
             </w:rPr>
           </w:pPr>
-          <w:hyperlink w:anchor="_Toc192176402" w:history="1">
+          <w:hyperlink w:anchor="_Toc192177564" w:history="1">
             <w:r>
               <w:rPr>
                 <w:rStyle w:val="Hyperlink"/>
@@ -4983,7 +4983,7 @@
               <w:rPr>
                 <w:noProof/>
               </w:rPr>
-              <w:instrText xml:space="preserve"> PAGEREF _Toc192176402 \h </w:instrText>
+              <w:instrText xml:space="preserve"> PAGEREF _Toc192177564 \h </w:instrText>
             </w:r>
             <w:r>
               <w:rPr>
@@ -5000,7 +5000,7 @@
               <w:rPr>
                 <w:noProof/>
               </w:rPr>
-              <w:t>19</w:t>
+              <w:t>18</w:t>
             </w:r>
             <w:r>
               <w:rPr>
@@ -5027,7 +5027,7 @@
               <w14:ligatures w14:val="standardContextual"/>
             </w:rPr>
           </w:pPr>
-          <w:hyperlink w:anchor="_Toc192176403" w:history="1">
+          <w:hyperlink w:anchor="_Toc192177565" w:history="1">
             <w:r>
               <w:rPr>
                 <w:rStyle w:val="Hyperlink"/>
@@ -5071,7 +5071,7 @@
               <w:rPr>
                 <w:noProof/>
               </w:rPr>
-              <w:instrText xml:space="preserve"> PAGEREF _Toc192176403 \h </w:instrText>
+              <w:instrText xml:space="preserve"> PAGEREF _Toc192177565 \h </w:instrText>
             </w:r>
             <w:r>
               <w:rPr>
@@ -5088,7 +5088,7 @@
               <w:rPr>
                 <w:noProof/>
               </w:rPr>
-              <w:t>19</w:t>
+              <w:t>18</w:t>
             </w:r>
             <w:r>
               <w:rPr>
@@ -5115,7 +5115,7 @@
               <w14:ligatures w14:val="standardContextual"/>
             </w:rPr>
           </w:pPr>
-          <w:hyperlink w:anchor="_Toc192176404" w:history="1">
+          <w:hyperlink w:anchor="_Toc192177566" w:history="1">
             <w:r>
               <w:rPr>
                 <w:rStyle w:val="Hyperlink"/>
@@ -5159,7 +5159,7 @@
               <w:rPr>
                 <w:noProof/>
               </w:rPr>
-              <w:instrText xml:space="preserve"> PAGEREF _Toc192176404 \h </w:instrText>
+              <w:instrText xml:space="preserve"> PAGEREF _Toc192177566 \h </w:instrText>
             </w:r>
             <w:r>
               <w:rPr>
@@ -5176,7 +5176,7 @@
               <w:rPr>
                 <w:noProof/>
               </w:rPr>
-              <w:t>20</w:t>
+              <w:t>19</w:t>
             </w:r>
             <w:r>
               <w:rPr>
@@ -5203,7 +5203,7 @@
               <w14:ligatures w14:val="standardContextual"/>
             </w:rPr>
           </w:pPr>
-          <w:hyperlink w:anchor="_Toc192176405" w:history="1">
+          <w:hyperlink w:anchor="_Toc192177567" w:history="1">
             <w:r>
               <w:rPr>
                 <w:rStyle w:val="Hyperlink"/>
@@ -5247,7 +5247,7 @@
               <w:rPr>
                 <w:noProof/>
               </w:rPr>
-              <w:instrText xml:space="preserve"> PAGEREF _Toc192176405 \h </w:instrText>
+              <w:instrText xml:space="preserve"> PAGEREF _Toc192177567 \h </w:instrText>
             </w:r>
             <w:r>
               <w:rPr>
@@ -5264,7 +5264,7 @@
               <w:rPr>
                 <w:noProof/>
               </w:rPr>
-              <w:t>20</w:t>
+              <w:t>19</w:t>
             </w:r>
             <w:r>
               <w:rPr>
@@ -5291,7 +5291,7 @@
               <w14:ligatures w14:val="standardContextual"/>
             </w:rPr>
           </w:pPr>
-          <w:hyperlink w:anchor="_Toc192176406" w:history="1">
+          <w:hyperlink w:anchor="_Toc192177568" w:history="1">
             <w:r>
               <w:rPr>
                 <w:rStyle w:val="Hyperlink"/>
@@ -5335,7 +5335,7 @@
               <w:rPr>
                 <w:noProof/>
               </w:rPr>
-              <w:instrText xml:space="preserve"> PAGEREF _Toc192176406 \h </w:instrText>
+              <w:instrText xml:space="preserve"> PAGEREF _Toc192177568 \h </w:instrText>
             </w:r>
             <w:r>
               <w:rPr>
@@ -5352,7 +5352,7 @@
               <w:rPr>
                 <w:noProof/>
               </w:rPr>
-              <w:t>21</w:t>
+              <w:t>20</w:t>
             </w:r>
             <w:r>
               <w:rPr>
@@ -5379,7 +5379,7 @@
               <w14:ligatures w14:val="standardContextual"/>
             </w:rPr>
           </w:pPr>
-          <w:hyperlink w:anchor="_Toc192176407" w:history="1">
+          <w:hyperlink w:anchor="_Toc192177569" w:history="1">
             <w:r>
               <w:rPr>
                 <w:rStyle w:val="Hyperlink"/>
@@ -5423,7 +5423,7 @@
               <w:rPr>
                 <w:noProof/>
               </w:rPr>
-              <w:instrText xml:space="preserve"> PAGEREF _Toc192176407 \h </w:instrText>
+              <w:instrText xml:space="preserve"> PAGEREF _Toc192177569 \h </w:instrText>
             </w:r>
             <w:r>
               <w:rPr>
@@ -5440,7 +5440,7 @@
               <w:rPr>
                 <w:noProof/>
               </w:rPr>
-              <w:t>21</w:t>
+              <w:t>20</w:t>
             </w:r>
             <w:r>
               <w:rPr>
@@ -5468,7 +5468,7 @@
               <w14:ligatures w14:val="standardContextual"/>
             </w:rPr>
           </w:pPr>
-          <w:hyperlink w:anchor="_Toc192176408" w:history="1">
+          <w:hyperlink w:anchor="_Toc192177570" w:history="1">
             <w:r>
               <w:rPr>
                 <w:rStyle w:val="Hyperlink"/>
@@ -5514,7 +5514,7 @@
               <w:rPr>
                 <w:noProof/>
               </w:rPr>
-              <w:instrText xml:space="preserve"> PAGEREF _Toc192176408 \h </w:instrText>
+              <w:instrText xml:space="preserve"> PAGEREF _Toc192177570 \h </w:instrText>
             </w:r>
             <w:r>
               <w:rPr>
@@ -5531,7 +5531,7 @@
               <w:rPr>
                 <w:noProof/>
               </w:rPr>
-              <w:t>22</w:t>
+              <w:t>21</w:t>
             </w:r>
             <w:r>
               <w:rPr>
@@ -5559,7 +5559,7 @@
               <w14:ligatures w14:val="standardContextual"/>
             </w:rPr>
           </w:pPr>
-          <w:hyperlink w:anchor="_Toc192176409" w:history="1">
+          <w:hyperlink w:anchor="_Toc192177571" w:history="1">
             <w:r>
               <w:rPr>
                 <w:rStyle w:val="Hyperlink"/>
@@ -5605,7 +5605,7 @@
               <w:rPr>
                 <w:noProof/>
               </w:rPr>
-              <w:instrText xml:space="preserve"> PAGEREF _Toc192176409 \h </w:instrText>
+              <w:instrText xml:space="preserve"> PAGEREF _Toc192177571 \h </w:instrText>
             </w:r>
             <w:r>
               <w:rPr>
@@ -5622,7 +5622,7 @@
               <w:rPr>
                 <w:noProof/>
               </w:rPr>
-              <w:t>24</w:t>
+              <w:t>23</w:t>
             </w:r>
             <w:r>
               <w:rPr>
@@ -5650,7 +5650,7 @@
               <w14:ligatures w14:val="standardContextual"/>
             </w:rPr>
           </w:pPr>
-          <w:hyperlink w:anchor="_Toc192176410" w:history="1">
+          <w:hyperlink w:anchor="_Toc192177572" w:history="1">
             <w:r>
               <w:rPr>
                 <w:rStyle w:val="Hyperlink"/>
@@ -5676,10 +5676,9 @@
             <w:r>
               <w:rPr>
                 <w:rStyle w:val="Hyperlink"/>
-                <w:bCs/>
-                <w:noProof/>
-              </w:rPr>
-              <w:t>Non-Functional Requirements</w:t>
+                <w:noProof/>
+              </w:rPr>
+              <w:t>GitHub Repo Link</w:t>
             </w:r>
             <w:r>
               <w:rPr>
@@ -5697,7 +5696,7 @@
               <w:rPr>
                 <w:noProof/>
               </w:rPr>
-              <w:instrText xml:space="preserve"> PAGEREF _Toc192176410 \h </w:instrText>
+              <w:instrText xml:space="preserve"> PAGEREF _Toc192177572 \h </w:instrText>
             </w:r>
             <w:r>
               <w:rPr>
@@ -5714,7 +5713,7 @@
               <w:rPr>
                 <w:noProof/>
               </w:rPr>
-              <w:t>27</w:t>
+              <w:t>26</w:t>
             </w:r>
             <w:r>
               <w:rPr>
@@ -5741,7 +5740,7 @@
               <w14:ligatures w14:val="standardContextual"/>
             </w:rPr>
           </w:pPr>
-          <w:hyperlink w:anchor="_Toc192176411" w:history="1">
+          <w:hyperlink w:anchor="_Toc192177573" w:history="1">
             <w:r>
               <w:rPr>
                 <w:rStyle w:val="Hyperlink"/>
@@ -5767,361 +5766,6 @@
                 <w:rStyle w:val="Hyperlink"/>
                 <w:noProof/>
               </w:rPr>
-              <w:t>Security and Privacy Requirements</w:t>
-            </w:r>
-            <w:r>
-              <w:rPr>
-                <w:noProof/>
-              </w:rPr>
-              <w:tab/>
-            </w:r>
-            <w:r>
-              <w:rPr>
-                <w:noProof/>
-              </w:rPr>
-              <w:fldChar w:fldCharType="begin"/>
-            </w:r>
-            <w:r>
-              <w:rPr>
-                <w:noProof/>
-              </w:rPr>
-              <w:instrText xml:space="preserve"> PAGEREF _Toc192176411 \h </w:instrText>
-            </w:r>
-            <w:r>
-              <w:rPr>
-                <w:noProof/>
-              </w:rPr>
-            </w:r>
-            <w:r>
-              <w:rPr>
-                <w:noProof/>
-              </w:rPr>
-              <w:fldChar w:fldCharType="separate"/>
-            </w:r>
-            <w:r>
-              <w:rPr>
-                <w:noProof/>
-              </w:rPr>
-              <w:t>27</w:t>
-            </w:r>
-            <w:r>
-              <w:rPr>
-                <w:noProof/>
-              </w:rPr>
-              <w:fldChar w:fldCharType="end"/>
-            </w:r>
-          </w:hyperlink>
-        </w:p>
-        <w:p>
-          <w:pPr>
-            <w:pStyle w:val="TOC2"/>
-            <w:tabs>
-              <w:tab w:val="left" w:pos="800"/>
-            </w:tabs>
-            <w:rPr>
-              <w:rFonts w:asciiTheme="minorHAnsi" w:eastAsiaTheme="minorEastAsia" w:hAnsiTheme="minorHAnsi" w:cstheme="minorBidi"/>
-              <w:smallCaps w:val="0"/>
-              <w:noProof/>
-              <w:kern w:val="2"/>
-              <w:sz w:val="24"/>
-              <w:szCs w:val="24"/>
-              <w:lang w:eastAsia="en-US"/>
-              <w14:ligatures w14:val="standardContextual"/>
-            </w:rPr>
-          </w:pPr>
-          <w:hyperlink w:anchor="_Toc192176412" w:history="1">
-            <w:r>
-              <w:rPr>
-                <w:rStyle w:val="Hyperlink"/>
-                <w:noProof/>
-              </w:rPr>
-              <w:t>9.2.</w:t>
-            </w:r>
-            <w:r>
-              <w:rPr>
-                <w:rFonts w:asciiTheme="minorHAnsi" w:eastAsiaTheme="minorEastAsia" w:hAnsiTheme="minorHAnsi" w:cstheme="minorBidi"/>
-                <w:smallCaps w:val="0"/>
-                <w:noProof/>
-                <w:kern w:val="2"/>
-                <w:sz w:val="24"/>
-                <w:szCs w:val="24"/>
-                <w:lang w:eastAsia="en-US"/>
-                <w14:ligatures w14:val="standardContextual"/>
-              </w:rPr>
-              <w:tab/>
-            </w:r>
-            <w:r>
-              <w:rPr>
-                <w:rStyle w:val="Hyperlink"/>
-                <w:noProof/>
-              </w:rPr>
-              <w:t>Environmental Requirements</w:t>
-            </w:r>
-            <w:r>
-              <w:rPr>
-                <w:noProof/>
-              </w:rPr>
-              <w:tab/>
-            </w:r>
-            <w:r>
-              <w:rPr>
-                <w:noProof/>
-              </w:rPr>
-              <w:fldChar w:fldCharType="begin"/>
-            </w:r>
-            <w:r>
-              <w:rPr>
-                <w:noProof/>
-              </w:rPr>
-              <w:instrText xml:space="preserve"> PAGEREF _Toc192176412 \h </w:instrText>
-            </w:r>
-            <w:r>
-              <w:rPr>
-                <w:noProof/>
-              </w:rPr>
-            </w:r>
-            <w:r>
-              <w:rPr>
-                <w:noProof/>
-              </w:rPr>
-              <w:fldChar w:fldCharType="separate"/>
-            </w:r>
-            <w:r>
-              <w:rPr>
-                <w:noProof/>
-              </w:rPr>
-              <w:t>27</w:t>
-            </w:r>
-            <w:r>
-              <w:rPr>
-                <w:noProof/>
-              </w:rPr>
-              <w:fldChar w:fldCharType="end"/>
-            </w:r>
-          </w:hyperlink>
-        </w:p>
-        <w:p>
-          <w:pPr>
-            <w:pStyle w:val="TOC2"/>
-            <w:tabs>
-              <w:tab w:val="left" w:pos="800"/>
-            </w:tabs>
-            <w:rPr>
-              <w:rFonts w:asciiTheme="minorHAnsi" w:eastAsiaTheme="minorEastAsia" w:hAnsiTheme="minorHAnsi" w:cstheme="minorBidi"/>
-              <w:smallCaps w:val="0"/>
-              <w:noProof/>
-              <w:kern w:val="2"/>
-              <w:sz w:val="24"/>
-              <w:szCs w:val="24"/>
-              <w:lang w:eastAsia="en-US"/>
-              <w14:ligatures w14:val="standardContextual"/>
-            </w:rPr>
-          </w:pPr>
-          <w:hyperlink w:anchor="_Toc192176413" w:history="1">
-            <w:r>
-              <w:rPr>
-                <w:rStyle w:val="Hyperlink"/>
-                <w:noProof/>
-              </w:rPr>
-              <w:t>9.3.</w:t>
-            </w:r>
-            <w:r>
-              <w:rPr>
-                <w:rFonts w:asciiTheme="minorHAnsi" w:eastAsiaTheme="minorEastAsia" w:hAnsiTheme="minorHAnsi" w:cstheme="minorBidi"/>
-                <w:smallCaps w:val="0"/>
-                <w:noProof/>
-                <w:kern w:val="2"/>
-                <w:sz w:val="24"/>
-                <w:szCs w:val="24"/>
-                <w:lang w:eastAsia="en-US"/>
-                <w14:ligatures w14:val="standardContextual"/>
-              </w:rPr>
-              <w:tab/>
-            </w:r>
-            <w:r>
-              <w:rPr>
-                <w:rStyle w:val="Hyperlink"/>
-                <w:noProof/>
-              </w:rPr>
-              <w:t>Performance Requirements</w:t>
-            </w:r>
-            <w:r>
-              <w:rPr>
-                <w:noProof/>
-              </w:rPr>
-              <w:tab/>
-            </w:r>
-            <w:r>
-              <w:rPr>
-                <w:noProof/>
-              </w:rPr>
-              <w:fldChar w:fldCharType="begin"/>
-            </w:r>
-            <w:r>
-              <w:rPr>
-                <w:noProof/>
-              </w:rPr>
-              <w:instrText xml:space="preserve"> PAGEREF _Toc192176413 \h </w:instrText>
-            </w:r>
-            <w:r>
-              <w:rPr>
-                <w:noProof/>
-              </w:rPr>
-            </w:r>
-            <w:r>
-              <w:rPr>
-                <w:noProof/>
-              </w:rPr>
-              <w:fldChar w:fldCharType="separate"/>
-            </w:r>
-            <w:r>
-              <w:rPr>
-                <w:noProof/>
-              </w:rPr>
-              <w:t>27</w:t>
-            </w:r>
-            <w:r>
-              <w:rPr>
-                <w:noProof/>
-              </w:rPr>
-              <w:fldChar w:fldCharType="end"/>
-            </w:r>
-          </w:hyperlink>
-        </w:p>
-        <w:p>
-          <w:pPr>
-            <w:pStyle w:val="TOC1"/>
-            <w:tabs>
-              <w:tab w:val="left" w:pos="600"/>
-            </w:tabs>
-            <w:rPr>
-              <w:rFonts w:asciiTheme="minorHAnsi" w:eastAsiaTheme="minorEastAsia" w:hAnsiTheme="minorHAnsi" w:cstheme="minorBidi"/>
-              <w:b w:val="0"/>
-              <w:caps w:val="0"/>
-              <w:noProof/>
-              <w:kern w:val="2"/>
-              <w:sz w:val="24"/>
-              <w:szCs w:val="24"/>
-              <w:lang w:eastAsia="en-US"/>
-              <w14:ligatures w14:val="standardContextual"/>
-            </w:rPr>
-          </w:pPr>
-          <w:hyperlink w:anchor="_Toc192176414" w:history="1">
-            <w:r>
-              <w:rPr>
-                <w:rStyle w:val="Hyperlink"/>
-                <w:noProof/>
-                <w:lang w:bidi="en-US"/>
-              </w:rPr>
-              <w:t>10.</w:t>
-            </w:r>
-            <w:r>
-              <w:rPr>
-                <w:rFonts w:asciiTheme="minorHAnsi" w:eastAsiaTheme="minorEastAsia" w:hAnsiTheme="minorHAnsi" w:cstheme="minorBidi"/>
-                <w:b w:val="0"/>
-                <w:caps w:val="0"/>
-                <w:noProof/>
-                <w:kern w:val="2"/>
-                <w:sz w:val="24"/>
-                <w:szCs w:val="24"/>
-                <w:lang w:eastAsia="en-US"/>
-                <w14:ligatures w14:val="standardContextual"/>
-              </w:rPr>
-              <w:tab/>
-            </w:r>
-            <w:r>
-              <w:rPr>
-                <w:rStyle w:val="Hyperlink"/>
-                <w:noProof/>
-              </w:rPr>
-              <w:t>GitHub Repo Link</w:t>
-            </w:r>
-            <w:r>
-              <w:rPr>
-                <w:noProof/>
-              </w:rPr>
-              <w:tab/>
-            </w:r>
-            <w:r>
-              <w:rPr>
-                <w:noProof/>
-              </w:rPr>
-              <w:fldChar w:fldCharType="begin"/>
-            </w:r>
-            <w:r>
-              <w:rPr>
-                <w:noProof/>
-              </w:rPr>
-              <w:instrText xml:space="preserve"> PAGEREF _Toc192176414 \h </w:instrText>
-            </w:r>
-            <w:r>
-              <w:rPr>
-                <w:noProof/>
-              </w:rPr>
-            </w:r>
-            <w:r>
-              <w:rPr>
-                <w:noProof/>
-              </w:rPr>
-              <w:fldChar w:fldCharType="separate"/>
-            </w:r>
-            <w:r>
-              <w:rPr>
-                <w:noProof/>
-              </w:rPr>
-              <w:t>28</w:t>
-            </w:r>
-            <w:r>
-              <w:rPr>
-                <w:noProof/>
-              </w:rPr>
-              <w:fldChar w:fldCharType="end"/>
-            </w:r>
-          </w:hyperlink>
-        </w:p>
-        <w:p>
-          <w:pPr>
-            <w:pStyle w:val="TOC2"/>
-            <w:tabs>
-              <w:tab w:val="left" w:pos="1000"/>
-            </w:tabs>
-            <w:rPr>
-              <w:rFonts w:asciiTheme="minorHAnsi" w:eastAsiaTheme="minorEastAsia" w:hAnsiTheme="minorHAnsi" w:cstheme="minorBidi"/>
-              <w:smallCaps w:val="0"/>
-              <w:noProof/>
-              <w:kern w:val="2"/>
-              <w:sz w:val="24"/>
-              <w:szCs w:val="24"/>
-              <w:lang w:eastAsia="en-US"/>
-              <w14:ligatures w14:val="standardContextual"/>
-            </w:rPr>
-          </w:pPr>
-          <w:hyperlink w:anchor="_Toc192176415" w:history="1">
-            <w:r>
-              <w:rPr>
-                <w:rStyle w:val="Hyperlink"/>
-                <w:noProof/>
-              </w:rPr>
-              <w:t>10.1.</w:t>
-            </w:r>
-            <w:r>
-              <w:rPr>
-                <w:rFonts w:asciiTheme="minorHAnsi" w:eastAsiaTheme="minorEastAsia" w:hAnsiTheme="minorHAnsi" w:cstheme="minorBidi"/>
-                <w:smallCaps w:val="0"/>
-                <w:noProof/>
-                <w:kern w:val="2"/>
-                <w:sz w:val="24"/>
-                <w:szCs w:val="24"/>
-                <w:lang w:eastAsia="en-US"/>
-                <w14:ligatures w14:val="standardContextual"/>
-              </w:rPr>
-              <w:tab/>
-            </w:r>
-            <w:r>
-              <w:rPr>
-                <w:rStyle w:val="Hyperlink"/>
-                <w:noProof/>
-              </w:rPr>
               <w:t xml:space="preserve">GitHub Repo Link: </w:t>
             </w:r>
             <w:r>
@@ -6148,7 +5792,7 @@
               <w:rPr>
                 <w:noProof/>
               </w:rPr>
-              <w:instrText xml:space="preserve"> PAGEREF _Toc192176415 \h </w:instrText>
+              <w:instrText xml:space="preserve"> PAGEREF _Toc192177573 \h </w:instrText>
             </w:r>
             <w:r>
               <w:rPr>
@@ -6165,7 +5809,7 @@
               <w:rPr>
                 <w:noProof/>
               </w:rPr>
-              <w:t>28</w:t>
+              <w:t>26</w:t>
             </w:r>
             <w:r>
               <w:rPr>
@@ -6219,7 +5863,7 @@
           <w:numId w:val="2"/>
         </w:numPr>
       </w:pPr>
-      <w:bookmarkStart w:id="2" w:name="_Toc192176372"/>
+      <w:bookmarkStart w:id="2" w:name="_Toc192177534"/>
       <w:r>
         <w:lastRenderedPageBreak/>
         <w:t>Purpose</w:t>
@@ -6269,7 +5913,7 @@
           <w:numId w:val="2"/>
         </w:numPr>
       </w:pPr>
-      <w:bookmarkStart w:id="3" w:name="_Toc192176373"/>
+      <w:bookmarkStart w:id="3" w:name="_Toc192177535"/>
       <w:r>
         <w:t>Scope</w:t>
       </w:r>
@@ -6375,7 +6019,7 @@
           <w:numId w:val="2"/>
         </w:numPr>
       </w:pPr>
-      <w:bookmarkStart w:id="4" w:name="_Toc192176374"/>
+      <w:bookmarkStart w:id="4" w:name="_Toc192177536"/>
       <w:r>
         <w:t>Definitions, Acronyms, Abbreviations</w:t>
       </w:r>
@@ -6455,7 +6099,7 @@
           <w:lang w:val="vi-VN"/>
         </w:rPr>
       </w:pPr>
-      <w:bookmarkStart w:id="5" w:name="_Toc192176375"/>
+      <w:bookmarkStart w:id="5" w:name="_Toc192177537"/>
       <w:r>
         <w:t>References</w:t>
       </w:r>
@@ -6476,7 +6120,7 @@
           <w:lang w:val="vi-VN"/>
         </w:rPr>
       </w:pPr>
-      <w:bookmarkStart w:id="6" w:name="_Toc192176376"/>
+      <w:bookmarkStart w:id="6" w:name="_Toc192177538"/>
       <w:r>
         <w:rPr>
           <w:b w:val="0"/>
@@ -6703,7 +6347,7 @@
           <w:numId w:val="2"/>
         </w:numPr>
       </w:pPr>
-      <w:bookmarkStart w:id="7" w:name="_Toc192176377"/>
+      <w:bookmarkStart w:id="7" w:name="_Toc192177539"/>
       <w:r>
         <w:t>Overview</w:t>
       </w:r>
@@ -6725,7 +6369,7 @@
           <w:numId w:val="2"/>
         </w:numPr>
       </w:pPr>
-      <w:bookmarkStart w:id="8" w:name="_Toc192176378"/>
+      <w:bookmarkStart w:id="8" w:name="_Toc192177540"/>
       <w:r>
         <w:lastRenderedPageBreak/>
         <w:t>Overall Description</w:t>
@@ -6740,7 +6384,7 @@
           <w:numId w:val="2"/>
         </w:numPr>
       </w:pPr>
-      <w:bookmarkStart w:id="9" w:name="_Toc192176379"/>
+      <w:bookmarkStart w:id="9" w:name="_Toc192177541"/>
       <w:r>
         <w:t>Product Perspective</w:t>
       </w:r>
@@ -6807,7 +6451,7 @@
           <w:numId w:val="2"/>
         </w:numPr>
       </w:pPr>
-      <w:bookmarkStart w:id="10" w:name="_Toc192176380"/>
+      <w:bookmarkStart w:id="10" w:name="_Toc192177542"/>
       <w:r>
         <w:t>Product Architecture</w:t>
       </w:r>
@@ -6847,7 +6491,7 @@
           <w:numId w:val="2"/>
         </w:numPr>
       </w:pPr>
-      <w:bookmarkStart w:id="11" w:name="_Toc192176381"/>
+      <w:bookmarkStart w:id="11" w:name="_Toc192177543"/>
       <w:r>
         <w:t>Product Functionality/Features</w:t>
       </w:r>
@@ -6933,7 +6577,7 @@
           <w:numId w:val="2"/>
         </w:numPr>
       </w:pPr>
-      <w:bookmarkStart w:id="12" w:name="_Toc192176382"/>
+      <w:bookmarkStart w:id="12" w:name="_Toc192177544"/>
       <w:r>
         <w:t>Constraints</w:t>
       </w:r>
@@ -7007,7 +6651,7 @@
           <w:numId w:val="2"/>
         </w:numPr>
       </w:pPr>
-      <w:bookmarkStart w:id="13" w:name="_Toc192176383"/>
+      <w:bookmarkStart w:id="13" w:name="_Toc192177545"/>
       <w:r>
         <w:t>Assumptions and Dependencies</w:t>
       </w:r>
@@ -7045,7 +6689,7 @@
           <w:numId w:val="2"/>
         </w:numPr>
       </w:pPr>
-      <w:bookmarkStart w:id="14" w:name="_Toc192176384"/>
+      <w:bookmarkStart w:id="14" w:name="_Toc192177546"/>
       <w:r>
         <w:lastRenderedPageBreak/>
         <w:t>Specific Requirements</w:t>
@@ -7060,7 +6704,7 @@
           <w:numId w:val="2"/>
         </w:numPr>
       </w:pPr>
-      <w:bookmarkStart w:id="15" w:name="_Toc192176385"/>
+      <w:bookmarkStart w:id="15" w:name="_Toc192177547"/>
       <w:r>
         <w:t>Functional Requirements</w:t>
       </w:r>
@@ -7074,7 +6718,7 @@
           <w:numId w:val="2"/>
         </w:numPr>
       </w:pPr>
-      <w:bookmarkStart w:id="16" w:name="_Toc192176386"/>
+      <w:bookmarkStart w:id="16" w:name="_Toc192177548"/>
       <w:r>
         <w:t>Common Requirements:</w:t>
       </w:r>
@@ -7132,7 +6776,7 @@
           <w:numId w:val="2"/>
         </w:numPr>
       </w:pPr>
-      <w:bookmarkStart w:id="17" w:name="_Toc192176387"/>
+      <w:bookmarkStart w:id="17" w:name="_Toc192177549"/>
       <w:r>
         <w:t>Multiplayer Module Requirements:</w:t>
       </w:r>
@@ -7239,7 +6883,7 @@
           <w:numId w:val="2"/>
         </w:numPr>
       </w:pPr>
-      <w:bookmarkStart w:id="18" w:name="_Toc192176388"/>
+      <w:bookmarkStart w:id="18" w:name="_Toc192177550"/>
       <w:r>
         <w:t>Stats Tracker Module Requirements</w:t>
       </w:r>
@@ -7412,7 +7056,7 @@
           <w:numId w:val="2"/>
         </w:numPr>
       </w:pPr>
-      <w:bookmarkStart w:id="19" w:name="_Toc192176389"/>
+      <w:bookmarkStart w:id="19" w:name="_Toc192177551"/>
       <w:r>
         <w:t>Cheating Mitigation Module Requirements:</w:t>
       </w:r>
@@ -7798,7 +7442,7 @@
           <w:numId w:val="2"/>
         </w:numPr>
       </w:pPr>
-      <w:bookmarkStart w:id="20" w:name="_Toc192176390"/>
+      <w:bookmarkStart w:id="20" w:name="_Toc192177552"/>
       <w:r>
         <w:t>External Interface Requirements</w:t>
       </w:r>
@@ -7863,7 +7507,7 @@
           <w:numId w:val="2"/>
         </w:numPr>
       </w:pPr>
-      <w:bookmarkStart w:id="21" w:name="_Toc192176391"/>
+      <w:bookmarkStart w:id="21" w:name="_Toc192177553"/>
       <w:r>
         <w:t>Internal Interface Requirements</w:t>
       </w:r>
@@ -7899,7 +7543,7 @@
           <w:left w:val="single" w:sz="12" w:space="0" w:color="000000"/>
         </w:pBdr>
       </w:pPr>
-      <w:bookmarkStart w:id="22" w:name="_Toc192176392"/>
+      <w:bookmarkStart w:id="22" w:name="_Toc192177554"/>
       <w:r>
         <w:lastRenderedPageBreak/>
         <w:t>Non-Functional Requirements</w:t>
@@ -7914,7 +7558,7 @@
           <w:numId w:val="2"/>
         </w:numPr>
       </w:pPr>
-      <w:bookmarkStart w:id="23" w:name="_Toc192176393"/>
+      <w:bookmarkStart w:id="23" w:name="_Toc192177555"/>
       <w:r>
         <w:t>Security and Privacy Requirements</w:t>
       </w:r>
@@ -8024,7 +7668,7 @@
           <w:numId w:val="2"/>
         </w:numPr>
       </w:pPr>
-      <w:bookmarkStart w:id="25" w:name="_Toc192176394"/>
+      <w:bookmarkStart w:id="25" w:name="_Toc192177556"/>
       <w:r>
         <w:t>Environmental Requirements</w:t>
       </w:r>
@@ -8111,7 +7755,7 @@
           <w:numId w:val="2"/>
         </w:numPr>
       </w:pPr>
-      <w:bookmarkStart w:id="29" w:name="_Toc192176395"/>
+      <w:bookmarkStart w:id="29" w:name="_Toc192177557"/>
       <w:r>
         <w:t>Performance Requirements</w:t>
       </w:r>
@@ -8226,7 +7870,7 @@
           <w:left w:val="single" w:sz="12" w:space="0" w:color="000000"/>
         </w:pBdr>
       </w:pPr>
-      <w:bookmarkStart w:id="31" w:name="_Toc192176396"/>
+      <w:bookmarkStart w:id="31" w:name="_Toc192177558"/>
       <w:r>
         <w:lastRenderedPageBreak/>
         <w:t>Use Case Specifications for Blackjack Application</w:t>
@@ -8301,7 +7945,7 @@
           <w:noProof/>
         </w:rPr>
         <w:pict w14:anchorId="47D0670B">
-          <v:rect id="_x0000_i1025" alt="" style="width:267.25pt;height:.05pt;mso-width-percent:0;mso-height-percent:0;mso-width-percent:0;mso-height-percent:0" o:hrpct="571" o:hralign="center" o:hrstd="t" o:hr="t" fillcolor="#a0a0a0" stroked="f"/>
+          <v:rect id="_x0000_i1043" alt="" style="width:227.45pt;height:.05pt;mso-width-percent:0;mso-height-percent:0;mso-width-percent:0;mso-height-percent:0" o:hrpct="486" o:hralign="center" o:hrstd="t" o:hr="t" fillcolor="#a0a0a0" stroked="f"/>
         </w:pict>
       </w:r>
     </w:p>
@@ -8513,7 +8157,7 @@
           <w:noProof/>
         </w:rPr>
         <w:pict w14:anchorId="5B943630">
-          <v:rect id="_x0000_i1026" alt="" style="width:267.25pt;height:.05pt;mso-width-percent:0;mso-height-percent:0;mso-width-percent:0;mso-height-percent:0" o:hrpct="571" o:hralign="center" o:hrstd="t" o:hr="t" fillcolor="#a0a0a0" stroked="f"/>
+          <v:rect id="_x0000_i1042" alt="" style="width:227.45pt;height:.05pt;mso-width-percent:0;mso-height-percent:0;mso-width-percent:0;mso-height-percent:0" o:hrpct="486" o:hralign="center" o:hrstd="t" o:hr="t" fillcolor="#a0a0a0" stroked="f"/>
         </w:pict>
       </w:r>
     </w:p>
@@ -8700,7 +8344,7 @@
           <w:noProof/>
         </w:rPr>
         <w:pict w14:anchorId="6FA4C0AE">
-          <v:rect id="_x0000_i1027" alt="" style="width:267.25pt;height:.05pt;mso-width-percent:0;mso-height-percent:0;mso-width-percent:0;mso-height-percent:0" o:hrpct="571" o:hralign="center" o:hrstd="t" o:hr="t" fillcolor="#a0a0a0" stroked="f"/>
+          <v:rect id="_x0000_i1041" alt="" style="width:227.45pt;height:.05pt;mso-width-percent:0;mso-height-percent:0;mso-width-percent:0;mso-height-percent:0" o:hrpct="486" o:hralign="center" o:hrstd="t" o:hr="t" fillcolor="#a0a0a0" stroked="f"/>
         </w:pict>
       </w:r>
     </w:p>
@@ -8880,7 +8524,7 @@
           <w:noProof/>
         </w:rPr>
         <w:pict w14:anchorId="3C04260E">
-          <v:rect id="_x0000_i1028" alt="" style="width:267.25pt;height:.05pt;mso-width-percent:0;mso-height-percent:0;mso-width-percent:0;mso-height-percent:0" o:hrpct="571" o:hralign="center" o:hrstd="t" o:hr="t" fillcolor="#a0a0a0" stroked="f"/>
+          <v:rect id="_x0000_i1040" alt="" style="width:227.45pt;height:.05pt;mso-width-percent:0;mso-height-percent:0;mso-width-percent:0;mso-height-percent:0" o:hrpct="486" o:hralign="center" o:hrstd="t" o:hr="t" fillcolor="#a0a0a0" stroked="f"/>
         </w:pict>
       </w:r>
     </w:p>
@@ -9046,7 +8690,7 @@
           <w:noProof/>
         </w:rPr>
         <w:pict w14:anchorId="20AAB78E">
-          <v:rect id="_x0000_i1029" alt="" style="width:267.25pt;height:.05pt;mso-width-percent:0;mso-height-percent:0;mso-width-percent:0;mso-height-percent:0" o:hrpct="571" o:hralign="center" o:hrstd="t" o:hr="t" fillcolor="#a0a0a0" stroked="f"/>
+          <v:rect id="_x0000_i1039" alt="" style="width:227.45pt;height:.05pt;mso-width-percent:0;mso-height-percent:0;mso-width-percent:0;mso-height-percent:0" o:hrpct="486" o:hralign="center" o:hrstd="t" o:hr="t" fillcolor="#a0a0a0" stroked="f"/>
         </w:pict>
       </w:r>
     </w:p>
@@ -9192,7 +8836,7 @@
           <w:noProof/>
         </w:rPr>
         <w:pict w14:anchorId="5B39D5B8">
-          <v:rect id="_x0000_i1030" alt="" style="width:267.25pt;height:.05pt;mso-width-percent:0;mso-height-percent:0;mso-width-percent:0;mso-height-percent:0" o:hrpct="571" o:hralign="center" o:hrstd="t" o:hr="t" fillcolor="#a0a0a0" stroked="f"/>
+          <v:rect id="_x0000_i1038" alt="" style="width:227.45pt;height:.05pt;mso-width-percent:0;mso-height-percent:0;mso-width-percent:0;mso-height-percent:0" o:hrpct="486" o:hralign="center" o:hrstd="t" o:hr="t" fillcolor="#a0a0a0" stroked="f"/>
         </w:pict>
       </w:r>
     </w:p>
@@ -9359,7 +9003,7 @@
           <w:noProof/>
         </w:rPr>
         <w:pict w14:anchorId="423F0F1E">
-          <v:rect id="_x0000_i1031" alt="" style="width:267.25pt;height:.05pt;mso-width-percent:0;mso-height-percent:0;mso-width-percent:0;mso-height-percent:0" o:hrpct="571" o:hralign="center" o:hrstd="t" o:hr="t" fillcolor="#a0a0a0" stroked="f"/>
+          <v:rect id="_x0000_i1037" alt="" style="width:227.45pt;height:.05pt;mso-width-percent:0;mso-height-percent:0;mso-width-percent:0;mso-height-percent:0" o:hrpct="486" o:hralign="center" o:hrstd="t" o:hr="t" fillcolor="#a0a0a0" stroked="f"/>
         </w:pict>
       </w:r>
     </w:p>
@@ -9470,7 +9114,7 @@
           <w:noProof/>
         </w:rPr>
         <w:pict w14:anchorId="323629D6">
-          <v:rect id="_x0000_i1032" alt="" style="width:267.25pt;height:.05pt;mso-width-percent:0;mso-height-percent:0;mso-width-percent:0;mso-height-percent:0" o:hrpct="571" o:hralign="center" o:hrstd="t" o:hr="t" fillcolor="#a0a0a0" stroked="f"/>
+          <v:rect id="_x0000_i1036" alt="" style="width:227.45pt;height:.05pt;mso-width-percent:0;mso-height-percent:0;mso-width-percent:0;mso-height-percent:0" o:hrpct="486" o:hralign="center" o:hrstd="t" o:hr="t" fillcolor="#a0a0a0" stroked="f"/>
         </w:pict>
       </w:r>
     </w:p>
@@ -9587,7 +9231,7 @@
           <w:noProof/>
         </w:rPr>
         <w:pict w14:anchorId="1BA55DA9">
-          <v:rect id="_x0000_i1033" alt="" style="width:267.25pt;height:.05pt;mso-width-percent:0;mso-height-percent:0;mso-width-percent:0;mso-height-percent:0" o:hrpct="571" o:hralign="center" o:hrstd="t" o:hr="t" fillcolor="#a0a0a0" stroked="f"/>
+          <v:rect id="_x0000_i1035" alt="" style="width:227.45pt;height:.05pt;mso-width-percent:0;mso-height-percent:0;mso-width-percent:0;mso-height-percent:0" o:hrpct="486" o:hralign="center" o:hrstd="t" o:hr="t" fillcolor="#a0a0a0" stroked="f"/>
         </w:pict>
       </w:r>
     </w:p>
@@ -9686,7 +9330,7 @@
           <w:noProof/>
         </w:rPr>
         <w:pict w14:anchorId="333D38BA">
-          <v:rect id="_x0000_i1034" alt="" style="width:267.25pt;height:.05pt;mso-width-percent:0;mso-height-percent:0;mso-width-percent:0;mso-height-percent:0" o:hrpct="571" o:hralign="center" o:hrstd="t" o:hr="t" fillcolor="#a0a0a0" stroked="f"/>
+          <v:rect id="_x0000_i1034" alt="" style="width:227.45pt;height:.05pt;mso-width-percent:0;mso-height-percent:0;mso-width-percent:0;mso-height-percent:0" o:hrpct="486" o:hralign="center" o:hrstd="t" o:hr="t" fillcolor="#a0a0a0" stroked="f"/>
         </w:pict>
       </w:r>
     </w:p>
@@ -9790,7 +9434,7 @@
           <w:noProof/>
         </w:rPr>
         <w:pict w14:anchorId="48EBF52A">
-          <v:rect id="_x0000_i1035" alt="" style="width:267.25pt;height:.05pt;mso-width-percent:0;mso-height-percent:0;mso-width-percent:0;mso-height-percent:0" o:hrpct="571" o:hralign="center" o:hrstd="t" o:hr="t" fillcolor="#a0a0a0" stroked="f"/>
+          <v:rect id="_x0000_i1033" alt="" style="width:227.45pt;height:.05pt;mso-width-percent:0;mso-height-percent:0;mso-width-percent:0;mso-height-percent:0" o:hrpct="486" o:hralign="center" o:hrstd="t" o:hr="t" fillcolor="#a0a0a0" stroked="f"/>
         </w:pict>
       </w:r>
     </w:p>
@@ -10058,7 +9702,7 @@
           <w:noProof/>
         </w:rPr>
         <w:pict w14:anchorId="4636428E">
-          <v:rect id="_x0000_i1036" alt="" style="width:267.25pt;height:.05pt;mso-width-percent:0;mso-height-percent:0;mso-width-percent:0;mso-height-percent:0" o:hrpct="571" o:hralign="center" o:hrstd="t" o:hr="t" fillcolor="#a0a0a0" stroked="f"/>
+          <v:rect id="_x0000_i1032" alt="" style="width:227.45pt;height:.05pt;mso-width-percent:0;mso-height-percent:0;mso-width-percent:0;mso-height-percent:0" o:hrpct="486" o:hralign="center" o:hrstd="t" o:hr="t" fillcolor="#a0a0a0" stroked="f"/>
         </w:pict>
       </w:r>
     </w:p>
@@ -10142,7 +9786,7 @@
           <w:left w:val="single" w:sz="12" w:space="0" w:color="000000"/>
         </w:pBdr>
       </w:pPr>
-      <w:bookmarkStart w:id="32" w:name="_Toc192176397"/>
+      <w:bookmarkStart w:id="32" w:name="_Toc192177559"/>
       <w:r>
         <w:lastRenderedPageBreak/>
         <w:t>UML Use Case Diagrams</w:t>
@@ -10157,7 +9801,7 @@
           <w:numId w:val="2"/>
         </w:numPr>
       </w:pPr>
-      <w:bookmarkStart w:id="33" w:name="_Toc192176398"/>
+      <w:bookmarkStart w:id="33" w:name="_Toc192177560"/>
       <w:r>
         <w:t>Player/Dealer Login</w:t>
       </w:r>
@@ -10220,7 +9864,7 @@
           <w:numId w:val="2"/>
         </w:numPr>
       </w:pPr>
-      <w:bookmarkStart w:id="34" w:name="_Toc192176399"/>
+      <w:bookmarkStart w:id="34" w:name="_Toc192177561"/>
       <w:r>
         <w:lastRenderedPageBreak/>
         <w:t>Manage Account Funds</w:t>
@@ -10235,6 +9879,42 @@
         <w:instrText xml:space="preserve"> INCLUDEPICTURE "https://documents.lucid.app/documents/dc99610d-ce7b-4067-b088-a51e3af38187/pages/.Q4MUjXso07N?a=3528&amp;x=-74&amp;y=1319&amp;w=1167&amp;h=947&amp;store=1&amp;accept=image%2F*&amp;auth=LCA%208f53326fa96adaeecb241adc58a66d99ecac103252a24073a4e28b08be12f614-ts%3D1741307575" \* MERGEFORMATINET </w:instrText>
       </w:r>
       <w:r>
+        <w:fldChar w:fldCharType="separate"/>
+      </w:r>
+      <w:r>
+        <w:rPr>
+          <w:noProof/>
+        </w:rPr>
+        <w:fldChar w:fldCharType="begin"/>
+      </w:r>
+      <w:r>
+        <w:rPr>
+          <w:noProof/>
+        </w:rPr>
+        <w:instrText xml:space="preserve"> INCLUDEPICTURE  "https://documents.lucid.app/documents/dc99610d-ce7b-4067-b088-a51e3af38187/pages/.Q4MUjXso07N?a=3528&amp;x=-74&amp;y=1319&amp;w=1167&amp;h=947&amp;store=1&amp;accept=image/*&amp;auth=LCA 8f53326fa96adaeecb241adc58a66d99ecac103252a24073a4e28b08be12f614-ts=1741307575" \* MERGEFORMATINET </w:instrText>
+      </w:r>
+      <w:r>
+        <w:rPr>
+          <w:noProof/>
+        </w:rPr>
+        <w:fldChar w:fldCharType="separate"/>
+      </w:r>
+      <w:r>
+        <w:rPr>
+          <w:noProof/>
+        </w:rPr>
+        <w:fldChar w:fldCharType="begin"/>
+      </w:r>
+      <w:r>
+        <w:rPr>
+          <w:noProof/>
+        </w:rPr>
+        <w:instrText xml:space="preserve"> INCLUDEPICTURE  "https://documents.lucid.app/documents/dc99610d-ce7b-4067-b088-a51e3af38187/pages/.Q4MUjXso07N?a=3528&amp;x=-74&amp;y=1319&amp;w=1167&amp;h=947&amp;store=1&amp;accept=image/*&amp;auth=LCA 8f53326fa96adaeecb241adc58a66d99ecac103252a24073a4e28b08be12f614-ts=1741307575" \* MERGEFORMATINET </w:instrText>
+      </w:r>
+      <w:r>
+        <w:rPr>
+          <w:noProof/>
+        </w:rPr>
         <w:fldChar w:fldCharType="separate"/>
       </w:r>
       <w:r>
@@ -10315,10 +9995,22 @@
             <v:path o:extrusionok="f" gradientshapeok="t" o:connecttype="rect"/>
             <o:lock v:ext="edit" aspectratio="t"/>
           </v:shapetype>
-          <v:shape id="_x0000_i1037" type="#_x0000_t75" alt="A diagram of a person with blue circles&#10;&#10;&#10;&#10;AI-generated content may be incorrect." style="width:466.5pt;height:378.75pt;mso-width-percent:0;mso-height-percent:0;mso-width-percent:0;mso-height-percent:0">
+          <v:shape id="_x0000_i1031" type="#_x0000_t75" alt="A diagram of a person with blue circles&#13;&#13;&#10;&#13;&#13;&#10;&#13;&#13;&#10;&#13;&#13;&#10;AI-generated content may be incorrect." style="width:467.05pt;height:378.8pt;mso-width-percent:0;mso-height-percent:0;mso-width-percent:0;mso-height-percent:0">
             <v:imagedata r:id="rId15" r:href="rId16"/>
           </v:shape>
         </w:pict>
+      </w:r>
+      <w:r>
+        <w:rPr>
+          <w:noProof/>
+        </w:rPr>
+        <w:fldChar w:fldCharType="end"/>
+      </w:r>
+      <w:r>
+        <w:rPr>
+          <w:noProof/>
+        </w:rPr>
+        <w:fldChar w:fldCharType="end"/>
       </w:r>
       <w:r>
         <w:rPr>
@@ -10352,7 +10044,7 @@
           <w:numId w:val="2"/>
         </w:numPr>
       </w:pPr>
-      <w:bookmarkStart w:id="35" w:name="_Toc192176400"/>
+      <w:bookmarkStart w:id="35" w:name="_Toc192177562"/>
       <w:r>
         <w:lastRenderedPageBreak/>
         <w:t>Join a Game</w:t>
@@ -10427,11 +10119,59 @@
         <w:rPr>
           <w:noProof/>
         </w:rPr>
+        <w:fldChar w:fldCharType="begin"/>
+      </w:r>
+      <w:r>
+        <w:rPr>
+          <w:noProof/>
+        </w:rPr>
+        <w:instrText xml:space="preserve"> INCLUDEPICTURE  "https://documents.lucid.app/documents/dc99610d-ce7b-4067-b088-a51e3af38187/pages/.Q4MUjXso07N?a=3528&amp;x=1451&amp;y=1405&amp;w=1066&amp;h=812&amp;store=1&amp;accept=image/*&amp;auth=LCA 69c96b49bbdcc3c5d63ed4346d6bdb1abdd73ad2df74e53c18d5941e4eb372b2-ts=1741307575" \* MERGEFORMATINET </w:instrText>
+      </w:r>
+      <w:r>
+        <w:rPr>
+          <w:noProof/>
+        </w:rPr>
+        <w:fldChar w:fldCharType="separate"/>
+      </w:r>
+      <w:r>
+        <w:rPr>
+          <w:noProof/>
+        </w:rPr>
+        <w:fldChar w:fldCharType="begin"/>
+      </w:r>
+      <w:r>
+        <w:rPr>
+          <w:noProof/>
+        </w:rPr>
+        <w:instrText xml:space="preserve"> INCLUDEPICTURE  "https://documents.lucid.app/documents/dc99610d-ce7b-4067-b088-a51e3af38187/pages/.Q4MUjXso07N?a=3528&amp;x=1451&amp;y=1405&amp;w=1066&amp;h=812&amp;store=1&amp;accept=image/*&amp;auth=LCA 69c96b49bbdcc3c5d63ed4346d6bdb1abdd73ad2df74e53c18d5941e4eb372b2-ts=1741307575" \* MERGEFORMATINET </w:instrText>
+      </w:r>
+      <w:r>
+        <w:rPr>
+          <w:noProof/>
+        </w:rPr>
+        <w:fldChar w:fldCharType="separate"/>
+      </w:r>
+      <w:r>
+        <w:rPr>
+          <w:noProof/>
+        </w:rPr>
         <w:pict w14:anchorId="0F2B990E">
-          <v:shape id="_x0000_i1038" type="#_x0000_t75" alt="A diagram of a game&#10;&#10;&#10;&#10;AI-generated content may be incorrect." style="width:454.5pt;height:345.75pt;mso-width-percent:0;mso-height-percent:0;mso-width-percent:0;mso-height-percent:0">
+          <v:shape id="_x0000_i1030" type="#_x0000_t75" alt="A diagram of a game&#13;&#13;&#10;&#13;&#13;&#10;&#13;&#13;&#10;&#13;&#13;&#10;AI-generated content may be incorrect." style="width:454.05pt;height:345.75pt;mso-width-percent:0;mso-height-percent:0;mso-width-percent:0;mso-height-percent:0">
             <v:imagedata r:id="rId17" r:href="rId18"/>
           </v:shape>
         </w:pict>
+      </w:r>
+      <w:r>
+        <w:rPr>
+          <w:noProof/>
+        </w:rPr>
+        <w:fldChar w:fldCharType="end"/>
+      </w:r>
+      <w:r>
+        <w:rPr>
+          <w:noProof/>
+        </w:rPr>
+        <w:fldChar w:fldCharType="end"/>
       </w:r>
       <w:r>
         <w:rPr>
@@ -10463,7 +10203,7 @@
           <w:numId w:val="2"/>
         </w:numPr>
       </w:pPr>
-      <w:bookmarkStart w:id="36" w:name="_Toc192176401"/>
+      <w:bookmarkStart w:id="36" w:name="_Toc192177563"/>
       <w:r>
         <w:lastRenderedPageBreak/>
         <w:t>Make</w:t>
@@ -10547,11 +10287,59 @@
         <w:rPr>
           <w:noProof/>
         </w:rPr>
+        <w:fldChar w:fldCharType="begin"/>
+      </w:r>
+      <w:r>
+        <w:rPr>
+          <w:noProof/>
+        </w:rPr>
+        <w:instrText xml:space="preserve"> INCLUDEPICTURE  "https://documents.lucid.app/documents/dc99610d-ce7b-4067-b088-a51e3af38187/pages/.Q4MUjXso07N?a=3528&amp;x=2592&amp;y=1400&amp;w=1043&amp;h=859&amp;store=1&amp;accept=image/*&amp;auth=LCA 9c812cd6cf86afa73212e996863c87759707b5d7f86905d36389378482d5d360-ts=1741307575" \* MERGEFORMATINET </w:instrText>
+      </w:r>
+      <w:r>
+        <w:rPr>
+          <w:noProof/>
+        </w:rPr>
+        <w:fldChar w:fldCharType="separate"/>
+      </w:r>
+      <w:r>
+        <w:rPr>
+          <w:noProof/>
+        </w:rPr>
+        <w:fldChar w:fldCharType="begin"/>
+      </w:r>
+      <w:r>
+        <w:rPr>
+          <w:noProof/>
+        </w:rPr>
+        <w:instrText xml:space="preserve"> INCLUDEPICTURE  "https://documents.lucid.app/documents/dc99610d-ce7b-4067-b088-a51e3af38187/pages/.Q4MUjXso07N?a=3528&amp;x=2592&amp;y=1400&amp;w=1043&amp;h=859&amp;store=1&amp;accept=image/*&amp;auth=LCA 9c812cd6cf86afa73212e996863c87759707b5d7f86905d36389378482d5d360-ts=1741307575" \* MERGEFORMATINET </w:instrText>
+      </w:r>
+      <w:r>
+        <w:rPr>
+          <w:noProof/>
+        </w:rPr>
+        <w:fldChar w:fldCharType="separate"/>
+      </w:r>
+      <w:r>
+        <w:rPr>
+          <w:noProof/>
+        </w:rPr>
         <w:pict w14:anchorId="58E1FBAE">
-          <v:shape id="_x0000_i1039" type="#_x0000_t75" alt="A diagram of a person with blue circles&#10;&#10;&#10;&#10;AI-generated content may be incorrect." style="width:465pt;height:381.75pt;mso-width-percent:0;mso-height-percent:0;mso-width-percent:0;mso-height-percent:0">
+          <v:shape id="_x0000_i1029" type="#_x0000_t75" alt="A diagram of a person with blue circles&#13;&#13;&#10;&#13;&#13;&#10;&#13;&#13;&#10;&#13;&#13;&#10;AI-generated content may be incorrect." style="width:465.1pt;height:381.4pt;mso-width-percent:0;mso-height-percent:0;mso-width-percent:0;mso-height-percent:0">
             <v:imagedata r:id="rId19" r:href="rId20"/>
           </v:shape>
         </w:pict>
+      </w:r>
+      <w:r>
+        <w:rPr>
+          <w:noProof/>
+        </w:rPr>
+        <w:fldChar w:fldCharType="end"/>
+      </w:r>
+      <w:r>
+        <w:rPr>
+          <w:noProof/>
+        </w:rPr>
+        <w:fldChar w:fldCharType="end"/>
       </w:r>
       <w:r>
         <w:rPr>
@@ -10584,7 +10372,7 @@
           <w:numId w:val="2"/>
         </w:numPr>
       </w:pPr>
-      <w:bookmarkStart w:id="37" w:name="_Toc192176402"/>
+      <w:bookmarkStart w:id="37" w:name="_Toc192177564"/>
       <w:r>
         <w:lastRenderedPageBreak/>
         <w:t>Play a Turn(Hit/Stand/Double/Down/Split</w:t>
@@ -10659,11 +10447,59 @@
         <w:rPr>
           <w:noProof/>
         </w:rPr>
+        <w:fldChar w:fldCharType="begin"/>
+      </w:r>
+      <w:r>
+        <w:rPr>
+          <w:noProof/>
+        </w:rPr>
+        <w:instrText xml:space="preserve"> INCLUDEPICTURE  "https://documents.lucid.app/documents/dc99610d-ce7b-4067-b088-a51e3af38187/pages/.Q4MUjXso07N?a=3528&amp;x=3736&amp;y=1400&amp;w=1387&amp;h=925&amp;store=1&amp;accept=image/*&amp;auth=LCA 2f8f9cb5865488542dbc3f5f4ef390543e01d873da41db7a3545b56537455e17-ts=1741307575" \* MERGEFORMATINET </w:instrText>
+      </w:r>
+      <w:r>
+        <w:rPr>
+          <w:noProof/>
+        </w:rPr>
+        <w:fldChar w:fldCharType="separate"/>
+      </w:r>
+      <w:r>
+        <w:rPr>
+          <w:noProof/>
+        </w:rPr>
+        <w:fldChar w:fldCharType="begin"/>
+      </w:r>
+      <w:r>
+        <w:rPr>
+          <w:noProof/>
+        </w:rPr>
+        <w:instrText xml:space="preserve"> INCLUDEPICTURE  "https://documents.lucid.app/documents/dc99610d-ce7b-4067-b088-a51e3af38187/pages/.Q4MUjXso07N?a=3528&amp;x=3736&amp;y=1400&amp;w=1387&amp;h=925&amp;store=1&amp;accept=image/*&amp;auth=LCA 2f8f9cb5865488542dbc3f5f4ef390543e01d873da41db7a3545b56537455e17-ts=1741307575" \* MERGEFORMATINET </w:instrText>
+      </w:r>
+      <w:r>
+        <w:rPr>
+          <w:noProof/>
+        </w:rPr>
+        <w:fldChar w:fldCharType="separate"/>
+      </w:r>
+      <w:r>
+        <w:rPr>
+          <w:noProof/>
+        </w:rPr>
         <w:pict w14:anchorId="60A4A751">
-          <v:shape id="_x0000_i1040" type="#_x0000_t75" alt="A diagram of a diagram&#10;&#10;&#10;&#10;AI-generated content may be incorrect." style="width:506.25pt;height:338.25pt;mso-width-percent:0;mso-height-percent:0;mso-width-percent:0;mso-height-percent:0">
+          <v:shape id="_x0000_i1028" type="#_x0000_t75" alt="A diagram of a diagram&#13;&#13;&#10;&#13;&#13;&#10;&#13;&#13;&#10;&#13;&#13;&#10;AI-generated content may be incorrect." style="width:505.95pt;height:338.6pt;mso-width-percent:0;mso-height-percent:0;mso-width-percent:0;mso-height-percent:0">
             <v:imagedata r:id="rId21" r:href="rId22"/>
           </v:shape>
         </w:pict>
+      </w:r>
+      <w:r>
+        <w:rPr>
+          <w:noProof/>
+        </w:rPr>
+        <w:fldChar w:fldCharType="end"/>
+      </w:r>
+      <w:r>
+        <w:rPr>
+          <w:noProof/>
+        </w:rPr>
+        <w:fldChar w:fldCharType="end"/>
       </w:r>
       <w:r>
         <w:rPr>
@@ -10696,7 +10532,7 @@
           <w:numId w:val="2"/>
         </w:numPr>
       </w:pPr>
-      <w:bookmarkStart w:id="38" w:name="_Toc192176403"/>
+      <w:bookmarkStart w:id="38" w:name="_Toc192177565"/>
       <w:r>
         <w:t xml:space="preserve">Dealer Turn </w:t>
       </w:r>
@@ -10773,11 +10609,59 @@
         <w:rPr>
           <w:noProof/>
         </w:rPr>
+        <w:fldChar w:fldCharType="begin"/>
+      </w:r>
+      <w:r>
+        <w:rPr>
+          <w:noProof/>
+        </w:rPr>
+        <w:instrText xml:space="preserve"> INCLUDEPICTURE  "https://documents.lucid.app/documents/dc99610d-ce7b-4067-b088-a51e3af38187/pages/.Q4MUjXso07N?a=3528&amp;x=5151&amp;y=1415&amp;w=1076&amp;h=529&amp;store=1&amp;accept=image/*&amp;auth=LCA 3022628d2de77d6f10496d064a0577043d4501d4cfbb360dee427b36643500f3-ts=1741307575" \* MERGEFORMATINET </w:instrText>
+      </w:r>
+      <w:r>
+        <w:rPr>
+          <w:noProof/>
+        </w:rPr>
+        <w:fldChar w:fldCharType="separate"/>
+      </w:r>
+      <w:r>
+        <w:rPr>
+          <w:noProof/>
+        </w:rPr>
+        <w:fldChar w:fldCharType="begin"/>
+      </w:r>
+      <w:r>
+        <w:rPr>
+          <w:noProof/>
+        </w:rPr>
+        <w:instrText xml:space="preserve"> INCLUDEPICTURE  "https://documents.lucid.app/documents/dc99610d-ce7b-4067-b088-a51e3af38187/pages/.Q4MUjXso07N?a=3528&amp;x=5151&amp;y=1415&amp;w=1076&amp;h=529&amp;store=1&amp;accept=image/*&amp;auth=LCA 3022628d2de77d6f10496d064a0577043d4501d4cfbb360dee427b36643500f3-ts=1741307575" \* MERGEFORMATINET </w:instrText>
+      </w:r>
+      <w:r>
+        <w:rPr>
+          <w:noProof/>
+        </w:rPr>
+        <w:fldChar w:fldCharType="separate"/>
+      </w:r>
+      <w:r>
+        <w:rPr>
+          <w:noProof/>
+        </w:rPr>
         <w:pict w14:anchorId="5D0E0EC9">
-          <v:shape id="_x0000_i1041" type="#_x0000_t75" alt="A diagram of a dealer's turn execution&#10;&#10;&#10;&#10;AI-generated content may be incorrect." style="width:471pt;height:231.75pt;mso-width-percent:0;mso-height-percent:0;mso-width-percent:0;mso-height-percent:0">
+          <v:shape id="_x0000_i1027" type="#_x0000_t75" alt="A diagram of a dealer's turn execution&#13;&#13;&#10;&#13;&#13;&#10;&#13;&#13;&#10;&#13;&#13;&#10;AI-generated content may be incorrect." style="width:471.55pt;height:232.2pt;mso-width-percent:0;mso-height-percent:0;mso-width-percent:0;mso-height-percent:0">
             <v:imagedata r:id="rId23" r:href="rId24"/>
           </v:shape>
         </w:pict>
+      </w:r>
+      <w:r>
+        <w:rPr>
+          <w:noProof/>
+        </w:rPr>
+        <w:fldChar w:fldCharType="end"/>
+      </w:r>
+      <w:r>
+        <w:rPr>
+          <w:noProof/>
+        </w:rPr>
+        <w:fldChar w:fldCharType="end"/>
       </w:r>
       <w:r>
         <w:rPr>
@@ -10809,7 +10693,7 @@
           <w:numId w:val="2"/>
         </w:numPr>
       </w:pPr>
-      <w:bookmarkStart w:id="39" w:name="_Toc192176404"/>
+      <w:bookmarkStart w:id="39" w:name="_Toc192177566"/>
       <w:r>
         <w:lastRenderedPageBreak/>
         <w:t>Determine Game Outcome</w:t>
@@ -10884,11 +10768,59 @@
         <w:rPr>
           <w:noProof/>
         </w:rPr>
+        <w:fldChar w:fldCharType="begin"/>
+      </w:r>
+      <w:r>
+        <w:rPr>
+          <w:noProof/>
+        </w:rPr>
+        <w:instrText xml:space="preserve"> INCLUDEPICTURE  "https://documents.lucid.app/documents/dc99610d-ce7b-4067-b088-a51e3af38187/pages/.Q4MUjXso07N?a=3528&amp;x=6197&amp;y=1460&amp;w=1365&amp;h=419&amp;store=1&amp;accept=image/*&amp;auth=LCA 61a8824201acb07785ef903ed16865e14c5bd130a411956ef4737cce11c4bc81-ts=1741307575" \* MERGEFORMATINET </w:instrText>
+      </w:r>
+      <w:r>
+        <w:rPr>
+          <w:noProof/>
+        </w:rPr>
+        <w:fldChar w:fldCharType="separate"/>
+      </w:r>
+      <w:r>
+        <w:rPr>
+          <w:noProof/>
+        </w:rPr>
+        <w:fldChar w:fldCharType="begin"/>
+      </w:r>
+      <w:r>
+        <w:rPr>
+          <w:noProof/>
+        </w:rPr>
+        <w:instrText xml:space="preserve"> INCLUDEPICTURE  "https://documents.lucid.app/documents/dc99610d-ce7b-4067-b088-a51e3af38187/pages/.Q4MUjXso07N?a=3528&amp;x=6197&amp;y=1460&amp;w=1365&amp;h=419&amp;store=1&amp;accept=image/*&amp;auth=LCA 61a8824201acb07785ef903ed16865e14c5bd130a411956ef4737cce11c4bc81-ts=1741307575" \* MERGEFORMATINET </w:instrText>
+      </w:r>
+      <w:r>
+        <w:rPr>
+          <w:noProof/>
+        </w:rPr>
+        <w:fldChar w:fldCharType="separate"/>
+      </w:r>
+      <w:r>
+        <w:rPr>
+          <w:noProof/>
+        </w:rPr>
         <w:pict w14:anchorId="2BEE1A29">
-          <v:shape id="_x0000_i1042" type="#_x0000_t75" alt="A diagram of a game&#10;&#10;&#10;&#10;AI-generated content may be incorrect." style="width:531pt;height:162pt;mso-width-percent:0;mso-height-percent:0;mso-position-vertical:absolute;mso-width-percent:0;mso-height-percent:0">
+          <v:shape id="_x0000_i1026" type="#_x0000_t75" alt="A diagram of a game&#13;&#13;&#10;&#13;&#13;&#10;&#13;&#13;&#10;&#13;&#13;&#10;AI-generated content may be incorrect." style="width:531.25pt;height:162.15pt;mso-width-percent:0;mso-height-percent:0;mso-position-vertical:absolute;mso-width-percent:0;mso-height-percent:0">
             <v:imagedata r:id="rId25" r:href="rId26"/>
           </v:shape>
         </w:pict>
+      </w:r>
+      <w:r>
+        <w:rPr>
+          <w:noProof/>
+        </w:rPr>
+        <w:fldChar w:fldCharType="end"/>
+      </w:r>
+      <w:r>
+        <w:rPr>
+          <w:noProof/>
+        </w:rPr>
+        <w:fldChar w:fldCharType="end"/>
       </w:r>
       <w:r>
         <w:rPr>
@@ -10921,7 +10853,7 @@
           <w:numId w:val="2"/>
         </w:numPr>
       </w:pPr>
-      <w:bookmarkStart w:id="40" w:name="_Toc192176405"/>
+      <w:bookmarkStart w:id="40" w:name="_Toc192177567"/>
       <w:r>
         <w:t>Update Leaderboard</w:t>
       </w:r>
@@ -10996,11 +10928,59 @@
         <w:rPr>
           <w:noProof/>
         </w:rPr>
+        <w:fldChar w:fldCharType="begin"/>
+      </w:r>
+      <w:r>
+        <w:rPr>
+          <w:noProof/>
+        </w:rPr>
+        <w:instrText xml:space="preserve"> INCLUDEPICTURE  "https://documents.lucid.app/documents/dc99610d-ce7b-4067-b088-a51e3af38187/pages/.Q4MUjXso07N?a=3528&amp;x=7551&amp;y=1404&amp;w=1057&amp;h=397&amp;store=1&amp;accept=image/*&amp;auth=LCA 04c05c668c6abb246575b036571317f0e421c78d183ad9d9623497a9fba75c86-ts=1741307575" \* MERGEFORMATINET </w:instrText>
+      </w:r>
+      <w:r>
+        <w:rPr>
+          <w:noProof/>
+        </w:rPr>
+        <w:fldChar w:fldCharType="separate"/>
+      </w:r>
+      <w:r>
+        <w:rPr>
+          <w:noProof/>
+        </w:rPr>
+        <w:fldChar w:fldCharType="begin"/>
+      </w:r>
+      <w:r>
+        <w:rPr>
+          <w:noProof/>
+        </w:rPr>
+        <w:instrText xml:space="preserve"> INCLUDEPICTURE  "https://documents.lucid.app/documents/dc99610d-ce7b-4067-b088-a51e3af38187/pages/.Q4MUjXso07N?a=3528&amp;x=7551&amp;y=1404&amp;w=1057&amp;h=397&amp;store=1&amp;accept=image/*&amp;auth=LCA 04c05c668c6abb246575b036571317f0e421c78d183ad9d9623497a9fba75c86-ts=1741307575" \* MERGEFORMATINET </w:instrText>
+      </w:r>
+      <w:r>
+        <w:rPr>
+          <w:noProof/>
+        </w:rPr>
+        <w:fldChar w:fldCharType="separate"/>
+      </w:r>
+      <w:r>
+        <w:rPr>
+          <w:noProof/>
+        </w:rPr>
         <w:pict w14:anchorId="7FD55D30">
-          <v:shape id="_x0000_i1043" type="#_x0000_t75" alt="A blue oval with black text&#10;&#10;&#10;&#10;AI-generated content may be incorrect." style="width:495.75pt;height:187.5pt;mso-width-percent:0;mso-height-percent:0;mso-width-percent:0;mso-height-percent:0">
+          <v:shape id="_x0000_i1025" type="#_x0000_t75" alt="A blue oval with black text&#13;&#13;&#10;&#13;&#13;&#10;&#13;&#13;&#10;&#13;&#13;&#10;AI-generated content may be incorrect." style="width:495.55pt;height:186.8pt;mso-width-percent:0;mso-height-percent:0;mso-width-percent:0;mso-height-percent:0">
             <v:imagedata r:id="rId27" r:href="rId28"/>
           </v:shape>
         </w:pict>
+      </w:r>
+      <w:r>
+        <w:rPr>
+          <w:noProof/>
+        </w:rPr>
+        <w:fldChar w:fldCharType="end"/>
+      </w:r>
+      <w:r>
+        <w:rPr>
+          <w:noProof/>
+        </w:rPr>
+        <w:fldChar w:fldCharType="end"/>
       </w:r>
       <w:r>
         <w:rPr>
@@ -11032,14 +11012,14 @@
           <w:numId w:val="2"/>
         </w:numPr>
       </w:pPr>
-      <w:bookmarkStart w:id="41" w:name="_Toc192176406"/>
+      <w:bookmarkStart w:id="41" w:name="_Toc192177568"/>
       <w:r>
         <w:rPr>
           <w:noProof/>
         </w:rPr>
         <w:lastRenderedPageBreak/>
         <w:pict w14:anchorId="461DA65B">
-          <v:shape id="_x0000_s2051" type="#_x0000_t75" alt="A diagram of a diagram&#10;&#10;&#10;&#10;AI-generated content may be incorrect." style="position:absolute;left:0;text-align:left;margin-left:-36.5pt;margin-top:28.25pt;width:508.55pt;height:283.45pt;z-index:-251655168;mso-width-percent:0;mso-height-percent:0;mso-width-percent:0;mso-height-percent:0" wrapcoords="-32 0 -32 21543 21600 21543 21600 0 -32 0">
+          <v:shape id="_x0000_s2051" type="#_x0000_t75" alt="A diagram of a diagram&#13;&#13;&#10;&#13;&#13;&#10;&#13;&#13;&#10;&#13;&#13;&#10;AI-generated content may be incorrect." style="position:absolute;left:0;text-align:left;margin-left:-36.5pt;margin-top:28.25pt;width:508.55pt;height:283.45pt;z-index:-251655168;mso-wrap-edited:f;mso-width-percent:0;mso-height-percent:0;mso-width-percent:0;mso-height-percent:0" wrapcoords="-32 0 -32 21543 21600 21543 21600 0 -32 0">
             <v:imagedata r:id="rId29" o:title="*&amp;auth=LCA 03326f3521584dd973e12cebee6690319d1372bd41e31f222477eb316635ad5d-ts=1741307575"/>
             <w10:wrap type="through"/>
           </v:shape>
@@ -11060,13 +11040,13 @@
           <w:numId w:val="2"/>
         </w:numPr>
       </w:pPr>
-      <w:bookmarkStart w:id="42" w:name="_Toc192176407"/>
+      <w:bookmarkStart w:id="42" w:name="_Toc192177569"/>
       <w:r>
         <w:rPr>
           <w:noProof/>
         </w:rPr>
         <w:pict w14:anchorId="0C739EF8">
-          <v:shape id="_x0000_s2050" type="#_x0000_t75" alt="A diagram of a device&#10;&#10;&#10;&#10;AI-generated content may be incorrect." style="position:absolute;left:0;text-align:left;margin-left:-36.35pt;margin-top:11.45pt;width:531.35pt;height:378.25pt;z-index:-251657216;mso-wrap-edited:f;mso-width-percent:0;mso-height-percent:0;mso-width-percent:0;mso-height-percent:0">
+          <v:shape id="_x0000_s2050" type="#_x0000_t75" alt="A diagram of a device&#13;&#13;&#10;&#13;&#13;&#10;&#13;&#13;&#10;&#13;&#13;&#10;AI-generated content may be incorrect." style="position:absolute;left:0;text-align:left;margin-left:-36.35pt;margin-top:11.45pt;width:531.35pt;height:378.25pt;z-index:-251657216;mso-wrap-edited:f;mso-width-percent:0;mso-height-percent:0;mso-width-percent:0;mso-height-percent:0">
             <v:imagedata r:id="rId30" o:title="*&amp;auth=LCA bd4b82708a194e2bad3fe423440d86c7bd71742be8f2f83b0aec36dcaf166175-ts=1741307575"/>
           </v:shape>
         </w:pict>
@@ -11109,7 +11089,7 @@
           <w:left w:val="single" w:sz="12" w:space="0" w:color="000000"/>
         </w:pBdr>
       </w:pPr>
-      <w:bookmarkStart w:id="43" w:name="_Toc192176408"/>
+      <w:bookmarkStart w:id="43" w:name="_Toc192177570"/>
       <w:r>
         <w:lastRenderedPageBreak/>
         <w:t>UML Class Diagram(s)</w:t>
@@ -11227,7 +11207,7 @@
           <w:left w:val="single" w:sz="12" w:space="0" w:color="000000"/>
         </w:pBdr>
       </w:pPr>
-      <w:bookmarkStart w:id="44" w:name="_Toc192176409"/>
+      <w:bookmarkStart w:id="44" w:name="_Toc192177571"/>
       <w:r>
         <w:lastRenderedPageBreak/>
         <w:t>Sequence Diagrams</w:t>
@@ -11243,7 +11223,7 @@
           <w:noProof/>
         </w:rPr>
         <w:drawing>
-          <wp:inline distT="0" distB="0" distL="0" distR="0" wp14:anchorId="11039A19" wp14:editId="7924C597">
+          <wp:inline distT="0" distB="0" distL="0" distR="0" wp14:anchorId="11039A19" wp14:editId="2BC312D1">
             <wp:extent cx="3409950" cy="3991123"/>
             <wp:effectExtent l="0" t="0" r="0" b="0"/>
             <wp:docPr id="1705410298" name="Picture 1"/>
@@ -11296,7 +11276,7 @@
           <w:noProof/>
         </w:rPr>
         <w:drawing>
-          <wp:inline distT="0" distB="0" distL="0" distR="0" wp14:anchorId="1FFFE3A6" wp14:editId="0CE542D4">
+          <wp:inline distT="0" distB="0" distL="0" distR="0" wp14:anchorId="1FFFE3A6" wp14:editId="04D2F30E">
             <wp:extent cx="3733800" cy="3500032"/>
             <wp:effectExtent l="0" t="0" r="0" b="0"/>
             <wp:docPr id="1332398311" name="Picture 2"/>
@@ -11350,7 +11330,7 @@
         </w:rPr>
         <w:lastRenderedPageBreak/>
         <w:drawing>
-          <wp:inline distT="0" distB="0" distL="0" distR="0" wp14:anchorId="496CFF0F" wp14:editId="7581BDB5">
+          <wp:inline distT="0" distB="0" distL="0" distR="0" wp14:anchorId="496CFF0F" wp14:editId="0207EB1A">
             <wp:extent cx="5476875" cy="5724525"/>
             <wp:effectExtent l="0" t="0" r="0" b="0"/>
             <wp:docPr id="23618037" name="Picture 3"/>
@@ -11404,7 +11384,7 @@
         </w:rPr>
         <w:lastRenderedPageBreak/>
         <w:drawing>
-          <wp:inline distT="0" distB="0" distL="0" distR="0" wp14:anchorId="67ED0F82" wp14:editId="0C78E8BD">
+          <wp:inline distT="0" distB="0" distL="0" distR="0" wp14:anchorId="67ED0F82" wp14:editId="429DC06B">
             <wp:extent cx="5476875" cy="4943475"/>
             <wp:effectExtent l="0" t="0" r="0" b="0"/>
             <wp:docPr id="12368667" name="Picture 4"/>
@@ -11453,240 +11433,6 @@
         </w:drawing>
       </w:r>
     </w:p>
-    <w:p>
-      <w:pPr>
-        <w:pStyle w:val="Heading1"/>
-        <w:numPr>
-          <w:ilvl w:val="0"/>
-          <w:numId w:val="2"/>
-        </w:numPr>
-        <w:pBdr>
-          <w:left w:val="single" w:sz="12" w:space="0" w:color="000000"/>
-        </w:pBdr>
-      </w:pPr>
-      <w:bookmarkStart w:id="45" w:name="_Toc192176410"/>
-      <w:r>
-        <w:rPr>
-          <w:bCs/>
-        </w:rPr>
-        <w:lastRenderedPageBreak/>
-        <w:t>Non-Functional Requirements</w:t>
-      </w:r>
-      <w:bookmarkEnd w:id="45"/>
-    </w:p>
-    <w:p>
-      <w:pPr>
-        <w:pStyle w:val="Heading2"/>
-        <w:numPr>
-          <w:ilvl w:val="1"/>
-          <w:numId w:val="2"/>
-        </w:numPr>
-      </w:pPr>
-      <w:bookmarkStart w:id="46" w:name="_Toc192176411"/>
-      <w:r>
-        <w:t>Security and Privacy Requirements</w:t>
-      </w:r>
-      <w:bookmarkEnd w:id="46"/>
-    </w:p>
-    <w:p>
-      <w:pPr>
-        <w:ind w:left="1440"/>
-        <w:rPr>
-          <w:color w:val="000000" w:themeColor="text1"/>
-        </w:rPr>
-      </w:pPr>
-      <w:r>
-        <w:rPr>
-          <w:color w:val="000000" w:themeColor="text1"/>
-        </w:rPr>
-        <w:t xml:space="preserve">4.1.1 The </w:t>
-      </w:r>
-      <w:r>
-        <w:rPr>
-          <w:vanish/>
-          <w:color w:val="000000" w:themeColor="text1"/>
-        </w:rPr>
-        <w:t xml:space="preserve">SR8 </w:t>
-      </w:r>
-      <w:r>
-        <w:rPr>
-          <w:color w:val="000000" w:themeColor="text1"/>
-        </w:rPr>
-        <w:t>system must validate user credentials before allowing logins for players or dealers</w:t>
-      </w:r>
-    </w:p>
-    <w:p>
-      <w:pPr>
-        <w:ind w:left="720" w:firstLine="720"/>
-        <w:rPr>
-          <w:color w:val="000000" w:themeColor="text1"/>
-        </w:rPr>
-      </w:pPr>
-      <w:r>
-        <w:rPr>
-          <w:color w:val="000000" w:themeColor="text1"/>
-        </w:rPr>
-        <w:t>4.1.2 The player should not be able to modify their own or any other player’s game stats</w:t>
-      </w:r>
-    </w:p>
-    <w:p>
-      <w:pPr>
-        <w:ind w:left="720" w:firstLine="720"/>
-        <w:rPr>
-          <w:color w:val="000000" w:themeColor="text1"/>
-        </w:rPr>
-      </w:pPr>
-      <w:r>
-        <w:rPr>
-          <w:color w:val="000000" w:themeColor="text1"/>
-        </w:rPr>
-        <w:t>4.1.3 Players should not be able to join during a game in progress, but players already in</w:t>
-      </w:r>
-    </w:p>
-    <w:p>
-      <w:pPr>
-        <w:ind w:left="720" w:firstLine="720"/>
-        <w:rPr>
-          <w:color w:val="000000" w:themeColor="text1"/>
-        </w:rPr>
-      </w:pPr>
-      <w:r>
-        <w:rPr>
-          <w:color w:val="000000" w:themeColor="text1"/>
-        </w:rPr>
-        <w:t>a game should be able to leave.</w:t>
-      </w:r>
-    </w:p>
-    <w:p>
-      <w:pPr>
-        <w:ind w:left="720" w:firstLine="720"/>
-        <w:rPr>
-          <w:color w:val="7030A0"/>
-        </w:rPr>
-      </w:pPr>
-    </w:p>
-    <w:p>
-      <w:pPr>
-        <w:ind w:left="720" w:firstLine="720"/>
-      </w:pPr>
-    </w:p>
-    <w:p>
-      <w:pPr>
-        <w:pStyle w:val="Heading2"/>
-        <w:numPr>
-          <w:ilvl w:val="1"/>
-          <w:numId w:val="2"/>
-        </w:numPr>
-      </w:pPr>
-      <w:bookmarkStart w:id="47" w:name="_Toc192176412"/>
-      <w:r>
-        <w:t>Environmental Requirements</w:t>
-      </w:r>
-      <w:bookmarkEnd w:id="47"/>
-    </w:p>
-    <w:p>
-      <w:pPr>
-        <w:ind w:left="1440"/>
-        <w:rPr>
-          <w:color w:val="000000" w:themeColor="text1"/>
-        </w:rPr>
-      </w:pPr>
-      <w:r>
-        <w:rPr>
-          <w:color w:val="000000" w:themeColor="text1"/>
-        </w:rPr>
-        <w:t>4.2.1 The system must be a cross-platform application. </w:t>
-      </w:r>
-    </w:p>
-    <w:p>
-      <w:pPr>
-        <w:ind w:left="1440"/>
-        <w:rPr>
-          <w:color w:val="000000" w:themeColor="text1"/>
-        </w:rPr>
-      </w:pPr>
-      <w:r>
-        <w:rPr>
-          <w:color w:val="000000" w:themeColor="text1"/>
-        </w:rPr>
-        <w:t xml:space="preserve">4.2.2 Main server will be hosted on one of the group member’s computers. </w:t>
-      </w:r>
-      <w:r>
-        <w:rPr>
-          <w:vanish/>
-          <w:color w:val="000000" w:themeColor="text1"/>
-        </w:rPr>
-        <w:t>SR25</w:t>
-      </w:r>
-    </w:p>
-    <w:p>
-      <w:pPr>
-        <w:ind w:left="1440"/>
-        <w:rPr>
-          <w:color w:val="7030A0"/>
-        </w:rPr>
-      </w:pPr>
-      <w:r>
-        <w:rPr>
-          <w:color w:val="7030A0"/>
-        </w:rPr>
-        <w:t> </w:t>
-      </w:r>
-    </w:p>
-    <w:p>
-      <w:pPr>
-        <w:pStyle w:val="Heading2"/>
-        <w:numPr>
-          <w:ilvl w:val="1"/>
-          <w:numId w:val="2"/>
-        </w:numPr>
-      </w:pPr>
-      <w:bookmarkStart w:id="48" w:name="_Toc192176413"/>
-      <w:r>
-        <w:t>Performance Requirements</w:t>
-      </w:r>
-      <w:bookmarkEnd w:id="48"/>
-    </w:p>
-    <w:p>
-      <w:pPr>
-        <w:ind w:left="1440"/>
-      </w:pPr>
-      <w:r>
-        <w:t>4.3.1 The system should respond to player and dealer actions within 500 milliseconds for smooth gameplay.</w:t>
-      </w:r>
-    </w:p>
-    <w:p>
-      <w:pPr>
-        <w:ind w:left="1440"/>
-      </w:pPr>
-      <w:r>
-        <w:t>4.3.2 The game interface should load within 3 seconds with 30 Mbps or higher.</w:t>
-      </w:r>
-    </w:p>
-    <w:p>
-      <w:pPr>
-        <w:ind w:left="1440"/>
-      </w:pPr>
-      <w:r>
-        <w:t>4.3.3 Game animations should not cause the game to lag in any way.</w:t>
-      </w:r>
-    </w:p>
-    <w:p>
-      <w:pPr>
-        <w:ind w:left="1440"/>
-      </w:pPr>
-      <w:r>
-        <w:t>4.3.4 The system should handle at least 10 games with 6 players in each game without any noticeable lag.</w:t>
-      </w:r>
-    </w:p>
-    <w:p>
-      <w:pPr>
-        <w:ind w:left="1440"/>
-      </w:pPr>
-      <w:r>
-        <w:t xml:space="preserve">4.3.5 Player stats, game history, bank access should be retrievable within 500 milliseconds. </w:t>
-      </w:r>
-    </w:p>
     <w:p/>
     <w:p/>
     <w:p/>
@@ -11707,13 +11453,6 @@
     <w:p/>
     <w:p/>
     <w:p/>
-    <w:p/>
-    <w:p/>
-    <w:p/>
-    <w:p/>
-    <w:p/>
-    <w:p/>
-    <w:p/>
     <w:p>
       <w:pPr>
         <w:pStyle w:val="Heading1"/>
@@ -11725,12 +11464,12 @@
           <w:left w:val="single" w:sz="12" w:space="0" w:color="000000"/>
         </w:pBdr>
       </w:pPr>
-      <w:bookmarkStart w:id="49" w:name="_Toc192176414"/>
+      <w:bookmarkStart w:id="45" w:name="_Toc192177572"/>
       <w:r>
         <w:lastRenderedPageBreak/>
         <w:t>GitHub Repo Link</w:t>
       </w:r>
-      <w:bookmarkEnd w:id="49"/>
+      <w:bookmarkEnd w:id="45"/>
     </w:p>
     <w:p>
       <w:pPr>
@@ -11740,7 +11479,7 @@
           <w:numId w:val="2"/>
         </w:numPr>
       </w:pPr>
-      <w:bookmarkStart w:id="50" w:name="_Toc192176415"/>
+      <w:bookmarkStart w:id="46" w:name="_Toc192177573"/>
       <w:r>
         <w:t xml:space="preserve">GitHub Repo Link: </w:t>
       </w:r>
@@ -11753,7 +11492,7 @@
           </w:rPr>
           <w:t>https://github.com/CSUEB-Black-Jack-Group-5/CS401-BlackJack.git</w:t>
         </w:r>
-        <w:bookmarkEnd w:id="50"/>
+        <w:bookmarkEnd w:id="46"/>
       </w:hyperlink>
     </w:p>
     <w:p/>
@@ -11798,8 +11537,8 @@
       <w:rPr>
         <w:noProof/>
       </w:rPr>
-      <w:pict w14:anchorId="593CCA92">
-        <v:rect id="Rectangle 48" o:spid="_x0000_s1026" style="position:absolute;margin-left:0;margin-top:.05pt;width:4.65pt;height:9.35pt;z-index:-503316473;visibility:visible;mso-wrap-style:square;mso-width-percent:0;mso-height-percent:0;mso-wrap-distance-left:0;mso-wrap-distance-top:0;mso-wrap-distance-right:0;mso-wrap-distance-bottom:0;mso-position-horizontal:center;mso-position-horizontal-relative:margin;mso-position-vertical:absolute;mso-position-vertical-relative:text;mso-width-percent:0;mso-height-percent:0;mso-width-relative:page;mso-height-relative:page;v-text-anchor:top" o:gfxdata="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" o:allowincell="f" filled="f" stroked="f" strokeweight="0">
+      <w:pict w14:anchorId="76163050">
+        <v:rect id="Rectangle 12" o:spid="_x0000_s1026" style="position:absolute;margin-left:0;margin-top:.05pt;width:4.65pt;height:9.35pt;z-index:-503316473;visibility:visible;mso-wrap-style:square;mso-width-percent:0;mso-height-percent:0;mso-wrap-distance-left:0;mso-wrap-distance-top:0;mso-wrap-distance-right:0;mso-wrap-distance-bottom:0;mso-position-horizontal:center;mso-position-horizontal-relative:margin;mso-position-vertical:absolute;mso-position-vertical-relative:text;mso-width-percent:0;mso-height-percent:0;mso-width-relative:page;mso-height-relative:page;v-text-anchor:top" o:gfxdata="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" o:allowincell="f" filled="f" stroked="f" strokeweight="0">
           <v:textbox inset="0,0,0,0">
             <w:txbxContent>
               <w:p>
@@ -11862,8 +11601,8 @@
       <w:rPr>
         <w:noProof/>
       </w:rPr>
-      <w:pict w14:anchorId="1BA79C8D">
-        <v:rect id="Rectangle 46" o:spid="_x0000_s1025" style="position:absolute;margin-left:0;margin-top:.05pt;width:5.65pt;height:1.8pt;z-index:-503316474;visibility:visible;mso-wrap-style:square;mso-width-percent:0;mso-height-percent:0;mso-wrap-distance-left:0;mso-wrap-distance-top:0;mso-wrap-distance-right:0;mso-wrap-distance-bottom:0;mso-position-horizontal:center;mso-position-horizontal-relative:margin;mso-position-vertical:absolute;mso-position-vertical-relative:text;mso-width-percent:0;mso-height-percent:0;mso-width-relative:page;mso-height-relative:page;v-text-anchor:top" o:gfxdata="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" o:allowincell="f" filled="f" stroked="f" strokeweight="0">
+      <w:pict w14:anchorId="1F86A3B3">
+        <v:rect id="Rectangle 10" o:spid="_x0000_s1025" style="position:absolute;margin-left:0;margin-top:.05pt;width:5.65pt;height:1.8pt;z-index:-503316474;visibility:visible;mso-wrap-style:square;mso-width-percent:0;mso-height-percent:0;mso-wrap-distance-left:0;mso-wrap-distance-top:0;mso-wrap-distance-right:0;mso-wrap-distance-bottom:0;mso-position-horizontal:center;mso-position-horizontal-relative:margin;mso-position-vertical:absolute;mso-position-vertical-relative:text;mso-width-percent:0;mso-height-percent:0;mso-width-relative:page;mso-height-relative:page;v-text-anchor:top" o:gfxdata="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" o:allowincell="f" filled="f" stroked="f" strokeweight="0">
           <v:textbox inset="0,0,0,0">
             <w:txbxContent>
               <w:p>

</xml_diff>

<commit_message>
Updated references section to be more accurate. With page numbes
</commit_message>
<xml_diff>
--- a/SRS_Template.docx
+++ b/SRS_Template.docx
@@ -1734,6 +1734,13 @@
                 <w:u w:val="single"/>
               </w:rPr>
             </w:pPr>
+            <w:r>
+              <w:rPr>
+                <w:color w:val="000000"/>
+                <w:u w:val="single"/>
+              </w:rPr>
+              <w:t>03/06/2025</w:t>
+            </w:r>
           </w:p>
         </w:tc>
         <w:tc>
@@ -1754,6 +1761,12 @@
                 <w:color w:val="000000"/>
               </w:rPr>
             </w:pPr>
+            <w:r>
+              <w:rPr>
+                <w:color w:val="000000"/>
+              </w:rPr>
+              <w:t>1.12</w:t>
+            </w:r>
           </w:p>
         </w:tc>
         <w:tc>
@@ -1774,6 +1787,12 @@
                 <w:color w:val="000000"/>
               </w:rPr>
             </w:pPr>
+            <w:r>
+              <w:rPr>
+                <w:color w:val="000000"/>
+              </w:rPr>
+              <w:t>Reformatted the references section</w:t>
+            </w:r>
           </w:p>
         </w:tc>
         <w:tc>
@@ -1795,6 +1814,12 @@
                 <w:color w:val="000000"/>
               </w:rPr>
             </w:pPr>
+            <w:r>
+              <w:rPr>
+                <w:color w:val="000000"/>
+              </w:rPr>
+              <w:t>Riley Fischer</w:t>
+            </w:r>
           </w:p>
         </w:tc>
       </w:tr>
@@ -6128,8 +6153,9 @@
           <w:color w:val="000000" w:themeColor="text1"/>
           <w:sz w:val="20"/>
         </w:rPr>
-        <w:t xml:space="preserve">Use Case Specification </w:t>
-      </w:r>
+        <w:t>Use Case Specification</w:t>
+      </w:r>
+      <w:bookmarkEnd w:id="6"/>
       <w:r>
         <w:rPr>
           <w:b w:val="0"/>
@@ -6137,7 +6163,7 @@
           <w:color w:val="000000" w:themeColor="text1"/>
           <w:sz w:val="20"/>
         </w:rPr>
-        <w:t>–</w:t>
+        <w:t xml:space="preserve"> </w:t>
       </w:r>
       <w:r>
         <w:rPr>
@@ -6146,7 +6172,7 @@
           <w:color w:val="000000" w:themeColor="text1"/>
           <w:sz w:val="20"/>
         </w:rPr>
-        <w:t xml:space="preserve"> </w:t>
+        <w:tab/>
       </w:r>
       <w:r>
         <w:rPr>
@@ -6155,7 +6181,7 @@
           <w:color w:val="000000" w:themeColor="text1"/>
           <w:sz w:val="20"/>
         </w:rPr>
-        <w:t>Black</w:t>
+        <w:tab/>
       </w:r>
       <w:r>
         <w:rPr>
@@ -6164,7 +6190,7 @@
           <w:color w:val="000000" w:themeColor="text1"/>
           <w:sz w:val="20"/>
         </w:rPr>
-        <w:t>j</w:t>
+        <w:tab/>
       </w:r>
       <w:r>
         <w:rPr>
@@ -6173,9 +6199,8 @@
           <w:color w:val="000000" w:themeColor="text1"/>
           <w:sz w:val="20"/>
         </w:rPr>
-        <w:t>ack Use Case Doc</w:t>
-      </w:r>
-      <w:bookmarkEnd w:id="6"/>
+        <w:t>[Section 5, Page 9]</w:t>
+      </w:r>
     </w:p>
     <w:p>
       <w:pPr>
@@ -6212,21 +6237,82 @@
           <w:bCs/>
           <w:color w:val="000000" w:themeColor="text1"/>
         </w:rPr>
-        <w:t>–</w:t>
+        <w:tab/>
       </w:r>
       <w:r>
         <w:rPr>
           <w:bCs/>
           <w:color w:val="000000" w:themeColor="text1"/>
         </w:rPr>
-        <w:t xml:space="preserve"> </w:t>
-      </w:r>
-      <w:r>
+        <w:tab/>
+        <w:t xml:space="preserve">[Section 6, Page 14]           </w:t>
+      </w:r>
+    </w:p>
+    <w:p>
+      <w:pPr>
+        <w:pStyle w:val="Paragraph2"/>
+        <w:ind w:left="720" w:firstLine="720"/>
         <w:rPr>
           <w:bCs/>
           <w:color w:val="000000" w:themeColor="text1"/>
         </w:rPr>
-        <w:t>UseCase1.pdf</w:t>
+      </w:pPr>
+      <w:r>
+        <w:rPr>
+          <w:bCs/>
+          <w:color w:val="000000" w:themeColor="text1"/>
+        </w:rPr>
+        <w:t>Class Diagram</w:t>
+      </w:r>
+      <w:r>
+        <w:rPr>
+          <w:bCs/>
+          <w:color w:val="000000" w:themeColor="text1"/>
+        </w:rPr>
+        <w:t>(s)</w:t>
+      </w:r>
+      <w:r>
+        <w:rPr>
+          <w:bCs/>
+          <w:color w:val="000000" w:themeColor="text1"/>
+        </w:rPr>
+        <w:t xml:space="preserve"> </w:t>
+      </w:r>
+      <w:r>
+        <w:rPr>
+          <w:bCs/>
+          <w:color w:val="000000" w:themeColor="text1"/>
+        </w:rPr>
+        <w:t xml:space="preserve"> </w:t>
+      </w:r>
+      <w:r>
+        <w:rPr>
+          <w:bCs/>
+          <w:color w:val="000000" w:themeColor="text1"/>
+        </w:rPr>
+        <w:tab/>
+      </w:r>
+      <w:r>
+        <w:rPr>
+          <w:bCs/>
+          <w:color w:val="000000" w:themeColor="text1"/>
+        </w:rPr>
+        <w:tab/>
+      </w:r>
+      <w:r>
+        <w:rPr>
+          <w:bCs/>
+          <w:color w:val="000000" w:themeColor="text1"/>
+        </w:rPr>
+        <w:tab/>
+        <w:t>[Section 7, Page</w:t>
+      </w:r>
+      <w:r>
+        <w:rPr>
+          <w:bCs/>
+          <w:color w:val="000000" w:themeColor="text1"/>
+        </w:rPr>
+        <w:t xml:space="preserve"> 21]</w:t>
       </w:r>
     </w:p>
     <w:p>
@@ -6243,7 +6329,7 @@
           <w:bCs/>
           <w:color w:val="000000" w:themeColor="text1"/>
         </w:rPr>
-        <w:t>Class Diagram</w:t>
+        <w:t>Sequence Diagram</w:t>
       </w:r>
       <w:r>
         <w:rPr>
@@ -6257,75 +6343,43 @@
           <w:bCs/>
           <w:color w:val="000000" w:themeColor="text1"/>
         </w:rPr>
-        <w:t xml:space="preserve"> – </w:t>
+        <w:t xml:space="preserve"> </w:t>
       </w:r>
       <w:r>
         <w:rPr>
           <w:bCs/>
           <w:color w:val="000000" w:themeColor="text1"/>
         </w:rPr>
-        <w:t>Blackjack</w:t>
+        <w:t xml:space="preserve"> </w:t>
       </w:r>
       <w:r>
         <w:rPr>
           <w:bCs/>
           <w:color w:val="000000" w:themeColor="text1"/>
         </w:rPr>
-        <w:t xml:space="preserve"> UML PDF</w:t>
-      </w:r>
-    </w:p>
-    <w:p>
-      <w:pPr>
-        <w:pStyle w:val="Paragraph2"/>
-        <w:ind w:left="720" w:firstLine="720"/>
+        <w:tab/>
+      </w:r>
+      <w:r>
         <w:rPr>
           <w:bCs/>
           <w:color w:val="000000" w:themeColor="text1"/>
         </w:rPr>
-      </w:pPr>
+        <w:tab/>
+      </w:r>
       <w:r>
         <w:rPr>
           <w:bCs/>
           <w:color w:val="000000" w:themeColor="text1"/>
         </w:rPr>
-        <w:t>Sequence Diagram</w:t>
+        <w:tab/>
+        <w:t>[Section 8</w:t>
       </w:r>
       <w:r>
         <w:rPr>
           <w:bCs/>
           <w:color w:val="000000" w:themeColor="text1"/>
         </w:rPr>
-        <w:t>(s)</w:t>
-      </w:r>
-      <w:r>
-        <w:rPr>
-          <w:bCs/>
-          <w:color w:val="000000" w:themeColor="text1"/>
-        </w:rPr>
-        <w:t xml:space="preserve"> </w:t>
-      </w:r>
-      <w:r>
-        <w:rPr>
-          <w:bCs/>
-          <w:color w:val="000000" w:themeColor="text1"/>
-        </w:rPr>
-        <w:t xml:space="preserve"> - </w:t>
-      </w:r>
-      <w:proofErr w:type="spellStart"/>
-      <w:r>
-        <w:rPr>
-          <w:bCs/>
-          <w:color w:val="000000" w:themeColor="text1"/>
-        </w:rPr>
-        <w:t>BlackJack</w:t>
-      </w:r>
-      <w:proofErr w:type="spellEnd"/>
-      <w:r>
-        <w:rPr>
-          <w:bCs/>
-          <w:color w:val="000000" w:themeColor="text1"/>
-        </w:rPr>
-        <w:t xml:space="preserve"> Sequence PDF</w:t>
+        <w:t>, Page 23]</w:t>
       </w:r>
     </w:p>
     <w:p>
@@ -9611,15 +9665,7 @@
         <w:spacing w:before="100" w:beforeAutospacing="1" w:after="100" w:afterAutospacing="1"/>
       </w:pPr>
       <w:r>
-        <w:t xml:space="preserve">If no dealer available, the round is </w:t>
-      </w:r>
-      <w:proofErr w:type="gramStart"/>
-      <w:r>
-        <w:t>paused</w:t>
-      </w:r>
-      <w:proofErr w:type="gramEnd"/>
-      <w:r>
-        <w:t xml:space="preserve"> and players are notified.</w:t>
+        <w:t>If no dealer available, the round is paused and players are notified.</w:t>
       </w:r>
     </w:p>
     <w:p>
@@ -11537,7 +11583,7 @@
       <w:rPr>
         <w:noProof/>
       </w:rPr>
-      <w:pict w14:anchorId="76163050">
+      <w:pict w14:anchorId="4DC079D4">
         <v:rect id="Rectangle 12" o:spid="_x0000_s1026" style="position:absolute;margin-left:0;margin-top:.05pt;width:4.65pt;height:9.35pt;z-index:-503316473;visibility:visible;mso-wrap-style:square;mso-width-percent:0;mso-height-percent:0;mso-wrap-distance-left:0;mso-wrap-distance-top:0;mso-wrap-distance-right:0;mso-wrap-distance-bottom:0;mso-position-horizontal:center;mso-position-horizontal-relative:margin;mso-position-vertical:absolute;mso-position-vertical-relative:text;mso-width-percent:0;mso-height-percent:0;mso-width-relative:page;mso-height-relative:page;v-text-anchor:top" o:gfxdata="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" o:allowincell="f" filled="f" stroked="f" strokeweight="0">
           <v:textbox inset="0,0,0,0">
             <w:txbxContent>
@@ -11601,7 +11647,7 @@
       <w:rPr>
         <w:noProof/>
       </w:rPr>
-      <w:pict w14:anchorId="1F86A3B3">
+      <w:pict w14:anchorId="1482A55E">
         <v:rect id="Rectangle 10" o:spid="_x0000_s1025" style="position:absolute;margin-left:0;margin-top:.05pt;width:5.65pt;height:1.8pt;z-index:-503316474;visibility:visible;mso-wrap-style:square;mso-width-percent:0;mso-height-percent:0;mso-wrap-distance-left:0;mso-wrap-distance-top:0;mso-wrap-distance-right:0;mso-wrap-distance-bottom:0;mso-position-horizontal:center;mso-position-horizontal-relative:margin;mso-position-vertical:absolute;mso-position-vertical-relative:text;mso-width-percent:0;mso-height-percent:0;mso-width-relative:page;mso-height-relative:page;v-text-anchor:top" o:gfxdata="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" o:allowincell="f" filled="f" stroked="f" strokeweight="0">
           <v:textbox inset="0,0,0,0">
             <w:txbxContent>

</xml_diff>